<commit_message>
Add initial install step
Down load and expand Spark image
</commit_message>
<xml_diff>
--- a/dev-topics-bigdata/documentation/InstallApacheSparkonWindows10.docx
+++ b/dev-topics-bigdata/documentation/InstallApacheSparkonWindows10.docx
@@ -7,6 +7,8 @@
         <w:pStyle w:val="Title"/>
         <w:spacing w:after="0"/>
       </w:pPr>
+      <w:bookmarkStart w:id="0" w:name="_GoBack"/>
+      <w:bookmarkEnd w:id="0"/>
       <w:r>
         <w:t>Install Apache Spark on Windows 10</w:t>
       </w:r>
@@ -51,7 +53,29 @@
           <w:sz w:val="22"/>
           <w:szCs w:val="22"/>
         </w:rPr>
-        <w:t>We cover installation, testing, and initial exploration of Apache Spark in Windows 10.</w:t>
+        <w:t>We cover installation, testing, and initia</w:t>
+      </w:r>
+      <w:r>
+        <w:rPr>
+          <w:rFonts w:asciiTheme="minorHAnsi" w:eastAsiaTheme="minorHAnsi" w:hAnsiTheme="minorHAnsi" w:cstheme="minorBidi"/>
+          <w:b w:val="0"/>
+          <w:bCs w:val="0"/>
+          <w:color w:val="auto"/>
+          <w:sz w:val="22"/>
+          <w:szCs w:val="22"/>
+        </w:rPr>
+        <w:t>l exploration of Apache Spark on</w:t>
+      </w:r>
+      <w:r>
+        <w:rPr>
+          <w:rFonts w:asciiTheme="minorHAnsi" w:eastAsiaTheme="minorHAnsi" w:hAnsiTheme="minorHAnsi" w:cstheme="minorBidi"/>
+          <w:b w:val="0"/>
+          <w:bCs w:val="0"/>
+          <w:color w:val="auto"/>
+          <w:sz w:val="22"/>
+          <w:szCs w:val="22"/>
+        </w:rPr>
+        <w:t xml:space="preserve"> Windows 10.</w:t>
       </w:r>
     </w:p>
     <w:p>
@@ -70,17 +94,8 @@
     <w:p>
       <w:pPr>
         <w:pStyle w:val="Heading1"/>
-        <w:numPr>
-          <w:ilvl w:val="0"/>
-          <w:numId w:val="2"/>
-        </w:numPr>
         <w:spacing w:before="0" w:line="240" w:lineRule="auto"/>
       </w:pPr>
-      <w:proofErr w:type="spellStart"/>
-      <w:r>
-        <w:t>Dffsdf</w:t>
-      </w:r>
-      <w:proofErr w:type="spellEnd"/>
     </w:p>
     <w:p>
       <w:pPr>
@@ -91,11 +106,847 @@
         </w:numPr>
         <w:spacing w:before="0" w:line="240" w:lineRule="auto"/>
       </w:pPr>
+      <w:r>
+        <w:t xml:space="preserve">Installation </w:t>
+      </w:r>
+      <w:r>
+        <w:t>Ste</w:t>
+      </w:r>
+      <w:r>
+        <w:t>ps</w:t>
+      </w:r>
+    </w:p>
+    <w:p>
+      <w:pPr>
+        <w:pStyle w:val="Heading1"/>
+        <w:numPr>
+          <w:ilvl w:val="1"/>
+          <w:numId w:val="2"/>
+        </w:numPr>
+        <w:spacing w:before="0" w:line="240" w:lineRule="auto"/>
+      </w:pPr>
+      <w:r>
+        <w:t>Install basic Spark software</w:t>
+      </w:r>
+    </w:p>
+    <w:p>
+      <w:pPr>
+        <w:spacing w:line="240" w:lineRule="auto"/>
+      </w:pPr>
+      <w:r>
+        <w:t>We first install the Windows version of Spark as follows:</w:t>
+      </w:r>
+    </w:p>
+    <w:p>
+      <w:pPr>
+        <w:pStyle w:val="ListParagraph"/>
+        <w:numPr>
+          <w:ilvl w:val="0"/>
+          <w:numId w:val="7"/>
+        </w:numPr>
+        <w:spacing w:line="240" w:lineRule="auto"/>
+      </w:pPr>
+      <w:r>
+        <w:t>Download the latest version of the Spark executable from the link given below to a temporary working directory.</w:t>
+      </w:r>
+    </w:p>
+    <w:p>
+      <w:pPr>
+        <w:pStyle w:val="ListParagraph"/>
+        <w:numPr>
+          <w:ilvl w:val="0"/>
+          <w:numId w:val="7"/>
+        </w:numPr>
+        <w:spacing w:line="240" w:lineRule="auto"/>
+      </w:pPr>
+      <w:r>
+        <w:t xml:space="preserve">Extract the required software with 7zip; two intermediates, </w:t>
+      </w:r>
       <w:proofErr w:type="spellStart"/>
       <w:r>
-        <w:t>Dsffdsdf</w:t>
+        <w:rPr>
+          <w:rFonts w:ascii="Lucida Console" w:hAnsi="Lucida Console"/>
+          <w:sz w:val="20"/>
+          <w:szCs w:val="20"/>
+        </w:rPr>
+        <w:t>tgz</w:t>
       </w:r>
       <w:proofErr w:type="spellEnd"/>
+      <w:r>
+        <w:t xml:space="preserve"> to </w:t>
+      </w:r>
+      <w:r>
+        <w:rPr>
+          <w:rFonts w:ascii="Lucida Console" w:hAnsi="Lucida Console"/>
+          <w:sz w:val="20"/>
+          <w:szCs w:val="20"/>
+        </w:rPr>
+        <w:t>tar</w:t>
+      </w:r>
+      <w:r>
+        <w:t xml:space="preserve"> to directory.</w:t>
+      </w:r>
+    </w:p>
+    <w:p>
+      <w:pPr>
+        <w:pStyle w:val="ListParagraph"/>
+        <w:numPr>
+          <w:ilvl w:val="0"/>
+          <w:numId w:val="7"/>
+        </w:numPr>
+        <w:spacing w:line="240" w:lineRule="auto"/>
+      </w:pPr>
+      <w:r>
+        <w:t>Move the final extracted software to the intended Spark “home” directory.</w:t>
+      </w:r>
+    </w:p>
+    <w:p>
+      <w:pPr>
+        <w:pStyle w:val="ListParagraph"/>
+        <w:numPr>
+          <w:ilvl w:val="0"/>
+          <w:numId w:val="7"/>
+        </w:numPr>
+        <w:spacing w:line="240" w:lineRule="auto"/>
+      </w:pPr>
+      <w:r>
+        <w:t>It will look like this:</w:t>
+      </w:r>
+    </w:p>
+    <w:p>
+      <w:pPr>
+        <w:spacing w:after="0" w:line="240" w:lineRule="auto"/>
+        <w:rPr>
+          <w:rFonts w:ascii="Lucida Console" w:hAnsi="Lucida Console"/>
+          <w:sz w:val="20"/>
+          <w:szCs w:val="20"/>
+        </w:rPr>
+      </w:pPr>
+      <w:r>
+        <w:rPr>
+          <w:rFonts w:ascii="Lucida Console" w:hAnsi="Lucida Console"/>
+          <w:sz w:val="20"/>
+          <w:szCs w:val="20"/>
+        </w:rPr>
+        <w:t>D:\util&gt;dir spark-3.4.1-bin-hadoop3-scala2.13</w:t>
+      </w:r>
+    </w:p>
+    <w:p>
+      <w:pPr>
+        <w:spacing w:after="0" w:line="240" w:lineRule="auto"/>
+        <w:rPr>
+          <w:rFonts w:ascii="Lucida Console" w:hAnsi="Lucida Console"/>
+          <w:sz w:val="20"/>
+          <w:szCs w:val="20"/>
+        </w:rPr>
+      </w:pPr>
+      <w:r>
+        <w:rPr>
+          <w:rFonts w:ascii="Lucida Console" w:hAnsi="Lucida Console"/>
+          <w:sz w:val="20"/>
+          <w:szCs w:val="20"/>
+        </w:rPr>
+        <w:t>08/04/</w:t>
+      </w:r>
+      <w:proofErr w:type="gramStart"/>
+      <w:r>
+        <w:rPr>
+          <w:rFonts w:ascii="Lucida Console" w:hAnsi="Lucida Console"/>
+          <w:sz w:val="20"/>
+          <w:szCs w:val="20"/>
+        </w:rPr>
+        <w:t>2023  06:17</w:t>
+      </w:r>
+      <w:proofErr w:type="gramEnd"/>
+      <w:r>
+        <w:rPr>
+          <w:rFonts w:ascii="Lucida Console" w:hAnsi="Lucida Console"/>
+          <w:sz w:val="20"/>
+          <w:szCs w:val="20"/>
+        </w:rPr>
+        <w:t xml:space="preserve"> PM    &lt;DIR&gt;          .</w:t>
+      </w:r>
+    </w:p>
+    <w:p>
+      <w:pPr>
+        <w:spacing w:after="0" w:line="240" w:lineRule="auto"/>
+        <w:rPr>
+          <w:rFonts w:ascii="Lucida Console" w:hAnsi="Lucida Console"/>
+          <w:sz w:val="20"/>
+          <w:szCs w:val="20"/>
+        </w:rPr>
+      </w:pPr>
+      <w:r>
+        <w:rPr>
+          <w:rFonts w:ascii="Lucida Console" w:hAnsi="Lucida Console"/>
+          <w:sz w:val="20"/>
+          <w:szCs w:val="20"/>
+        </w:rPr>
+        <w:t>08/04/</w:t>
+      </w:r>
+      <w:proofErr w:type="gramStart"/>
+      <w:r>
+        <w:rPr>
+          <w:rFonts w:ascii="Lucida Console" w:hAnsi="Lucida Console"/>
+          <w:sz w:val="20"/>
+          <w:szCs w:val="20"/>
+        </w:rPr>
+        <w:t>2023  06:17</w:t>
+      </w:r>
+      <w:proofErr w:type="gramEnd"/>
+      <w:r>
+        <w:rPr>
+          <w:rFonts w:ascii="Lucida Console" w:hAnsi="Lucida Console"/>
+          <w:sz w:val="20"/>
+          <w:szCs w:val="20"/>
+        </w:rPr>
+        <w:t xml:space="preserve"> PM    &lt;DIR&gt;          ..</w:t>
+      </w:r>
+    </w:p>
+    <w:p>
+      <w:pPr>
+        <w:spacing w:after="0" w:line="240" w:lineRule="auto"/>
+        <w:rPr>
+          <w:rFonts w:ascii="Lucida Console" w:hAnsi="Lucida Console"/>
+          <w:sz w:val="20"/>
+          <w:szCs w:val="20"/>
+        </w:rPr>
+      </w:pPr>
+      <w:r>
+        <w:rPr>
+          <w:rFonts w:ascii="Lucida Console" w:hAnsi="Lucida Console"/>
+          <w:sz w:val="20"/>
+          <w:szCs w:val="20"/>
+        </w:rPr>
+        <w:t>06/19/</w:t>
+      </w:r>
+      <w:proofErr w:type="gramStart"/>
+      <w:r>
+        <w:rPr>
+          <w:rFonts w:ascii="Lucida Console" w:hAnsi="Lucida Console"/>
+          <w:sz w:val="20"/>
+          <w:szCs w:val="20"/>
+        </w:rPr>
+        <w:t>2023  03:39</w:t>
+      </w:r>
+      <w:proofErr w:type="gramEnd"/>
+      <w:r>
+        <w:rPr>
+          <w:rFonts w:ascii="Lucida Console" w:hAnsi="Lucida Console"/>
+          <w:sz w:val="20"/>
+          <w:szCs w:val="20"/>
+        </w:rPr>
+        <w:t xml:space="preserve"> PM    &lt;DIR&gt;          bin</w:t>
+      </w:r>
+    </w:p>
+    <w:p>
+      <w:pPr>
+        <w:spacing w:after="0" w:line="240" w:lineRule="auto"/>
+        <w:rPr>
+          <w:rFonts w:ascii="Lucida Console" w:hAnsi="Lucida Console"/>
+          <w:sz w:val="20"/>
+          <w:szCs w:val="20"/>
+        </w:rPr>
+      </w:pPr>
+      <w:r>
+        <w:rPr>
+          <w:rFonts w:ascii="Lucida Console" w:hAnsi="Lucida Console"/>
+          <w:sz w:val="20"/>
+          <w:szCs w:val="20"/>
+        </w:rPr>
+        <w:t>06/19/</w:t>
+      </w:r>
+      <w:proofErr w:type="gramStart"/>
+      <w:r>
+        <w:rPr>
+          <w:rFonts w:ascii="Lucida Console" w:hAnsi="Lucida Console"/>
+          <w:sz w:val="20"/>
+          <w:szCs w:val="20"/>
+        </w:rPr>
+        <w:t>2023  03:39</w:t>
+      </w:r>
+      <w:proofErr w:type="gramEnd"/>
+      <w:r>
+        <w:rPr>
+          <w:rFonts w:ascii="Lucida Console" w:hAnsi="Lucida Console"/>
+          <w:sz w:val="20"/>
+          <w:szCs w:val="20"/>
+        </w:rPr>
+        <w:t xml:space="preserve"> PM    &lt;DIR&gt;          </w:t>
+      </w:r>
+      <w:proofErr w:type="spellStart"/>
+      <w:r>
+        <w:rPr>
+          <w:rFonts w:ascii="Lucida Console" w:hAnsi="Lucida Console"/>
+          <w:sz w:val="20"/>
+          <w:szCs w:val="20"/>
+        </w:rPr>
+        <w:t>conf</w:t>
+      </w:r>
+      <w:proofErr w:type="spellEnd"/>
+    </w:p>
+    <w:p>
+      <w:pPr>
+        <w:spacing w:after="0" w:line="240" w:lineRule="auto"/>
+        <w:rPr>
+          <w:rFonts w:ascii="Lucida Console" w:hAnsi="Lucida Console"/>
+          <w:sz w:val="20"/>
+          <w:szCs w:val="20"/>
+        </w:rPr>
+      </w:pPr>
+      <w:r>
+        <w:rPr>
+          <w:rFonts w:ascii="Lucida Console" w:hAnsi="Lucida Console"/>
+          <w:sz w:val="20"/>
+          <w:szCs w:val="20"/>
+        </w:rPr>
+        <w:t>06/19/</w:t>
+      </w:r>
+      <w:proofErr w:type="gramStart"/>
+      <w:r>
+        <w:rPr>
+          <w:rFonts w:ascii="Lucida Console" w:hAnsi="Lucida Console"/>
+          <w:sz w:val="20"/>
+          <w:szCs w:val="20"/>
+        </w:rPr>
+        <w:t>2023  03:39</w:t>
+      </w:r>
+      <w:proofErr w:type="gramEnd"/>
+      <w:r>
+        <w:rPr>
+          <w:rFonts w:ascii="Lucida Console" w:hAnsi="Lucida Console"/>
+          <w:sz w:val="20"/>
+          <w:szCs w:val="20"/>
+        </w:rPr>
+        <w:t xml:space="preserve"> PM    &lt;DIR&gt;          data</w:t>
+      </w:r>
+    </w:p>
+    <w:p>
+      <w:pPr>
+        <w:spacing w:after="0" w:line="240" w:lineRule="auto"/>
+        <w:rPr>
+          <w:rFonts w:ascii="Lucida Console" w:hAnsi="Lucida Console"/>
+          <w:sz w:val="20"/>
+          <w:szCs w:val="20"/>
+        </w:rPr>
+      </w:pPr>
+      <w:r>
+        <w:rPr>
+          <w:rFonts w:ascii="Lucida Console" w:hAnsi="Lucida Console"/>
+          <w:sz w:val="20"/>
+          <w:szCs w:val="20"/>
+        </w:rPr>
+        <w:t>06/19/</w:t>
+      </w:r>
+      <w:proofErr w:type="gramStart"/>
+      <w:r>
+        <w:rPr>
+          <w:rFonts w:ascii="Lucida Console" w:hAnsi="Lucida Console"/>
+          <w:sz w:val="20"/>
+          <w:szCs w:val="20"/>
+        </w:rPr>
+        <w:t>2023  03:39</w:t>
+      </w:r>
+      <w:proofErr w:type="gramEnd"/>
+      <w:r>
+        <w:rPr>
+          <w:rFonts w:ascii="Lucida Console" w:hAnsi="Lucida Console"/>
+          <w:sz w:val="20"/>
+          <w:szCs w:val="20"/>
+        </w:rPr>
+        <w:t xml:space="preserve"> PM    &lt;DIR&gt;          examples</w:t>
+      </w:r>
+    </w:p>
+    <w:p>
+      <w:pPr>
+        <w:spacing w:after="0" w:line="240" w:lineRule="auto"/>
+        <w:rPr>
+          <w:rFonts w:ascii="Lucida Console" w:hAnsi="Lucida Console"/>
+          <w:sz w:val="20"/>
+          <w:szCs w:val="20"/>
+        </w:rPr>
+      </w:pPr>
+      <w:r>
+        <w:rPr>
+          <w:rFonts w:ascii="Lucida Console" w:hAnsi="Lucida Console"/>
+          <w:sz w:val="20"/>
+          <w:szCs w:val="20"/>
+        </w:rPr>
+        <w:t>06/19/</w:t>
+      </w:r>
+      <w:proofErr w:type="gramStart"/>
+      <w:r>
+        <w:rPr>
+          <w:rFonts w:ascii="Lucida Console" w:hAnsi="Lucida Console"/>
+          <w:sz w:val="20"/>
+          <w:szCs w:val="20"/>
+        </w:rPr>
+        <w:t>2023  03:39</w:t>
+      </w:r>
+      <w:proofErr w:type="gramEnd"/>
+      <w:r>
+        <w:rPr>
+          <w:rFonts w:ascii="Lucida Console" w:hAnsi="Lucida Console"/>
+          <w:sz w:val="20"/>
+          <w:szCs w:val="20"/>
+        </w:rPr>
+        <w:t xml:space="preserve"> PM    &lt;DIR&gt;          jars</w:t>
+      </w:r>
+    </w:p>
+    <w:p>
+      <w:pPr>
+        <w:spacing w:after="0" w:line="240" w:lineRule="auto"/>
+        <w:rPr>
+          <w:rFonts w:ascii="Lucida Console" w:hAnsi="Lucida Console"/>
+          <w:sz w:val="20"/>
+          <w:szCs w:val="20"/>
+        </w:rPr>
+      </w:pPr>
+      <w:r>
+        <w:rPr>
+          <w:rFonts w:ascii="Lucida Console" w:hAnsi="Lucida Console"/>
+          <w:sz w:val="20"/>
+          <w:szCs w:val="20"/>
+        </w:rPr>
+        <w:t>06/19/</w:t>
+      </w:r>
+      <w:proofErr w:type="gramStart"/>
+      <w:r>
+        <w:rPr>
+          <w:rFonts w:ascii="Lucida Console" w:hAnsi="Lucida Console"/>
+          <w:sz w:val="20"/>
+          <w:szCs w:val="20"/>
+        </w:rPr>
+        <w:t>2023  03:39</w:t>
+      </w:r>
+      <w:proofErr w:type="gramEnd"/>
+      <w:r>
+        <w:rPr>
+          <w:rFonts w:ascii="Lucida Console" w:hAnsi="Lucida Console"/>
+          <w:sz w:val="20"/>
+          <w:szCs w:val="20"/>
+        </w:rPr>
+        <w:t xml:space="preserve"> PM    &lt;DIR&gt;          </w:t>
+      </w:r>
+      <w:proofErr w:type="spellStart"/>
+      <w:r>
+        <w:rPr>
+          <w:rFonts w:ascii="Lucida Console" w:hAnsi="Lucida Console"/>
+          <w:sz w:val="20"/>
+          <w:szCs w:val="20"/>
+        </w:rPr>
+        <w:t>kubernetes</w:t>
+      </w:r>
+      <w:proofErr w:type="spellEnd"/>
+    </w:p>
+    <w:p>
+      <w:pPr>
+        <w:spacing w:after="0" w:line="240" w:lineRule="auto"/>
+        <w:rPr>
+          <w:rFonts w:ascii="Lucida Console" w:hAnsi="Lucida Console"/>
+          <w:sz w:val="20"/>
+          <w:szCs w:val="20"/>
+        </w:rPr>
+      </w:pPr>
+      <w:r>
+        <w:rPr>
+          <w:rFonts w:ascii="Lucida Console" w:hAnsi="Lucida Console"/>
+          <w:sz w:val="20"/>
+          <w:szCs w:val="20"/>
+        </w:rPr>
+        <w:t>06/19/</w:t>
+      </w:r>
+      <w:proofErr w:type="gramStart"/>
+      <w:r>
+        <w:rPr>
+          <w:rFonts w:ascii="Lucida Console" w:hAnsi="Lucida Console"/>
+          <w:sz w:val="20"/>
+          <w:szCs w:val="20"/>
+        </w:rPr>
+        <w:t>2023  03:39</w:t>
+      </w:r>
+      <w:proofErr w:type="gramEnd"/>
+      <w:r>
+        <w:rPr>
+          <w:rFonts w:ascii="Lucida Console" w:hAnsi="Lucida Console"/>
+          <w:sz w:val="20"/>
+          <w:szCs w:val="20"/>
+        </w:rPr>
+        <w:t xml:space="preserve"> PM            22,982 LICENSE</w:t>
+      </w:r>
+    </w:p>
+    <w:p>
+      <w:pPr>
+        <w:spacing w:after="0" w:line="240" w:lineRule="auto"/>
+        <w:rPr>
+          <w:rFonts w:ascii="Lucida Console" w:hAnsi="Lucida Console"/>
+          <w:sz w:val="20"/>
+          <w:szCs w:val="20"/>
+        </w:rPr>
+      </w:pPr>
+      <w:r>
+        <w:rPr>
+          <w:rFonts w:ascii="Lucida Console" w:hAnsi="Lucida Console"/>
+          <w:sz w:val="20"/>
+          <w:szCs w:val="20"/>
+        </w:rPr>
+        <w:t>06/19/</w:t>
+      </w:r>
+      <w:proofErr w:type="gramStart"/>
+      <w:r>
+        <w:rPr>
+          <w:rFonts w:ascii="Lucida Console" w:hAnsi="Lucida Console"/>
+          <w:sz w:val="20"/>
+          <w:szCs w:val="20"/>
+        </w:rPr>
+        <w:t>2023  03:39</w:t>
+      </w:r>
+      <w:proofErr w:type="gramEnd"/>
+      <w:r>
+        <w:rPr>
+          <w:rFonts w:ascii="Lucida Console" w:hAnsi="Lucida Console"/>
+          <w:sz w:val="20"/>
+          <w:szCs w:val="20"/>
+        </w:rPr>
+        <w:t xml:space="preserve"> PM    &lt;DIR&gt;          licenses</w:t>
+      </w:r>
+    </w:p>
+    <w:p>
+      <w:pPr>
+        <w:spacing w:after="0" w:line="240" w:lineRule="auto"/>
+        <w:rPr>
+          <w:rFonts w:ascii="Lucida Console" w:hAnsi="Lucida Console"/>
+          <w:sz w:val="20"/>
+          <w:szCs w:val="20"/>
+        </w:rPr>
+      </w:pPr>
+      <w:r>
+        <w:rPr>
+          <w:rFonts w:ascii="Lucida Console" w:hAnsi="Lucida Console"/>
+          <w:sz w:val="20"/>
+          <w:szCs w:val="20"/>
+        </w:rPr>
+        <w:t>06/19/</w:t>
+      </w:r>
+      <w:proofErr w:type="gramStart"/>
+      <w:r>
+        <w:rPr>
+          <w:rFonts w:ascii="Lucida Console" w:hAnsi="Lucida Console"/>
+          <w:sz w:val="20"/>
+          <w:szCs w:val="20"/>
+        </w:rPr>
+        <w:t>2023  03:39</w:t>
+      </w:r>
+      <w:proofErr w:type="gramEnd"/>
+      <w:r>
+        <w:rPr>
+          <w:rFonts w:ascii="Lucida Console" w:hAnsi="Lucida Console"/>
+          <w:sz w:val="20"/>
+          <w:szCs w:val="20"/>
+        </w:rPr>
+        <w:t xml:space="preserve"> PM            57,842 NOTICE</w:t>
+      </w:r>
+    </w:p>
+    <w:p>
+      <w:pPr>
+        <w:spacing w:after="0" w:line="240" w:lineRule="auto"/>
+        <w:rPr>
+          <w:rFonts w:ascii="Lucida Console" w:hAnsi="Lucida Console"/>
+          <w:sz w:val="20"/>
+          <w:szCs w:val="20"/>
+        </w:rPr>
+      </w:pPr>
+      <w:r>
+        <w:rPr>
+          <w:rFonts w:ascii="Lucida Console" w:hAnsi="Lucida Console"/>
+          <w:sz w:val="20"/>
+          <w:szCs w:val="20"/>
+        </w:rPr>
+        <w:t>06/19/</w:t>
+      </w:r>
+      <w:proofErr w:type="gramStart"/>
+      <w:r>
+        <w:rPr>
+          <w:rFonts w:ascii="Lucida Console" w:hAnsi="Lucida Console"/>
+          <w:sz w:val="20"/>
+          <w:szCs w:val="20"/>
+        </w:rPr>
+        <w:t>2023  03:39</w:t>
+      </w:r>
+      <w:proofErr w:type="gramEnd"/>
+      <w:r>
+        <w:rPr>
+          <w:rFonts w:ascii="Lucida Console" w:hAnsi="Lucida Console"/>
+          <w:sz w:val="20"/>
+          <w:szCs w:val="20"/>
+        </w:rPr>
+        <w:t xml:space="preserve"> PM    &lt;DIR&gt;          python</w:t>
+      </w:r>
+    </w:p>
+    <w:p>
+      <w:pPr>
+        <w:spacing w:after="0" w:line="240" w:lineRule="auto"/>
+        <w:rPr>
+          <w:rFonts w:ascii="Lucida Console" w:hAnsi="Lucida Console"/>
+          <w:sz w:val="20"/>
+          <w:szCs w:val="20"/>
+        </w:rPr>
+      </w:pPr>
+      <w:r>
+        <w:rPr>
+          <w:rFonts w:ascii="Lucida Console" w:hAnsi="Lucida Console"/>
+          <w:sz w:val="20"/>
+          <w:szCs w:val="20"/>
+        </w:rPr>
+        <w:t>06/19/</w:t>
+      </w:r>
+      <w:proofErr w:type="gramStart"/>
+      <w:r>
+        <w:rPr>
+          <w:rFonts w:ascii="Lucida Console" w:hAnsi="Lucida Console"/>
+          <w:sz w:val="20"/>
+          <w:szCs w:val="20"/>
+        </w:rPr>
+        <w:t>2023  03:39</w:t>
+      </w:r>
+      <w:proofErr w:type="gramEnd"/>
+      <w:r>
+        <w:rPr>
+          <w:rFonts w:ascii="Lucida Console" w:hAnsi="Lucida Console"/>
+          <w:sz w:val="20"/>
+          <w:szCs w:val="20"/>
+        </w:rPr>
+        <w:t xml:space="preserve"> PM    &lt;DIR&gt;          R</w:t>
+      </w:r>
+    </w:p>
+    <w:p>
+      <w:pPr>
+        <w:spacing w:after="0" w:line="240" w:lineRule="auto"/>
+        <w:rPr>
+          <w:rFonts w:ascii="Lucida Console" w:hAnsi="Lucida Console"/>
+          <w:sz w:val="20"/>
+          <w:szCs w:val="20"/>
+        </w:rPr>
+      </w:pPr>
+      <w:r>
+        <w:rPr>
+          <w:rFonts w:ascii="Lucida Console" w:hAnsi="Lucida Console"/>
+          <w:sz w:val="20"/>
+          <w:szCs w:val="20"/>
+        </w:rPr>
+        <w:t>06/19/</w:t>
+      </w:r>
+      <w:proofErr w:type="gramStart"/>
+      <w:r>
+        <w:rPr>
+          <w:rFonts w:ascii="Lucida Console" w:hAnsi="Lucida Console"/>
+          <w:sz w:val="20"/>
+          <w:szCs w:val="20"/>
+        </w:rPr>
+        <w:t>2023  03:39</w:t>
+      </w:r>
+      <w:proofErr w:type="gramEnd"/>
+      <w:r>
+        <w:rPr>
+          <w:rFonts w:ascii="Lucida Console" w:hAnsi="Lucida Console"/>
+          <w:sz w:val="20"/>
+          <w:szCs w:val="20"/>
+        </w:rPr>
+        <w:t xml:space="preserve"> PM             4,605 README.md</w:t>
+      </w:r>
+    </w:p>
+    <w:p>
+      <w:pPr>
+        <w:spacing w:after="0" w:line="240" w:lineRule="auto"/>
+        <w:rPr>
+          <w:rFonts w:ascii="Lucida Console" w:hAnsi="Lucida Console"/>
+          <w:sz w:val="20"/>
+          <w:szCs w:val="20"/>
+        </w:rPr>
+      </w:pPr>
+      <w:r>
+        <w:rPr>
+          <w:rFonts w:ascii="Lucida Console" w:hAnsi="Lucida Console"/>
+          <w:sz w:val="20"/>
+          <w:szCs w:val="20"/>
+        </w:rPr>
+        <w:t>06/19/</w:t>
+      </w:r>
+      <w:proofErr w:type="gramStart"/>
+      <w:r>
+        <w:rPr>
+          <w:rFonts w:ascii="Lucida Console" w:hAnsi="Lucida Console"/>
+          <w:sz w:val="20"/>
+          <w:szCs w:val="20"/>
+        </w:rPr>
+        <w:t>2023  03:39</w:t>
+      </w:r>
+      <w:proofErr w:type="gramEnd"/>
+      <w:r>
+        <w:rPr>
+          <w:rFonts w:ascii="Lucida Console" w:hAnsi="Lucida Console"/>
+          <w:sz w:val="20"/>
+          <w:szCs w:val="20"/>
+        </w:rPr>
+        <w:t xml:space="preserve"> PM               165 RELEASE</w:t>
+      </w:r>
+    </w:p>
+    <w:p>
+      <w:pPr>
+        <w:spacing w:after="0" w:line="240" w:lineRule="auto"/>
+        <w:rPr>
+          <w:rFonts w:ascii="Lucida Console" w:hAnsi="Lucida Console"/>
+          <w:sz w:val="20"/>
+          <w:szCs w:val="20"/>
+        </w:rPr>
+      </w:pPr>
+      <w:r>
+        <w:rPr>
+          <w:rFonts w:ascii="Lucida Console" w:hAnsi="Lucida Console"/>
+          <w:sz w:val="20"/>
+          <w:szCs w:val="20"/>
+        </w:rPr>
+        <w:t>06/19/</w:t>
+      </w:r>
+      <w:proofErr w:type="gramStart"/>
+      <w:r>
+        <w:rPr>
+          <w:rFonts w:ascii="Lucida Console" w:hAnsi="Lucida Console"/>
+          <w:sz w:val="20"/>
+          <w:szCs w:val="20"/>
+        </w:rPr>
+        <w:t>2023  03:39</w:t>
+      </w:r>
+      <w:proofErr w:type="gramEnd"/>
+      <w:r>
+        <w:rPr>
+          <w:rFonts w:ascii="Lucida Console" w:hAnsi="Lucida Console"/>
+          <w:sz w:val="20"/>
+          <w:szCs w:val="20"/>
+        </w:rPr>
+        <w:t xml:space="preserve"> PM    &lt;DIR&gt;          </w:t>
+      </w:r>
+      <w:proofErr w:type="spellStart"/>
+      <w:r>
+        <w:rPr>
+          <w:rFonts w:ascii="Lucida Console" w:hAnsi="Lucida Console"/>
+          <w:sz w:val="20"/>
+          <w:szCs w:val="20"/>
+        </w:rPr>
+        <w:t>sbin</w:t>
+      </w:r>
+      <w:proofErr w:type="spellEnd"/>
+    </w:p>
+    <w:p>
+      <w:pPr>
+        <w:spacing w:after="0" w:line="240" w:lineRule="auto"/>
+        <w:rPr>
+          <w:rFonts w:ascii="Lucida Console" w:hAnsi="Lucida Console"/>
+          <w:sz w:val="20"/>
+          <w:szCs w:val="20"/>
+        </w:rPr>
+      </w:pPr>
+      <w:r>
+        <w:rPr>
+          <w:rFonts w:ascii="Lucida Console" w:hAnsi="Lucida Console"/>
+          <w:sz w:val="20"/>
+          <w:szCs w:val="20"/>
+        </w:rPr>
+        <w:t>06/19/</w:t>
+      </w:r>
+      <w:proofErr w:type="gramStart"/>
+      <w:r>
+        <w:rPr>
+          <w:rFonts w:ascii="Lucida Console" w:hAnsi="Lucida Console"/>
+          <w:sz w:val="20"/>
+          <w:szCs w:val="20"/>
+        </w:rPr>
+        <w:t>2023  03:39</w:t>
+      </w:r>
+      <w:proofErr w:type="gramEnd"/>
+      <w:r>
+        <w:rPr>
+          <w:rFonts w:ascii="Lucida Console" w:hAnsi="Lucida Console"/>
+          <w:sz w:val="20"/>
+          <w:szCs w:val="20"/>
+        </w:rPr>
+        <w:t xml:space="preserve"> PM    &lt;DIR&gt;          yarn</w:t>
+      </w:r>
+    </w:p>
+    <w:p>
+      <w:pPr>
+        <w:spacing w:after="0" w:line="240" w:lineRule="auto"/>
+      </w:pPr>
+    </w:p>
+    <w:p>
+      <w:pPr>
+        <w:spacing w:after="0" w:line="240" w:lineRule="auto"/>
+      </w:pPr>
+    </w:p>
+    <w:p>
+      <w:pPr>
+        <w:pStyle w:val="Heading1"/>
+        <w:numPr>
+          <w:ilvl w:val="1"/>
+          <w:numId w:val="2"/>
+        </w:numPr>
+        <w:spacing w:before="0" w:line="240" w:lineRule="auto"/>
+      </w:pPr>
+      <w:proofErr w:type="spellStart"/>
+      <w:r>
+        <w:t>Sss</w:t>
+      </w:r>
+      <w:proofErr w:type="spellEnd"/>
+    </w:p>
+    <w:p>
+      <w:pPr>
+        <w:pStyle w:val="Heading1"/>
+        <w:numPr>
+          <w:ilvl w:val="1"/>
+          <w:numId w:val="2"/>
+        </w:numPr>
+        <w:spacing w:before="0" w:line="240" w:lineRule="auto"/>
+      </w:pPr>
+      <w:proofErr w:type="spellStart"/>
+      <w:r>
+        <w:t>Sss</w:t>
+      </w:r>
+      <w:proofErr w:type="spellEnd"/>
+    </w:p>
+    <w:p>
+      <w:pPr>
+        <w:pStyle w:val="Heading1"/>
+        <w:numPr>
+          <w:ilvl w:val="1"/>
+          <w:numId w:val="2"/>
+        </w:numPr>
+        <w:spacing w:before="0" w:line="240" w:lineRule="auto"/>
+      </w:pPr>
+      <w:proofErr w:type="spellStart"/>
+      <w:r>
+        <w:t>Sss</w:t>
+      </w:r>
+      <w:proofErr w:type="spellEnd"/>
+    </w:p>
+    <w:p>
+      <w:pPr>
+        <w:pStyle w:val="Heading1"/>
+        <w:numPr>
+          <w:ilvl w:val="1"/>
+          <w:numId w:val="2"/>
+        </w:numPr>
+        <w:spacing w:before="0" w:line="240" w:lineRule="auto"/>
+      </w:pPr>
+      <w:proofErr w:type="spellStart"/>
+      <w:proofErr w:type="gramStart"/>
+      <w:r>
+        <w:t>s</w:t>
+      </w:r>
+      <w:r>
+        <w:t>ps</w:t>
+      </w:r>
+      <w:proofErr w:type="spellEnd"/>
+      <w:proofErr w:type="gramEnd"/>
     </w:p>
     <w:p>
       <w:pPr>
@@ -106,61 +957,18 @@
         </w:numPr>
         <w:spacing w:before="0" w:line="240" w:lineRule="auto"/>
       </w:pPr>
-      <w:r>
-        <w:t>Winutils</w:t>
-      </w:r>
+      <w:proofErr w:type="spellStart"/>
+      <w:proofErr w:type="gramStart"/>
+      <w:r>
+        <w:t>xxxtwo</w:t>
+      </w:r>
+      <w:proofErr w:type="spellEnd"/>
+      <w:proofErr w:type="gramEnd"/>
     </w:p>
     <w:p>
       <w:pPr>
         <w:spacing w:line="240" w:lineRule="auto"/>
       </w:pPr>
-      <w:r>
-        <w:t>The “</w:t>
-      </w:r>
-      <w:r>
-        <w:rPr>
-          <w:rFonts w:ascii="Lucida Console" w:hAnsi="Lucida Console"/>
-          <w:sz w:val="20"/>
-          <w:szCs w:val="20"/>
-        </w:rPr>
-        <w:t>winutils.exe</w:t>
-      </w:r>
-      <w:r>
-        <w:t xml:space="preserve">” utility provides POSIX command support for Hadoop code and is used my Spark as well. This utility, along with the supporting libraries and </w:t>
-      </w:r>
-      <w:proofErr w:type="spellStart"/>
-      <w:r>
-        <w:rPr>
-          <w:rFonts w:ascii="Lucida Console" w:hAnsi="Lucida Console"/>
-          <w:sz w:val="20"/>
-          <w:szCs w:val="20"/>
-        </w:rPr>
-        <w:t>dll</w:t>
-      </w:r>
-      <w:proofErr w:type="spellEnd"/>
-      <w:r>
-        <w:t xml:space="preserve"> files, must be provided for the Windows 10 operating system. The adventurous may wish to build their own </w:t>
-      </w:r>
-      <w:r>
-        <w:rPr>
-          <w:rFonts w:ascii="Lucida Console" w:hAnsi="Lucida Console"/>
-          <w:sz w:val="20"/>
-          <w:szCs w:val="20"/>
-        </w:rPr>
-        <w:t>winutils</w:t>
-      </w:r>
-      <w:r>
-        <w:t xml:space="preserve"> artifacts on Windows with C++; and they may reference the </w:t>
-      </w:r>
-      <w:r>
-        <w:rPr>
-          <w:i/>
-        </w:rPr>
-        <w:t>2021-04-14 – Build your own WINUTILS</w:t>
-      </w:r>
-      <w:r>
-        <w:t xml:space="preserve"> below.</w:t>
-      </w:r>
     </w:p>
     <w:p>
       <w:pPr>
@@ -171,6 +979,192 @@
         </w:numPr>
         <w:spacing w:before="0" w:line="240" w:lineRule="auto"/>
       </w:pPr>
+      <w:proofErr w:type="spellStart"/>
+      <w:proofErr w:type="gramStart"/>
+      <w:r>
+        <w:t>ddd</w:t>
+      </w:r>
+      <w:r>
+        <w:t>f</w:t>
+      </w:r>
+      <w:proofErr w:type="spellEnd"/>
+      <w:proofErr w:type="gramEnd"/>
+    </w:p>
+    <w:p>
+      <w:pPr>
+        <w:pStyle w:val="Heading1"/>
+        <w:numPr>
+          <w:ilvl w:val="0"/>
+          <w:numId w:val="2"/>
+        </w:numPr>
+        <w:spacing w:before="0" w:line="240" w:lineRule="auto"/>
+      </w:pPr>
+      <w:r>
+        <w:t>Hive Workspace</w:t>
+      </w:r>
+    </w:p>
+    <w:p>
+      <w:pPr>
+        <w:spacing w:line="240" w:lineRule="auto"/>
+      </w:pPr>
+      <w:r>
+        <w:t xml:space="preserve">The Hive metadata work space location is controlled by configuration described </w:t>
+      </w:r>
+      <w:hyperlink r:id="rId6" w:history="1">
+        <w:r>
+          <w:rPr>
+            <w:rStyle w:val="Hyperlink"/>
+          </w:rPr>
+          <w:t>here</w:t>
+        </w:r>
+      </w:hyperlink>
+      <w:r>
+        <w:t>.</w:t>
+      </w:r>
+    </w:p>
+    <w:p>
+      <w:pPr>
+        <w:pStyle w:val="Heading1"/>
+        <w:numPr>
+          <w:ilvl w:val="0"/>
+          <w:numId w:val="2"/>
+        </w:numPr>
+        <w:spacing w:before="0" w:line="240" w:lineRule="auto"/>
+      </w:pPr>
+      <w:r>
+        <w:lastRenderedPageBreak/>
+        <w:t>Winutils</w:t>
+      </w:r>
+    </w:p>
+    <w:p>
+      <w:pPr>
+        <w:spacing w:line="240" w:lineRule="auto"/>
+      </w:pPr>
+      <w:r>
+        <w:t>The “</w:t>
+      </w:r>
+      <w:r>
+        <w:rPr>
+          <w:rFonts w:ascii="Lucida Console" w:hAnsi="Lucida Console"/>
+          <w:sz w:val="20"/>
+          <w:szCs w:val="20"/>
+        </w:rPr>
+        <w:t>winutils.exe</w:t>
+      </w:r>
+      <w:r>
+        <w:t xml:space="preserve">” utility provides POSIX command support for Hadoop code and is used my Spark as well. This utility, along with the supporting libraries and </w:t>
+      </w:r>
+      <w:proofErr w:type="spellStart"/>
+      <w:r>
+        <w:rPr>
+          <w:rFonts w:ascii="Lucida Console" w:hAnsi="Lucida Console"/>
+          <w:sz w:val="20"/>
+          <w:szCs w:val="20"/>
+        </w:rPr>
+        <w:t>dll</w:t>
+      </w:r>
+      <w:proofErr w:type="spellEnd"/>
+      <w:r>
+        <w:t xml:space="preserve"> files, must be provided for the Windows 10 operating system. The adventurous may wish to build their own </w:t>
+      </w:r>
+      <w:r>
+        <w:rPr>
+          <w:rFonts w:ascii="Lucida Console" w:hAnsi="Lucida Console"/>
+          <w:sz w:val="20"/>
+          <w:szCs w:val="20"/>
+        </w:rPr>
+        <w:t>winutils</w:t>
+      </w:r>
+      <w:r>
+        <w:t xml:space="preserve"> artifacts on Windows with C++; and they may reference the </w:t>
+      </w:r>
+      <w:r>
+        <w:rPr>
+          <w:i/>
+        </w:rPr>
+        <w:t>2021-04-14 – Build your own WINUTILS</w:t>
+      </w:r>
+      <w:r>
+        <w:t xml:space="preserve"> </w:t>
+      </w:r>
+      <w:r>
+        <w:t xml:space="preserve">article </w:t>
+      </w:r>
+      <w:r>
+        <w:t>below.</w:t>
+      </w:r>
+      <w:r>
+        <w:t xml:space="preserve"> This </w:t>
+      </w:r>
+      <w:r>
+        <w:t>article</w:t>
+      </w:r>
+      <w:r>
+        <w:t xml:space="preserve"> defines the winutils dependencies</w:t>
+      </w:r>
+      <w:r>
+        <w:t xml:space="preserve"> you need to create if you have security issues: </w:t>
+      </w:r>
+      <w:r>
+        <w:t xml:space="preserve">build of your own </w:t>
+      </w:r>
+      <w:r>
+        <w:rPr>
+          <w:rFonts w:ascii="Lucida Console" w:hAnsi="Lucida Console"/>
+          <w:sz w:val="20"/>
+          <w:szCs w:val="20"/>
+        </w:rPr>
+        <w:t>winutils.exe</w:t>
+      </w:r>
+      <w:r>
+        <w:t xml:space="preserve">, </w:t>
+      </w:r>
+      <w:r>
+        <w:rPr>
+          <w:rFonts w:ascii="Lucida Console" w:hAnsi="Lucida Console"/>
+          <w:sz w:val="20"/>
+          <w:szCs w:val="20"/>
+        </w:rPr>
+        <w:t>libwinutils.lib</w:t>
+      </w:r>
+      <w:r>
+        <w:t xml:space="preserve">, </w:t>
+      </w:r>
+      <w:r>
+        <w:rPr>
+          <w:rFonts w:ascii="Lucida Console" w:hAnsi="Lucida Console"/>
+          <w:sz w:val="20"/>
+          <w:szCs w:val="20"/>
+        </w:rPr>
+        <w:t>hadoop.dll</w:t>
+      </w:r>
+      <w:r>
+        <w:t xml:space="preserve"> and </w:t>
+      </w:r>
+      <w:r>
+        <w:rPr>
+          <w:rFonts w:ascii="Lucida Console" w:hAnsi="Lucida Console"/>
+          <w:sz w:val="20"/>
+          <w:szCs w:val="20"/>
+        </w:rPr>
+        <w:t>hadoop.lib</w:t>
+      </w:r>
+      <w:r>
+        <w:t xml:space="preserve"> </w:t>
+      </w:r>
+      <w:r>
+        <w:t>from known source code.</w:t>
+      </w:r>
+    </w:p>
+    <w:p>
+      <w:pPr>
+        <w:pStyle w:val="Heading1"/>
+        <w:numPr>
+          <w:ilvl w:val="0"/>
+          <w:numId w:val="2"/>
+        </w:numPr>
+        <w:spacing w:before="0" w:line="240" w:lineRule="auto"/>
+      </w:pPr>
       <w:r>
         <w:t>Dependencies</w:t>
       </w:r>
@@ -212,7 +1206,7 @@
       <w:r>
         <w:t xml:space="preserve">: </w:t>
       </w:r>
-      <w:hyperlink r:id="rId6" w:history="1">
+      <w:hyperlink r:id="rId7" w:history="1">
         <w:r>
           <w:rPr>
             <w:rStyle w:val="Hyperlink"/>
@@ -251,7 +1245,7 @@
       <w:r>
         <w:t xml:space="preserve">: </w:t>
       </w:r>
-      <w:hyperlink r:id="rId7" w:history="1">
+      <w:hyperlink r:id="rId8" w:history="1">
         <w:r>
           <w:rPr>
             <w:rStyle w:val="Hyperlink"/>
@@ -278,7 +1272,7 @@
       <w:r>
         <w:t xml:space="preserve"> </w:t>
       </w:r>
-      <w:hyperlink r:id="rId8" w:history="1">
+      <w:hyperlink r:id="rId9" w:history="1">
         <w:r>
           <w:rPr>
             <w:rStyle w:val="Hyperlink"/>
@@ -286,16 +1280,6 @@
           <w:t>https://www.educba.com/spark-versions/</w:t>
         </w:r>
       </w:hyperlink>
-    </w:p>
-    <w:p>
-      <w:pPr>
-        <w:pStyle w:val="ListParagraph"/>
-        <w:numPr>
-          <w:ilvl w:val="0"/>
-          <w:numId w:val="5"/>
-        </w:numPr>
-        <w:spacing w:line="240" w:lineRule="auto"/>
-      </w:pPr>
     </w:p>
     <w:tbl>
       <w:tblPr>
@@ -538,8 +1522,6 @@
       <w:pPr>
         <w:spacing w:after="0" w:line="240" w:lineRule="auto"/>
       </w:pPr>
-      <w:bookmarkStart w:id="0" w:name="_GoBack"/>
-      <w:bookmarkEnd w:id="0"/>
     </w:p>
     <w:p>
       <w:pPr>
@@ -578,7 +1560,7 @@
       <w:r>
         <w:t xml:space="preserve">Downloads: </w:t>
       </w:r>
-      <w:hyperlink r:id="rId9" w:history="1">
+      <w:hyperlink r:id="rId10" w:history="1">
         <w:r>
           <w:rPr>
             <w:rStyle w:val="Hyperlink"/>
@@ -608,7 +1590,7 @@
       <w:r>
         <w:t xml:space="preserve"> WINDUTILS site: </w:t>
       </w:r>
-      <w:hyperlink r:id="rId10" w:history="1">
+      <w:hyperlink r:id="rId11" w:history="1">
         <w:r>
           <w:rPr>
             <w:rStyle w:val="Hyperlink"/>
@@ -638,7 +1620,7 @@
       <w:r>
         <w:t xml:space="preserve"> WINUTILS site: </w:t>
       </w:r>
-      <w:hyperlink r:id="rId11" w:history="1">
+      <w:hyperlink r:id="rId12" w:history="1">
         <w:r>
           <w:rPr>
             <w:rStyle w:val="Hyperlink"/>
@@ -648,35 +1630,6 @@
           <w:t>https://github.com/cdarlint/winutils</w:t>
         </w:r>
       </w:hyperlink>
-      <w:r>
-        <w:rPr>
-          <w:rFonts w:ascii="Arial" w:hAnsi="Arial" w:cs="Arial"/>
-          <w:color w:val="202124"/>
-          <w:shd w:val="clear" w:color="auto" w:fill="FFFFFF"/>
-        </w:rPr>
-        <w:t xml:space="preserve"> </w:t>
-      </w:r>
-    </w:p>
-    <w:p>
-      <w:pPr>
-        <w:pStyle w:val="ListParagraph"/>
-        <w:numPr>
-          <w:ilvl w:val="0"/>
-          <w:numId w:val="4"/>
-        </w:numPr>
-        <w:spacing w:line="240" w:lineRule="auto"/>
-      </w:pPr>
-      <w:r>
-        <w:t xml:space="preserve">Spark 3.4 Hadoop 3.3.1 WINUTILS site: </w:t>
-      </w:r>
-      <w:hyperlink r:id="rId12" w:history="1">
-        <w:r>
-          <w:rPr>
-            <w:rStyle w:val="Hyperlink"/>
-          </w:rPr>
-          <w:t>https://kontext.tech/article/1221/hadoop-3-4-0-winutils-for-windows-10-x64</w:t>
-        </w:r>
-      </w:hyperlink>
     </w:p>
     <w:p>
       <w:pPr>
@@ -725,6 +1678,49 @@
         <w:t xml:space="preserve">Spark </w:t>
       </w:r>
       <w:r>
+        <w:t>Usage R</w:t>
+      </w:r>
+      <w:r>
+        <w:t>esources:</w:t>
+      </w:r>
+    </w:p>
+    <w:p>
+      <w:pPr>
+        <w:pStyle w:val="ListParagraph"/>
+        <w:numPr>
+          <w:ilvl w:val="0"/>
+          <w:numId w:val="6"/>
+        </w:numPr>
+        <w:spacing w:line="240" w:lineRule="auto"/>
+      </w:pPr>
+      <w:r>
+        <w:t xml:space="preserve">Configuration Guide: </w:t>
+      </w:r>
+      <w:hyperlink r:id="rId14" w:history="1">
+        <w:r>
+          <w:rPr>
+            <w:rStyle w:val="Hyperlink"/>
+          </w:rPr>
+          <w:t>https://spark.apache.org/docs/latest/configuration.html</w:t>
+        </w:r>
+      </w:hyperlink>
+      <w:r>
+        <w:t>.</w:t>
+      </w:r>
+    </w:p>
+    <w:p>
+      <w:pPr>
+        <w:pStyle w:val="ListParagraph"/>
+        <w:spacing w:line="240" w:lineRule="auto"/>
+        <w:ind w:left="360"/>
+      </w:pPr>
+      <w:r>
+        <w:t xml:space="preserve">Additional </w:t>
+      </w:r>
+      <w:r>
+        <w:t xml:space="preserve">Spark </w:t>
+      </w:r>
+      <w:r>
         <w:t>Installation Instructions:</w:t>
       </w:r>
     </w:p>
@@ -740,7 +1736,7 @@
       <w:r>
         <w:t xml:space="preserve">2023-06-14: </w:t>
       </w:r>
-      <w:hyperlink r:id="rId14" w:history="1">
+      <w:hyperlink r:id="rId15" w:history="1">
         <w:r>
           <w:rPr>
             <w:rStyle w:val="Hyperlink"/>
@@ -773,7 +1769,7 @@
       <w:r>
         <w:t xml:space="preserve">2023-01-27: </w:t>
       </w:r>
-      <w:hyperlink r:id="rId15" w:history="1">
+      <w:hyperlink r:id="rId16" w:history="1">
         <w:r>
           <w:rPr>
             <w:rStyle w:val="Hyperlink"/>
@@ -798,13 +1794,12 @@
         <w:spacing w:line="240" w:lineRule="auto"/>
       </w:pPr>
       <w:r>
-        <w:lastRenderedPageBreak/>
         <w:t>2021-Spark 3.1.2</w:t>
       </w:r>
       <w:r>
         <w:t xml:space="preserve">: </w:t>
       </w:r>
-      <w:hyperlink r:id="rId16" w:history="1">
+      <w:hyperlink r:id="rId17" w:history="1">
         <w:r>
           <w:rPr>
             <w:rStyle w:val="Hyperlink"/>
@@ -926,6 +1921,119 @@
 <file path=word/numbering.xml><?xml version="1.0" encoding="utf-8"?>
 <w:numbering xmlns:wpc="http://schemas.microsoft.com/office/word/2010/wordprocessingCanvas" xmlns:mc="http://schemas.openxmlformats.org/markup-compatibility/2006" xmlns:o="urn:schemas-microsoft-com:office:office" xmlns:r="http://schemas.openxmlformats.org/officeDocument/2006/relationships" xmlns:m="http://schemas.openxmlformats.org/officeDocument/2006/math" xmlns:v="urn:schemas-microsoft-com:vml" xmlns:wp14="http://schemas.microsoft.com/office/word/2010/wordprocessingDrawing" xmlns:wp="http://schemas.openxmlformats.org/drawingml/2006/wordprocessingDrawing" xmlns:w10="urn:schemas-microsoft-com:office:word" xmlns:w="http://schemas.openxmlformats.org/wordprocessingml/2006/main" xmlns:w14="http://schemas.microsoft.com/office/word/2010/wordml" xmlns:wpg="http://schemas.microsoft.com/office/word/2010/wordprocessingGroup" xmlns:wpi="http://schemas.microsoft.com/office/word/2010/wordprocessingInk" xmlns:wne="http://schemas.microsoft.com/office/word/2006/wordml" xmlns:wps="http://schemas.microsoft.com/office/word/2010/wordprocessingShape" mc:Ignorable="w14 wp14">
   <w:abstractNum w:abstractNumId="0">
+    <w:nsid w:val="06E53DEF"/>
+    <w:multiLevelType w:val="hybridMultilevel"/>
+    <w:tmpl w:val="FF4A7CAE"/>
+    <w:lvl w:ilvl="0" w:tplc="04090001">
+      <w:start w:val="1"/>
+      <w:numFmt w:val="bullet"/>
+      <w:lvlText w:val=""/>
+      <w:lvlJc w:val="left"/>
+      <w:pPr>
+        <w:ind w:left="1800" w:hanging="360"/>
+      </w:pPr>
+      <w:rPr>
+        <w:rFonts w:ascii="Symbol" w:hAnsi="Symbol" w:hint="default"/>
+      </w:rPr>
+    </w:lvl>
+    <w:lvl w:ilvl="1" w:tplc="04090003" w:tentative="1">
+      <w:start w:val="1"/>
+      <w:numFmt w:val="bullet"/>
+      <w:lvlText w:val="o"/>
+      <w:lvlJc w:val="left"/>
+      <w:pPr>
+        <w:ind w:left="2520" w:hanging="360"/>
+      </w:pPr>
+      <w:rPr>
+        <w:rFonts w:ascii="Courier New" w:hAnsi="Courier New" w:cs="Courier New" w:hint="default"/>
+      </w:rPr>
+    </w:lvl>
+    <w:lvl w:ilvl="2" w:tplc="04090005" w:tentative="1">
+      <w:start w:val="1"/>
+      <w:numFmt w:val="bullet"/>
+      <w:lvlText w:val=""/>
+      <w:lvlJc w:val="left"/>
+      <w:pPr>
+        <w:ind w:left="3240" w:hanging="360"/>
+      </w:pPr>
+      <w:rPr>
+        <w:rFonts w:ascii="Wingdings" w:hAnsi="Wingdings" w:hint="default"/>
+      </w:rPr>
+    </w:lvl>
+    <w:lvl w:ilvl="3" w:tplc="04090001" w:tentative="1">
+      <w:start w:val="1"/>
+      <w:numFmt w:val="bullet"/>
+      <w:lvlText w:val=""/>
+      <w:lvlJc w:val="left"/>
+      <w:pPr>
+        <w:ind w:left="3960" w:hanging="360"/>
+      </w:pPr>
+      <w:rPr>
+        <w:rFonts w:ascii="Symbol" w:hAnsi="Symbol" w:hint="default"/>
+      </w:rPr>
+    </w:lvl>
+    <w:lvl w:ilvl="4" w:tplc="04090003" w:tentative="1">
+      <w:start w:val="1"/>
+      <w:numFmt w:val="bullet"/>
+      <w:lvlText w:val="o"/>
+      <w:lvlJc w:val="left"/>
+      <w:pPr>
+        <w:ind w:left="4680" w:hanging="360"/>
+      </w:pPr>
+      <w:rPr>
+        <w:rFonts w:ascii="Courier New" w:hAnsi="Courier New" w:cs="Courier New" w:hint="default"/>
+      </w:rPr>
+    </w:lvl>
+    <w:lvl w:ilvl="5" w:tplc="04090005" w:tentative="1">
+      <w:start w:val="1"/>
+      <w:numFmt w:val="bullet"/>
+      <w:lvlText w:val=""/>
+      <w:lvlJc w:val="left"/>
+      <w:pPr>
+        <w:ind w:left="5400" w:hanging="360"/>
+      </w:pPr>
+      <w:rPr>
+        <w:rFonts w:ascii="Wingdings" w:hAnsi="Wingdings" w:hint="default"/>
+      </w:rPr>
+    </w:lvl>
+    <w:lvl w:ilvl="6" w:tplc="04090001" w:tentative="1">
+      <w:start w:val="1"/>
+      <w:numFmt w:val="bullet"/>
+      <w:lvlText w:val=""/>
+      <w:lvlJc w:val="left"/>
+      <w:pPr>
+        <w:ind w:left="6120" w:hanging="360"/>
+      </w:pPr>
+      <w:rPr>
+        <w:rFonts w:ascii="Symbol" w:hAnsi="Symbol" w:hint="default"/>
+      </w:rPr>
+    </w:lvl>
+    <w:lvl w:ilvl="7" w:tplc="04090003" w:tentative="1">
+      <w:start w:val="1"/>
+      <w:numFmt w:val="bullet"/>
+      <w:lvlText w:val="o"/>
+      <w:lvlJc w:val="left"/>
+      <w:pPr>
+        <w:ind w:left="6840" w:hanging="360"/>
+      </w:pPr>
+      <w:rPr>
+        <w:rFonts w:ascii="Courier New" w:hAnsi="Courier New" w:cs="Courier New" w:hint="default"/>
+      </w:rPr>
+    </w:lvl>
+    <w:lvl w:ilvl="8" w:tplc="04090005" w:tentative="1">
+      <w:start w:val="1"/>
+      <w:numFmt w:val="bullet"/>
+      <w:lvlText w:val=""/>
+      <w:lvlJc w:val="left"/>
+      <w:pPr>
+        <w:ind w:left="7560" w:hanging="360"/>
+      </w:pPr>
+      <w:rPr>
+        <w:rFonts w:ascii="Wingdings" w:hAnsi="Wingdings" w:hint="default"/>
+      </w:rPr>
+    </w:lvl>
+  </w:abstractNum>
+  <w:abstractNum w:abstractNumId="1">
     <w:nsid w:val="3552567F"/>
     <w:multiLevelType w:val="hybridMultilevel"/>
     <w:tmpl w:val="24E25A00"/>
@@ -1038,7 +2146,7 @@
       </w:rPr>
     </w:lvl>
   </w:abstractNum>
-  <w:abstractNum w:abstractNumId="1">
+  <w:abstractNum w:abstractNumId="2">
     <w:nsid w:val="39A665BF"/>
     <w:multiLevelType w:val="hybridMultilevel"/>
     <w:tmpl w:val="34E0F5D4"/>
@@ -1151,7 +2259,7 @@
       </w:rPr>
     </w:lvl>
   </w:abstractNum>
-  <w:abstractNum w:abstractNumId="2">
+  <w:abstractNum w:abstractNumId="3">
     <w:nsid w:val="3B61318E"/>
     <w:multiLevelType w:val="hybridMultilevel"/>
     <w:tmpl w:val="3C2CADA6"/>
@@ -1264,7 +2372,93 @@
       </w:rPr>
     </w:lvl>
   </w:abstractNum>
-  <w:abstractNum w:abstractNumId="3">
+  <w:abstractNum w:abstractNumId="4">
+    <w:nsid w:val="42533115"/>
+    <w:multiLevelType w:val="multilevel"/>
+    <w:tmpl w:val="0409001F"/>
+    <w:lvl w:ilvl="0">
+      <w:start w:val="1"/>
+      <w:numFmt w:val="decimal"/>
+      <w:lvlText w:val="%1."/>
+      <w:lvlJc w:val="left"/>
+      <w:pPr>
+        <w:ind w:left="360" w:hanging="360"/>
+      </w:pPr>
+    </w:lvl>
+    <w:lvl w:ilvl="1">
+      <w:start w:val="1"/>
+      <w:numFmt w:val="decimal"/>
+      <w:lvlText w:val="%1.%2."/>
+      <w:lvlJc w:val="left"/>
+      <w:pPr>
+        <w:ind w:left="792" w:hanging="432"/>
+      </w:pPr>
+    </w:lvl>
+    <w:lvl w:ilvl="2">
+      <w:start w:val="1"/>
+      <w:numFmt w:val="decimal"/>
+      <w:lvlText w:val="%1.%2.%3."/>
+      <w:lvlJc w:val="left"/>
+      <w:pPr>
+        <w:ind w:left="1224" w:hanging="504"/>
+      </w:pPr>
+    </w:lvl>
+    <w:lvl w:ilvl="3">
+      <w:start w:val="1"/>
+      <w:numFmt w:val="decimal"/>
+      <w:lvlText w:val="%1.%2.%3.%4."/>
+      <w:lvlJc w:val="left"/>
+      <w:pPr>
+        <w:ind w:left="1728" w:hanging="648"/>
+      </w:pPr>
+    </w:lvl>
+    <w:lvl w:ilvl="4">
+      <w:start w:val="1"/>
+      <w:numFmt w:val="decimal"/>
+      <w:lvlText w:val="%1.%2.%3.%4.%5."/>
+      <w:lvlJc w:val="left"/>
+      <w:pPr>
+        <w:ind w:left="2232" w:hanging="792"/>
+      </w:pPr>
+    </w:lvl>
+    <w:lvl w:ilvl="5">
+      <w:start w:val="1"/>
+      <w:numFmt w:val="decimal"/>
+      <w:lvlText w:val="%1.%2.%3.%4.%5.%6."/>
+      <w:lvlJc w:val="left"/>
+      <w:pPr>
+        <w:ind w:left="2736" w:hanging="936"/>
+      </w:pPr>
+    </w:lvl>
+    <w:lvl w:ilvl="6">
+      <w:start w:val="1"/>
+      <w:numFmt w:val="decimal"/>
+      <w:lvlText w:val="%1.%2.%3.%4.%5.%6.%7."/>
+      <w:lvlJc w:val="left"/>
+      <w:pPr>
+        <w:ind w:left="3240" w:hanging="1080"/>
+      </w:pPr>
+    </w:lvl>
+    <w:lvl w:ilvl="7">
+      <w:start w:val="1"/>
+      <w:numFmt w:val="decimal"/>
+      <w:lvlText w:val="%1.%2.%3.%4.%5.%6.%7.%8."/>
+      <w:lvlJc w:val="left"/>
+      <w:pPr>
+        <w:ind w:left="3744" w:hanging="1224"/>
+      </w:pPr>
+    </w:lvl>
+    <w:lvl w:ilvl="8">
+      <w:start w:val="1"/>
+      <w:numFmt w:val="decimal"/>
+      <w:lvlText w:val="%1.%2.%3.%4.%5.%6.%7.%8.%9."/>
+      <w:lvlJc w:val="left"/>
+      <w:pPr>
+        <w:ind w:left="4320" w:hanging="1440"/>
+      </w:pPr>
+    </w:lvl>
+  </w:abstractNum>
+  <w:abstractNum w:abstractNumId="5">
     <w:nsid w:val="50714304"/>
     <w:multiLevelType w:val="multilevel"/>
     <w:tmpl w:val="0409001F"/>
@@ -1350,7 +2544,7 @@
       </w:pPr>
     </w:lvl>
   </w:abstractNum>
-  <w:abstractNum w:abstractNumId="4">
+  <w:abstractNum w:abstractNumId="6">
     <w:nsid w:val="5E7B53E9"/>
     <w:multiLevelType w:val="multilevel"/>
     <w:tmpl w:val="0409001F"/>
@@ -1437,19 +2631,25 @@
     </w:lvl>
   </w:abstractNum>
   <w:num w:numId="1">
+    <w:abstractNumId w:val="5"/>
+  </w:num>
+  <w:num w:numId="2">
+    <w:abstractNumId w:val="6"/>
+  </w:num>
+  <w:num w:numId="3">
+    <w:abstractNumId w:val="1"/>
+  </w:num>
+  <w:num w:numId="4">
     <w:abstractNumId w:val="3"/>
   </w:num>
-  <w:num w:numId="2">
-    <w:abstractNumId w:val="4"/>
+  <w:num w:numId="5">
+    <w:abstractNumId w:val="2"/>
   </w:num>
-  <w:num w:numId="3">
+  <w:num w:numId="6">
     <w:abstractNumId w:val="0"/>
   </w:num>
-  <w:num w:numId="4">
-    <w:abstractNumId w:val="2"/>
-  </w:num>
-  <w:num w:numId="5">
-    <w:abstractNumId w:val="1"/>
+  <w:num w:numId="7">
+    <w:abstractNumId w:val="4"/>
   </w:num>
 </w:numbering>
 </file>

</xml_diff>

<commit_message>
Document initial Spark install steps
Download, expand Spark, move to Spark home directory.
</commit_message>
<xml_diff>
--- a/dev-topics-bigdata/documentation/InstallApacheSparkonWindows10.docx
+++ b/dev-topics-bigdata/documentation/InstallApacheSparkonWindows10.docx
@@ -7,8 +7,6 @@
         <w:pStyle w:val="Title"/>
         <w:spacing w:after="0"/>
       </w:pPr>
-      <w:bookmarkStart w:id="0" w:name="_GoBack"/>
-      <w:bookmarkEnd w:id="0"/>
       <w:r>
         <w:t>Install Apache Spark on Windows 10</w:t>
       </w:r>
@@ -94,6 +92,543 @@
     <w:p>
       <w:pPr>
         <w:pStyle w:val="Heading1"/>
+        <w:numPr>
+          <w:ilvl w:val="1"/>
+          <w:numId w:val="2"/>
+        </w:numPr>
+        <w:spacing w:before="0" w:line="240" w:lineRule="auto"/>
+      </w:pPr>
+      <w:r>
+        <w:t>Sample Downloaded Resources</w:t>
+      </w:r>
+    </w:p>
+    <w:p>
+      <w:pPr>
+        <w:spacing w:after="0" w:line="240" w:lineRule="auto"/>
+        <w:rPr>
+          <w:rFonts w:ascii="Lucida Console" w:hAnsi="Lucida Console"/>
+          <w:sz w:val="20"/>
+          <w:szCs w:val="20"/>
+        </w:rPr>
+      </w:pPr>
+      <w:r>
+        <w:rPr>
+          <w:rFonts w:ascii="Lucida Console" w:hAnsi="Lucida Console"/>
+          <w:sz w:val="20"/>
+          <w:szCs w:val="20"/>
+        </w:rPr>
+        <w:t xml:space="preserve">D:\Temp2&gt;dir/s </w:t>
+      </w:r>
+      <w:proofErr w:type="spellStart"/>
+      <w:r>
+        <w:rPr>
+          <w:rFonts w:ascii="Lucida Console" w:hAnsi="Lucida Console"/>
+          <w:sz w:val="20"/>
+          <w:szCs w:val="20"/>
+        </w:rPr>
+        <w:t>spark_support_tools</w:t>
+      </w:r>
+      <w:proofErr w:type="spellEnd"/>
+    </w:p>
+    <w:p>
+      <w:pPr>
+        <w:spacing w:after="0" w:line="240" w:lineRule="auto"/>
+        <w:rPr>
+          <w:rFonts w:ascii="Lucida Console" w:hAnsi="Lucida Console"/>
+          <w:sz w:val="20"/>
+          <w:szCs w:val="20"/>
+        </w:rPr>
+      </w:pPr>
+      <w:r>
+        <w:rPr>
+          <w:rFonts w:ascii="Lucida Console" w:hAnsi="Lucida Console"/>
+          <w:sz w:val="20"/>
+          <w:szCs w:val="20"/>
+        </w:rPr>
+        <w:t>Directory of D:\Temp2\spark_support_tools</w:t>
+      </w:r>
+    </w:p>
+    <w:p>
+      <w:pPr>
+        <w:spacing w:after="0" w:line="240" w:lineRule="auto"/>
+        <w:rPr>
+          <w:rFonts w:ascii="Lucida Console" w:hAnsi="Lucida Console"/>
+          <w:sz w:val="20"/>
+          <w:szCs w:val="20"/>
+        </w:rPr>
+      </w:pPr>
+    </w:p>
+    <w:p>
+      <w:pPr>
+        <w:spacing w:after="0" w:line="240" w:lineRule="auto"/>
+        <w:rPr>
+          <w:rFonts w:ascii="Lucida Console" w:hAnsi="Lucida Console"/>
+          <w:sz w:val="20"/>
+          <w:szCs w:val="20"/>
+        </w:rPr>
+      </w:pPr>
+      <w:r>
+        <w:rPr>
+          <w:rFonts w:ascii="Lucida Console" w:hAnsi="Lucida Console"/>
+          <w:sz w:val="20"/>
+          <w:szCs w:val="20"/>
+        </w:rPr>
+        <w:t>08/04/</w:t>
+      </w:r>
+      <w:proofErr w:type="gramStart"/>
+      <w:r>
+        <w:rPr>
+          <w:rFonts w:ascii="Lucida Console" w:hAnsi="Lucida Console"/>
+          <w:sz w:val="20"/>
+          <w:szCs w:val="20"/>
+        </w:rPr>
+        <w:t>2023  11:07</w:t>
+      </w:r>
+      <w:proofErr w:type="gramEnd"/>
+      <w:r>
+        <w:rPr>
+          <w:rFonts w:ascii="Lucida Console" w:hAnsi="Lucida Console"/>
+          <w:sz w:val="20"/>
+          <w:szCs w:val="20"/>
+        </w:rPr>
+        <w:t xml:space="preserve"> PM    &lt;DIR&gt;          .</w:t>
+      </w:r>
+    </w:p>
+    <w:p>
+      <w:pPr>
+        <w:spacing w:after="0" w:line="240" w:lineRule="auto"/>
+        <w:rPr>
+          <w:rFonts w:ascii="Lucida Console" w:hAnsi="Lucida Console"/>
+          <w:sz w:val="20"/>
+          <w:szCs w:val="20"/>
+        </w:rPr>
+      </w:pPr>
+      <w:r>
+        <w:rPr>
+          <w:rFonts w:ascii="Lucida Console" w:hAnsi="Lucida Console"/>
+          <w:sz w:val="20"/>
+          <w:szCs w:val="20"/>
+        </w:rPr>
+        <w:t>08/04/</w:t>
+      </w:r>
+      <w:proofErr w:type="gramStart"/>
+      <w:r>
+        <w:rPr>
+          <w:rFonts w:ascii="Lucida Console" w:hAnsi="Lucida Console"/>
+          <w:sz w:val="20"/>
+          <w:szCs w:val="20"/>
+        </w:rPr>
+        <w:t>2023  11:07</w:t>
+      </w:r>
+      <w:proofErr w:type="gramEnd"/>
+      <w:r>
+        <w:rPr>
+          <w:rFonts w:ascii="Lucida Console" w:hAnsi="Lucida Console"/>
+          <w:sz w:val="20"/>
+          <w:szCs w:val="20"/>
+        </w:rPr>
+        <w:t xml:space="preserve"> PM    &lt;DIR&gt;          ..</w:t>
+      </w:r>
+    </w:p>
+    <w:p>
+      <w:pPr>
+        <w:spacing w:after="0" w:line="240" w:lineRule="auto"/>
+        <w:rPr>
+          <w:rFonts w:ascii="Lucida Console" w:hAnsi="Lucida Console"/>
+          <w:sz w:val="20"/>
+          <w:szCs w:val="20"/>
+        </w:rPr>
+      </w:pPr>
+      <w:r>
+        <w:rPr>
+          <w:rFonts w:ascii="Lucida Console" w:hAnsi="Lucida Console"/>
+          <w:sz w:val="20"/>
+          <w:szCs w:val="20"/>
+        </w:rPr>
+        <w:t>08/04/</w:t>
+      </w:r>
+      <w:proofErr w:type="gramStart"/>
+      <w:r>
+        <w:rPr>
+          <w:rFonts w:ascii="Lucida Console" w:hAnsi="Lucida Console"/>
+          <w:sz w:val="20"/>
+          <w:szCs w:val="20"/>
+        </w:rPr>
+        <w:t>2023  06:11</w:t>
+      </w:r>
+      <w:proofErr w:type="gramEnd"/>
+      <w:r>
+        <w:rPr>
+          <w:rFonts w:ascii="Lucida Console" w:hAnsi="Lucida Console"/>
+          <w:sz w:val="20"/>
+          <w:szCs w:val="20"/>
+        </w:rPr>
+        <w:t xml:space="preserve"> PM       397,281,767 spark-3.4.1-bin-hadoop3-scala2.13.tgz</w:t>
+      </w:r>
+    </w:p>
+    <w:p>
+      <w:pPr>
+        <w:spacing w:after="0" w:line="240" w:lineRule="auto"/>
+        <w:rPr>
+          <w:rFonts w:ascii="Lucida Console" w:hAnsi="Lucida Console"/>
+          <w:sz w:val="20"/>
+          <w:szCs w:val="20"/>
+        </w:rPr>
+      </w:pPr>
+      <w:r>
+        <w:rPr>
+          <w:rFonts w:ascii="Lucida Console" w:hAnsi="Lucida Console"/>
+          <w:sz w:val="20"/>
+          <w:szCs w:val="20"/>
+        </w:rPr>
+        <w:t>08/04/</w:t>
+      </w:r>
+      <w:proofErr w:type="gramStart"/>
+      <w:r>
+        <w:rPr>
+          <w:rFonts w:ascii="Lucida Console" w:hAnsi="Lucida Console"/>
+          <w:sz w:val="20"/>
+          <w:szCs w:val="20"/>
+        </w:rPr>
+        <w:t>2023  06:07</w:t>
+      </w:r>
+      <w:proofErr w:type="gramEnd"/>
+      <w:r>
+        <w:rPr>
+          <w:rFonts w:ascii="Lucida Console" w:hAnsi="Lucida Console"/>
+          <w:sz w:val="20"/>
+          <w:szCs w:val="20"/>
+        </w:rPr>
+        <w:t xml:space="preserve"> PM    &lt;DIR&gt;          winutils_3_3_5</w:t>
+      </w:r>
+    </w:p>
+    <w:p>
+      <w:pPr>
+        <w:spacing w:after="0" w:line="240" w:lineRule="auto"/>
+        <w:rPr>
+          <w:rFonts w:ascii="Lucida Console" w:hAnsi="Lucida Console"/>
+          <w:sz w:val="20"/>
+          <w:szCs w:val="20"/>
+        </w:rPr>
+      </w:pPr>
+      <w:r>
+        <w:rPr>
+          <w:rFonts w:ascii="Lucida Console" w:hAnsi="Lucida Console"/>
+          <w:sz w:val="20"/>
+          <w:szCs w:val="20"/>
+        </w:rPr>
+        <w:t xml:space="preserve">               1 File(s)    397,281,767 bytes</w:t>
+      </w:r>
+    </w:p>
+    <w:p>
+      <w:pPr>
+        <w:spacing w:after="0" w:line="240" w:lineRule="auto"/>
+        <w:rPr>
+          <w:rFonts w:ascii="Lucida Console" w:hAnsi="Lucida Console"/>
+          <w:sz w:val="20"/>
+          <w:szCs w:val="20"/>
+        </w:rPr>
+      </w:pPr>
+    </w:p>
+    <w:p>
+      <w:pPr>
+        <w:spacing w:after="0" w:line="240" w:lineRule="auto"/>
+        <w:rPr>
+          <w:rFonts w:ascii="Lucida Console" w:hAnsi="Lucida Console"/>
+          <w:sz w:val="20"/>
+          <w:szCs w:val="20"/>
+        </w:rPr>
+      </w:pPr>
+      <w:r>
+        <w:rPr>
+          <w:rFonts w:ascii="Lucida Console" w:hAnsi="Lucida Console"/>
+          <w:sz w:val="20"/>
+          <w:szCs w:val="20"/>
+        </w:rPr>
+        <w:t xml:space="preserve"> Directory of D:\Temp2\spark_support_tools\winutils_3_3_5</w:t>
+      </w:r>
+    </w:p>
+    <w:p>
+      <w:pPr>
+        <w:spacing w:after="0" w:line="240" w:lineRule="auto"/>
+        <w:rPr>
+          <w:rFonts w:ascii="Lucida Console" w:hAnsi="Lucida Console"/>
+          <w:sz w:val="20"/>
+          <w:szCs w:val="20"/>
+        </w:rPr>
+      </w:pPr>
+    </w:p>
+    <w:p>
+      <w:pPr>
+        <w:spacing w:after="0" w:line="240" w:lineRule="auto"/>
+        <w:rPr>
+          <w:rFonts w:ascii="Lucida Console" w:hAnsi="Lucida Console"/>
+          <w:sz w:val="20"/>
+          <w:szCs w:val="20"/>
+        </w:rPr>
+      </w:pPr>
+      <w:r>
+        <w:rPr>
+          <w:rFonts w:ascii="Lucida Console" w:hAnsi="Lucida Console"/>
+          <w:sz w:val="20"/>
+          <w:szCs w:val="20"/>
+        </w:rPr>
+        <w:t>08/04/</w:t>
+      </w:r>
+      <w:proofErr w:type="gramStart"/>
+      <w:r>
+        <w:rPr>
+          <w:rFonts w:ascii="Lucida Console" w:hAnsi="Lucida Console"/>
+          <w:sz w:val="20"/>
+          <w:szCs w:val="20"/>
+        </w:rPr>
+        <w:t>2023  06:07</w:t>
+      </w:r>
+      <w:proofErr w:type="gramEnd"/>
+      <w:r>
+        <w:rPr>
+          <w:rFonts w:ascii="Lucida Console" w:hAnsi="Lucida Console"/>
+          <w:sz w:val="20"/>
+          <w:szCs w:val="20"/>
+        </w:rPr>
+        <w:t xml:space="preserve"> PM    &lt;DIR&gt;          .</w:t>
+      </w:r>
+    </w:p>
+    <w:p>
+      <w:pPr>
+        <w:spacing w:after="0" w:line="240" w:lineRule="auto"/>
+        <w:rPr>
+          <w:rFonts w:ascii="Lucida Console" w:hAnsi="Lucida Console"/>
+          <w:sz w:val="20"/>
+          <w:szCs w:val="20"/>
+        </w:rPr>
+      </w:pPr>
+      <w:r>
+        <w:rPr>
+          <w:rFonts w:ascii="Lucida Console" w:hAnsi="Lucida Console"/>
+          <w:sz w:val="20"/>
+          <w:szCs w:val="20"/>
+        </w:rPr>
+        <w:t>08/04/</w:t>
+      </w:r>
+      <w:proofErr w:type="gramStart"/>
+      <w:r>
+        <w:rPr>
+          <w:rFonts w:ascii="Lucida Console" w:hAnsi="Lucida Console"/>
+          <w:sz w:val="20"/>
+          <w:szCs w:val="20"/>
+        </w:rPr>
+        <w:t>2023  06:07</w:t>
+      </w:r>
+      <w:proofErr w:type="gramEnd"/>
+      <w:r>
+        <w:rPr>
+          <w:rFonts w:ascii="Lucida Console" w:hAnsi="Lucida Console"/>
+          <w:sz w:val="20"/>
+          <w:szCs w:val="20"/>
+        </w:rPr>
+        <w:t xml:space="preserve"> PM    &lt;DIR&gt;          ..</w:t>
+      </w:r>
+    </w:p>
+    <w:p>
+      <w:pPr>
+        <w:spacing w:after="0" w:line="240" w:lineRule="auto"/>
+        <w:rPr>
+          <w:rFonts w:ascii="Lucida Console" w:hAnsi="Lucida Console"/>
+          <w:sz w:val="20"/>
+          <w:szCs w:val="20"/>
+        </w:rPr>
+      </w:pPr>
+      <w:r>
+        <w:rPr>
+          <w:rFonts w:ascii="Lucida Console" w:hAnsi="Lucida Console"/>
+          <w:sz w:val="20"/>
+          <w:szCs w:val="20"/>
+        </w:rPr>
+        <w:t>08/04/</w:t>
+      </w:r>
+      <w:proofErr w:type="gramStart"/>
+      <w:r>
+        <w:rPr>
+          <w:rFonts w:ascii="Lucida Console" w:hAnsi="Lucida Console"/>
+          <w:sz w:val="20"/>
+          <w:szCs w:val="20"/>
+        </w:rPr>
+        <w:t>2023  05:55</w:t>
+      </w:r>
+      <w:proofErr w:type="gramEnd"/>
+      <w:r>
+        <w:rPr>
+          <w:rFonts w:ascii="Lucida Console" w:hAnsi="Lucida Console"/>
+          <w:sz w:val="20"/>
+          <w:szCs w:val="20"/>
+        </w:rPr>
+        <w:t xml:space="preserve"> PM            84,992 hadoop.dll</w:t>
+      </w:r>
+    </w:p>
+    <w:p>
+      <w:pPr>
+        <w:spacing w:after="0" w:line="240" w:lineRule="auto"/>
+        <w:rPr>
+          <w:rFonts w:ascii="Lucida Console" w:hAnsi="Lucida Console"/>
+          <w:sz w:val="20"/>
+          <w:szCs w:val="20"/>
+        </w:rPr>
+      </w:pPr>
+      <w:r>
+        <w:rPr>
+          <w:rFonts w:ascii="Lucida Console" w:hAnsi="Lucida Console"/>
+          <w:sz w:val="20"/>
+          <w:szCs w:val="20"/>
+        </w:rPr>
+        <w:t>08/04/</w:t>
+      </w:r>
+      <w:proofErr w:type="gramStart"/>
+      <w:r>
+        <w:rPr>
+          <w:rFonts w:ascii="Lucida Console" w:hAnsi="Lucida Console"/>
+          <w:sz w:val="20"/>
+          <w:szCs w:val="20"/>
+        </w:rPr>
+        <w:t>2023  05:57</w:t>
+      </w:r>
+      <w:proofErr w:type="gramEnd"/>
+      <w:r>
+        <w:rPr>
+          <w:rFonts w:ascii="Lucida Console" w:hAnsi="Lucida Console"/>
+          <w:sz w:val="20"/>
+          <w:szCs w:val="20"/>
+        </w:rPr>
+        <w:t xml:space="preserve"> PM            38,622 hadoop.lib</w:t>
+      </w:r>
+    </w:p>
+    <w:p>
+      <w:pPr>
+        <w:spacing w:after="0" w:line="240" w:lineRule="auto"/>
+        <w:rPr>
+          <w:rFonts w:ascii="Lucida Console" w:hAnsi="Lucida Console"/>
+          <w:sz w:val="20"/>
+          <w:szCs w:val="20"/>
+        </w:rPr>
+      </w:pPr>
+      <w:r>
+        <w:rPr>
+          <w:rFonts w:ascii="Lucida Console" w:hAnsi="Lucida Console"/>
+          <w:sz w:val="20"/>
+          <w:szCs w:val="20"/>
+        </w:rPr>
+        <w:t>08/04/</w:t>
+      </w:r>
+      <w:proofErr w:type="gramStart"/>
+      <w:r>
+        <w:rPr>
+          <w:rFonts w:ascii="Lucida Console" w:hAnsi="Lucida Console"/>
+          <w:sz w:val="20"/>
+          <w:szCs w:val="20"/>
+        </w:rPr>
+        <w:t>2023  05:57</w:t>
+      </w:r>
+      <w:proofErr w:type="gramEnd"/>
+      <w:r>
+        <w:rPr>
+          <w:rFonts w:ascii="Lucida Console" w:hAnsi="Lucida Console"/>
+          <w:sz w:val="20"/>
+          <w:szCs w:val="20"/>
+        </w:rPr>
+        <w:t xml:space="preserve"> PM         1,246,294 libwinutils.lib</w:t>
+      </w:r>
+    </w:p>
+    <w:p>
+      <w:pPr>
+        <w:spacing w:after="0" w:line="240" w:lineRule="auto"/>
+        <w:rPr>
+          <w:rFonts w:ascii="Lucida Console" w:hAnsi="Lucida Console"/>
+          <w:sz w:val="20"/>
+          <w:szCs w:val="20"/>
+        </w:rPr>
+      </w:pPr>
+      <w:r>
+        <w:rPr>
+          <w:rFonts w:ascii="Lucida Console" w:hAnsi="Lucida Console"/>
+          <w:sz w:val="20"/>
+          <w:szCs w:val="20"/>
+        </w:rPr>
+        <w:t>08/04/</w:t>
+      </w:r>
+      <w:proofErr w:type="gramStart"/>
+      <w:r>
+        <w:rPr>
+          <w:rFonts w:ascii="Lucida Console" w:hAnsi="Lucida Console"/>
+          <w:sz w:val="20"/>
+          <w:szCs w:val="20"/>
+        </w:rPr>
+        <w:t>2023  06:07</w:t>
+      </w:r>
+      <w:proofErr w:type="gramEnd"/>
+      <w:r>
+        <w:rPr>
+          <w:rFonts w:ascii="Lucida Console" w:hAnsi="Lucida Console"/>
+          <w:sz w:val="20"/>
+          <w:szCs w:val="20"/>
+        </w:rPr>
+        <w:t xml:space="preserve"> PM           112,640 winutils.exe</w:t>
+      </w:r>
+    </w:p>
+    <w:p>
+      <w:pPr>
+        <w:spacing w:after="0" w:line="240" w:lineRule="auto"/>
+      </w:pPr>
+    </w:p>
+    <w:p>
+      <w:pPr>
+        <w:pStyle w:val="Heading1"/>
+        <w:numPr>
+          <w:ilvl w:val="1"/>
+          <w:numId w:val="2"/>
+        </w:numPr>
+        <w:spacing w:before="0" w:line="240" w:lineRule="auto"/>
+      </w:pPr>
+      <w:proofErr w:type="spellStart"/>
+      <w:r>
+        <w:t>Dd</w:t>
+      </w:r>
+      <w:bookmarkStart w:id="0" w:name="_GoBack"/>
+      <w:bookmarkEnd w:id="0"/>
+      <w:proofErr w:type="spellEnd"/>
+    </w:p>
+    <w:p>
+      <w:pPr>
+        <w:pStyle w:val="Heading1"/>
+        <w:numPr>
+          <w:ilvl w:val="1"/>
+          <w:numId w:val="2"/>
+        </w:numPr>
+        <w:spacing w:before="0" w:line="240" w:lineRule="auto"/>
+      </w:pPr>
+      <w:proofErr w:type="spellStart"/>
+      <w:r>
+        <w:t>Dd</w:t>
+      </w:r>
+      <w:proofErr w:type="spellEnd"/>
+    </w:p>
+    <w:p>
+      <w:pPr>
+        <w:pStyle w:val="Heading1"/>
+        <w:numPr>
+          <w:ilvl w:val="1"/>
+          <w:numId w:val="2"/>
+        </w:numPr>
+        <w:spacing w:before="0" w:line="240" w:lineRule="auto"/>
+      </w:pPr>
+      <w:proofErr w:type="gramStart"/>
+      <w:r>
+        <w:t>d</w:t>
+      </w:r>
+      <w:proofErr w:type="gramEnd"/>
+    </w:p>
+    <w:p>
+      <w:pPr>
+        <w:pStyle w:val="Heading1"/>
         <w:spacing w:before="0" w:line="240" w:lineRule="auto"/>
       </w:pPr>
     </w:p>
@@ -770,6 +1305,7 @@
           <w:sz w:val="20"/>
           <w:szCs w:val="20"/>
         </w:rPr>
+        <w:lastRenderedPageBreak/>
         <w:t>06/19/</w:t>
       </w:r>
       <w:proofErr w:type="gramStart"/>
@@ -1032,7 +1568,6 @@
         <w:spacing w:before="0" w:line="240" w:lineRule="auto"/>
       </w:pPr>
       <w:r>
-        <w:lastRenderedPageBreak/>
         <w:t>Winutils</w:t>
       </w:r>
     </w:p>
@@ -1665,6 +2200,7 @@
         <w:spacing w:before="0" w:line="240" w:lineRule="auto"/>
       </w:pPr>
       <w:r>
+        <w:lastRenderedPageBreak/>
         <w:t>References</w:t>
       </w:r>
     </w:p>

</xml_diff>

<commit_message>
Add winutils and env vars sections
</commit_message>
<xml_diff>
--- a/dev-topics-bigdata/documentation/InstallApacheSparkonWindows10.docx
+++ b/dev-topics-bigdata/documentation/InstallApacheSparkonWindows10.docx
@@ -117,18 +117,8 @@
           <w:sz w:val="20"/>
           <w:szCs w:val="20"/>
         </w:rPr>
-        <w:t xml:space="preserve">D:\Temp2&gt;dir/s </w:t>
-      </w:r>
-      <w:proofErr w:type="spellStart"/>
-      <w:r>
-        <w:rPr>
-          <w:rFonts w:ascii="Lucida Console" w:hAnsi="Lucida Console"/>
-          <w:sz w:val="20"/>
-          <w:szCs w:val="20"/>
-        </w:rPr>
-        <w:t>spark_support_tools</w:t>
-      </w:r>
-      <w:proofErr w:type="spellEnd"/>
+        <w:t>D:\Temp2&gt;dir/s spark_support_tools</w:t>
+      </w:r>
     </w:p>
     <w:p>
       <w:pPr>
@@ -173,133 +163,61 @@
           <w:sz w:val="20"/>
           <w:szCs w:val="20"/>
         </w:rPr>
-        <w:t>08/04/</w:t>
-      </w:r>
-      <w:proofErr w:type="gramStart"/>
-      <w:r>
-        <w:rPr>
-          <w:rFonts w:ascii="Lucida Console" w:hAnsi="Lucida Console"/>
-          <w:sz w:val="20"/>
-          <w:szCs w:val="20"/>
-        </w:rPr>
-        <w:t>2023  11:07</w:t>
-      </w:r>
-      <w:proofErr w:type="gramEnd"/>
-      <w:r>
-        <w:rPr>
-          <w:rFonts w:ascii="Lucida Console" w:hAnsi="Lucida Console"/>
-          <w:sz w:val="20"/>
-          <w:szCs w:val="20"/>
-        </w:rPr>
-        <w:t xml:space="preserve"> PM    &lt;DIR&gt;          .</w:t>
-      </w:r>
-    </w:p>
-    <w:p>
-      <w:pPr>
-        <w:spacing w:after="0" w:line="240" w:lineRule="auto"/>
-        <w:rPr>
-          <w:rFonts w:ascii="Lucida Console" w:hAnsi="Lucida Console"/>
-          <w:sz w:val="20"/>
-          <w:szCs w:val="20"/>
-        </w:rPr>
-      </w:pPr>
-      <w:r>
-        <w:rPr>
-          <w:rFonts w:ascii="Lucida Console" w:hAnsi="Lucida Console"/>
-          <w:sz w:val="20"/>
-          <w:szCs w:val="20"/>
-        </w:rPr>
-        <w:t>08/04/</w:t>
-      </w:r>
-      <w:proofErr w:type="gramStart"/>
-      <w:r>
-        <w:rPr>
-          <w:rFonts w:ascii="Lucida Console" w:hAnsi="Lucida Console"/>
-          <w:sz w:val="20"/>
-          <w:szCs w:val="20"/>
-        </w:rPr>
-        <w:t>2023  11:07</w:t>
-      </w:r>
-      <w:proofErr w:type="gramEnd"/>
-      <w:r>
-        <w:rPr>
-          <w:rFonts w:ascii="Lucida Console" w:hAnsi="Lucida Console"/>
-          <w:sz w:val="20"/>
-          <w:szCs w:val="20"/>
-        </w:rPr>
-        <w:t xml:space="preserve"> PM    &lt;DIR&gt;          ..</w:t>
-      </w:r>
-    </w:p>
-    <w:p>
-      <w:pPr>
-        <w:spacing w:after="0" w:line="240" w:lineRule="auto"/>
-        <w:rPr>
-          <w:rFonts w:ascii="Lucida Console" w:hAnsi="Lucida Console"/>
-          <w:sz w:val="20"/>
-          <w:szCs w:val="20"/>
-        </w:rPr>
-      </w:pPr>
-      <w:r>
-        <w:rPr>
-          <w:rFonts w:ascii="Lucida Console" w:hAnsi="Lucida Console"/>
-          <w:sz w:val="20"/>
-          <w:szCs w:val="20"/>
-        </w:rPr>
-        <w:t>08/04/</w:t>
-      </w:r>
-      <w:proofErr w:type="gramStart"/>
-      <w:r>
-        <w:rPr>
-          <w:rFonts w:ascii="Lucida Console" w:hAnsi="Lucida Console"/>
-          <w:sz w:val="20"/>
-          <w:szCs w:val="20"/>
-        </w:rPr>
-        <w:t>2023  06:11</w:t>
-      </w:r>
-      <w:proofErr w:type="gramEnd"/>
-      <w:r>
-        <w:rPr>
-          <w:rFonts w:ascii="Lucida Console" w:hAnsi="Lucida Console"/>
-          <w:sz w:val="20"/>
-          <w:szCs w:val="20"/>
-        </w:rPr>
-        <w:t xml:space="preserve"> PM       397,281,767 spark-3.4.1-bin-hadoop3-scala2.13.tgz</w:t>
-      </w:r>
-    </w:p>
-    <w:p>
-      <w:pPr>
-        <w:spacing w:after="0" w:line="240" w:lineRule="auto"/>
-        <w:rPr>
-          <w:rFonts w:ascii="Lucida Console" w:hAnsi="Lucida Console"/>
-          <w:sz w:val="20"/>
-          <w:szCs w:val="20"/>
-        </w:rPr>
-      </w:pPr>
-      <w:r>
-        <w:rPr>
-          <w:rFonts w:ascii="Lucida Console" w:hAnsi="Lucida Console"/>
-          <w:sz w:val="20"/>
-          <w:szCs w:val="20"/>
-        </w:rPr>
-        <w:t>08/04/</w:t>
-      </w:r>
-      <w:proofErr w:type="gramStart"/>
-      <w:r>
-        <w:rPr>
-          <w:rFonts w:ascii="Lucida Console" w:hAnsi="Lucida Console"/>
-          <w:sz w:val="20"/>
-          <w:szCs w:val="20"/>
-        </w:rPr>
-        <w:t>2023  06:07</w:t>
-      </w:r>
-      <w:proofErr w:type="gramEnd"/>
-      <w:r>
-        <w:rPr>
-          <w:rFonts w:ascii="Lucida Console" w:hAnsi="Lucida Console"/>
-          <w:sz w:val="20"/>
-          <w:szCs w:val="20"/>
-        </w:rPr>
-        <w:t xml:space="preserve"> PM    &lt;DIR&gt;          winutils_3_3_5</w:t>
+        <w:t>08/04/2023  11:07 PM    &lt;DIR&gt;          .</w:t>
+      </w:r>
+    </w:p>
+    <w:p>
+      <w:pPr>
+        <w:spacing w:after="0" w:line="240" w:lineRule="auto"/>
+        <w:rPr>
+          <w:rFonts w:ascii="Lucida Console" w:hAnsi="Lucida Console"/>
+          <w:sz w:val="20"/>
+          <w:szCs w:val="20"/>
+        </w:rPr>
+      </w:pPr>
+      <w:r>
+        <w:rPr>
+          <w:rFonts w:ascii="Lucida Console" w:hAnsi="Lucida Console"/>
+          <w:sz w:val="20"/>
+          <w:szCs w:val="20"/>
+        </w:rPr>
+        <w:t>08/04/2023  11:07 PM    &lt;DIR&gt;          ..</w:t>
+      </w:r>
+    </w:p>
+    <w:p>
+      <w:pPr>
+        <w:spacing w:after="0" w:line="240" w:lineRule="auto"/>
+        <w:rPr>
+          <w:rFonts w:ascii="Lucida Console" w:hAnsi="Lucida Console"/>
+          <w:sz w:val="20"/>
+          <w:szCs w:val="20"/>
+        </w:rPr>
+      </w:pPr>
+      <w:r>
+        <w:rPr>
+          <w:rFonts w:ascii="Lucida Console" w:hAnsi="Lucida Console"/>
+          <w:sz w:val="20"/>
+          <w:szCs w:val="20"/>
+        </w:rPr>
+        <w:t>08/04/2023  06:11 PM       397,281,767 spark-3.4.1-bin-hadoop3-scala2.13.tgz</w:t>
+      </w:r>
+    </w:p>
+    <w:p>
+      <w:pPr>
+        <w:spacing w:after="0" w:line="240" w:lineRule="auto"/>
+        <w:rPr>
+          <w:rFonts w:ascii="Lucida Console" w:hAnsi="Lucida Console"/>
+          <w:sz w:val="20"/>
+          <w:szCs w:val="20"/>
+        </w:rPr>
+      </w:pPr>
+      <w:r>
+        <w:rPr>
+          <w:rFonts w:ascii="Lucida Console" w:hAnsi="Lucida Console"/>
+          <w:sz w:val="20"/>
+          <w:szCs w:val="20"/>
+        </w:rPr>
+        <w:t>08/04/2023  06:07 PM    &lt;DIR&gt;          winutils_3_3_5</w:t>
       </w:r>
     </w:p>
     <w:p>
@@ -373,205 +291,97 @@
           <w:sz w:val="20"/>
           <w:szCs w:val="20"/>
         </w:rPr>
-        <w:t>08/04/</w:t>
-      </w:r>
-      <w:proofErr w:type="gramStart"/>
-      <w:r>
-        <w:rPr>
-          <w:rFonts w:ascii="Lucida Console" w:hAnsi="Lucida Console"/>
-          <w:sz w:val="20"/>
-          <w:szCs w:val="20"/>
-        </w:rPr>
-        <w:t>2023  06:07</w:t>
-      </w:r>
-      <w:proofErr w:type="gramEnd"/>
-      <w:r>
-        <w:rPr>
-          <w:rFonts w:ascii="Lucida Console" w:hAnsi="Lucida Console"/>
-          <w:sz w:val="20"/>
-          <w:szCs w:val="20"/>
-        </w:rPr>
-        <w:t xml:space="preserve"> PM    &lt;DIR&gt;          .</w:t>
-      </w:r>
-    </w:p>
-    <w:p>
-      <w:pPr>
-        <w:spacing w:after="0" w:line="240" w:lineRule="auto"/>
-        <w:rPr>
-          <w:rFonts w:ascii="Lucida Console" w:hAnsi="Lucida Console"/>
-          <w:sz w:val="20"/>
-          <w:szCs w:val="20"/>
-        </w:rPr>
-      </w:pPr>
-      <w:r>
-        <w:rPr>
-          <w:rFonts w:ascii="Lucida Console" w:hAnsi="Lucida Console"/>
-          <w:sz w:val="20"/>
-          <w:szCs w:val="20"/>
-        </w:rPr>
-        <w:t>08/04/</w:t>
-      </w:r>
-      <w:proofErr w:type="gramStart"/>
-      <w:r>
-        <w:rPr>
-          <w:rFonts w:ascii="Lucida Console" w:hAnsi="Lucida Console"/>
-          <w:sz w:val="20"/>
-          <w:szCs w:val="20"/>
-        </w:rPr>
-        <w:t>2023  06:07</w:t>
-      </w:r>
-      <w:proofErr w:type="gramEnd"/>
-      <w:r>
-        <w:rPr>
-          <w:rFonts w:ascii="Lucida Console" w:hAnsi="Lucida Console"/>
-          <w:sz w:val="20"/>
-          <w:szCs w:val="20"/>
-        </w:rPr>
-        <w:t xml:space="preserve"> PM    &lt;DIR&gt;          ..</w:t>
-      </w:r>
-    </w:p>
-    <w:p>
-      <w:pPr>
-        <w:spacing w:after="0" w:line="240" w:lineRule="auto"/>
-        <w:rPr>
-          <w:rFonts w:ascii="Lucida Console" w:hAnsi="Lucida Console"/>
-          <w:sz w:val="20"/>
-          <w:szCs w:val="20"/>
-        </w:rPr>
-      </w:pPr>
-      <w:r>
-        <w:rPr>
-          <w:rFonts w:ascii="Lucida Console" w:hAnsi="Lucida Console"/>
-          <w:sz w:val="20"/>
-          <w:szCs w:val="20"/>
-        </w:rPr>
-        <w:t>08/04/</w:t>
-      </w:r>
-      <w:proofErr w:type="gramStart"/>
-      <w:r>
-        <w:rPr>
-          <w:rFonts w:ascii="Lucida Console" w:hAnsi="Lucida Console"/>
-          <w:sz w:val="20"/>
-          <w:szCs w:val="20"/>
-        </w:rPr>
-        <w:t>2023  05:55</w:t>
-      </w:r>
-      <w:proofErr w:type="gramEnd"/>
-      <w:r>
-        <w:rPr>
-          <w:rFonts w:ascii="Lucida Console" w:hAnsi="Lucida Console"/>
-          <w:sz w:val="20"/>
-          <w:szCs w:val="20"/>
-        </w:rPr>
-        <w:t xml:space="preserve"> PM            84,992 hadoop.dll</w:t>
-      </w:r>
-    </w:p>
-    <w:p>
-      <w:pPr>
-        <w:spacing w:after="0" w:line="240" w:lineRule="auto"/>
-        <w:rPr>
-          <w:rFonts w:ascii="Lucida Console" w:hAnsi="Lucida Console"/>
-          <w:sz w:val="20"/>
-          <w:szCs w:val="20"/>
-        </w:rPr>
-      </w:pPr>
-      <w:r>
-        <w:rPr>
-          <w:rFonts w:ascii="Lucida Console" w:hAnsi="Lucida Console"/>
-          <w:sz w:val="20"/>
-          <w:szCs w:val="20"/>
-        </w:rPr>
-        <w:t>08/04/</w:t>
-      </w:r>
-      <w:proofErr w:type="gramStart"/>
-      <w:r>
-        <w:rPr>
-          <w:rFonts w:ascii="Lucida Console" w:hAnsi="Lucida Console"/>
-          <w:sz w:val="20"/>
-          <w:szCs w:val="20"/>
-        </w:rPr>
-        <w:t>2023  05:57</w:t>
-      </w:r>
-      <w:proofErr w:type="gramEnd"/>
-      <w:r>
-        <w:rPr>
-          <w:rFonts w:ascii="Lucida Console" w:hAnsi="Lucida Console"/>
-          <w:sz w:val="20"/>
-          <w:szCs w:val="20"/>
-        </w:rPr>
-        <w:t xml:space="preserve"> PM            38,622 hadoop.lib</w:t>
-      </w:r>
-    </w:p>
-    <w:p>
-      <w:pPr>
-        <w:spacing w:after="0" w:line="240" w:lineRule="auto"/>
-        <w:rPr>
-          <w:rFonts w:ascii="Lucida Console" w:hAnsi="Lucida Console"/>
-          <w:sz w:val="20"/>
-          <w:szCs w:val="20"/>
-        </w:rPr>
-      </w:pPr>
-      <w:r>
-        <w:rPr>
-          <w:rFonts w:ascii="Lucida Console" w:hAnsi="Lucida Console"/>
-          <w:sz w:val="20"/>
-          <w:szCs w:val="20"/>
-        </w:rPr>
-        <w:t>08/04/</w:t>
-      </w:r>
-      <w:proofErr w:type="gramStart"/>
-      <w:r>
-        <w:rPr>
-          <w:rFonts w:ascii="Lucida Console" w:hAnsi="Lucida Console"/>
-          <w:sz w:val="20"/>
-          <w:szCs w:val="20"/>
-        </w:rPr>
-        <w:t>2023  05:57</w:t>
-      </w:r>
-      <w:proofErr w:type="gramEnd"/>
-      <w:r>
-        <w:rPr>
-          <w:rFonts w:ascii="Lucida Console" w:hAnsi="Lucida Console"/>
-          <w:sz w:val="20"/>
-          <w:szCs w:val="20"/>
-        </w:rPr>
-        <w:t xml:space="preserve"> PM         1,246,294 libwinutils.lib</w:t>
-      </w:r>
-    </w:p>
-    <w:p>
-      <w:pPr>
-        <w:spacing w:after="0" w:line="240" w:lineRule="auto"/>
-        <w:rPr>
-          <w:rFonts w:ascii="Lucida Console" w:hAnsi="Lucida Console"/>
-          <w:sz w:val="20"/>
-          <w:szCs w:val="20"/>
-        </w:rPr>
-      </w:pPr>
-      <w:r>
-        <w:rPr>
-          <w:rFonts w:ascii="Lucida Console" w:hAnsi="Lucida Console"/>
-          <w:sz w:val="20"/>
-          <w:szCs w:val="20"/>
-        </w:rPr>
-        <w:t>08/04/</w:t>
-      </w:r>
-      <w:proofErr w:type="gramStart"/>
-      <w:r>
-        <w:rPr>
-          <w:rFonts w:ascii="Lucida Console" w:hAnsi="Lucida Console"/>
-          <w:sz w:val="20"/>
-          <w:szCs w:val="20"/>
-        </w:rPr>
-        <w:t>2023  06:07</w:t>
-      </w:r>
-      <w:proofErr w:type="gramEnd"/>
-      <w:r>
-        <w:rPr>
-          <w:rFonts w:ascii="Lucida Console" w:hAnsi="Lucida Console"/>
-          <w:sz w:val="20"/>
-          <w:szCs w:val="20"/>
-        </w:rPr>
-        <w:t xml:space="preserve"> PM           112,640 winutils.exe</w:t>
+        <w:t>08/04/2023  06:07 PM    &lt;DIR&gt;          .</w:t>
+      </w:r>
+    </w:p>
+    <w:p>
+      <w:pPr>
+        <w:spacing w:after="0" w:line="240" w:lineRule="auto"/>
+        <w:rPr>
+          <w:rFonts w:ascii="Lucida Console" w:hAnsi="Lucida Console"/>
+          <w:sz w:val="20"/>
+          <w:szCs w:val="20"/>
+        </w:rPr>
+      </w:pPr>
+      <w:r>
+        <w:rPr>
+          <w:rFonts w:ascii="Lucida Console" w:hAnsi="Lucida Console"/>
+          <w:sz w:val="20"/>
+          <w:szCs w:val="20"/>
+        </w:rPr>
+        <w:t>08/04/2023  06:07 PM    &lt;DIR&gt;          ..</w:t>
+      </w:r>
+    </w:p>
+    <w:p>
+      <w:pPr>
+        <w:spacing w:after="0" w:line="240" w:lineRule="auto"/>
+        <w:rPr>
+          <w:rFonts w:ascii="Lucida Console" w:hAnsi="Lucida Console"/>
+          <w:sz w:val="20"/>
+          <w:szCs w:val="20"/>
+        </w:rPr>
+      </w:pPr>
+      <w:r>
+        <w:rPr>
+          <w:rFonts w:ascii="Lucida Console" w:hAnsi="Lucida Console"/>
+          <w:sz w:val="20"/>
+          <w:szCs w:val="20"/>
+        </w:rPr>
+        <w:t>08/04/2023  05:55 PM            84,992 hadoop.dll</w:t>
+      </w:r>
+    </w:p>
+    <w:p>
+      <w:pPr>
+        <w:spacing w:after="0" w:line="240" w:lineRule="auto"/>
+        <w:rPr>
+          <w:rFonts w:ascii="Lucida Console" w:hAnsi="Lucida Console"/>
+          <w:sz w:val="20"/>
+          <w:szCs w:val="20"/>
+        </w:rPr>
+      </w:pPr>
+      <w:r>
+        <w:rPr>
+          <w:rFonts w:ascii="Lucida Console" w:hAnsi="Lucida Console"/>
+          <w:sz w:val="20"/>
+          <w:szCs w:val="20"/>
+        </w:rPr>
+        <w:t>08/04/2023  05:57 PM            38,622 hadoop.lib</w:t>
+      </w:r>
+    </w:p>
+    <w:p>
+      <w:pPr>
+        <w:spacing w:after="0" w:line="240" w:lineRule="auto"/>
+        <w:rPr>
+          <w:rFonts w:ascii="Lucida Console" w:hAnsi="Lucida Console"/>
+          <w:sz w:val="20"/>
+          <w:szCs w:val="20"/>
+        </w:rPr>
+      </w:pPr>
+      <w:r>
+        <w:rPr>
+          <w:rFonts w:ascii="Lucida Console" w:hAnsi="Lucida Console"/>
+          <w:sz w:val="20"/>
+          <w:szCs w:val="20"/>
+        </w:rPr>
+        <w:t>08/04/2023  05:57 PM         1,246,294 libwinutils.lib</w:t>
+      </w:r>
+    </w:p>
+    <w:p>
+      <w:pPr>
+        <w:spacing w:after="0" w:line="240" w:lineRule="auto"/>
+        <w:rPr>
+          <w:rFonts w:ascii="Lucida Console" w:hAnsi="Lucida Console"/>
+          <w:sz w:val="20"/>
+          <w:szCs w:val="20"/>
+        </w:rPr>
+      </w:pPr>
+      <w:r>
+        <w:rPr>
+          <w:rFonts w:ascii="Lucida Console" w:hAnsi="Lucida Console"/>
+          <w:sz w:val="20"/>
+          <w:szCs w:val="20"/>
+        </w:rPr>
+        <w:t>08/04/2023  06:07 PM           112,640 winutils.exe</w:t>
       </w:r>
     </w:p>
     <w:p>
@@ -588,13 +398,34 @@
         </w:numPr>
         <w:spacing w:before="0" w:line="240" w:lineRule="auto"/>
       </w:pPr>
-      <w:proofErr w:type="spellStart"/>
       <w:r>
         <w:t>Dd</w:t>
+      </w:r>
+    </w:p>
+    <w:p>
+      <w:r>
+        <w:t>Setup the winutils</w:t>
+      </w:r>
+    </w:p>
+    <w:p>
+      <w:pPr>
+        <w:pStyle w:val="Heading1"/>
+        <w:numPr>
+          <w:ilvl w:val="1"/>
+          <w:numId w:val="2"/>
+        </w:numPr>
+        <w:spacing w:before="0" w:line="240" w:lineRule="auto"/>
+      </w:pPr>
+      <w:r>
+        <w:t>Dd</w:t>
+      </w:r>
+    </w:p>
+    <w:p>
+      <w:r>
+        <w:t>Setup the environment  variables</w:t>
       </w:r>
       <w:bookmarkStart w:id="0" w:name="_GoBack"/>
       <w:bookmarkEnd w:id="0"/>
-      <w:proofErr w:type="spellEnd"/>
     </w:p>
     <w:p>
       <w:pPr>
@@ -605,11 +436,34 @@
         </w:numPr>
         <w:spacing w:before="0" w:line="240" w:lineRule="auto"/>
       </w:pPr>
-      <w:proofErr w:type="spellStart"/>
-      <w:r>
-        <w:t>Dd</w:t>
-      </w:r>
-      <w:proofErr w:type="spellEnd"/>
+      <w:r>
+        <w:t>d</w:t>
+      </w:r>
+    </w:p>
+    <w:p>
+      <w:pPr>
+        <w:pStyle w:val="Heading1"/>
+        <w:spacing w:before="0" w:line="240" w:lineRule="auto"/>
+      </w:pPr>
+    </w:p>
+    <w:p>
+      <w:pPr>
+        <w:pStyle w:val="Heading1"/>
+        <w:numPr>
+          <w:ilvl w:val="0"/>
+          <w:numId w:val="2"/>
+        </w:numPr>
+        <w:spacing w:before="0" w:line="240" w:lineRule="auto"/>
+      </w:pPr>
+      <w:r>
+        <w:t xml:space="preserve">Installation </w:t>
+      </w:r>
+      <w:r>
+        <w:t>Ste</w:t>
+      </w:r>
+      <w:r>
+        <w:t>ps</w:t>
+      </w:r>
     </w:p>
     <w:p>
       <w:pPr>
@@ -620,17 +474,481 @@
         </w:numPr>
         <w:spacing w:before="0" w:line="240" w:lineRule="auto"/>
       </w:pPr>
-      <w:proofErr w:type="gramStart"/>
-      <w:r>
-        <w:t>d</w:t>
-      </w:r>
-      <w:proofErr w:type="gramEnd"/>
+      <w:r>
+        <w:t>Install basic Spark software</w:t>
+      </w:r>
+    </w:p>
+    <w:p>
+      <w:pPr>
+        <w:spacing w:line="240" w:lineRule="auto"/>
+      </w:pPr>
+      <w:r>
+        <w:t>We first install the Windows version of Spark as follows:</w:t>
+      </w:r>
+    </w:p>
+    <w:p>
+      <w:pPr>
+        <w:pStyle w:val="ListParagraph"/>
+        <w:numPr>
+          <w:ilvl w:val="0"/>
+          <w:numId w:val="7"/>
+        </w:numPr>
+        <w:spacing w:line="240" w:lineRule="auto"/>
+      </w:pPr>
+      <w:r>
+        <w:t>Download the latest version of the Spark executable from the link given below to a temporary working directory.</w:t>
+      </w:r>
+    </w:p>
+    <w:p>
+      <w:pPr>
+        <w:pStyle w:val="ListParagraph"/>
+        <w:numPr>
+          <w:ilvl w:val="0"/>
+          <w:numId w:val="7"/>
+        </w:numPr>
+        <w:spacing w:line="240" w:lineRule="auto"/>
+      </w:pPr>
+      <w:r>
+        <w:t xml:space="preserve">Extract the required software with 7zip; two intermediates, </w:t>
+      </w:r>
+      <w:r>
+        <w:rPr>
+          <w:rFonts w:ascii="Lucida Console" w:hAnsi="Lucida Console"/>
+          <w:sz w:val="20"/>
+          <w:szCs w:val="20"/>
+        </w:rPr>
+        <w:t>tgz</w:t>
+      </w:r>
+      <w:r>
+        <w:t xml:space="preserve"> to </w:t>
+      </w:r>
+      <w:r>
+        <w:rPr>
+          <w:rFonts w:ascii="Lucida Console" w:hAnsi="Lucida Console"/>
+          <w:sz w:val="20"/>
+          <w:szCs w:val="20"/>
+        </w:rPr>
+        <w:t>tar</w:t>
+      </w:r>
+      <w:r>
+        <w:t xml:space="preserve"> to directory.</w:t>
+      </w:r>
+    </w:p>
+    <w:p>
+      <w:pPr>
+        <w:pStyle w:val="ListParagraph"/>
+        <w:numPr>
+          <w:ilvl w:val="0"/>
+          <w:numId w:val="7"/>
+        </w:numPr>
+        <w:spacing w:line="240" w:lineRule="auto"/>
+      </w:pPr>
+      <w:r>
+        <w:t>Move the final extracted software to the intended Spark “home” directory.</w:t>
+      </w:r>
+    </w:p>
+    <w:p>
+      <w:pPr>
+        <w:pStyle w:val="ListParagraph"/>
+        <w:numPr>
+          <w:ilvl w:val="0"/>
+          <w:numId w:val="7"/>
+        </w:numPr>
+        <w:spacing w:line="240" w:lineRule="auto"/>
+      </w:pPr>
+      <w:r>
+        <w:t>It will look like this:</w:t>
+      </w:r>
+    </w:p>
+    <w:p>
+      <w:pPr>
+        <w:spacing w:after="0" w:line="240" w:lineRule="auto"/>
+        <w:rPr>
+          <w:rFonts w:ascii="Lucida Console" w:hAnsi="Lucida Console"/>
+          <w:sz w:val="20"/>
+          <w:szCs w:val="20"/>
+        </w:rPr>
+      </w:pPr>
+      <w:r>
+        <w:rPr>
+          <w:rFonts w:ascii="Lucida Console" w:hAnsi="Lucida Console"/>
+          <w:sz w:val="20"/>
+          <w:szCs w:val="20"/>
+        </w:rPr>
+        <w:t>D:\util&gt;dir spark-3.4.1-bin-hadoop3-scala2.13</w:t>
+      </w:r>
+    </w:p>
+    <w:p>
+      <w:pPr>
+        <w:spacing w:after="0" w:line="240" w:lineRule="auto"/>
+        <w:rPr>
+          <w:rFonts w:ascii="Lucida Console" w:hAnsi="Lucida Console"/>
+          <w:sz w:val="20"/>
+          <w:szCs w:val="20"/>
+        </w:rPr>
+      </w:pPr>
+      <w:r>
+        <w:rPr>
+          <w:rFonts w:ascii="Lucida Console" w:hAnsi="Lucida Console"/>
+          <w:sz w:val="20"/>
+          <w:szCs w:val="20"/>
+        </w:rPr>
+        <w:t>08/04/2023  06:17 PM    &lt;DIR&gt;          .</w:t>
+      </w:r>
+    </w:p>
+    <w:p>
+      <w:pPr>
+        <w:spacing w:after="0" w:line="240" w:lineRule="auto"/>
+        <w:rPr>
+          <w:rFonts w:ascii="Lucida Console" w:hAnsi="Lucida Console"/>
+          <w:sz w:val="20"/>
+          <w:szCs w:val="20"/>
+        </w:rPr>
+      </w:pPr>
+      <w:r>
+        <w:rPr>
+          <w:rFonts w:ascii="Lucida Console" w:hAnsi="Lucida Console"/>
+          <w:sz w:val="20"/>
+          <w:szCs w:val="20"/>
+        </w:rPr>
+        <w:t>08/04/2023  06:17 PM    &lt;DIR&gt;          ..</w:t>
+      </w:r>
+    </w:p>
+    <w:p>
+      <w:pPr>
+        <w:spacing w:after="0" w:line="240" w:lineRule="auto"/>
+        <w:rPr>
+          <w:rFonts w:ascii="Lucida Console" w:hAnsi="Lucida Console"/>
+          <w:sz w:val="20"/>
+          <w:szCs w:val="20"/>
+        </w:rPr>
+      </w:pPr>
+      <w:r>
+        <w:rPr>
+          <w:rFonts w:ascii="Lucida Console" w:hAnsi="Lucida Console"/>
+          <w:sz w:val="20"/>
+          <w:szCs w:val="20"/>
+        </w:rPr>
+        <w:t>06/19/2023  03:39 PM    &lt;DIR&gt;          bin</w:t>
+      </w:r>
+    </w:p>
+    <w:p>
+      <w:pPr>
+        <w:spacing w:after="0" w:line="240" w:lineRule="auto"/>
+        <w:rPr>
+          <w:rFonts w:ascii="Lucida Console" w:hAnsi="Lucida Console"/>
+          <w:sz w:val="20"/>
+          <w:szCs w:val="20"/>
+        </w:rPr>
+      </w:pPr>
+      <w:r>
+        <w:rPr>
+          <w:rFonts w:ascii="Lucida Console" w:hAnsi="Lucida Console"/>
+          <w:sz w:val="20"/>
+          <w:szCs w:val="20"/>
+        </w:rPr>
+        <w:t>06/19/2023  03:39 PM    &lt;DIR&gt;          conf</w:t>
+      </w:r>
+    </w:p>
+    <w:p>
+      <w:pPr>
+        <w:spacing w:after="0" w:line="240" w:lineRule="auto"/>
+        <w:rPr>
+          <w:rFonts w:ascii="Lucida Console" w:hAnsi="Lucida Console"/>
+          <w:sz w:val="20"/>
+          <w:szCs w:val="20"/>
+        </w:rPr>
+      </w:pPr>
+      <w:r>
+        <w:rPr>
+          <w:rFonts w:ascii="Lucida Console" w:hAnsi="Lucida Console"/>
+          <w:sz w:val="20"/>
+          <w:szCs w:val="20"/>
+        </w:rPr>
+        <w:t>06/19/2023  03:39 PM    &lt;DIR&gt;          data</w:t>
+      </w:r>
+    </w:p>
+    <w:p>
+      <w:pPr>
+        <w:spacing w:after="0" w:line="240" w:lineRule="auto"/>
+        <w:rPr>
+          <w:rFonts w:ascii="Lucida Console" w:hAnsi="Lucida Console"/>
+          <w:sz w:val="20"/>
+          <w:szCs w:val="20"/>
+        </w:rPr>
+      </w:pPr>
+      <w:r>
+        <w:rPr>
+          <w:rFonts w:ascii="Lucida Console" w:hAnsi="Lucida Console"/>
+          <w:sz w:val="20"/>
+          <w:szCs w:val="20"/>
+        </w:rPr>
+        <w:t>06/19/2023  03:39 PM    &lt;DIR&gt;          examples</w:t>
+      </w:r>
+    </w:p>
+    <w:p>
+      <w:pPr>
+        <w:spacing w:after="0" w:line="240" w:lineRule="auto"/>
+        <w:rPr>
+          <w:rFonts w:ascii="Lucida Console" w:hAnsi="Lucida Console"/>
+          <w:sz w:val="20"/>
+          <w:szCs w:val="20"/>
+        </w:rPr>
+      </w:pPr>
+      <w:r>
+        <w:rPr>
+          <w:rFonts w:ascii="Lucida Console" w:hAnsi="Lucida Console"/>
+          <w:sz w:val="20"/>
+          <w:szCs w:val="20"/>
+        </w:rPr>
+        <w:t>06/19/2023  03:39 PM    &lt;DIR&gt;          jars</w:t>
+      </w:r>
+    </w:p>
+    <w:p>
+      <w:pPr>
+        <w:spacing w:after="0" w:line="240" w:lineRule="auto"/>
+        <w:rPr>
+          <w:rFonts w:ascii="Lucida Console" w:hAnsi="Lucida Console"/>
+          <w:sz w:val="20"/>
+          <w:szCs w:val="20"/>
+        </w:rPr>
+      </w:pPr>
+      <w:r>
+        <w:rPr>
+          <w:rFonts w:ascii="Lucida Console" w:hAnsi="Lucida Console"/>
+          <w:sz w:val="20"/>
+          <w:szCs w:val="20"/>
+        </w:rPr>
+        <w:t>06/19/2023  03:39 PM    &lt;DIR&gt;          kubernetes</w:t>
+      </w:r>
+    </w:p>
+    <w:p>
+      <w:pPr>
+        <w:spacing w:after="0" w:line="240" w:lineRule="auto"/>
+        <w:rPr>
+          <w:rFonts w:ascii="Lucida Console" w:hAnsi="Lucida Console"/>
+          <w:sz w:val="20"/>
+          <w:szCs w:val="20"/>
+        </w:rPr>
+      </w:pPr>
+      <w:r>
+        <w:rPr>
+          <w:rFonts w:ascii="Lucida Console" w:hAnsi="Lucida Console"/>
+          <w:sz w:val="20"/>
+          <w:szCs w:val="20"/>
+        </w:rPr>
+        <w:t>06/19/2023  03:39 PM            22,982 LICENSE</w:t>
+      </w:r>
+    </w:p>
+    <w:p>
+      <w:pPr>
+        <w:spacing w:after="0" w:line="240" w:lineRule="auto"/>
+        <w:rPr>
+          <w:rFonts w:ascii="Lucida Console" w:hAnsi="Lucida Console"/>
+          <w:sz w:val="20"/>
+          <w:szCs w:val="20"/>
+        </w:rPr>
+      </w:pPr>
+      <w:r>
+        <w:rPr>
+          <w:rFonts w:ascii="Lucida Console" w:hAnsi="Lucida Console"/>
+          <w:sz w:val="20"/>
+          <w:szCs w:val="20"/>
+        </w:rPr>
+        <w:lastRenderedPageBreak/>
+        <w:t>06/19/2023  03:39 PM    &lt;DIR&gt;          licenses</w:t>
+      </w:r>
+    </w:p>
+    <w:p>
+      <w:pPr>
+        <w:spacing w:after="0" w:line="240" w:lineRule="auto"/>
+        <w:rPr>
+          <w:rFonts w:ascii="Lucida Console" w:hAnsi="Lucida Console"/>
+          <w:sz w:val="20"/>
+          <w:szCs w:val="20"/>
+        </w:rPr>
+      </w:pPr>
+      <w:r>
+        <w:rPr>
+          <w:rFonts w:ascii="Lucida Console" w:hAnsi="Lucida Console"/>
+          <w:sz w:val="20"/>
+          <w:szCs w:val="20"/>
+        </w:rPr>
+        <w:t>06/19/2023  03:39 PM            57,842 NOTICE</w:t>
+      </w:r>
+    </w:p>
+    <w:p>
+      <w:pPr>
+        <w:spacing w:after="0" w:line="240" w:lineRule="auto"/>
+        <w:rPr>
+          <w:rFonts w:ascii="Lucida Console" w:hAnsi="Lucida Console"/>
+          <w:sz w:val="20"/>
+          <w:szCs w:val="20"/>
+        </w:rPr>
+      </w:pPr>
+      <w:r>
+        <w:rPr>
+          <w:rFonts w:ascii="Lucida Console" w:hAnsi="Lucida Console"/>
+          <w:sz w:val="20"/>
+          <w:szCs w:val="20"/>
+        </w:rPr>
+        <w:t>06/19/2023  03:39 PM    &lt;DIR&gt;          python</w:t>
+      </w:r>
+    </w:p>
+    <w:p>
+      <w:pPr>
+        <w:spacing w:after="0" w:line="240" w:lineRule="auto"/>
+        <w:rPr>
+          <w:rFonts w:ascii="Lucida Console" w:hAnsi="Lucida Console"/>
+          <w:sz w:val="20"/>
+          <w:szCs w:val="20"/>
+        </w:rPr>
+      </w:pPr>
+      <w:r>
+        <w:rPr>
+          <w:rFonts w:ascii="Lucida Console" w:hAnsi="Lucida Console"/>
+          <w:sz w:val="20"/>
+          <w:szCs w:val="20"/>
+        </w:rPr>
+        <w:t>06/19/2023  03:39 PM    &lt;DIR&gt;          R</w:t>
+      </w:r>
+    </w:p>
+    <w:p>
+      <w:pPr>
+        <w:spacing w:after="0" w:line="240" w:lineRule="auto"/>
+        <w:rPr>
+          <w:rFonts w:ascii="Lucida Console" w:hAnsi="Lucida Console"/>
+          <w:sz w:val="20"/>
+          <w:szCs w:val="20"/>
+        </w:rPr>
+      </w:pPr>
+      <w:r>
+        <w:rPr>
+          <w:rFonts w:ascii="Lucida Console" w:hAnsi="Lucida Console"/>
+          <w:sz w:val="20"/>
+          <w:szCs w:val="20"/>
+        </w:rPr>
+        <w:t>06/19/2023  03:39 PM             4,605 README.md</w:t>
+      </w:r>
+    </w:p>
+    <w:p>
+      <w:pPr>
+        <w:spacing w:after="0" w:line="240" w:lineRule="auto"/>
+        <w:rPr>
+          <w:rFonts w:ascii="Lucida Console" w:hAnsi="Lucida Console"/>
+          <w:sz w:val="20"/>
+          <w:szCs w:val="20"/>
+        </w:rPr>
+      </w:pPr>
+      <w:r>
+        <w:rPr>
+          <w:rFonts w:ascii="Lucida Console" w:hAnsi="Lucida Console"/>
+          <w:sz w:val="20"/>
+          <w:szCs w:val="20"/>
+        </w:rPr>
+        <w:t>06/19/2023  03:39 PM               165 RELEASE</w:t>
+      </w:r>
+    </w:p>
+    <w:p>
+      <w:pPr>
+        <w:spacing w:after="0" w:line="240" w:lineRule="auto"/>
+        <w:rPr>
+          <w:rFonts w:ascii="Lucida Console" w:hAnsi="Lucida Console"/>
+          <w:sz w:val="20"/>
+          <w:szCs w:val="20"/>
+        </w:rPr>
+      </w:pPr>
+      <w:r>
+        <w:rPr>
+          <w:rFonts w:ascii="Lucida Console" w:hAnsi="Lucida Console"/>
+          <w:sz w:val="20"/>
+          <w:szCs w:val="20"/>
+        </w:rPr>
+        <w:t>06/19/2023  03:39 PM    &lt;DIR&gt;          sbin</w:t>
+      </w:r>
+    </w:p>
+    <w:p>
+      <w:pPr>
+        <w:spacing w:after="0" w:line="240" w:lineRule="auto"/>
+        <w:rPr>
+          <w:rFonts w:ascii="Lucida Console" w:hAnsi="Lucida Console"/>
+          <w:sz w:val="20"/>
+          <w:szCs w:val="20"/>
+        </w:rPr>
+      </w:pPr>
+      <w:r>
+        <w:rPr>
+          <w:rFonts w:ascii="Lucida Console" w:hAnsi="Lucida Console"/>
+          <w:sz w:val="20"/>
+          <w:szCs w:val="20"/>
+        </w:rPr>
+        <w:t>06/19/2023  03:39 PM    &lt;DIR&gt;          yarn</w:t>
+      </w:r>
+    </w:p>
+    <w:p>
+      <w:pPr>
+        <w:spacing w:after="0" w:line="240" w:lineRule="auto"/>
+      </w:pPr>
+    </w:p>
+    <w:p>
+      <w:pPr>
+        <w:spacing w:after="0" w:line="240" w:lineRule="auto"/>
+      </w:pPr>
     </w:p>
     <w:p>
       <w:pPr>
         <w:pStyle w:val="Heading1"/>
+        <w:numPr>
+          <w:ilvl w:val="1"/>
+          <w:numId w:val="2"/>
+        </w:numPr>
         <w:spacing w:before="0" w:line="240" w:lineRule="auto"/>
       </w:pPr>
+      <w:r>
+        <w:t>Sss</w:t>
+      </w:r>
+    </w:p>
+    <w:p>
+      <w:pPr>
+        <w:pStyle w:val="Heading1"/>
+        <w:numPr>
+          <w:ilvl w:val="1"/>
+          <w:numId w:val="2"/>
+        </w:numPr>
+        <w:spacing w:before="0" w:line="240" w:lineRule="auto"/>
+      </w:pPr>
+      <w:r>
+        <w:t>Sss</w:t>
+      </w:r>
+    </w:p>
+    <w:p>
+      <w:pPr>
+        <w:pStyle w:val="Heading1"/>
+        <w:numPr>
+          <w:ilvl w:val="1"/>
+          <w:numId w:val="2"/>
+        </w:numPr>
+        <w:spacing w:before="0" w:line="240" w:lineRule="auto"/>
+      </w:pPr>
+      <w:r>
+        <w:t>Sss</w:t>
+      </w:r>
+    </w:p>
+    <w:p>
+      <w:pPr>
+        <w:pStyle w:val="Heading1"/>
+        <w:numPr>
+          <w:ilvl w:val="1"/>
+          <w:numId w:val="2"/>
+        </w:numPr>
+        <w:spacing w:before="0" w:line="240" w:lineRule="auto"/>
+      </w:pPr>
+      <w:r>
+        <w:t>s</w:t>
+      </w:r>
+      <w:r>
+        <w:t>ps</w:t>
+      </w:r>
     </w:p>
     <w:p>
       <w:pPr>
@@ -642,847 +960,13 @@
         <w:spacing w:before="0" w:line="240" w:lineRule="auto"/>
       </w:pPr>
       <w:r>
-        <w:t xml:space="preserve">Installation </w:t>
-      </w:r>
-      <w:r>
-        <w:t>Ste</w:t>
-      </w:r>
-      <w:r>
-        <w:t>ps</w:t>
-      </w:r>
-    </w:p>
-    <w:p>
-      <w:pPr>
-        <w:pStyle w:val="Heading1"/>
-        <w:numPr>
-          <w:ilvl w:val="1"/>
-          <w:numId w:val="2"/>
-        </w:numPr>
-        <w:spacing w:before="0" w:line="240" w:lineRule="auto"/>
-      </w:pPr>
-      <w:r>
-        <w:t>Install basic Spark software</w:t>
+        <w:t>xxxtwo</w:t>
       </w:r>
     </w:p>
     <w:p>
       <w:pPr>
         <w:spacing w:line="240" w:lineRule="auto"/>
       </w:pPr>
-      <w:r>
-        <w:t>We first install the Windows version of Spark as follows:</w:t>
-      </w:r>
-    </w:p>
-    <w:p>
-      <w:pPr>
-        <w:pStyle w:val="ListParagraph"/>
-        <w:numPr>
-          <w:ilvl w:val="0"/>
-          <w:numId w:val="7"/>
-        </w:numPr>
-        <w:spacing w:line="240" w:lineRule="auto"/>
-      </w:pPr>
-      <w:r>
-        <w:t>Download the latest version of the Spark executable from the link given below to a temporary working directory.</w:t>
-      </w:r>
-    </w:p>
-    <w:p>
-      <w:pPr>
-        <w:pStyle w:val="ListParagraph"/>
-        <w:numPr>
-          <w:ilvl w:val="0"/>
-          <w:numId w:val="7"/>
-        </w:numPr>
-        <w:spacing w:line="240" w:lineRule="auto"/>
-      </w:pPr>
-      <w:r>
-        <w:t xml:space="preserve">Extract the required software with 7zip; two intermediates, </w:t>
-      </w:r>
-      <w:proofErr w:type="spellStart"/>
-      <w:r>
-        <w:rPr>
-          <w:rFonts w:ascii="Lucida Console" w:hAnsi="Lucida Console"/>
-          <w:sz w:val="20"/>
-          <w:szCs w:val="20"/>
-        </w:rPr>
-        <w:t>tgz</w:t>
-      </w:r>
-      <w:proofErr w:type="spellEnd"/>
-      <w:r>
-        <w:t xml:space="preserve"> to </w:t>
-      </w:r>
-      <w:r>
-        <w:rPr>
-          <w:rFonts w:ascii="Lucida Console" w:hAnsi="Lucida Console"/>
-          <w:sz w:val="20"/>
-          <w:szCs w:val="20"/>
-        </w:rPr>
-        <w:t>tar</w:t>
-      </w:r>
-      <w:r>
-        <w:t xml:space="preserve"> to directory.</w:t>
-      </w:r>
-    </w:p>
-    <w:p>
-      <w:pPr>
-        <w:pStyle w:val="ListParagraph"/>
-        <w:numPr>
-          <w:ilvl w:val="0"/>
-          <w:numId w:val="7"/>
-        </w:numPr>
-        <w:spacing w:line="240" w:lineRule="auto"/>
-      </w:pPr>
-      <w:r>
-        <w:t>Move the final extracted software to the intended Spark “home” directory.</w:t>
-      </w:r>
-    </w:p>
-    <w:p>
-      <w:pPr>
-        <w:pStyle w:val="ListParagraph"/>
-        <w:numPr>
-          <w:ilvl w:val="0"/>
-          <w:numId w:val="7"/>
-        </w:numPr>
-        <w:spacing w:line="240" w:lineRule="auto"/>
-      </w:pPr>
-      <w:r>
-        <w:t>It will look like this:</w:t>
-      </w:r>
-    </w:p>
-    <w:p>
-      <w:pPr>
-        <w:spacing w:after="0" w:line="240" w:lineRule="auto"/>
-        <w:rPr>
-          <w:rFonts w:ascii="Lucida Console" w:hAnsi="Lucida Console"/>
-          <w:sz w:val="20"/>
-          <w:szCs w:val="20"/>
-        </w:rPr>
-      </w:pPr>
-      <w:r>
-        <w:rPr>
-          <w:rFonts w:ascii="Lucida Console" w:hAnsi="Lucida Console"/>
-          <w:sz w:val="20"/>
-          <w:szCs w:val="20"/>
-        </w:rPr>
-        <w:t>D:\util&gt;dir spark-3.4.1-bin-hadoop3-scala2.13</w:t>
-      </w:r>
-    </w:p>
-    <w:p>
-      <w:pPr>
-        <w:spacing w:after="0" w:line="240" w:lineRule="auto"/>
-        <w:rPr>
-          <w:rFonts w:ascii="Lucida Console" w:hAnsi="Lucida Console"/>
-          <w:sz w:val="20"/>
-          <w:szCs w:val="20"/>
-        </w:rPr>
-      </w:pPr>
-      <w:r>
-        <w:rPr>
-          <w:rFonts w:ascii="Lucida Console" w:hAnsi="Lucida Console"/>
-          <w:sz w:val="20"/>
-          <w:szCs w:val="20"/>
-        </w:rPr>
-        <w:t>08/04/</w:t>
-      </w:r>
-      <w:proofErr w:type="gramStart"/>
-      <w:r>
-        <w:rPr>
-          <w:rFonts w:ascii="Lucida Console" w:hAnsi="Lucida Console"/>
-          <w:sz w:val="20"/>
-          <w:szCs w:val="20"/>
-        </w:rPr>
-        <w:t>2023  06:17</w:t>
-      </w:r>
-      <w:proofErr w:type="gramEnd"/>
-      <w:r>
-        <w:rPr>
-          <w:rFonts w:ascii="Lucida Console" w:hAnsi="Lucida Console"/>
-          <w:sz w:val="20"/>
-          <w:szCs w:val="20"/>
-        </w:rPr>
-        <w:t xml:space="preserve"> PM    &lt;DIR&gt;          .</w:t>
-      </w:r>
-    </w:p>
-    <w:p>
-      <w:pPr>
-        <w:spacing w:after="0" w:line="240" w:lineRule="auto"/>
-        <w:rPr>
-          <w:rFonts w:ascii="Lucida Console" w:hAnsi="Lucida Console"/>
-          <w:sz w:val="20"/>
-          <w:szCs w:val="20"/>
-        </w:rPr>
-      </w:pPr>
-      <w:r>
-        <w:rPr>
-          <w:rFonts w:ascii="Lucida Console" w:hAnsi="Lucida Console"/>
-          <w:sz w:val="20"/>
-          <w:szCs w:val="20"/>
-        </w:rPr>
-        <w:t>08/04/</w:t>
-      </w:r>
-      <w:proofErr w:type="gramStart"/>
-      <w:r>
-        <w:rPr>
-          <w:rFonts w:ascii="Lucida Console" w:hAnsi="Lucida Console"/>
-          <w:sz w:val="20"/>
-          <w:szCs w:val="20"/>
-        </w:rPr>
-        <w:t>2023  06:17</w:t>
-      </w:r>
-      <w:proofErr w:type="gramEnd"/>
-      <w:r>
-        <w:rPr>
-          <w:rFonts w:ascii="Lucida Console" w:hAnsi="Lucida Console"/>
-          <w:sz w:val="20"/>
-          <w:szCs w:val="20"/>
-        </w:rPr>
-        <w:t xml:space="preserve"> PM    &lt;DIR&gt;          ..</w:t>
-      </w:r>
-    </w:p>
-    <w:p>
-      <w:pPr>
-        <w:spacing w:after="0" w:line="240" w:lineRule="auto"/>
-        <w:rPr>
-          <w:rFonts w:ascii="Lucida Console" w:hAnsi="Lucida Console"/>
-          <w:sz w:val="20"/>
-          <w:szCs w:val="20"/>
-        </w:rPr>
-      </w:pPr>
-      <w:r>
-        <w:rPr>
-          <w:rFonts w:ascii="Lucida Console" w:hAnsi="Lucida Console"/>
-          <w:sz w:val="20"/>
-          <w:szCs w:val="20"/>
-        </w:rPr>
-        <w:t>06/19/</w:t>
-      </w:r>
-      <w:proofErr w:type="gramStart"/>
-      <w:r>
-        <w:rPr>
-          <w:rFonts w:ascii="Lucida Console" w:hAnsi="Lucida Console"/>
-          <w:sz w:val="20"/>
-          <w:szCs w:val="20"/>
-        </w:rPr>
-        <w:t>2023  03:39</w:t>
-      </w:r>
-      <w:proofErr w:type="gramEnd"/>
-      <w:r>
-        <w:rPr>
-          <w:rFonts w:ascii="Lucida Console" w:hAnsi="Lucida Console"/>
-          <w:sz w:val="20"/>
-          <w:szCs w:val="20"/>
-        </w:rPr>
-        <w:t xml:space="preserve"> PM    &lt;DIR&gt;          bin</w:t>
-      </w:r>
-    </w:p>
-    <w:p>
-      <w:pPr>
-        <w:spacing w:after="0" w:line="240" w:lineRule="auto"/>
-        <w:rPr>
-          <w:rFonts w:ascii="Lucida Console" w:hAnsi="Lucida Console"/>
-          <w:sz w:val="20"/>
-          <w:szCs w:val="20"/>
-        </w:rPr>
-      </w:pPr>
-      <w:r>
-        <w:rPr>
-          <w:rFonts w:ascii="Lucida Console" w:hAnsi="Lucida Console"/>
-          <w:sz w:val="20"/>
-          <w:szCs w:val="20"/>
-        </w:rPr>
-        <w:t>06/19/</w:t>
-      </w:r>
-      <w:proofErr w:type="gramStart"/>
-      <w:r>
-        <w:rPr>
-          <w:rFonts w:ascii="Lucida Console" w:hAnsi="Lucida Console"/>
-          <w:sz w:val="20"/>
-          <w:szCs w:val="20"/>
-        </w:rPr>
-        <w:t>2023  03:39</w:t>
-      </w:r>
-      <w:proofErr w:type="gramEnd"/>
-      <w:r>
-        <w:rPr>
-          <w:rFonts w:ascii="Lucida Console" w:hAnsi="Lucida Console"/>
-          <w:sz w:val="20"/>
-          <w:szCs w:val="20"/>
-        </w:rPr>
-        <w:t xml:space="preserve"> PM    &lt;DIR&gt;          </w:t>
-      </w:r>
-      <w:proofErr w:type="spellStart"/>
-      <w:r>
-        <w:rPr>
-          <w:rFonts w:ascii="Lucida Console" w:hAnsi="Lucida Console"/>
-          <w:sz w:val="20"/>
-          <w:szCs w:val="20"/>
-        </w:rPr>
-        <w:t>conf</w:t>
-      </w:r>
-      <w:proofErr w:type="spellEnd"/>
-    </w:p>
-    <w:p>
-      <w:pPr>
-        <w:spacing w:after="0" w:line="240" w:lineRule="auto"/>
-        <w:rPr>
-          <w:rFonts w:ascii="Lucida Console" w:hAnsi="Lucida Console"/>
-          <w:sz w:val="20"/>
-          <w:szCs w:val="20"/>
-        </w:rPr>
-      </w:pPr>
-      <w:r>
-        <w:rPr>
-          <w:rFonts w:ascii="Lucida Console" w:hAnsi="Lucida Console"/>
-          <w:sz w:val="20"/>
-          <w:szCs w:val="20"/>
-        </w:rPr>
-        <w:t>06/19/</w:t>
-      </w:r>
-      <w:proofErr w:type="gramStart"/>
-      <w:r>
-        <w:rPr>
-          <w:rFonts w:ascii="Lucida Console" w:hAnsi="Lucida Console"/>
-          <w:sz w:val="20"/>
-          <w:szCs w:val="20"/>
-        </w:rPr>
-        <w:t>2023  03:39</w:t>
-      </w:r>
-      <w:proofErr w:type="gramEnd"/>
-      <w:r>
-        <w:rPr>
-          <w:rFonts w:ascii="Lucida Console" w:hAnsi="Lucida Console"/>
-          <w:sz w:val="20"/>
-          <w:szCs w:val="20"/>
-        </w:rPr>
-        <w:t xml:space="preserve"> PM    &lt;DIR&gt;          data</w:t>
-      </w:r>
-    </w:p>
-    <w:p>
-      <w:pPr>
-        <w:spacing w:after="0" w:line="240" w:lineRule="auto"/>
-        <w:rPr>
-          <w:rFonts w:ascii="Lucida Console" w:hAnsi="Lucida Console"/>
-          <w:sz w:val="20"/>
-          <w:szCs w:val="20"/>
-        </w:rPr>
-      </w:pPr>
-      <w:r>
-        <w:rPr>
-          <w:rFonts w:ascii="Lucida Console" w:hAnsi="Lucida Console"/>
-          <w:sz w:val="20"/>
-          <w:szCs w:val="20"/>
-        </w:rPr>
-        <w:t>06/19/</w:t>
-      </w:r>
-      <w:proofErr w:type="gramStart"/>
-      <w:r>
-        <w:rPr>
-          <w:rFonts w:ascii="Lucida Console" w:hAnsi="Lucida Console"/>
-          <w:sz w:val="20"/>
-          <w:szCs w:val="20"/>
-        </w:rPr>
-        <w:t>2023  03:39</w:t>
-      </w:r>
-      <w:proofErr w:type="gramEnd"/>
-      <w:r>
-        <w:rPr>
-          <w:rFonts w:ascii="Lucida Console" w:hAnsi="Lucida Console"/>
-          <w:sz w:val="20"/>
-          <w:szCs w:val="20"/>
-        </w:rPr>
-        <w:t xml:space="preserve"> PM    &lt;DIR&gt;          examples</w:t>
-      </w:r>
-    </w:p>
-    <w:p>
-      <w:pPr>
-        <w:spacing w:after="0" w:line="240" w:lineRule="auto"/>
-        <w:rPr>
-          <w:rFonts w:ascii="Lucida Console" w:hAnsi="Lucida Console"/>
-          <w:sz w:val="20"/>
-          <w:szCs w:val="20"/>
-        </w:rPr>
-      </w:pPr>
-      <w:r>
-        <w:rPr>
-          <w:rFonts w:ascii="Lucida Console" w:hAnsi="Lucida Console"/>
-          <w:sz w:val="20"/>
-          <w:szCs w:val="20"/>
-        </w:rPr>
-        <w:t>06/19/</w:t>
-      </w:r>
-      <w:proofErr w:type="gramStart"/>
-      <w:r>
-        <w:rPr>
-          <w:rFonts w:ascii="Lucida Console" w:hAnsi="Lucida Console"/>
-          <w:sz w:val="20"/>
-          <w:szCs w:val="20"/>
-        </w:rPr>
-        <w:t>2023  03:39</w:t>
-      </w:r>
-      <w:proofErr w:type="gramEnd"/>
-      <w:r>
-        <w:rPr>
-          <w:rFonts w:ascii="Lucida Console" w:hAnsi="Lucida Console"/>
-          <w:sz w:val="20"/>
-          <w:szCs w:val="20"/>
-        </w:rPr>
-        <w:t xml:space="preserve"> PM    &lt;DIR&gt;          jars</w:t>
-      </w:r>
-    </w:p>
-    <w:p>
-      <w:pPr>
-        <w:spacing w:after="0" w:line="240" w:lineRule="auto"/>
-        <w:rPr>
-          <w:rFonts w:ascii="Lucida Console" w:hAnsi="Lucida Console"/>
-          <w:sz w:val="20"/>
-          <w:szCs w:val="20"/>
-        </w:rPr>
-      </w:pPr>
-      <w:r>
-        <w:rPr>
-          <w:rFonts w:ascii="Lucida Console" w:hAnsi="Lucida Console"/>
-          <w:sz w:val="20"/>
-          <w:szCs w:val="20"/>
-        </w:rPr>
-        <w:t>06/19/</w:t>
-      </w:r>
-      <w:proofErr w:type="gramStart"/>
-      <w:r>
-        <w:rPr>
-          <w:rFonts w:ascii="Lucida Console" w:hAnsi="Lucida Console"/>
-          <w:sz w:val="20"/>
-          <w:szCs w:val="20"/>
-        </w:rPr>
-        <w:t>2023  03:39</w:t>
-      </w:r>
-      <w:proofErr w:type="gramEnd"/>
-      <w:r>
-        <w:rPr>
-          <w:rFonts w:ascii="Lucida Console" w:hAnsi="Lucida Console"/>
-          <w:sz w:val="20"/>
-          <w:szCs w:val="20"/>
-        </w:rPr>
-        <w:t xml:space="preserve"> PM    &lt;DIR&gt;          </w:t>
-      </w:r>
-      <w:proofErr w:type="spellStart"/>
-      <w:r>
-        <w:rPr>
-          <w:rFonts w:ascii="Lucida Console" w:hAnsi="Lucida Console"/>
-          <w:sz w:val="20"/>
-          <w:szCs w:val="20"/>
-        </w:rPr>
-        <w:t>kubernetes</w:t>
-      </w:r>
-      <w:proofErr w:type="spellEnd"/>
-    </w:p>
-    <w:p>
-      <w:pPr>
-        <w:spacing w:after="0" w:line="240" w:lineRule="auto"/>
-        <w:rPr>
-          <w:rFonts w:ascii="Lucida Console" w:hAnsi="Lucida Console"/>
-          <w:sz w:val="20"/>
-          <w:szCs w:val="20"/>
-        </w:rPr>
-      </w:pPr>
-      <w:r>
-        <w:rPr>
-          <w:rFonts w:ascii="Lucida Console" w:hAnsi="Lucida Console"/>
-          <w:sz w:val="20"/>
-          <w:szCs w:val="20"/>
-        </w:rPr>
-        <w:t>06/19/</w:t>
-      </w:r>
-      <w:proofErr w:type="gramStart"/>
-      <w:r>
-        <w:rPr>
-          <w:rFonts w:ascii="Lucida Console" w:hAnsi="Lucida Console"/>
-          <w:sz w:val="20"/>
-          <w:szCs w:val="20"/>
-        </w:rPr>
-        <w:t>2023  03:39</w:t>
-      </w:r>
-      <w:proofErr w:type="gramEnd"/>
-      <w:r>
-        <w:rPr>
-          <w:rFonts w:ascii="Lucida Console" w:hAnsi="Lucida Console"/>
-          <w:sz w:val="20"/>
-          <w:szCs w:val="20"/>
-        </w:rPr>
-        <w:t xml:space="preserve"> PM            22,982 LICENSE</w:t>
-      </w:r>
-    </w:p>
-    <w:p>
-      <w:pPr>
-        <w:spacing w:after="0" w:line="240" w:lineRule="auto"/>
-        <w:rPr>
-          <w:rFonts w:ascii="Lucida Console" w:hAnsi="Lucida Console"/>
-          <w:sz w:val="20"/>
-          <w:szCs w:val="20"/>
-        </w:rPr>
-      </w:pPr>
-      <w:r>
-        <w:rPr>
-          <w:rFonts w:ascii="Lucida Console" w:hAnsi="Lucida Console"/>
-          <w:sz w:val="20"/>
-          <w:szCs w:val="20"/>
-        </w:rPr>
-        <w:t>06/19/</w:t>
-      </w:r>
-      <w:proofErr w:type="gramStart"/>
-      <w:r>
-        <w:rPr>
-          <w:rFonts w:ascii="Lucida Console" w:hAnsi="Lucida Console"/>
-          <w:sz w:val="20"/>
-          <w:szCs w:val="20"/>
-        </w:rPr>
-        <w:t>2023  03:39</w:t>
-      </w:r>
-      <w:proofErr w:type="gramEnd"/>
-      <w:r>
-        <w:rPr>
-          <w:rFonts w:ascii="Lucida Console" w:hAnsi="Lucida Console"/>
-          <w:sz w:val="20"/>
-          <w:szCs w:val="20"/>
-        </w:rPr>
-        <w:t xml:space="preserve"> PM    &lt;DIR&gt;          licenses</w:t>
-      </w:r>
-    </w:p>
-    <w:p>
-      <w:pPr>
-        <w:spacing w:after="0" w:line="240" w:lineRule="auto"/>
-        <w:rPr>
-          <w:rFonts w:ascii="Lucida Console" w:hAnsi="Lucida Console"/>
-          <w:sz w:val="20"/>
-          <w:szCs w:val="20"/>
-        </w:rPr>
-      </w:pPr>
-      <w:r>
-        <w:rPr>
-          <w:rFonts w:ascii="Lucida Console" w:hAnsi="Lucida Console"/>
-          <w:sz w:val="20"/>
-          <w:szCs w:val="20"/>
-        </w:rPr>
-        <w:t>06/19/</w:t>
-      </w:r>
-      <w:proofErr w:type="gramStart"/>
-      <w:r>
-        <w:rPr>
-          <w:rFonts w:ascii="Lucida Console" w:hAnsi="Lucida Console"/>
-          <w:sz w:val="20"/>
-          <w:szCs w:val="20"/>
-        </w:rPr>
-        <w:t>2023  03:39</w:t>
-      </w:r>
-      <w:proofErr w:type="gramEnd"/>
-      <w:r>
-        <w:rPr>
-          <w:rFonts w:ascii="Lucida Console" w:hAnsi="Lucida Console"/>
-          <w:sz w:val="20"/>
-          <w:szCs w:val="20"/>
-        </w:rPr>
-        <w:t xml:space="preserve"> PM            57,842 NOTICE</w:t>
-      </w:r>
-    </w:p>
-    <w:p>
-      <w:pPr>
-        <w:spacing w:after="0" w:line="240" w:lineRule="auto"/>
-        <w:rPr>
-          <w:rFonts w:ascii="Lucida Console" w:hAnsi="Lucida Console"/>
-          <w:sz w:val="20"/>
-          <w:szCs w:val="20"/>
-        </w:rPr>
-      </w:pPr>
-      <w:r>
-        <w:rPr>
-          <w:rFonts w:ascii="Lucida Console" w:hAnsi="Lucida Console"/>
-          <w:sz w:val="20"/>
-          <w:szCs w:val="20"/>
-        </w:rPr>
-        <w:t>06/19/</w:t>
-      </w:r>
-      <w:proofErr w:type="gramStart"/>
-      <w:r>
-        <w:rPr>
-          <w:rFonts w:ascii="Lucida Console" w:hAnsi="Lucida Console"/>
-          <w:sz w:val="20"/>
-          <w:szCs w:val="20"/>
-        </w:rPr>
-        <w:t>2023  03:39</w:t>
-      </w:r>
-      <w:proofErr w:type="gramEnd"/>
-      <w:r>
-        <w:rPr>
-          <w:rFonts w:ascii="Lucida Console" w:hAnsi="Lucida Console"/>
-          <w:sz w:val="20"/>
-          <w:szCs w:val="20"/>
-        </w:rPr>
-        <w:t xml:space="preserve"> PM    &lt;DIR&gt;          python</w:t>
-      </w:r>
-    </w:p>
-    <w:p>
-      <w:pPr>
-        <w:spacing w:after="0" w:line="240" w:lineRule="auto"/>
-        <w:rPr>
-          <w:rFonts w:ascii="Lucida Console" w:hAnsi="Lucida Console"/>
-          <w:sz w:val="20"/>
-          <w:szCs w:val="20"/>
-        </w:rPr>
-      </w:pPr>
-      <w:r>
-        <w:rPr>
-          <w:rFonts w:ascii="Lucida Console" w:hAnsi="Lucida Console"/>
-          <w:sz w:val="20"/>
-          <w:szCs w:val="20"/>
-        </w:rPr>
-        <w:t>06/19/</w:t>
-      </w:r>
-      <w:proofErr w:type="gramStart"/>
-      <w:r>
-        <w:rPr>
-          <w:rFonts w:ascii="Lucida Console" w:hAnsi="Lucida Console"/>
-          <w:sz w:val="20"/>
-          <w:szCs w:val="20"/>
-        </w:rPr>
-        <w:t>2023  03:39</w:t>
-      </w:r>
-      <w:proofErr w:type="gramEnd"/>
-      <w:r>
-        <w:rPr>
-          <w:rFonts w:ascii="Lucida Console" w:hAnsi="Lucida Console"/>
-          <w:sz w:val="20"/>
-          <w:szCs w:val="20"/>
-        </w:rPr>
-        <w:t xml:space="preserve"> PM    &lt;DIR&gt;          R</w:t>
-      </w:r>
-    </w:p>
-    <w:p>
-      <w:pPr>
-        <w:spacing w:after="0" w:line="240" w:lineRule="auto"/>
-        <w:rPr>
-          <w:rFonts w:ascii="Lucida Console" w:hAnsi="Lucida Console"/>
-          <w:sz w:val="20"/>
-          <w:szCs w:val="20"/>
-        </w:rPr>
-      </w:pPr>
-      <w:r>
-        <w:rPr>
-          <w:rFonts w:ascii="Lucida Console" w:hAnsi="Lucida Console"/>
-          <w:sz w:val="20"/>
-          <w:szCs w:val="20"/>
-        </w:rPr>
-        <w:t>06/19/</w:t>
-      </w:r>
-      <w:proofErr w:type="gramStart"/>
-      <w:r>
-        <w:rPr>
-          <w:rFonts w:ascii="Lucida Console" w:hAnsi="Lucida Console"/>
-          <w:sz w:val="20"/>
-          <w:szCs w:val="20"/>
-        </w:rPr>
-        <w:t>2023  03:39</w:t>
-      </w:r>
-      <w:proofErr w:type="gramEnd"/>
-      <w:r>
-        <w:rPr>
-          <w:rFonts w:ascii="Lucida Console" w:hAnsi="Lucida Console"/>
-          <w:sz w:val="20"/>
-          <w:szCs w:val="20"/>
-        </w:rPr>
-        <w:t xml:space="preserve"> PM             4,605 README.md</w:t>
-      </w:r>
-    </w:p>
-    <w:p>
-      <w:pPr>
-        <w:spacing w:after="0" w:line="240" w:lineRule="auto"/>
-        <w:rPr>
-          <w:rFonts w:ascii="Lucida Console" w:hAnsi="Lucida Console"/>
-          <w:sz w:val="20"/>
-          <w:szCs w:val="20"/>
-        </w:rPr>
-      </w:pPr>
-      <w:r>
-        <w:rPr>
-          <w:rFonts w:ascii="Lucida Console" w:hAnsi="Lucida Console"/>
-          <w:sz w:val="20"/>
-          <w:szCs w:val="20"/>
-        </w:rPr>
-        <w:lastRenderedPageBreak/>
-        <w:t>06/19/</w:t>
-      </w:r>
-      <w:proofErr w:type="gramStart"/>
-      <w:r>
-        <w:rPr>
-          <w:rFonts w:ascii="Lucida Console" w:hAnsi="Lucida Console"/>
-          <w:sz w:val="20"/>
-          <w:szCs w:val="20"/>
-        </w:rPr>
-        <w:t>2023  03:39</w:t>
-      </w:r>
-      <w:proofErr w:type="gramEnd"/>
-      <w:r>
-        <w:rPr>
-          <w:rFonts w:ascii="Lucida Console" w:hAnsi="Lucida Console"/>
-          <w:sz w:val="20"/>
-          <w:szCs w:val="20"/>
-        </w:rPr>
-        <w:t xml:space="preserve"> PM               165 RELEASE</w:t>
-      </w:r>
-    </w:p>
-    <w:p>
-      <w:pPr>
-        <w:spacing w:after="0" w:line="240" w:lineRule="auto"/>
-        <w:rPr>
-          <w:rFonts w:ascii="Lucida Console" w:hAnsi="Lucida Console"/>
-          <w:sz w:val="20"/>
-          <w:szCs w:val="20"/>
-        </w:rPr>
-      </w:pPr>
-      <w:r>
-        <w:rPr>
-          <w:rFonts w:ascii="Lucida Console" w:hAnsi="Lucida Console"/>
-          <w:sz w:val="20"/>
-          <w:szCs w:val="20"/>
-        </w:rPr>
-        <w:t>06/19/</w:t>
-      </w:r>
-      <w:proofErr w:type="gramStart"/>
-      <w:r>
-        <w:rPr>
-          <w:rFonts w:ascii="Lucida Console" w:hAnsi="Lucida Console"/>
-          <w:sz w:val="20"/>
-          <w:szCs w:val="20"/>
-        </w:rPr>
-        <w:t>2023  03:39</w:t>
-      </w:r>
-      <w:proofErr w:type="gramEnd"/>
-      <w:r>
-        <w:rPr>
-          <w:rFonts w:ascii="Lucida Console" w:hAnsi="Lucida Console"/>
-          <w:sz w:val="20"/>
-          <w:szCs w:val="20"/>
-        </w:rPr>
-        <w:t xml:space="preserve"> PM    &lt;DIR&gt;          </w:t>
-      </w:r>
-      <w:proofErr w:type="spellStart"/>
-      <w:r>
-        <w:rPr>
-          <w:rFonts w:ascii="Lucida Console" w:hAnsi="Lucida Console"/>
-          <w:sz w:val="20"/>
-          <w:szCs w:val="20"/>
-        </w:rPr>
-        <w:t>sbin</w:t>
-      </w:r>
-      <w:proofErr w:type="spellEnd"/>
-    </w:p>
-    <w:p>
-      <w:pPr>
-        <w:spacing w:after="0" w:line="240" w:lineRule="auto"/>
-        <w:rPr>
-          <w:rFonts w:ascii="Lucida Console" w:hAnsi="Lucida Console"/>
-          <w:sz w:val="20"/>
-          <w:szCs w:val="20"/>
-        </w:rPr>
-      </w:pPr>
-      <w:r>
-        <w:rPr>
-          <w:rFonts w:ascii="Lucida Console" w:hAnsi="Lucida Console"/>
-          <w:sz w:val="20"/>
-          <w:szCs w:val="20"/>
-        </w:rPr>
-        <w:t>06/19/</w:t>
-      </w:r>
-      <w:proofErr w:type="gramStart"/>
-      <w:r>
-        <w:rPr>
-          <w:rFonts w:ascii="Lucida Console" w:hAnsi="Lucida Console"/>
-          <w:sz w:val="20"/>
-          <w:szCs w:val="20"/>
-        </w:rPr>
-        <w:t>2023  03:39</w:t>
-      </w:r>
-      <w:proofErr w:type="gramEnd"/>
-      <w:r>
-        <w:rPr>
-          <w:rFonts w:ascii="Lucida Console" w:hAnsi="Lucida Console"/>
-          <w:sz w:val="20"/>
-          <w:szCs w:val="20"/>
-        </w:rPr>
-        <w:t xml:space="preserve"> PM    &lt;DIR&gt;          yarn</w:t>
-      </w:r>
-    </w:p>
-    <w:p>
-      <w:pPr>
-        <w:spacing w:after="0" w:line="240" w:lineRule="auto"/>
-      </w:pPr>
-    </w:p>
-    <w:p>
-      <w:pPr>
-        <w:spacing w:after="0" w:line="240" w:lineRule="auto"/>
-      </w:pPr>
-    </w:p>
-    <w:p>
-      <w:pPr>
-        <w:pStyle w:val="Heading1"/>
-        <w:numPr>
-          <w:ilvl w:val="1"/>
-          <w:numId w:val="2"/>
-        </w:numPr>
-        <w:spacing w:before="0" w:line="240" w:lineRule="auto"/>
-      </w:pPr>
-      <w:proofErr w:type="spellStart"/>
-      <w:r>
-        <w:t>Sss</w:t>
-      </w:r>
-      <w:proofErr w:type="spellEnd"/>
-    </w:p>
-    <w:p>
-      <w:pPr>
-        <w:pStyle w:val="Heading1"/>
-        <w:numPr>
-          <w:ilvl w:val="1"/>
-          <w:numId w:val="2"/>
-        </w:numPr>
-        <w:spacing w:before="0" w:line="240" w:lineRule="auto"/>
-      </w:pPr>
-      <w:proofErr w:type="spellStart"/>
-      <w:r>
-        <w:t>Sss</w:t>
-      </w:r>
-      <w:proofErr w:type="spellEnd"/>
-    </w:p>
-    <w:p>
-      <w:pPr>
-        <w:pStyle w:val="Heading1"/>
-        <w:numPr>
-          <w:ilvl w:val="1"/>
-          <w:numId w:val="2"/>
-        </w:numPr>
-        <w:spacing w:before="0" w:line="240" w:lineRule="auto"/>
-      </w:pPr>
-      <w:proofErr w:type="spellStart"/>
-      <w:r>
-        <w:t>Sss</w:t>
-      </w:r>
-      <w:proofErr w:type="spellEnd"/>
-    </w:p>
-    <w:p>
-      <w:pPr>
-        <w:pStyle w:val="Heading1"/>
-        <w:numPr>
-          <w:ilvl w:val="1"/>
-          <w:numId w:val="2"/>
-        </w:numPr>
-        <w:spacing w:before="0" w:line="240" w:lineRule="auto"/>
-      </w:pPr>
-      <w:proofErr w:type="spellStart"/>
-      <w:proofErr w:type="gramStart"/>
-      <w:r>
-        <w:t>s</w:t>
-      </w:r>
-      <w:r>
-        <w:t>ps</w:t>
-      </w:r>
-      <w:proofErr w:type="spellEnd"/>
-      <w:proofErr w:type="gramEnd"/>
     </w:p>
     <w:p>
       <w:pPr>
@@ -1493,38 +977,12 @@
         </w:numPr>
         <w:spacing w:before="0" w:line="240" w:lineRule="auto"/>
       </w:pPr>
-      <w:proofErr w:type="spellStart"/>
-      <w:proofErr w:type="gramStart"/>
-      <w:r>
-        <w:t>xxxtwo</w:t>
-      </w:r>
-      <w:proofErr w:type="spellEnd"/>
-      <w:proofErr w:type="gramEnd"/>
-    </w:p>
-    <w:p>
-      <w:pPr>
-        <w:spacing w:line="240" w:lineRule="auto"/>
-      </w:pPr>
-    </w:p>
-    <w:p>
-      <w:pPr>
-        <w:pStyle w:val="Heading1"/>
-        <w:numPr>
-          <w:ilvl w:val="0"/>
-          <w:numId w:val="2"/>
-        </w:numPr>
-        <w:spacing w:before="0" w:line="240" w:lineRule="auto"/>
-      </w:pPr>
-      <w:proofErr w:type="spellStart"/>
-      <w:proofErr w:type="gramStart"/>
       <w:r>
         <w:t>ddd</w:t>
       </w:r>
       <w:r>
         <w:t>f</w:t>
       </w:r>
-      <w:proofErr w:type="spellEnd"/>
-      <w:proofErr w:type="gramEnd"/>
     </w:p>
     <w:p>
       <w:pPr>
@@ -1589,7 +1047,6 @@
       <w:r>
         <w:t xml:space="preserve">” utility provides POSIX command support for Hadoop code and is used my Spark as well. This utility, along with the supporting libraries and </w:t>
       </w:r>
-      <w:proofErr w:type="spellStart"/>
       <w:r>
         <w:rPr>
           <w:rFonts w:ascii="Lucida Console" w:hAnsi="Lucida Console"/>
@@ -1598,7 +1055,6 @@
         </w:rPr>
         <w:t>dll</w:t>
       </w:r>
-      <w:proofErr w:type="spellEnd"/>
       <w:r>
         <w:t xml:space="preserve"> files, must be provided for the Windows 10 operating system. The adventurous may wish to build their own </w:t>
       </w:r>
@@ -2176,6 +1632,7 @@
         <w:spacing w:line="240" w:lineRule="auto"/>
       </w:pPr>
       <w:r>
+        <w:lastRenderedPageBreak/>
         <w:t>2021-04-14</w:t>
       </w:r>
       <w:r>
@@ -2200,7 +1657,6 @@
         <w:spacing w:before="0" w:line="240" w:lineRule="auto"/>
       </w:pPr>
       <w:r>
-        <w:lastRenderedPageBreak/>
         <w:t>References</w:t>
       </w:r>
     </w:p>
@@ -2363,11 +1819,9 @@
         </w:numPr>
         <w:spacing w:before="0" w:line="240" w:lineRule="auto"/>
       </w:pPr>
-      <w:proofErr w:type="spellStart"/>
       <w:r>
         <w:t>Sss</w:t>
       </w:r>
-      <w:proofErr w:type="spellEnd"/>
     </w:p>
     <w:p>
       <w:pPr>
@@ -2378,11 +1832,9 @@
         </w:numPr>
         <w:spacing w:before="0" w:line="240" w:lineRule="auto"/>
       </w:pPr>
-      <w:proofErr w:type="spellStart"/>
       <w:r>
         <w:t>Ssss</w:t>
       </w:r>
-      <w:proofErr w:type="spellEnd"/>
     </w:p>
     <w:p>
       <w:pPr>
@@ -2393,11 +1845,9 @@
         </w:numPr>
         <w:spacing w:before="0" w:line="240" w:lineRule="auto"/>
       </w:pPr>
-      <w:proofErr w:type="spellStart"/>
       <w:r>
         <w:t>Sss</w:t>
       </w:r>
-      <w:proofErr w:type="spellEnd"/>
     </w:p>
     <w:p>
       <w:pPr>
@@ -2408,11 +1858,9 @@
         </w:numPr>
         <w:spacing w:before="0" w:line="240" w:lineRule="auto"/>
       </w:pPr>
-      <w:proofErr w:type="gramStart"/>
       <w:r>
         <w:t>s</w:t>
       </w:r>
-      <w:proofErr w:type="gramEnd"/>
     </w:p>
     <w:p>
       <w:pPr>

</xml_diff>

<commit_message>
Add final Spark setup and initial run
Environment variables, config, and shells execution
</commit_message>
<xml_diff>
--- a/dev-topics-bigdata/documentation/InstallApacheSparkonWindows10.docx
+++ b/dev-topics-bigdata/documentation/InstallApacheSparkonWindows10.docx
@@ -75,7 +75,30 @@
         </w:rPr>
         <w:t xml:space="preserve"> Windows 10.</w:t>
       </w:r>
-    </w:p>
+      <w:r>
+        <w:rPr>
+          <w:rFonts w:asciiTheme="minorHAnsi" w:eastAsiaTheme="minorHAnsi" w:hAnsiTheme="minorHAnsi" w:cstheme="minorBidi"/>
+          <w:b w:val="0"/>
+          <w:bCs w:val="0"/>
+          <w:color w:val="auto"/>
+          <w:sz w:val="22"/>
+          <w:szCs w:val="22"/>
+        </w:rPr>
+        <w:t xml:space="preserve"> This document describes installing Spark 3.4.1 to be used with Java 17 and Python 3.11.4.</w:t>
+      </w:r>
+      <w:r>
+        <w:rPr>
+          <w:rFonts w:asciiTheme="minorHAnsi" w:eastAsiaTheme="minorHAnsi" w:hAnsiTheme="minorHAnsi" w:cstheme="minorBidi"/>
+          <w:b w:val="0"/>
+          <w:bCs w:val="0"/>
+          <w:color w:val="auto"/>
+          <w:sz w:val="22"/>
+          <w:szCs w:val="22"/>
+        </w:rPr>
+        <w:t xml:space="preserve"> We also describe tests and initial Spark observability tools.</w:t>
+      </w:r>
+    </w:p>
+    <w:p/>
     <w:p>
       <w:pPr>
         <w:pStyle w:val="Heading1"/>
@@ -90,6 +113,151 @@
       </w:r>
     </w:p>
     <w:p>
+      <w:r>
+        <w:t>Spark installation requires y</w:t>
+      </w:r>
+      <w:r>
+        <w:t>ou</w:t>
+      </w:r>
+      <w:r>
+        <w:t xml:space="preserve"> </w:t>
+      </w:r>
+      <w:r>
+        <w:t>to:</w:t>
+      </w:r>
+    </w:p>
+    <w:p>
+      <w:pPr>
+        <w:pStyle w:val="ListParagraph"/>
+        <w:numPr>
+          <w:ilvl w:val="0"/>
+          <w:numId w:val="9"/>
+        </w:numPr>
+      </w:pPr>
+      <w:r>
+        <w:t>There are</w:t>
+      </w:r>
+      <w:r>
+        <w:t xml:space="preserve">: 4 GM of RAM and </w:t>
+      </w:r>
+      <w:r>
+        <w:t>1</w:t>
+      </w:r>
+      <w:r>
+        <w:t xml:space="preserve">0 GB of </w:t>
+      </w:r>
+      <w:r>
+        <w:t xml:space="preserve">free </w:t>
+      </w:r>
+      <w:r>
+        <w:t>disk space available</w:t>
+      </w:r>
+      <w:r>
+        <w:t>.</w:t>
+      </w:r>
+    </w:p>
+    <w:p>
+      <w:pPr>
+        <w:pStyle w:val="ListParagraph"/>
+        <w:numPr>
+          <w:ilvl w:val="0"/>
+          <w:numId w:val="9"/>
+        </w:numPr>
+      </w:pPr>
+      <w:r>
+        <w:t xml:space="preserve">Download </w:t>
+      </w:r>
+      <w:r>
+        <w:rPr>
+          <w:rFonts w:ascii="Lucida Console" w:hAnsi="Lucida Console"/>
+          <w:sz w:val="20"/>
+          <w:szCs w:val="20"/>
+        </w:rPr>
+        <w:t>Spark</w:t>
+      </w:r>
+      <w:r>
+        <w:t xml:space="preserve"> and </w:t>
+      </w:r>
+      <w:r>
+        <w:rPr>
+          <w:rFonts w:ascii="Lucida Console" w:hAnsi="Lucida Console"/>
+          <w:sz w:val="20"/>
+          <w:szCs w:val="20"/>
+        </w:rPr>
+        <w:t>winutils</w:t>
+      </w:r>
+      <w:r>
+        <w:t xml:space="preserve"> tools.</w:t>
+      </w:r>
+    </w:p>
+    <w:p>
+      <w:pPr>
+        <w:pStyle w:val="ListParagraph"/>
+        <w:numPr>
+          <w:ilvl w:val="0"/>
+          <w:numId w:val="9"/>
+        </w:numPr>
+      </w:pPr>
+      <w:r>
+        <w:t>Create directories and place software in them.</w:t>
+      </w:r>
+    </w:p>
+    <w:p>
+      <w:pPr>
+        <w:pStyle w:val="ListParagraph"/>
+        <w:numPr>
+          <w:ilvl w:val="0"/>
+          <w:numId w:val="9"/>
+        </w:numPr>
+      </w:pPr>
+      <w:r>
+        <w:t>Create an</w:t>
+      </w:r>
+      <w:r>
+        <w:t>d</w:t>
+      </w:r>
+      <w:r>
+        <w:t xml:space="preserve"> define Windows environment variables.</w:t>
+      </w:r>
+    </w:p>
+    <w:p>
+      <w:pPr>
+        <w:pStyle w:val="ListParagraph"/>
+        <w:numPr>
+          <w:ilvl w:val="0"/>
+          <w:numId w:val="9"/>
+        </w:numPr>
+      </w:pPr>
+      <w:r>
+        <w:t xml:space="preserve">If needed, install compatible versions of Java and Python (URLs below </w:t>
+      </w:r>
+      <w:r>
+        <w:t>help define compatible versions</w:t>
+      </w:r>
+      <w:r>
+        <w:t>.</w:t>
+      </w:r>
+      <w:r>
+        <w:t>)</w:t>
+      </w:r>
+    </w:p>
+    <w:p>
+      <w:r>
+        <w:t xml:space="preserve">We presume that Java 17 is installed and available, and Python 3.8 or better is installed. The environment variable </w:t>
+      </w:r>
+      <w:r>
+        <w:rPr>
+          <w:rFonts w:ascii="Lucida Console" w:hAnsi="Lucida Console"/>
+          <w:sz w:val="20"/>
+          <w:szCs w:val="20"/>
+        </w:rPr>
+        <w:t>JAVA_HOME</w:t>
+      </w:r>
+      <w:r>
+        <w:t xml:space="preserve"> must be defined and point to the correct Java runtime. The Python executable needs to be on the PATH.</w:t>
+      </w:r>
+    </w:p>
+    <w:p>
       <w:pPr>
         <w:pStyle w:val="Heading1"/>
         <w:numPr>
@@ -99,25 +267,53 @@
         <w:spacing w:before="0" w:line="240" w:lineRule="auto"/>
       </w:pPr>
       <w:r>
-        <w:t>Sample Downloaded Resources</w:t>
-      </w:r>
-    </w:p>
-    <w:p>
-      <w:pPr>
-        <w:spacing w:after="0" w:line="240" w:lineRule="auto"/>
-        <w:rPr>
-          <w:rFonts w:ascii="Lucida Console" w:hAnsi="Lucida Console"/>
-          <w:sz w:val="20"/>
-          <w:szCs w:val="20"/>
-        </w:rPr>
-      </w:pPr>
-      <w:r>
-        <w:rPr>
-          <w:rFonts w:ascii="Lucida Console" w:hAnsi="Lucida Console"/>
-          <w:sz w:val="20"/>
-          <w:szCs w:val="20"/>
-        </w:rPr>
-        <w:t>D:\Temp2&gt;dir/s spark_support_tools</w:t>
+        <w:t xml:space="preserve">Sample Downloaded </w:t>
+      </w:r>
+      <w:r>
+        <w:t xml:space="preserve">Spark and Winutils </w:t>
+      </w:r>
+      <w:r>
+        <w:t>Resources</w:t>
+      </w:r>
+    </w:p>
+    <w:p>
+      <w:pPr>
+        <w:spacing w:after="0" w:line="240" w:lineRule="auto"/>
+      </w:pPr>
+      <w:r>
+        <w:t>Winutils details are discussed below. Once assembled, you should have the following files (or similar choices):</w:t>
+      </w:r>
+    </w:p>
+    <w:p>
+      <w:pPr>
+        <w:spacing w:after="0" w:line="240" w:lineRule="auto"/>
+      </w:pPr>
+    </w:p>
+    <w:p>
+      <w:pPr>
+        <w:spacing w:after="0" w:line="240" w:lineRule="auto"/>
+        <w:rPr>
+          <w:rFonts w:ascii="Lucida Console" w:hAnsi="Lucida Console"/>
+          <w:sz w:val="20"/>
+          <w:szCs w:val="20"/>
+        </w:rPr>
+      </w:pPr>
+      <w:r>
+        <w:rPr>
+          <w:rFonts w:ascii="Lucida Console" w:hAnsi="Lucida Console"/>
+          <w:sz w:val="20"/>
+          <w:szCs w:val="20"/>
+        </w:rPr>
+        <w:t>D:\Temp2&gt;</w:t>
+      </w:r>
+      <w:r>
+        <w:rPr>
+          <w:rFonts w:ascii="Lucida Console" w:hAnsi="Lucida Console"/>
+          <w:b/>
+          <w:sz w:val="20"/>
+          <w:szCs w:val="20"/>
+        </w:rPr>
+        <w:t>dir/s spark_support_tools</w:t>
       </w:r>
     </w:p>
     <w:p>
@@ -163,42 +359,6 @@
           <w:sz w:val="20"/>
           <w:szCs w:val="20"/>
         </w:rPr>
-        <w:t>08/04/2023  11:07 PM    &lt;DIR&gt;          .</w:t>
-      </w:r>
-    </w:p>
-    <w:p>
-      <w:pPr>
-        <w:spacing w:after="0" w:line="240" w:lineRule="auto"/>
-        <w:rPr>
-          <w:rFonts w:ascii="Lucida Console" w:hAnsi="Lucida Console"/>
-          <w:sz w:val="20"/>
-          <w:szCs w:val="20"/>
-        </w:rPr>
-      </w:pPr>
-      <w:r>
-        <w:rPr>
-          <w:rFonts w:ascii="Lucida Console" w:hAnsi="Lucida Console"/>
-          <w:sz w:val="20"/>
-          <w:szCs w:val="20"/>
-        </w:rPr>
-        <w:t>08/04/2023  11:07 PM    &lt;DIR&gt;          ..</w:t>
-      </w:r>
-    </w:p>
-    <w:p>
-      <w:pPr>
-        <w:spacing w:after="0" w:line="240" w:lineRule="auto"/>
-        <w:rPr>
-          <w:rFonts w:ascii="Lucida Console" w:hAnsi="Lucida Console"/>
-          <w:sz w:val="20"/>
-          <w:szCs w:val="20"/>
-        </w:rPr>
-      </w:pPr>
-      <w:r>
-        <w:rPr>
-          <w:rFonts w:ascii="Lucida Console" w:hAnsi="Lucida Console"/>
-          <w:sz w:val="20"/>
-          <w:szCs w:val="20"/>
-        </w:rPr>
         <w:t>08/04/2023  06:11 PM       397,281,767 spark-3.4.1-bin-hadoop3-scala2.13.tgz</w:t>
       </w:r>
     </w:p>
@@ -275,42 +435,6 @@
           <w:szCs w:val="20"/>
         </w:rPr>
       </w:pPr>
-    </w:p>
-    <w:p>
-      <w:pPr>
-        <w:spacing w:after="0" w:line="240" w:lineRule="auto"/>
-        <w:rPr>
-          <w:rFonts w:ascii="Lucida Console" w:hAnsi="Lucida Console"/>
-          <w:sz w:val="20"/>
-          <w:szCs w:val="20"/>
-        </w:rPr>
-      </w:pPr>
-      <w:r>
-        <w:rPr>
-          <w:rFonts w:ascii="Lucida Console" w:hAnsi="Lucida Console"/>
-          <w:sz w:val="20"/>
-          <w:szCs w:val="20"/>
-        </w:rPr>
-        <w:t>08/04/2023  06:07 PM    &lt;DIR&gt;          .</w:t>
-      </w:r>
-    </w:p>
-    <w:p>
-      <w:pPr>
-        <w:spacing w:after="0" w:line="240" w:lineRule="auto"/>
-        <w:rPr>
-          <w:rFonts w:ascii="Lucida Console" w:hAnsi="Lucida Console"/>
-          <w:sz w:val="20"/>
-          <w:szCs w:val="20"/>
-        </w:rPr>
-      </w:pPr>
-      <w:r>
-        <w:rPr>
-          <w:rFonts w:ascii="Lucida Console" w:hAnsi="Lucida Console"/>
-          <w:sz w:val="20"/>
-          <w:szCs w:val="20"/>
-        </w:rPr>
-        <w:t>08/04/2023  06:07 PM    &lt;DIR&gt;          ..</w:t>
-      </w:r>
     </w:p>
     <w:p>
       <w:pPr>
@@ -399,12 +523,348 @@
         <w:spacing w:before="0" w:line="240" w:lineRule="auto"/>
       </w:pPr>
       <w:r>
-        <w:t>Dd</w:t>
-      </w:r>
-    </w:p>
-    <w:p>
-      <w:r>
-        <w:t>Setup the winutils</w:t>
+        <w:t>Verify Java and Python</w:t>
+      </w:r>
+      <w:r>
+        <w:t xml:space="preserve"> Versions</w:t>
+      </w:r>
+    </w:p>
+    <w:p>
+      <w:pPr>
+        <w:spacing w:after="0" w:line="240" w:lineRule="auto"/>
+        <w:rPr>
+          <w:rFonts w:ascii="Lucida Console" w:hAnsi="Lucida Console"/>
+          <w:sz w:val="20"/>
+          <w:szCs w:val="20"/>
+        </w:rPr>
+      </w:pPr>
+      <w:r>
+        <w:rPr>
+          <w:rFonts w:ascii="Lucida Console" w:hAnsi="Lucida Console"/>
+          <w:sz w:val="20"/>
+          <w:szCs w:val="20"/>
+        </w:rPr>
+        <w:t>D:\Temp2&gt;</w:t>
+      </w:r>
+      <w:r>
+        <w:rPr>
+          <w:rFonts w:ascii="Lucida Console" w:hAnsi="Lucida Console"/>
+          <w:b/>
+          <w:sz w:val="20"/>
+          <w:szCs w:val="20"/>
+        </w:rPr>
+        <w:t>set JAVA</w:t>
+      </w:r>
+    </w:p>
+    <w:p>
+      <w:pPr>
+        <w:spacing w:after="0" w:line="240" w:lineRule="auto"/>
+        <w:rPr>
+          <w:rFonts w:ascii="Lucida Console" w:hAnsi="Lucida Console"/>
+          <w:sz w:val="20"/>
+          <w:szCs w:val="20"/>
+        </w:rPr>
+      </w:pPr>
+      <w:r>
+        <w:rPr>
+          <w:rFonts w:ascii="Lucida Console" w:hAnsi="Lucida Console"/>
+          <w:sz w:val="20"/>
+          <w:szCs w:val="20"/>
+        </w:rPr>
+        <w:t>JAVA17_HOME="D:\Java\jdk-17"</w:t>
+      </w:r>
+    </w:p>
+    <w:p>
+      <w:pPr>
+        <w:spacing w:after="0" w:line="240" w:lineRule="auto"/>
+        <w:rPr>
+          <w:rFonts w:ascii="Lucida Console" w:hAnsi="Lucida Console"/>
+          <w:sz w:val="20"/>
+          <w:szCs w:val="20"/>
+        </w:rPr>
+      </w:pPr>
+      <w:r>
+        <w:rPr>
+          <w:rFonts w:ascii="Lucida Console" w:hAnsi="Lucida Console"/>
+          <w:sz w:val="20"/>
+          <w:szCs w:val="20"/>
+        </w:rPr>
+        <w:t>JAVA20_HOME="D:\Java\jdk-20"</w:t>
+      </w:r>
+    </w:p>
+    <w:p>
+      <w:pPr>
+        <w:spacing w:after="0" w:line="240" w:lineRule="auto"/>
+        <w:rPr>
+          <w:rFonts w:ascii="Lucida Console" w:hAnsi="Lucida Console"/>
+          <w:sz w:val="20"/>
+          <w:szCs w:val="20"/>
+        </w:rPr>
+      </w:pPr>
+      <w:r>
+        <w:rPr>
+          <w:rFonts w:ascii="Lucida Console" w:hAnsi="Lucida Console"/>
+          <w:sz w:val="20"/>
+          <w:szCs w:val="20"/>
+        </w:rPr>
+        <w:t>JAVA_HOME="D:\Java\jdk-20"</w:t>
+      </w:r>
+    </w:p>
+    <w:p>
+      <w:pPr>
+        <w:spacing w:after="0" w:line="240" w:lineRule="auto"/>
+        <w:rPr>
+          <w:rFonts w:ascii="Lucida Console" w:hAnsi="Lucida Console"/>
+          <w:sz w:val="20"/>
+          <w:szCs w:val="20"/>
+        </w:rPr>
+      </w:pPr>
+      <w:r>
+        <w:rPr>
+          <w:rFonts w:ascii="Lucida Console" w:hAnsi="Lucida Console"/>
+          <w:sz w:val="20"/>
+          <w:szCs w:val="20"/>
+        </w:rPr>
+        <w:t>JAVA_OPTIONS=-Xmx512M -Xms512M</w:t>
+      </w:r>
+    </w:p>
+    <w:p>
+      <w:pPr>
+        <w:spacing w:after="0" w:line="240" w:lineRule="auto"/>
+        <w:rPr>
+          <w:rFonts w:ascii="Lucida Console" w:hAnsi="Lucida Console"/>
+          <w:sz w:val="20"/>
+          <w:szCs w:val="20"/>
+        </w:rPr>
+      </w:pPr>
+    </w:p>
+    <w:p>
+      <w:pPr>
+        <w:spacing w:after="0" w:line="240" w:lineRule="auto"/>
+        <w:rPr>
+          <w:rFonts w:ascii="Lucida Console" w:hAnsi="Lucida Console"/>
+          <w:sz w:val="20"/>
+          <w:szCs w:val="20"/>
+        </w:rPr>
+      </w:pPr>
+      <w:r>
+        <w:rPr>
+          <w:rFonts w:ascii="Lucida Console" w:hAnsi="Lucida Console"/>
+          <w:sz w:val="20"/>
+          <w:szCs w:val="20"/>
+        </w:rPr>
+        <w:t>D:\Temp2&gt;</w:t>
+      </w:r>
+      <w:r>
+        <w:rPr>
+          <w:rFonts w:ascii="Lucida Console" w:hAnsi="Lucida Console"/>
+          <w:b/>
+          <w:sz w:val="20"/>
+          <w:szCs w:val="20"/>
+        </w:rPr>
+        <w:t>set JAVA_HOME=%JAVA17_HOME%</w:t>
+      </w:r>
+    </w:p>
+    <w:p>
+      <w:pPr>
+        <w:spacing w:after="0" w:line="240" w:lineRule="auto"/>
+        <w:rPr>
+          <w:rFonts w:ascii="Lucida Console" w:hAnsi="Lucida Console"/>
+          <w:sz w:val="20"/>
+          <w:szCs w:val="20"/>
+        </w:rPr>
+      </w:pPr>
+    </w:p>
+    <w:p>
+      <w:pPr>
+        <w:spacing w:after="0" w:line="240" w:lineRule="auto"/>
+        <w:rPr>
+          <w:rFonts w:ascii="Lucida Console" w:hAnsi="Lucida Console"/>
+          <w:sz w:val="20"/>
+          <w:szCs w:val="20"/>
+        </w:rPr>
+      </w:pPr>
+      <w:r>
+        <w:rPr>
+          <w:rFonts w:ascii="Lucida Console" w:hAnsi="Lucida Console"/>
+          <w:sz w:val="20"/>
+          <w:szCs w:val="20"/>
+        </w:rPr>
+        <w:t>D:\Temp2&gt;</w:t>
+      </w:r>
+      <w:r>
+        <w:rPr>
+          <w:rFonts w:ascii="Lucida Console" w:hAnsi="Lucida Console"/>
+          <w:b/>
+          <w:sz w:val="20"/>
+          <w:szCs w:val="20"/>
+        </w:rPr>
+        <w:t>%JAVA_HOME%\bin\java -version</w:t>
+      </w:r>
+    </w:p>
+    <w:p>
+      <w:pPr>
+        <w:spacing w:after="0" w:line="240" w:lineRule="auto"/>
+        <w:rPr>
+          <w:rFonts w:ascii="Lucida Console" w:hAnsi="Lucida Console"/>
+          <w:sz w:val="20"/>
+          <w:szCs w:val="20"/>
+        </w:rPr>
+      </w:pPr>
+      <w:r>
+        <w:rPr>
+          <w:rFonts w:ascii="Lucida Console" w:hAnsi="Lucida Console"/>
+          <w:sz w:val="20"/>
+          <w:szCs w:val="20"/>
+        </w:rPr>
+        <w:lastRenderedPageBreak/>
+        <w:t>java version "17.0.6" 2023-01-17 LTS</w:t>
+      </w:r>
+    </w:p>
+    <w:p>
+      <w:pPr>
+        <w:spacing w:after="0" w:line="240" w:lineRule="auto"/>
+        <w:rPr>
+          <w:rFonts w:ascii="Lucida Console" w:hAnsi="Lucida Console"/>
+          <w:sz w:val="20"/>
+          <w:szCs w:val="20"/>
+        </w:rPr>
+      </w:pPr>
+      <w:r>
+        <w:rPr>
+          <w:rFonts w:ascii="Lucida Console" w:hAnsi="Lucida Console"/>
+          <w:sz w:val="20"/>
+          <w:szCs w:val="20"/>
+        </w:rPr>
+        <w:t>Java(TM) SE Runtime Environment (build 17.0.6+9-LTS-190)</w:t>
+      </w:r>
+    </w:p>
+    <w:p>
+      <w:pPr>
+        <w:spacing w:after="0" w:line="240" w:lineRule="auto"/>
+        <w:rPr>
+          <w:rFonts w:ascii="Lucida Console" w:hAnsi="Lucida Console"/>
+          <w:sz w:val="20"/>
+          <w:szCs w:val="20"/>
+        </w:rPr>
+      </w:pPr>
+      <w:r>
+        <w:rPr>
+          <w:rFonts w:ascii="Lucida Console" w:hAnsi="Lucida Console"/>
+          <w:sz w:val="20"/>
+          <w:szCs w:val="20"/>
+        </w:rPr>
+        <w:t>Java HotSpot(TM) 64-Bit Server VM (build 17.0.6+9-LTS-190, mixed mode, sharing)</w:t>
+      </w:r>
+    </w:p>
+    <w:p>
+      <w:pPr>
+        <w:spacing w:after="0" w:line="240" w:lineRule="auto"/>
+        <w:rPr>
+          <w:rFonts w:ascii="Lucida Console" w:hAnsi="Lucida Console"/>
+          <w:sz w:val="20"/>
+          <w:szCs w:val="20"/>
+        </w:rPr>
+      </w:pPr>
+    </w:p>
+    <w:p>
+      <w:pPr>
+        <w:spacing w:after="0" w:line="240" w:lineRule="auto"/>
+        <w:rPr>
+          <w:rFonts w:ascii="Lucida Console" w:hAnsi="Lucida Console"/>
+          <w:sz w:val="20"/>
+          <w:szCs w:val="20"/>
+        </w:rPr>
+      </w:pPr>
+      <w:r>
+        <w:rPr>
+          <w:rFonts w:ascii="Lucida Console" w:hAnsi="Lucida Console"/>
+          <w:sz w:val="20"/>
+          <w:szCs w:val="20"/>
+        </w:rPr>
+        <w:t>D:\Temp2&gt;</w:t>
+      </w:r>
+      <w:r>
+        <w:rPr>
+          <w:rFonts w:ascii="Lucida Console" w:hAnsi="Lucida Console"/>
+          <w:b/>
+          <w:sz w:val="20"/>
+          <w:szCs w:val="20"/>
+        </w:rPr>
+        <w:t>python</w:t>
+      </w:r>
+    </w:p>
+    <w:p>
+      <w:pPr>
+        <w:spacing w:after="0" w:line="240" w:lineRule="auto"/>
+        <w:rPr>
+          <w:rFonts w:ascii="Lucida Console" w:hAnsi="Lucida Console"/>
+          <w:sz w:val="20"/>
+          <w:szCs w:val="20"/>
+        </w:rPr>
+      </w:pPr>
+      <w:r>
+        <w:rPr>
+          <w:rFonts w:ascii="Lucida Console" w:hAnsi="Lucida Console"/>
+          <w:sz w:val="20"/>
+          <w:szCs w:val="20"/>
+        </w:rPr>
+        <w:t>Python 3.11.4 (tags/v3.11.4:d2340ef, Jun  7 2023, 05:45:37) [MSC v.1934 64 bit (AMD64)] on win32</w:t>
+      </w:r>
+    </w:p>
+    <w:p>
+      <w:pPr>
+        <w:spacing w:after="0" w:line="240" w:lineRule="auto"/>
+        <w:rPr>
+          <w:rFonts w:ascii="Lucida Console" w:hAnsi="Lucida Console"/>
+          <w:sz w:val="20"/>
+          <w:szCs w:val="20"/>
+        </w:rPr>
+      </w:pPr>
+      <w:r>
+        <w:rPr>
+          <w:rFonts w:ascii="Lucida Console" w:hAnsi="Lucida Console"/>
+          <w:sz w:val="20"/>
+          <w:szCs w:val="20"/>
+        </w:rPr>
+        <w:t>Type "help", "copyright", "credits" or "license" for more information.</w:t>
+      </w:r>
+    </w:p>
+    <w:p>
+      <w:pPr>
+        <w:spacing w:after="0" w:line="240" w:lineRule="auto"/>
+      </w:pPr>
+      <w:r>
+        <w:rPr>
+          <w:rFonts w:ascii="Lucida Console" w:hAnsi="Lucida Console"/>
+          <w:sz w:val="20"/>
+          <w:szCs w:val="20"/>
+        </w:rPr>
+        <w:t>&gt;&gt;&gt; quit()</w:t>
+      </w:r>
+    </w:p>
+    <w:p>
+      <w:pPr>
+        <w:spacing w:after="0" w:line="240" w:lineRule="auto"/>
+      </w:pPr>
+    </w:p>
+    <w:p>
+      <w:pPr>
+        <w:pStyle w:val="Heading1"/>
+        <w:numPr>
+          <w:ilvl w:val="0"/>
+          <w:numId w:val="2"/>
+        </w:numPr>
+        <w:spacing w:before="0" w:line="240" w:lineRule="auto"/>
+      </w:pPr>
+      <w:r>
+        <w:t xml:space="preserve">Installation </w:t>
+      </w:r>
+      <w:r>
+        <w:t>Ste</w:t>
+      </w:r>
+      <w:r>
+        <w:t>ps</w:t>
       </w:r>
     </w:p>
     <w:p>
@@ -417,15 +877,443 @@
         <w:spacing w:before="0" w:line="240" w:lineRule="auto"/>
       </w:pPr>
       <w:r>
-        <w:t>Dd</w:t>
-      </w:r>
-    </w:p>
-    <w:p>
-      <w:r>
-        <w:t>Setup the environment  variables</w:t>
-      </w:r>
-      <w:bookmarkStart w:id="0" w:name="_GoBack"/>
-      <w:bookmarkEnd w:id="0"/>
+        <w:t>Install basic Spark software</w:t>
+      </w:r>
+    </w:p>
+    <w:p>
+      <w:pPr>
+        <w:spacing w:line="240" w:lineRule="auto"/>
+      </w:pPr>
+      <w:r>
+        <w:t>We first install the Windows version of Spark as follows:</w:t>
+      </w:r>
+    </w:p>
+    <w:p>
+      <w:pPr>
+        <w:pStyle w:val="ListParagraph"/>
+        <w:numPr>
+          <w:ilvl w:val="0"/>
+          <w:numId w:val="7"/>
+        </w:numPr>
+        <w:spacing w:line="240" w:lineRule="auto"/>
+      </w:pPr>
+      <w:r>
+        <w:t>Download the latest version of the Spark executable</w:t>
+      </w:r>
+      <w:r>
+        <w:t xml:space="preserve"> compressed file</w:t>
+      </w:r>
+      <w:r>
+        <w:t xml:space="preserve"> from the link given below to a temporary working directory.</w:t>
+      </w:r>
+    </w:p>
+    <w:p>
+      <w:pPr>
+        <w:pStyle w:val="ListParagraph"/>
+        <w:numPr>
+          <w:ilvl w:val="0"/>
+          <w:numId w:val="7"/>
+        </w:numPr>
+        <w:spacing w:line="240" w:lineRule="auto"/>
+      </w:pPr>
+      <w:r>
+        <w:t xml:space="preserve">Extract the required software with 7zip; two intermediates, </w:t>
+      </w:r>
+      <w:r>
+        <w:rPr>
+          <w:rFonts w:ascii="Lucida Console" w:hAnsi="Lucida Console"/>
+          <w:sz w:val="20"/>
+          <w:szCs w:val="20"/>
+        </w:rPr>
+        <w:t>tgz</w:t>
+      </w:r>
+      <w:r>
+        <w:t xml:space="preserve"> to </w:t>
+      </w:r>
+      <w:r>
+        <w:rPr>
+          <w:rFonts w:ascii="Lucida Console" w:hAnsi="Lucida Console"/>
+          <w:sz w:val="20"/>
+          <w:szCs w:val="20"/>
+        </w:rPr>
+        <w:t>tar</w:t>
+      </w:r>
+      <w:r>
+        <w:t xml:space="preserve"> to </w:t>
+      </w:r>
+      <w:r>
+        <w:t xml:space="preserve">the Spark </w:t>
+      </w:r>
+      <w:r>
+        <w:t>directory.</w:t>
+      </w:r>
+    </w:p>
+    <w:p>
+      <w:pPr>
+        <w:pStyle w:val="ListParagraph"/>
+        <w:numPr>
+          <w:ilvl w:val="0"/>
+          <w:numId w:val="7"/>
+        </w:numPr>
+        <w:spacing w:line="240" w:lineRule="auto"/>
+      </w:pPr>
+      <w:r>
+        <w:t>Move the final extracted software to the intended Spark “home” directory.</w:t>
+      </w:r>
+    </w:p>
+    <w:p>
+      <w:pPr>
+        <w:pStyle w:val="ListParagraph"/>
+        <w:numPr>
+          <w:ilvl w:val="0"/>
+          <w:numId w:val="7"/>
+        </w:numPr>
+        <w:spacing w:line="240" w:lineRule="auto"/>
+      </w:pPr>
+      <w:r>
+        <w:t xml:space="preserve">Spark </w:t>
+      </w:r>
+      <w:r>
+        <w:t>will look like this:</w:t>
+      </w:r>
+    </w:p>
+    <w:p>
+      <w:pPr>
+        <w:spacing w:after="0" w:line="240" w:lineRule="auto"/>
+        <w:rPr>
+          <w:rFonts w:ascii="Lucida Console" w:hAnsi="Lucida Console"/>
+          <w:sz w:val="20"/>
+          <w:szCs w:val="20"/>
+        </w:rPr>
+      </w:pPr>
+      <w:r>
+        <w:rPr>
+          <w:rFonts w:ascii="Lucida Console" w:hAnsi="Lucida Console"/>
+          <w:sz w:val="20"/>
+          <w:szCs w:val="20"/>
+        </w:rPr>
+        <w:t>D:\util&gt;</w:t>
+      </w:r>
+      <w:r>
+        <w:rPr>
+          <w:rFonts w:ascii="Lucida Console" w:hAnsi="Lucida Console"/>
+          <w:b/>
+          <w:sz w:val="20"/>
+          <w:szCs w:val="20"/>
+        </w:rPr>
+        <w:t>dir spark-3.4.1-bin-hadoop3-scala2.13</w:t>
+      </w:r>
+    </w:p>
+    <w:p>
+      <w:pPr>
+        <w:spacing w:after="0" w:line="240" w:lineRule="auto"/>
+        <w:rPr>
+          <w:rFonts w:ascii="Lucida Console" w:hAnsi="Lucida Console"/>
+          <w:sz w:val="20"/>
+          <w:szCs w:val="20"/>
+        </w:rPr>
+      </w:pPr>
+      <w:r>
+        <w:rPr>
+          <w:rFonts w:ascii="Lucida Console" w:hAnsi="Lucida Console"/>
+          <w:sz w:val="20"/>
+          <w:szCs w:val="20"/>
+        </w:rPr>
+        <w:t>08/04/2023  06:17 PM    &lt;DIR&gt;          .</w:t>
+      </w:r>
+    </w:p>
+    <w:p>
+      <w:pPr>
+        <w:spacing w:after="0" w:line="240" w:lineRule="auto"/>
+        <w:rPr>
+          <w:rFonts w:ascii="Lucida Console" w:hAnsi="Lucida Console"/>
+          <w:sz w:val="20"/>
+          <w:szCs w:val="20"/>
+        </w:rPr>
+      </w:pPr>
+      <w:r>
+        <w:rPr>
+          <w:rFonts w:ascii="Lucida Console" w:hAnsi="Lucida Console"/>
+          <w:sz w:val="20"/>
+          <w:szCs w:val="20"/>
+        </w:rPr>
+        <w:t>08/04/2023  06:17 PM    &lt;DIR&gt;          ..</w:t>
+      </w:r>
+    </w:p>
+    <w:p>
+      <w:pPr>
+        <w:spacing w:after="0" w:line="240" w:lineRule="auto"/>
+        <w:rPr>
+          <w:rFonts w:ascii="Lucida Console" w:hAnsi="Lucida Console"/>
+          <w:sz w:val="20"/>
+          <w:szCs w:val="20"/>
+        </w:rPr>
+      </w:pPr>
+      <w:r>
+        <w:rPr>
+          <w:rFonts w:ascii="Lucida Console" w:hAnsi="Lucida Console"/>
+          <w:sz w:val="20"/>
+          <w:szCs w:val="20"/>
+        </w:rPr>
+        <w:t>06/19/2023  03:39 PM    &lt;DIR&gt;          bin</w:t>
+      </w:r>
+    </w:p>
+    <w:p>
+      <w:pPr>
+        <w:spacing w:after="0" w:line="240" w:lineRule="auto"/>
+        <w:rPr>
+          <w:rFonts w:ascii="Lucida Console" w:hAnsi="Lucida Console"/>
+          <w:sz w:val="20"/>
+          <w:szCs w:val="20"/>
+        </w:rPr>
+      </w:pPr>
+      <w:r>
+        <w:rPr>
+          <w:rFonts w:ascii="Lucida Console" w:hAnsi="Lucida Console"/>
+          <w:sz w:val="20"/>
+          <w:szCs w:val="20"/>
+        </w:rPr>
+        <w:t>06/19/2023  03:39 PM    &lt;DIR&gt;          conf</w:t>
+      </w:r>
+    </w:p>
+    <w:p>
+      <w:pPr>
+        <w:spacing w:after="0" w:line="240" w:lineRule="auto"/>
+        <w:rPr>
+          <w:rFonts w:ascii="Lucida Console" w:hAnsi="Lucida Console"/>
+          <w:sz w:val="20"/>
+          <w:szCs w:val="20"/>
+        </w:rPr>
+      </w:pPr>
+      <w:r>
+        <w:rPr>
+          <w:rFonts w:ascii="Lucida Console" w:hAnsi="Lucida Console"/>
+          <w:sz w:val="20"/>
+          <w:szCs w:val="20"/>
+        </w:rPr>
+        <w:t>06/19/2023  03:39 PM    &lt;DIR&gt;          data</w:t>
+      </w:r>
+    </w:p>
+    <w:p>
+      <w:pPr>
+        <w:spacing w:after="0" w:line="240" w:lineRule="auto"/>
+        <w:rPr>
+          <w:rFonts w:ascii="Lucida Console" w:hAnsi="Lucida Console"/>
+          <w:sz w:val="20"/>
+          <w:szCs w:val="20"/>
+        </w:rPr>
+      </w:pPr>
+      <w:r>
+        <w:rPr>
+          <w:rFonts w:ascii="Lucida Console" w:hAnsi="Lucida Console"/>
+          <w:sz w:val="20"/>
+          <w:szCs w:val="20"/>
+        </w:rPr>
+        <w:t>06/19/2023  03:39 PM    &lt;DIR&gt;          examples</w:t>
+      </w:r>
+    </w:p>
+    <w:p>
+      <w:pPr>
+        <w:spacing w:after="0" w:line="240" w:lineRule="auto"/>
+        <w:rPr>
+          <w:rFonts w:ascii="Lucida Console" w:hAnsi="Lucida Console"/>
+          <w:sz w:val="20"/>
+          <w:szCs w:val="20"/>
+        </w:rPr>
+      </w:pPr>
+      <w:r>
+        <w:rPr>
+          <w:rFonts w:ascii="Lucida Console" w:hAnsi="Lucida Console"/>
+          <w:sz w:val="20"/>
+          <w:szCs w:val="20"/>
+        </w:rPr>
+        <w:t>06/19/2023  03:39 PM    &lt;DIR&gt;          jars</w:t>
+      </w:r>
+    </w:p>
+    <w:p>
+      <w:pPr>
+        <w:spacing w:after="0" w:line="240" w:lineRule="auto"/>
+        <w:rPr>
+          <w:rFonts w:ascii="Lucida Console" w:hAnsi="Lucida Console"/>
+          <w:sz w:val="20"/>
+          <w:szCs w:val="20"/>
+        </w:rPr>
+      </w:pPr>
+      <w:r>
+        <w:rPr>
+          <w:rFonts w:ascii="Lucida Console" w:hAnsi="Lucida Console"/>
+          <w:sz w:val="20"/>
+          <w:szCs w:val="20"/>
+        </w:rPr>
+        <w:t>06/19/2023  03:39 PM    &lt;DIR&gt;          kubernetes</w:t>
+      </w:r>
+    </w:p>
+    <w:p>
+      <w:pPr>
+        <w:spacing w:after="0" w:line="240" w:lineRule="auto"/>
+        <w:rPr>
+          <w:rFonts w:ascii="Lucida Console" w:hAnsi="Lucida Console"/>
+          <w:sz w:val="20"/>
+          <w:szCs w:val="20"/>
+        </w:rPr>
+      </w:pPr>
+      <w:r>
+        <w:rPr>
+          <w:rFonts w:ascii="Lucida Console" w:hAnsi="Lucida Console"/>
+          <w:sz w:val="20"/>
+          <w:szCs w:val="20"/>
+        </w:rPr>
+        <w:t>06/19/2023  03:39 PM            22,982 LICENSE</w:t>
+      </w:r>
+    </w:p>
+    <w:p>
+      <w:pPr>
+        <w:spacing w:after="0" w:line="240" w:lineRule="auto"/>
+        <w:rPr>
+          <w:rFonts w:ascii="Lucida Console" w:hAnsi="Lucida Console"/>
+          <w:sz w:val="20"/>
+          <w:szCs w:val="20"/>
+        </w:rPr>
+      </w:pPr>
+      <w:r>
+        <w:rPr>
+          <w:rFonts w:ascii="Lucida Console" w:hAnsi="Lucida Console"/>
+          <w:sz w:val="20"/>
+          <w:szCs w:val="20"/>
+        </w:rPr>
+        <w:t>06/19/2023  03:39 PM    &lt;DIR&gt;          licenses</w:t>
+      </w:r>
+    </w:p>
+    <w:p>
+      <w:pPr>
+        <w:spacing w:after="0" w:line="240" w:lineRule="auto"/>
+        <w:rPr>
+          <w:rFonts w:ascii="Lucida Console" w:hAnsi="Lucida Console"/>
+          <w:sz w:val="20"/>
+          <w:szCs w:val="20"/>
+        </w:rPr>
+      </w:pPr>
+      <w:r>
+        <w:rPr>
+          <w:rFonts w:ascii="Lucida Console" w:hAnsi="Lucida Console"/>
+          <w:sz w:val="20"/>
+          <w:szCs w:val="20"/>
+        </w:rPr>
+        <w:t>06/19/2023  03:39 PM            57,842 NOTICE</w:t>
+      </w:r>
+    </w:p>
+    <w:p>
+      <w:pPr>
+        <w:spacing w:after="0" w:line="240" w:lineRule="auto"/>
+        <w:rPr>
+          <w:rFonts w:ascii="Lucida Console" w:hAnsi="Lucida Console"/>
+          <w:sz w:val="20"/>
+          <w:szCs w:val="20"/>
+        </w:rPr>
+      </w:pPr>
+      <w:r>
+        <w:rPr>
+          <w:rFonts w:ascii="Lucida Console" w:hAnsi="Lucida Console"/>
+          <w:sz w:val="20"/>
+          <w:szCs w:val="20"/>
+        </w:rPr>
+        <w:t>06/19/2023  03:39 PM    &lt;DIR&gt;          python</w:t>
+      </w:r>
+    </w:p>
+    <w:p>
+      <w:pPr>
+        <w:spacing w:after="0" w:line="240" w:lineRule="auto"/>
+        <w:rPr>
+          <w:rFonts w:ascii="Lucida Console" w:hAnsi="Lucida Console"/>
+          <w:sz w:val="20"/>
+          <w:szCs w:val="20"/>
+        </w:rPr>
+      </w:pPr>
+      <w:r>
+        <w:rPr>
+          <w:rFonts w:ascii="Lucida Console" w:hAnsi="Lucida Console"/>
+          <w:sz w:val="20"/>
+          <w:szCs w:val="20"/>
+        </w:rPr>
+        <w:t>06/19/2023  03:39 PM    &lt;DIR&gt;          R</w:t>
+      </w:r>
+    </w:p>
+    <w:p>
+      <w:pPr>
+        <w:spacing w:after="0" w:line="240" w:lineRule="auto"/>
+        <w:rPr>
+          <w:rFonts w:ascii="Lucida Console" w:hAnsi="Lucida Console"/>
+          <w:sz w:val="20"/>
+          <w:szCs w:val="20"/>
+        </w:rPr>
+      </w:pPr>
+      <w:r>
+        <w:rPr>
+          <w:rFonts w:ascii="Lucida Console" w:hAnsi="Lucida Console"/>
+          <w:sz w:val="20"/>
+          <w:szCs w:val="20"/>
+        </w:rPr>
+        <w:t>06/19/2023  03:39 PM             4,605 README.md</w:t>
+      </w:r>
+    </w:p>
+    <w:p>
+      <w:pPr>
+        <w:spacing w:after="0" w:line="240" w:lineRule="auto"/>
+        <w:rPr>
+          <w:rFonts w:ascii="Lucida Console" w:hAnsi="Lucida Console"/>
+          <w:sz w:val="20"/>
+          <w:szCs w:val="20"/>
+        </w:rPr>
+      </w:pPr>
+      <w:r>
+        <w:rPr>
+          <w:rFonts w:ascii="Lucida Console" w:hAnsi="Lucida Console"/>
+          <w:sz w:val="20"/>
+          <w:szCs w:val="20"/>
+        </w:rPr>
+        <w:t>06/19/2023  03:39 PM               165 RELEASE</w:t>
+      </w:r>
+    </w:p>
+    <w:p>
+      <w:pPr>
+        <w:spacing w:after="0" w:line="240" w:lineRule="auto"/>
+        <w:rPr>
+          <w:rFonts w:ascii="Lucida Console" w:hAnsi="Lucida Console"/>
+          <w:sz w:val="20"/>
+          <w:szCs w:val="20"/>
+        </w:rPr>
+      </w:pPr>
+      <w:r>
+        <w:rPr>
+          <w:rFonts w:ascii="Lucida Console" w:hAnsi="Lucida Console"/>
+          <w:sz w:val="20"/>
+          <w:szCs w:val="20"/>
+        </w:rPr>
+        <w:t>06/19/2023  03:39 PM    &lt;DIR&gt;          sbin</w:t>
+      </w:r>
+    </w:p>
+    <w:p>
+      <w:pPr>
+        <w:spacing w:after="0" w:line="240" w:lineRule="auto"/>
+        <w:rPr>
+          <w:rFonts w:ascii="Lucida Console" w:hAnsi="Lucida Console"/>
+          <w:sz w:val="20"/>
+          <w:szCs w:val="20"/>
+        </w:rPr>
+      </w:pPr>
+      <w:r>
+        <w:rPr>
+          <w:rFonts w:ascii="Lucida Console" w:hAnsi="Lucida Console"/>
+          <w:sz w:val="20"/>
+          <w:szCs w:val="20"/>
+        </w:rPr>
+        <w:t>06/19/2023  03:39 PM    &lt;DIR&gt;          yarn</w:t>
+      </w:r>
+    </w:p>
+    <w:p>
+      <w:pPr>
+        <w:spacing w:after="0" w:line="240" w:lineRule="auto"/>
+      </w:pPr>
     </w:p>
     <w:p>
       <w:pPr>
@@ -437,13 +1325,1622 @@
         <w:spacing w:before="0" w:line="240" w:lineRule="auto"/>
       </w:pPr>
       <w:r>
-        <w:t>d</w:t>
-      </w:r>
+        <w:t>Install Winutils Tools</w:t>
+      </w:r>
+    </w:p>
+    <w:p>
+      <w:pPr>
+        <w:spacing w:after="0" w:line="240" w:lineRule="auto"/>
+      </w:pPr>
+      <w:r>
+        <w:t xml:space="preserve">We need to create a “HADOOP home” holding the </w:t>
+      </w:r>
+      <w:r>
+        <w:rPr>
+          <w:rFonts w:ascii="Lucida Console" w:hAnsi="Lucida Console"/>
+          <w:sz w:val="20"/>
+          <w:szCs w:val="20"/>
+        </w:rPr>
+        <w:t>winutils</w:t>
+      </w:r>
+      <w:r>
+        <w:t xml:space="preserve"> utilities files. We were </w:t>
+      </w:r>
+      <w:r>
+        <w:t>able</w:t>
+      </w:r>
+      <w:r>
+        <w:t xml:space="preserve"> to get Spark working with just </w:t>
+      </w:r>
+      <w:r>
+        <w:rPr>
+          <w:rFonts w:ascii="Lucida Console" w:hAnsi="Lucida Console"/>
+          <w:sz w:val="20"/>
+          <w:szCs w:val="20"/>
+        </w:rPr>
+        <w:t>winutils.exe</w:t>
+      </w:r>
+      <w:r>
+        <w:t xml:space="preserve"> in our HADOOP home directory</w:t>
+      </w:r>
+      <w:r>
+        <w:t xml:space="preserve">, and did not require the </w:t>
+      </w:r>
+      <w:r>
+        <w:rPr>
+          <w:rFonts w:ascii="Lucida Console" w:hAnsi="Lucida Console"/>
+          <w:sz w:val="20"/>
+          <w:szCs w:val="20"/>
+        </w:rPr>
+        <w:t>DLL</w:t>
+      </w:r>
+      <w:r>
+        <w:t xml:space="preserve"> and </w:t>
+      </w:r>
+      <w:r>
+        <w:rPr>
+          <w:rFonts w:ascii="Lucida Console" w:hAnsi="Lucida Console"/>
+          <w:sz w:val="20"/>
+          <w:szCs w:val="20"/>
+        </w:rPr>
+        <w:t>LIB</w:t>
+      </w:r>
+      <w:r>
+        <w:t xml:space="preserve"> files</w:t>
+      </w:r>
+      <w:r>
+        <w:t>.</w:t>
+      </w:r>
+      <w:r>
+        <w:t xml:space="preserve"> The resulting installation should look like this:</w:t>
+      </w:r>
+    </w:p>
+    <w:p>
+      <w:pPr>
+        <w:spacing w:after="0" w:line="240" w:lineRule="auto"/>
+      </w:pPr>
+    </w:p>
+    <w:p>
+      <w:pPr>
+        <w:spacing w:after="0" w:line="240" w:lineRule="auto"/>
+        <w:rPr>
+          <w:rFonts w:ascii="Lucida Console" w:hAnsi="Lucida Console"/>
+          <w:sz w:val="20"/>
+          <w:szCs w:val="20"/>
+        </w:rPr>
+      </w:pPr>
+      <w:r>
+        <w:rPr>
+          <w:rFonts w:ascii="Lucida Console" w:hAnsi="Lucida Console"/>
+          <w:sz w:val="20"/>
+          <w:szCs w:val="20"/>
+        </w:rPr>
+        <w:t>D:\util&gt;</w:t>
+      </w:r>
+      <w:r>
+        <w:rPr>
+          <w:rFonts w:ascii="Lucida Console" w:hAnsi="Lucida Console"/>
+          <w:b/>
+          <w:sz w:val="20"/>
+          <w:szCs w:val="20"/>
+        </w:rPr>
+        <w:t>dir/s Hadoop</w:t>
+      </w:r>
+    </w:p>
+    <w:p>
+      <w:pPr>
+        <w:spacing w:after="0" w:line="240" w:lineRule="auto"/>
+        <w:rPr>
+          <w:rFonts w:ascii="Lucida Console" w:hAnsi="Lucida Console"/>
+          <w:sz w:val="20"/>
+          <w:szCs w:val="20"/>
+        </w:rPr>
+      </w:pPr>
+      <w:r>
+        <w:rPr>
+          <w:rFonts w:ascii="Lucida Console" w:hAnsi="Lucida Console"/>
+          <w:sz w:val="20"/>
+          <w:szCs w:val="20"/>
+        </w:rPr>
+        <w:t>Directory of D:\util\Hadoop\winutils_3_3_5\bin</w:t>
+      </w:r>
+    </w:p>
+    <w:p>
+      <w:pPr>
+        <w:spacing w:after="0" w:line="240" w:lineRule="auto"/>
+        <w:rPr>
+          <w:rFonts w:ascii="Lucida Console" w:hAnsi="Lucida Console"/>
+          <w:sz w:val="20"/>
+          <w:szCs w:val="20"/>
+        </w:rPr>
+      </w:pPr>
+      <w:r>
+        <w:rPr>
+          <w:rFonts w:ascii="Lucida Console" w:hAnsi="Lucida Console"/>
+          <w:sz w:val="20"/>
+          <w:szCs w:val="20"/>
+        </w:rPr>
+        <w:t>08/04/2023  06:07 PM           112,640 winutils.exe</w:t>
+      </w:r>
+    </w:p>
+    <w:p>
+      <w:pPr>
+        <w:spacing w:after="0" w:line="240" w:lineRule="auto"/>
+      </w:pPr>
     </w:p>
     <w:p>
       <w:pPr>
         <w:pStyle w:val="Heading1"/>
+        <w:numPr>
+          <w:ilvl w:val="1"/>
+          <w:numId w:val="2"/>
+        </w:numPr>
         <w:spacing w:before="0" w:line="240" w:lineRule="auto"/>
+      </w:pPr>
+      <w:r>
+        <w:t>Optional Spark “Scratch Directory” Definition</w:t>
+      </w:r>
+    </w:p>
+    <w:p>
+      <w:pPr>
+        <w:spacing w:after="0" w:line="240" w:lineRule="auto"/>
+      </w:pPr>
+      <w:r>
+        <w:t xml:space="preserve">Spark uses the local file system for temporary file creation. This </w:t>
+      </w:r>
+      <w:r>
+        <w:t xml:space="preserve">work area </w:t>
+      </w:r>
+      <w:r>
+        <w:t xml:space="preserve">typically defaults to the </w:t>
+      </w:r>
+      <w:r>
+        <w:rPr>
+          <w:rFonts w:ascii="Lucida Console" w:hAnsi="Lucida Console"/>
+          <w:sz w:val="20"/>
+          <w:szCs w:val="20"/>
+        </w:rPr>
+        <w:t>C</w:t>
+      </w:r>
+      <w:r>
+        <w:t xml:space="preserve"> drive. Many of use another drive for working storage. We show how to change the Spark working storage.</w:t>
+      </w:r>
+    </w:p>
+    <w:p>
+      <w:pPr>
+        <w:spacing w:after="0" w:line="240" w:lineRule="auto"/>
+      </w:pPr>
+    </w:p>
+    <w:p>
+      <w:pPr>
+        <w:spacing w:after="0" w:line="240" w:lineRule="auto"/>
+      </w:pPr>
+      <w:r>
+        <w:lastRenderedPageBreak/>
+        <w:t xml:space="preserve">Copy file </w:t>
+      </w:r>
+      <w:r>
+        <w:rPr>
+          <w:rFonts w:ascii="Lucida Console" w:hAnsi="Lucida Console"/>
+          <w:sz w:val="20"/>
+          <w:szCs w:val="20"/>
+        </w:rPr>
+        <w:t>spark-defaults.conf.template</w:t>
+      </w:r>
+      <w:r>
+        <w:t xml:space="preserve"> and rename it </w:t>
+      </w:r>
+      <w:r>
+        <w:rPr>
+          <w:rFonts w:ascii="Lucida Console" w:hAnsi="Lucida Console"/>
+          <w:sz w:val="20"/>
+          <w:szCs w:val="20"/>
+        </w:rPr>
+        <w:t>spark-defaults.conf</w:t>
+      </w:r>
+      <w:r>
+        <w:t xml:space="preserve"> in the Spark </w:t>
+      </w:r>
+      <w:r>
+        <w:rPr>
+          <w:rFonts w:ascii="Lucida Console" w:hAnsi="Lucida Console"/>
+          <w:sz w:val="20"/>
+          <w:szCs w:val="20"/>
+        </w:rPr>
+        <w:t>conf</w:t>
+      </w:r>
+      <w:r>
+        <w:t xml:space="preserve"> directory. Add a line to the end of the file similar to this example:</w:t>
+      </w:r>
+    </w:p>
+    <w:p>
+      <w:pPr>
+        <w:spacing w:after="0" w:line="240" w:lineRule="auto"/>
+      </w:pPr>
+    </w:p>
+    <w:p>
+      <w:pPr>
+        <w:spacing w:after="0" w:line="240" w:lineRule="auto"/>
+        <w:rPr>
+          <w:rFonts w:ascii="Lucida Console" w:hAnsi="Lucida Console"/>
+          <w:sz w:val="20"/>
+          <w:szCs w:val="20"/>
+        </w:rPr>
+      </w:pPr>
+      <w:r>
+        <w:rPr>
+          <w:rFonts w:ascii="Lucida Console" w:hAnsi="Lucida Console"/>
+          <w:sz w:val="20"/>
+          <w:szCs w:val="20"/>
+        </w:rPr>
+        <w:t># spark.driver.memory              5g</w:t>
+      </w:r>
+    </w:p>
+    <w:p>
+      <w:pPr>
+        <w:spacing w:after="0" w:line="240" w:lineRule="auto"/>
+        <w:rPr>
+          <w:rFonts w:ascii="Lucida Console" w:hAnsi="Lucida Console"/>
+          <w:sz w:val="20"/>
+          <w:szCs w:val="20"/>
+        </w:rPr>
+      </w:pPr>
+      <w:r>
+        <w:rPr>
+          <w:rFonts w:ascii="Lucida Console" w:hAnsi="Lucida Console"/>
+          <w:sz w:val="20"/>
+          <w:szCs w:val="20"/>
+        </w:rPr>
+        <w:t># spark.executor.extraJavaOptions  -XX:+PrintGCDetails -Dkey=value -Dnumbers="one two three"</w:t>
+      </w:r>
+    </w:p>
+    <w:p>
+      <w:pPr>
+        <w:spacing w:after="0" w:line="240" w:lineRule="auto"/>
+        <w:rPr>
+          <w:i/>
+        </w:rPr>
+      </w:pPr>
+      <w:r>
+        <w:rPr>
+          <w:rFonts w:ascii="Lucida Console" w:hAnsi="Lucida Console"/>
+          <w:i/>
+          <w:sz w:val="20"/>
+          <w:szCs w:val="20"/>
+        </w:rPr>
+        <w:t>spark.local.dir                    D:\Temp</w:t>
+      </w:r>
+    </w:p>
+    <w:p>
+      <w:pPr>
+        <w:spacing w:after="0" w:line="240" w:lineRule="auto"/>
+      </w:pPr>
+    </w:p>
+    <w:p>
+      <w:pPr>
+        <w:spacing w:after="0" w:line="240" w:lineRule="auto"/>
+      </w:pPr>
+      <w:r>
+        <w:t xml:space="preserve">In addition, define this environment variable for your situation: </w:t>
+      </w:r>
+      <w:r>
+        <w:rPr>
+          <w:rFonts w:ascii="Lucida Console" w:hAnsi="Lucida Console"/>
+          <w:i/>
+          <w:sz w:val="20"/>
+          <w:szCs w:val="20"/>
+        </w:rPr>
+        <w:t>SPARK_LOCAL_DIRS=D:\Temp</w:t>
+      </w:r>
+      <w:r>
+        <w:t>.</w:t>
+      </w:r>
+    </w:p>
+    <w:p>
+      <w:pPr>
+        <w:spacing w:after="0" w:line="240" w:lineRule="auto"/>
+      </w:pPr>
+    </w:p>
+    <w:p>
+      <w:pPr>
+        <w:pStyle w:val="Heading1"/>
+        <w:numPr>
+          <w:ilvl w:val="1"/>
+          <w:numId w:val="2"/>
+        </w:numPr>
+        <w:spacing w:before="0" w:line="240" w:lineRule="auto"/>
+      </w:pPr>
+      <w:r>
+        <w:t>Required Environment Variables</w:t>
+      </w:r>
+    </w:p>
+    <w:p>
+      <w:pPr>
+        <w:spacing w:after="0" w:line="240" w:lineRule="auto"/>
+      </w:pPr>
+      <w:r>
+        <w:t>Spark and Hadoop tools are located for use with these environment variables that you need to define:</w:t>
+      </w:r>
+    </w:p>
+    <w:p>
+      <w:pPr>
+        <w:spacing w:after="0" w:line="240" w:lineRule="auto"/>
+      </w:pPr>
+    </w:p>
+    <w:p>
+      <w:pPr>
+        <w:spacing w:after="0" w:line="240" w:lineRule="auto"/>
+        <w:rPr>
+          <w:rFonts w:ascii="Lucida Console" w:hAnsi="Lucida Console"/>
+          <w:sz w:val="20"/>
+          <w:szCs w:val="20"/>
+        </w:rPr>
+      </w:pPr>
+      <w:r>
+        <w:rPr>
+          <w:rFonts w:ascii="Lucida Console" w:hAnsi="Lucida Console"/>
+          <w:sz w:val="20"/>
+          <w:szCs w:val="20"/>
+        </w:rPr>
+        <w:t>HADOOP_HOME=D:\util\Hadoop\winutils_3_3_5</w:t>
+      </w:r>
+    </w:p>
+    <w:p>
+      <w:pPr>
+        <w:spacing w:after="0" w:line="240" w:lineRule="auto"/>
+      </w:pPr>
+      <w:r>
+        <w:rPr>
+          <w:rFonts w:ascii="Lucida Console" w:hAnsi="Lucida Console"/>
+          <w:sz w:val="20"/>
+          <w:szCs w:val="20"/>
+        </w:rPr>
+        <w:t>SPARK_HOME=D:\util\spark-3.4.1-bin-hadoop3-scala2.13</w:t>
+      </w:r>
+    </w:p>
+    <w:p>
+      <w:pPr>
+        <w:spacing w:after="0" w:line="240" w:lineRule="auto"/>
+      </w:pPr>
+    </w:p>
+    <w:p>
+      <w:pPr>
+        <w:pStyle w:val="Heading1"/>
+        <w:numPr>
+          <w:ilvl w:val="1"/>
+          <w:numId w:val="2"/>
+        </w:numPr>
+        <w:spacing w:before="0" w:line="240" w:lineRule="auto"/>
+      </w:pPr>
+      <w:r>
+        <w:t>Start PySpark</w:t>
+      </w:r>
+    </w:p>
+    <w:p>
+      <w:pPr>
+        <w:spacing w:after="0" w:line="240" w:lineRule="auto"/>
+      </w:pPr>
+      <w:r>
+        <w:t xml:space="preserve">Executing the Python shell, </w:t>
+      </w:r>
+      <w:r>
+        <w:t xml:space="preserve">you will see something like the test below. Terminate the shell with </w:t>
+      </w:r>
+      <w:r>
+        <w:rPr>
+          <w:rFonts w:ascii="Lucida Console" w:hAnsi="Lucida Console"/>
+          <w:sz w:val="20"/>
+          <w:szCs w:val="20"/>
+        </w:rPr>
+        <w:t>control-z</w:t>
+      </w:r>
+      <w:r>
+        <w:t xml:space="preserve"> and </w:t>
+      </w:r>
+      <w:r>
+        <w:rPr>
+          <w:rFonts w:ascii="Lucida Console" w:hAnsi="Lucida Console"/>
+          <w:sz w:val="20"/>
+          <w:szCs w:val="20"/>
+        </w:rPr>
+        <w:t>return</w:t>
+      </w:r>
+      <w:r>
+        <w:t>.</w:t>
+      </w:r>
+    </w:p>
+    <w:p>
+      <w:pPr>
+        <w:spacing w:after="0" w:line="240" w:lineRule="auto"/>
+        <w:rPr>
+          <w:rFonts w:ascii="Lucida Console" w:hAnsi="Lucida Console"/>
+          <w:sz w:val="20"/>
+          <w:szCs w:val="20"/>
+        </w:rPr>
+      </w:pPr>
+    </w:p>
+    <w:p>
+      <w:pPr>
+        <w:spacing w:after="0" w:line="240" w:lineRule="auto"/>
+        <w:rPr>
+          <w:rFonts w:ascii="Lucida Console" w:hAnsi="Lucida Console"/>
+          <w:sz w:val="20"/>
+          <w:szCs w:val="20"/>
+        </w:rPr>
+      </w:pPr>
+      <w:r>
+        <w:rPr>
+          <w:rFonts w:ascii="Lucida Console" w:hAnsi="Lucida Console"/>
+          <w:sz w:val="20"/>
+          <w:szCs w:val="20"/>
+        </w:rPr>
+        <w:t>D:\Temp2</w:t>
+      </w:r>
+      <w:r>
+        <w:rPr>
+          <w:rFonts w:ascii="Lucida Console" w:hAnsi="Lucida Console"/>
+          <w:b/>
+          <w:sz w:val="20"/>
+          <w:szCs w:val="20"/>
+        </w:rPr>
+        <w:t>&gt;%SPARK_HOME%\bin\pyspark</w:t>
+      </w:r>
+    </w:p>
+    <w:p>
+      <w:pPr>
+        <w:spacing w:after="0" w:line="240" w:lineRule="auto"/>
+        <w:rPr>
+          <w:rFonts w:ascii="Lucida Console" w:hAnsi="Lucida Console"/>
+          <w:sz w:val="20"/>
+          <w:szCs w:val="20"/>
+        </w:rPr>
+      </w:pPr>
+      <w:r>
+        <w:rPr>
+          <w:rFonts w:ascii="Lucida Console" w:hAnsi="Lucida Console"/>
+          <w:sz w:val="20"/>
+          <w:szCs w:val="20"/>
+        </w:rPr>
+        <w:t>Python 3.11.4 (tags/v3.11.4:d2340ef, Jun  7 2023, 05:45:37) [MSC v.1934 64 bit (AMD64)] on win32</w:t>
+      </w:r>
+    </w:p>
+    <w:p>
+      <w:pPr>
+        <w:spacing w:after="0" w:line="240" w:lineRule="auto"/>
+        <w:rPr>
+          <w:rFonts w:ascii="Lucida Console" w:hAnsi="Lucida Console"/>
+          <w:sz w:val="20"/>
+          <w:szCs w:val="20"/>
+        </w:rPr>
+      </w:pPr>
+      <w:r>
+        <w:rPr>
+          <w:rFonts w:ascii="Lucida Console" w:hAnsi="Lucida Console"/>
+          <w:sz w:val="20"/>
+          <w:szCs w:val="20"/>
+        </w:rPr>
+        <w:t>Type "help", "copyright", "credits" or "license" for more information.</w:t>
+      </w:r>
+    </w:p>
+    <w:p>
+      <w:pPr>
+        <w:spacing w:after="0" w:line="240" w:lineRule="auto"/>
+        <w:rPr>
+          <w:rFonts w:ascii="Lucida Console" w:hAnsi="Lucida Console"/>
+          <w:sz w:val="20"/>
+          <w:szCs w:val="20"/>
+        </w:rPr>
+      </w:pPr>
+      <w:r>
+        <w:rPr>
+          <w:rFonts w:ascii="Lucida Console" w:hAnsi="Lucida Console"/>
+          <w:sz w:val="20"/>
+          <w:szCs w:val="20"/>
+        </w:rPr>
+        <w:t>Setting default log level to "WARN".</w:t>
+      </w:r>
+    </w:p>
+    <w:p>
+      <w:pPr>
+        <w:spacing w:after="0" w:line="240" w:lineRule="auto"/>
+        <w:rPr>
+          <w:rFonts w:ascii="Lucida Console" w:hAnsi="Lucida Console"/>
+          <w:sz w:val="20"/>
+          <w:szCs w:val="20"/>
+        </w:rPr>
+      </w:pPr>
+      <w:r>
+        <w:rPr>
+          <w:rFonts w:ascii="Lucida Console" w:hAnsi="Lucida Console"/>
+          <w:sz w:val="20"/>
+          <w:szCs w:val="20"/>
+        </w:rPr>
+        <w:t>To adjust logging level use sc.setLogLevel(newLevel). For SparkR, use setLogLevel(newLevel).</w:t>
+      </w:r>
+    </w:p>
+    <w:p>
+      <w:pPr>
+        <w:spacing w:after="0" w:line="240" w:lineRule="auto"/>
+        <w:rPr>
+          <w:rFonts w:ascii="Lucida Console" w:hAnsi="Lucida Console"/>
+          <w:sz w:val="20"/>
+          <w:szCs w:val="20"/>
+        </w:rPr>
+      </w:pPr>
+      <w:r>
+        <w:rPr>
+          <w:rFonts w:ascii="Lucida Console" w:hAnsi="Lucida Console"/>
+          <w:sz w:val="20"/>
+          <w:szCs w:val="20"/>
+        </w:rPr>
+        <w:t>23/08/05 17:38:40 WARN NativeCodeLoader: Unable to load native-hadoop library for your platform... using builtin-java classes where applicable</w:t>
+      </w:r>
+    </w:p>
+    <w:p>
+      <w:pPr>
+        <w:spacing w:after="0" w:line="240" w:lineRule="auto"/>
+        <w:rPr>
+          <w:rFonts w:ascii="Lucida Console" w:hAnsi="Lucida Console"/>
+          <w:sz w:val="20"/>
+          <w:szCs w:val="20"/>
+        </w:rPr>
+      </w:pPr>
+      <w:r>
+        <w:rPr>
+          <w:rFonts w:ascii="Lucida Console" w:hAnsi="Lucida Console"/>
+          <w:sz w:val="20"/>
+          <w:szCs w:val="20"/>
+        </w:rPr>
+        <w:t>23/08/05 17:38:40 WARN SparkConf: Note that spark.local.dir will be overridden by the value set by the cluster manager (via SPARK_LOCAL_DIRS in mesos/standalone/kubernetes and LOCAL_DIRS in YARN).</w:t>
+      </w:r>
+    </w:p>
+    <w:p>
+      <w:pPr>
+        <w:spacing w:after="0" w:line="240" w:lineRule="auto"/>
+        <w:rPr>
+          <w:rFonts w:ascii="Lucida Console" w:hAnsi="Lucida Console"/>
+          <w:sz w:val="20"/>
+          <w:szCs w:val="20"/>
+        </w:rPr>
+      </w:pPr>
+      <w:r>
+        <w:rPr>
+          <w:rFonts w:ascii="Lucida Console" w:hAnsi="Lucida Console"/>
+          <w:sz w:val="20"/>
+          <w:szCs w:val="20"/>
+        </w:rPr>
+        <w:t>Welcome to</w:t>
+      </w:r>
+    </w:p>
+    <w:p>
+      <w:pPr>
+        <w:spacing w:after="0" w:line="240" w:lineRule="auto"/>
+        <w:rPr>
+          <w:rFonts w:ascii="Lucida Console" w:hAnsi="Lucida Console"/>
+          <w:sz w:val="20"/>
+          <w:szCs w:val="20"/>
+        </w:rPr>
+      </w:pPr>
+      <w:r>
+        <w:rPr>
+          <w:rFonts w:ascii="Lucida Console" w:hAnsi="Lucida Console"/>
+          <w:sz w:val="20"/>
+          <w:szCs w:val="20"/>
+        </w:rPr>
+        <w:t xml:space="preserve">      ____              __</w:t>
+      </w:r>
+    </w:p>
+    <w:p>
+      <w:pPr>
+        <w:spacing w:after="0" w:line="240" w:lineRule="auto"/>
+        <w:rPr>
+          <w:rFonts w:ascii="Lucida Console" w:hAnsi="Lucida Console"/>
+          <w:sz w:val="20"/>
+          <w:szCs w:val="20"/>
+        </w:rPr>
+      </w:pPr>
+      <w:r>
+        <w:rPr>
+          <w:rFonts w:ascii="Lucida Console" w:hAnsi="Lucida Console"/>
+          <w:sz w:val="20"/>
+          <w:szCs w:val="20"/>
+        </w:rPr>
+        <w:t xml:space="preserve">     / __/__  ___ _____/ /__</w:t>
+      </w:r>
+    </w:p>
+    <w:p>
+      <w:pPr>
+        <w:spacing w:after="0" w:line="240" w:lineRule="auto"/>
+        <w:rPr>
+          <w:rFonts w:ascii="Lucida Console" w:hAnsi="Lucida Console"/>
+          <w:sz w:val="20"/>
+          <w:szCs w:val="20"/>
+        </w:rPr>
+      </w:pPr>
+      <w:r>
+        <w:rPr>
+          <w:rFonts w:ascii="Lucida Console" w:hAnsi="Lucida Console"/>
+          <w:sz w:val="20"/>
+          <w:szCs w:val="20"/>
+        </w:rPr>
+        <w:t xml:space="preserve">    _\ \/ _ \/ _ `/ __/  '_/</w:t>
+      </w:r>
+    </w:p>
+    <w:p>
+      <w:pPr>
+        <w:spacing w:after="0" w:line="240" w:lineRule="auto"/>
+        <w:rPr>
+          <w:rFonts w:ascii="Lucida Console" w:hAnsi="Lucida Console"/>
+          <w:sz w:val="20"/>
+          <w:szCs w:val="20"/>
+        </w:rPr>
+      </w:pPr>
+      <w:r>
+        <w:rPr>
+          <w:rFonts w:ascii="Lucida Console" w:hAnsi="Lucida Console"/>
+          <w:sz w:val="20"/>
+          <w:szCs w:val="20"/>
+        </w:rPr>
+        <w:t xml:space="preserve">   /__ / .__/\_,_/_/ /_/\_\   version 3.4.1</w:t>
+      </w:r>
+    </w:p>
+    <w:p>
+      <w:pPr>
+        <w:spacing w:after="0" w:line="240" w:lineRule="auto"/>
+        <w:rPr>
+          <w:rFonts w:ascii="Lucida Console" w:hAnsi="Lucida Console"/>
+          <w:sz w:val="20"/>
+          <w:szCs w:val="20"/>
+        </w:rPr>
+      </w:pPr>
+      <w:r>
+        <w:rPr>
+          <w:rFonts w:ascii="Lucida Console" w:hAnsi="Lucida Console"/>
+          <w:sz w:val="20"/>
+          <w:szCs w:val="20"/>
+        </w:rPr>
+        <w:t xml:space="preserve">      /_/</w:t>
+      </w:r>
+    </w:p>
+    <w:p>
+      <w:pPr>
+        <w:spacing w:after="0" w:line="240" w:lineRule="auto"/>
+        <w:rPr>
+          <w:rFonts w:ascii="Lucida Console" w:hAnsi="Lucida Console"/>
+          <w:sz w:val="20"/>
+          <w:szCs w:val="20"/>
+        </w:rPr>
+      </w:pPr>
+    </w:p>
+    <w:p>
+      <w:pPr>
+        <w:spacing w:after="0" w:line="240" w:lineRule="auto"/>
+        <w:rPr>
+          <w:rFonts w:ascii="Lucida Console" w:hAnsi="Lucida Console"/>
+          <w:sz w:val="20"/>
+          <w:szCs w:val="20"/>
+        </w:rPr>
+      </w:pPr>
+      <w:r>
+        <w:rPr>
+          <w:rFonts w:ascii="Lucida Console" w:hAnsi="Lucida Console"/>
+          <w:sz w:val="20"/>
+          <w:szCs w:val="20"/>
+        </w:rPr>
+        <w:t>Using Python version 3.11.4 (tags/v3.11.4:d2340ef, Jun  7 2023 05:45:37)</w:t>
+      </w:r>
+    </w:p>
+    <w:p>
+      <w:pPr>
+        <w:spacing w:after="0" w:line="240" w:lineRule="auto"/>
+        <w:rPr>
+          <w:rFonts w:ascii="Lucida Console" w:hAnsi="Lucida Console"/>
+          <w:sz w:val="20"/>
+          <w:szCs w:val="20"/>
+        </w:rPr>
+      </w:pPr>
+      <w:r>
+        <w:rPr>
+          <w:rFonts w:ascii="Lucida Console" w:hAnsi="Lucida Console"/>
+          <w:sz w:val="20"/>
+          <w:szCs w:val="20"/>
+        </w:rPr>
+        <w:t xml:space="preserve">Spark context Web UI available at </w:t>
+      </w:r>
+      <w:r>
+        <w:rPr>
+          <w:rFonts w:ascii="Lucida Console" w:hAnsi="Lucida Console"/>
+          <w:b/>
+          <w:color w:val="FF0000"/>
+          <w:sz w:val="20"/>
+          <w:szCs w:val="20"/>
+        </w:rPr>
+        <w:t>http://THOR.mshome.net:4040</w:t>
+      </w:r>
+    </w:p>
+    <w:p>
+      <w:pPr>
+        <w:spacing w:after="0" w:line="240" w:lineRule="auto"/>
+        <w:rPr>
+          <w:rFonts w:ascii="Lucida Console" w:hAnsi="Lucida Console"/>
+          <w:sz w:val="20"/>
+          <w:szCs w:val="20"/>
+        </w:rPr>
+      </w:pPr>
+      <w:r>
+        <w:rPr>
+          <w:rFonts w:ascii="Lucida Console" w:hAnsi="Lucida Console"/>
+          <w:sz w:val="20"/>
+          <w:szCs w:val="20"/>
+        </w:rPr>
+        <w:t>Spark context available as 'sc' (master = local[*], app id = local-1691282323615).</w:t>
+      </w:r>
+    </w:p>
+    <w:p>
+      <w:pPr>
+        <w:spacing w:after="0" w:line="240" w:lineRule="auto"/>
+        <w:rPr>
+          <w:rFonts w:ascii="Lucida Console" w:hAnsi="Lucida Console"/>
+          <w:sz w:val="20"/>
+          <w:szCs w:val="20"/>
+        </w:rPr>
+      </w:pPr>
+      <w:r>
+        <w:rPr>
+          <w:rFonts w:ascii="Lucida Console" w:hAnsi="Lucida Console"/>
+          <w:sz w:val="20"/>
+          <w:szCs w:val="20"/>
+        </w:rPr>
+        <w:t>SparkSession available as 'spark'.</w:t>
+      </w:r>
+    </w:p>
+    <w:p>
+      <w:pPr>
+        <w:spacing w:after="0" w:line="240" w:lineRule="auto"/>
+        <w:rPr>
+          <w:rFonts w:ascii="Lucida Console" w:hAnsi="Lucida Console"/>
+          <w:sz w:val="20"/>
+          <w:szCs w:val="20"/>
+        </w:rPr>
+      </w:pPr>
+      <w:r>
+        <w:rPr>
+          <w:rFonts w:ascii="Lucida Console" w:hAnsi="Lucida Console"/>
+          <w:sz w:val="20"/>
+          <w:szCs w:val="20"/>
+        </w:rPr>
+        <w:t>&gt;&gt;&gt; print(spark.version)</w:t>
+      </w:r>
+    </w:p>
+    <w:p>
+      <w:pPr>
+        <w:spacing w:after="0" w:line="240" w:lineRule="auto"/>
+        <w:rPr>
+          <w:rFonts w:ascii="Lucida Console" w:hAnsi="Lucida Console"/>
+          <w:sz w:val="20"/>
+          <w:szCs w:val="20"/>
+        </w:rPr>
+      </w:pPr>
+      <w:r>
+        <w:rPr>
+          <w:rFonts w:ascii="Lucida Console" w:hAnsi="Lucida Console"/>
+          <w:sz w:val="20"/>
+          <w:szCs w:val="20"/>
+        </w:rPr>
+        <w:t>3.4.1</w:t>
+      </w:r>
+    </w:p>
+    <w:p>
+      <w:pPr>
+        <w:spacing w:after="0" w:line="240" w:lineRule="auto"/>
+        <w:rPr>
+          <w:rFonts w:ascii="Lucida Console" w:hAnsi="Lucida Console"/>
+          <w:sz w:val="20"/>
+          <w:szCs w:val="20"/>
+        </w:rPr>
+      </w:pPr>
+      <w:r>
+        <w:rPr>
+          <w:rFonts w:ascii="Lucida Console" w:hAnsi="Lucida Console"/>
+          <w:sz w:val="20"/>
+          <w:szCs w:val="20"/>
+        </w:rPr>
+        <w:t>&gt;&gt;&gt; ^Z[RETURN]</w:t>
+      </w:r>
+    </w:p>
+    <w:p>
+      <w:pPr>
+        <w:spacing w:after="0" w:line="240" w:lineRule="auto"/>
+        <w:rPr>
+          <w:rFonts w:ascii="Lucida Console" w:hAnsi="Lucida Console"/>
+          <w:sz w:val="20"/>
+          <w:szCs w:val="20"/>
+        </w:rPr>
+      </w:pPr>
+    </w:p>
+    <w:p>
+      <w:pPr>
+        <w:spacing w:after="0" w:line="240" w:lineRule="auto"/>
+        <w:rPr>
+          <w:rFonts w:ascii="Lucida Console" w:hAnsi="Lucida Console"/>
+          <w:sz w:val="20"/>
+          <w:szCs w:val="20"/>
+        </w:rPr>
+      </w:pPr>
+      <w:r>
+        <w:rPr>
+          <w:rFonts w:ascii="Lucida Console" w:hAnsi="Lucida Console"/>
+          <w:sz w:val="20"/>
+          <w:szCs w:val="20"/>
+        </w:rPr>
+        <w:t>D:\Temp2&gt;SUCCESS: The process with PID 2524 (child process of PID 21044) has been terminated.</w:t>
+      </w:r>
+    </w:p>
+    <w:p>
+      <w:pPr>
+        <w:spacing w:after="0" w:line="240" w:lineRule="auto"/>
+        <w:rPr>
+          <w:rFonts w:ascii="Lucida Console" w:hAnsi="Lucida Console"/>
+          <w:sz w:val="20"/>
+          <w:szCs w:val="20"/>
+        </w:rPr>
+      </w:pPr>
+      <w:r>
+        <w:rPr>
+          <w:rFonts w:ascii="Lucida Console" w:hAnsi="Lucida Console"/>
+          <w:sz w:val="20"/>
+          <w:szCs w:val="20"/>
+        </w:rPr>
+        <w:t>SUCCESS: The process with PID 21044 (child process of PID 20736) has been terminated.</w:t>
+      </w:r>
+    </w:p>
+    <w:p>
+      <w:pPr>
+        <w:spacing w:after="0" w:line="240" w:lineRule="auto"/>
+        <w:rPr>
+          <w:rFonts w:ascii="Lucida Console" w:hAnsi="Lucida Console"/>
+          <w:sz w:val="20"/>
+          <w:szCs w:val="20"/>
+        </w:rPr>
+      </w:pPr>
+      <w:r>
+        <w:rPr>
+          <w:rFonts w:ascii="Lucida Console" w:hAnsi="Lucida Console"/>
+          <w:sz w:val="20"/>
+          <w:szCs w:val="20"/>
+        </w:rPr>
+        <w:t>SUCCESS: The process with PID 20736 (child process of PID 12384) has been terminated.</w:t>
+      </w:r>
+    </w:p>
+    <w:p>
+      <w:pPr>
+        <w:spacing w:after="0" w:line="240" w:lineRule="auto"/>
+      </w:pPr>
+    </w:p>
+    <w:p>
+      <w:pPr>
+        <w:spacing w:after="0" w:line="240" w:lineRule="auto"/>
+      </w:pPr>
+      <w:r>
+        <w:rPr>
+          <w:b/>
+          <w:i/>
+        </w:rPr>
+        <w:t>Important Note</w:t>
+      </w:r>
+      <w:r>
+        <w:t xml:space="preserve">: The </w:t>
+      </w:r>
+      <w:r>
+        <w:rPr>
+          <w:rFonts w:ascii="Lucida Console" w:hAnsi="Lucida Console"/>
+          <w:b/>
+          <w:color w:val="FF0000"/>
+          <w:sz w:val="20"/>
+          <w:szCs w:val="20"/>
+        </w:rPr>
+        <w:t>red</w:t>
+      </w:r>
+      <w:r>
+        <w:t xml:space="preserve"> URL above is an observation entry into the Spark runtime</w:t>
+      </w:r>
+      <w:r>
+        <w:t xml:space="preserve"> called “the Web UI”</w:t>
+      </w:r>
+      <w:r>
+        <w:t xml:space="preserve">. Record this </w:t>
+      </w:r>
+      <w:r>
+        <w:t xml:space="preserve">URL </w:t>
+      </w:r>
+      <w:r>
+        <w:t>for future use.</w:t>
+      </w:r>
+      <w:r>
+        <w:t xml:space="preserve"> Also note that the generic URL </w:t>
+      </w:r>
+      <w:hyperlink r:id="rId6" w:history="1">
+        <w:r>
+          <w:rPr>
+            <w:rStyle w:val="Hyperlink"/>
+          </w:rPr>
+          <w:t>http://localhost:4040</w:t>
+        </w:r>
+      </w:hyperlink>
+      <w:r>
+        <w:t xml:space="preserve"> also works.</w:t>
+      </w:r>
+    </w:p>
+    <w:p>
+      <w:pPr>
+        <w:pStyle w:val="Heading4"/>
+      </w:pPr>
+      <w:r>
+        <w:lastRenderedPageBreak/>
+        <w:t>Optional Scratch Work Area Verification</w:t>
+      </w:r>
+    </w:p>
+    <w:p>
+      <w:pPr>
+        <w:spacing w:after="0" w:line="240" w:lineRule="auto"/>
+      </w:pPr>
+      <w:r>
+        <w:t xml:space="preserve">For our example, we verify that the Spark work area is </w:t>
+      </w:r>
+      <w:r>
+        <w:rPr>
+          <w:rFonts w:ascii="Lucida Console" w:hAnsi="Lucida Console"/>
+          <w:sz w:val="20"/>
+          <w:szCs w:val="20"/>
+        </w:rPr>
+        <w:t>in D:\Temp</w:t>
+      </w:r>
+      <w:r>
+        <w:t>:</w:t>
+      </w:r>
+    </w:p>
+    <w:p>
+      <w:pPr>
+        <w:spacing w:after="0" w:line="240" w:lineRule="auto"/>
+      </w:pPr>
+    </w:p>
+    <w:p>
+      <w:pPr>
+        <w:spacing w:after="0" w:line="240" w:lineRule="auto"/>
+        <w:rPr>
+          <w:rFonts w:ascii="Lucida Console" w:hAnsi="Lucida Console"/>
+          <w:sz w:val="20"/>
+          <w:szCs w:val="20"/>
+        </w:rPr>
+      </w:pPr>
+    </w:p>
+    <w:p>
+      <w:pPr>
+        <w:spacing w:after="0" w:line="240" w:lineRule="auto"/>
+        <w:rPr>
+          <w:rFonts w:ascii="Lucida Console" w:hAnsi="Lucida Console"/>
+          <w:sz w:val="20"/>
+          <w:szCs w:val="20"/>
+        </w:rPr>
+      </w:pPr>
+      <w:r>
+        <w:rPr>
+          <w:rFonts w:ascii="Lucida Console" w:hAnsi="Lucida Console"/>
+          <w:sz w:val="20"/>
+          <w:szCs w:val="20"/>
+        </w:rPr>
+        <w:t>Directory of D:\Temp</w:t>
+      </w:r>
+    </w:p>
+    <w:p>
+      <w:pPr>
+        <w:spacing w:after="0" w:line="240" w:lineRule="auto"/>
+        <w:rPr>
+          <w:rFonts w:ascii="Lucida Console" w:hAnsi="Lucida Console"/>
+          <w:sz w:val="20"/>
+          <w:szCs w:val="20"/>
+        </w:rPr>
+      </w:pPr>
+    </w:p>
+    <w:p>
+      <w:pPr>
+        <w:spacing w:after="0" w:line="240" w:lineRule="auto"/>
+        <w:rPr>
+          <w:rFonts w:ascii="Lucida Console" w:hAnsi="Lucida Console"/>
+          <w:sz w:val="20"/>
+          <w:szCs w:val="20"/>
+        </w:rPr>
+      </w:pPr>
+      <w:r>
+        <w:rPr>
+          <w:rFonts w:ascii="Lucida Console" w:hAnsi="Lucida Console"/>
+          <w:sz w:val="20"/>
+          <w:szCs w:val="20"/>
+        </w:rPr>
+        <w:t>08/05/2</w:t>
+      </w:r>
+      <w:r>
+        <w:rPr>
+          <w:rFonts w:ascii="Lucida Console" w:hAnsi="Lucida Console"/>
+          <w:sz w:val="20"/>
+          <w:szCs w:val="20"/>
+        </w:rPr>
+        <w:t xml:space="preserve">023  05:38 PM    &lt;DIR&gt; </w:t>
+      </w:r>
+      <w:r>
+        <w:rPr>
+          <w:rFonts w:ascii="Lucida Console" w:hAnsi="Lucida Console"/>
+          <w:sz w:val="20"/>
+          <w:szCs w:val="20"/>
+        </w:rPr>
+        <w:t>blockmgr-3e851b88-ddb8-4a52-bd5a-e6fd6bfaae47</w:t>
+      </w:r>
+    </w:p>
+    <w:p>
+      <w:pPr>
+        <w:spacing w:after="0" w:line="240" w:lineRule="auto"/>
+        <w:rPr>
+          <w:rFonts w:ascii="Lucida Console" w:hAnsi="Lucida Console"/>
+          <w:sz w:val="20"/>
+          <w:szCs w:val="20"/>
+        </w:rPr>
+      </w:pPr>
+      <w:r>
+        <w:rPr>
+          <w:rFonts w:ascii="Lucida Console" w:hAnsi="Lucida Console"/>
+          <w:sz w:val="20"/>
+          <w:szCs w:val="20"/>
+        </w:rPr>
+        <w:t>08/05/2</w:t>
+      </w:r>
+      <w:r>
+        <w:rPr>
+          <w:rFonts w:ascii="Lucida Console" w:hAnsi="Lucida Console"/>
+          <w:sz w:val="20"/>
+          <w:szCs w:val="20"/>
+        </w:rPr>
+        <w:t xml:space="preserve">023  05:38 PM    &lt;DIR&gt; </w:t>
+      </w:r>
+      <w:r>
+        <w:rPr>
+          <w:rFonts w:ascii="Lucida Console" w:hAnsi="Lucida Console"/>
+          <w:sz w:val="20"/>
+          <w:szCs w:val="20"/>
+        </w:rPr>
+        <w:t>spark-0b3ad36b-0f53-4431-b864-06874ae8dc47</w:t>
+      </w:r>
+    </w:p>
+    <w:p>
+      <w:pPr>
+        <w:spacing w:after="0" w:line="240" w:lineRule="auto"/>
+      </w:pPr>
+    </w:p>
+    <w:p>
+      <w:pPr>
+        <w:pStyle w:val="Heading1"/>
+        <w:numPr>
+          <w:ilvl w:val="1"/>
+          <w:numId w:val="2"/>
+        </w:numPr>
+        <w:spacing w:before="0" w:line="240" w:lineRule="auto"/>
+      </w:pPr>
+      <w:r>
+        <w:t>Start Spark-Shell</w:t>
+      </w:r>
+    </w:p>
+    <w:p>
+      <w:pPr>
+        <w:spacing w:after="0" w:line="240" w:lineRule="auto"/>
+      </w:pPr>
+      <w:r>
+        <w:t>We can use t</w:t>
+      </w:r>
+      <w:r>
+        <w:t>he spark-shell</w:t>
+      </w:r>
+      <w:r>
+        <w:t xml:space="preserve"> as well. Skipping the Spark header</w:t>
+      </w:r>
+      <w:r>
+        <w:t>, you should see something like this</w:t>
+      </w:r>
+      <w:bookmarkStart w:id="0" w:name="_GoBack"/>
+      <w:bookmarkEnd w:id="0"/>
+      <w:r>
+        <w:t>:</w:t>
+      </w:r>
+    </w:p>
+    <w:p>
+      <w:pPr>
+        <w:spacing w:after="0" w:line="240" w:lineRule="auto"/>
+        <w:rPr>
+          <w:rFonts w:ascii="Lucida Console" w:hAnsi="Lucida Console"/>
+          <w:sz w:val="20"/>
+          <w:szCs w:val="20"/>
+        </w:rPr>
+      </w:pPr>
+    </w:p>
+    <w:p>
+      <w:pPr>
+        <w:spacing w:after="0" w:line="240" w:lineRule="auto"/>
+        <w:rPr>
+          <w:rFonts w:ascii="Lucida Console" w:hAnsi="Lucida Console"/>
+          <w:sz w:val="20"/>
+          <w:szCs w:val="20"/>
+        </w:rPr>
+      </w:pPr>
+      <w:r>
+        <w:rPr>
+          <w:rFonts w:ascii="Lucida Console" w:hAnsi="Lucida Console"/>
+          <w:sz w:val="20"/>
+          <w:szCs w:val="20"/>
+        </w:rPr>
+        <w:t>scala&gt; spark.version</w:t>
+      </w:r>
+    </w:p>
+    <w:p>
+      <w:pPr>
+        <w:spacing w:after="0" w:line="240" w:lineRule="auto"/>
+        <w:rPr>
+          <w:rFonts w:ascii="Lucida Console" w:hAnsi="Lucida Console"/>
+          <w:sz w:val="20"/>
+          <w:szCs w:val="20"/>
+        </w:rPr>
+      </w:pPr>
+      <w:r>
+        <w:rPr>
+          <w:rFonts w:ascii="Lucida Console" w:hAnsi="Lucida Console"/>
+          <w:sz w:val="20"/>
+          <w:szCs w:val="20"/>
+        </w:rPr>
+        <w:t>val res0: String = 3.4.1</w:t>
+      </w:r>
+    </w:p>
+    <w:p>
+      <w:pPr>
+        <w:spacing w:after="0" w:line="240" w:lineRule="auto"/>
+        <w:rPr>
+          <w:rFonts w:ascii="Lucida Console" w:hAnsi="Lucida Console"/>
+          <w:sz w:val="20"/>
+          <w:szCs w:val="20"/>
+        </w:rPr>
+      </w:pPr>
+    </w:p>
+    <w:p>
+      <w:pPr>
+        <w:spacing w:after="0" w:line="240" w:lineRule="auto"/>
+        <w:rPr>
+          <w:rFonts w:ascii="Lucida Console" w:hAnsi="Lucida Console"/>
+          <w:sz w:val="20"/>
+          <w:szCs w:val="20"/>
+        </w:rPr>
+      </w:pPr>
+      <w:r>
+        <w:rPr>
+          <w:rFonts w:ascii="Lucida Console" w:hAnsi="Lucida Console"/>
+          <w:sz w:val="20"/>
+          <w:szCs w:val="20"/>
+        </w:rPr>
+        <w:t>scala&gt; val df = sc.parallelize(Array(1,2,3,4,5,6,7,8,9,10)).toDF()</w:t>
+      </w:r>
+    </w:p>
+    <w:p>
+      <w:pPr>
+        <w:spacing w:after="0" w:line="240" w:lineRule="auto"/>
+        <w:rPr>
+          <w:rFonts w:ascii="Lucida Console" w:hAnsi="Lucida Console"/>
+          <w:sz w:val="20"/>
+          <w:szCs w:val="20"/>
+        </w:rPr>
+      </w:pPr>
+      <w:r>
+        <w:rPr>
+          <w:rFonts w:ascii="Lucida Console" w:hAnsi="Lucida Console"/>
+          <w:sz w:val="20"/>
+          <w:szCs w:val="20"/>
+        </w:rPr>
+        <w:t>warning: 1 deprecation (since 2.13.0); for details, enable `:setting -deprecation` or `:replay -deprecation`</w:t>
+      </w:r>
+    </w:p>
+    <w:p>
+      <w:pPr>
+        <w:spacing w:after="0" w:line="240" w:lineRule="auto"/>
+        <w:rPr>
+          <w:rFonts w:ascii="Lucida Console" w:hAnsi="Lucida Console"/>
+          <w:sz w:val="20"/>
+          <w:szCs w:val="20"/>
+        </w:rPr>
+      </w:pPr>
+      <w:r>
+        <w:rPr>
+          <w:rFonts w:ascii="Lucida Console" w:hAnsi="Lucida Console"/>
+          <w:sz w:val="20"/>
+          <w:szCs w:val="20"/>
+        </w:rPr>
+        <w:t>val df: org.apache.spark.sql.DataFrame = [value: int]</w:t>
+      </w:r>
+    </w:p>
+    <w:p>
+      <w:pPr>
+        <w:spacing w:after="0" w:line="240" w:lineRule="auto"/>
+        <w:rPr>
+          <w:rFonts w:ascii="Lucida Console" w:hAnsi="Lucida Console"/>
+          <w:sz w:val="20"/>
+          <w:szCs w:val="20"/>
+        </w:rPr>
+      </w:pPr>
+    </w:p>
+    <w:p>
+      <w:pPr>
+        <w:spacing w:after="0" w:line="240" w:lineRule="auto"/>
+        <w:rPr>
+          <w:rFonts w:ascii="Lucida Console" w:hAnsi="Lucida Console"/>
+          <w:sz w:val="20"/>
+          <w:szCs w:val="20"/>
+        </w:rPr>
+      </w:pPr>
+      <w:r>
+        <w:rPr>
+          <w:rFonts w:ascii="Lucida Console" w:hAnsi="Lucida Console"/>
+          <w:sz w:val="20"/>
+          <w:szCs w:val="20"/>
+        </w:rPr>
+        <w:t>scala&gt; df.printSchema()</w:t>
+      </w:r>
+    </w:p>
+    <w:p>
+      <w:pPr>
+        <w:spacing w:after="0" w:line="240" w:lineRule="auto"/>
+        <w:rPr>
+          <w:rFonts w:ascii="Lucida Console" w:hAnsi="Lucida Console"/>
+          <w:sz w:val="20"/>
+          <w:szCs w:val="20"/>
+        </w:rPr>
+      </w:pPr>
+      <w:r>
+        <w:rPr>
+          <w:rFonts w:ascii="Lucida Console" w:hAnsi="Lucida Console"/>
+          <w:sz w:val="20"/>
+          <w:szCs w:val="20"/>
+        </w:rPr>
+        <w:t>root</w:t>
+      </w:r>
+    </w:p>
+    <w:p>
+      <w:pPr>
+        <w:spacing w:after="0" w:line="240" w:lineRule="auto"/>
+        <w:rPr>
+          <w:rFonts w:ascii="Lucida Console" w:hAnsi="Lucida Console"/>
+          <w:sz w:val="20"/>
+          <w:szCs w:val="20"/>
+        </w:rPr>
+      </w:pPr>
+      <w:r>
+        <w:rPr>
+          <w:rFonts w:ascii="Lucida Console" w:hAnsi="Lucida Console"/>
+          <w:sz w:val="20"/>
+          <w:szCs w:val="20"/>
+        </w:rPr>
+        <w:t xml:space="preserve"> |-- value: integer (nullable = false)</w:t>
+      </w:r>
+    </w:p>
+    <w:p>
+      <w:pPr>
+        <w:spacing w:after="0" w:line="240" w:lineRule="auto"/>
+        <w:rPr>
+          <w:rFonts w:ascii="Lucida Console" w:hAnsi="Lucida Console"/>
+          <w:sz w:val="20"/>
+          <w:szCs w:val="20"/>
+        </w:rPr>
+      </w:pPr>
+    </w:p>
+    <w:p>
+      <w:pPr>
+        <w:spacing w:after="0" w:line="240" w:lineRule="auto"/>
+        <w:rPr>
+          <w:rFonts w:ascii="Lucida Console" w:hAnsi="Lucida Console"/>
+          <w:sz w:val="20"/>
+          <w:szCs w:val="20"/>
+        </w:rPr>
+      </w:pPr>
+    </w:p>
+    <w:p>
+      <w:pPr>
+        <w:spacing w:after="0" w:line="240" w:lineRule="auto"/>
+        <w:rPr>
+          <w:rFonts w:ascii="Lucida Console" w:hAnsi="Lucida Console"/>
+          <w:sz w:val="20"/>
+          <w:szCs w:val="20"/>
+        </w:rPr>
+      </w:pPr>
+      <w:r>
+        <w:rPr>
+          <w:rFonts w:ascii="Lucida Console" w:hAnsi="Lucida Console"/>
+          <w:sz w:val="20"/>
+          <w:szCs w:val="20"/>
+        </w:rPr>
+        <w:t>scala&gt; df.show()</w:t>
+      </w:r>
+    </w:p>
+    <w:p>
+      <w:pPr>
+        <w:spacing w:after="0" w:line="240" w:lineRule="auto"/>
+        <w:rPr>
+          <w:rFonts w:ascii="Lucida Console" w:hAnsi="Lucida Console"/>
+          <w:sz w:val="20"/>
+          <w:szCs w:val="20"/>
+        </w:rPr>
+      </w:pPr>
+      <w:r>
+        <w:rPr>
+          <w:rFonts w:ascii="Lucida Console" w:hAnsi="Lucida Console"/>
+          <w:sz w:val="20"/>
+          <w:szCs w:val="20"/>
+        </w:rPr>
+        <w:t>+-----+</w:t>
+      </w:r>
+    </w:p>
+    <w:p>
+      <w:pPr>
+        <w:spacing w:after="0" w:line="240" w:lineRule="auto"/>
+        <w:rPr>
+          <w:rFonts w:ascii="Lucida Console" w:hAnsi="Lucida Console"/>
+          <w:sz w:val="20"/>
+          <w:szCs w:val="20"/>
+        </w:rPr>
+      </w:pPr>
+      <w:r>
+        <w:rPr>
+          <w:rFonts w:ascii="Lucida Console" w:hAnsi="Lucida Console"/>
+          <w:sz w:val="20"/>
+          <w:szCs w:val="20"/>
+        </w:rPr>
+        <w:t>|value|</w:t>
+      </w:r>
+    </w:p>
+    <w:p>
+      <w:pPr>
+        <w:spacing w:after="0" w:line="240" w:lineRule="auto"/>
+        <w:rPr>
+          <w:rFonts w:ascii="Lucida Console" w:hAnsi="Lucida Console"/>
+          <w:sz w:val="20"/>
+          <w:szCs w:val="20"/>
+        </w:rPr>
+      </w:pPr>
+      <w:r>
+        <w:rPr>
+          <w:rFonts w:ascii="Lucida Console" w:hAnsi="Lucida Console"/>
+          <w:sz w:val="20"/>
+          <w:szCs w:val="20"/>
+        </w:rPr>
+        <w:t>+-----+</w:t>
+      </w:r>
+    </w:p>
+    <w:p>
+      <w:pPr>
+        <w:spacing w:after="0" w:line="240" w:lineRule="auto"/>
+        <w:rPr>
+          <w:rFonts w:ascii="Lucida Console" w:hAnsi="Lucida Console"/>
+          <w:sz w:val="20"/>
+          <w:szCs w:val="20"/>
+        </w:rPr>
+      </w:pPr>
+      <w:r>
+        <w:rPr>
+          <w:rFonts w:ascii="Lucida Console" w:hAnsi="Lucida Console"/>
+          <w:sz w:val="20"/>
+          <w:szCs w:val="20"/>
+        </w:rPr>
+        <w:t>|    1|</w:t>
+      </w:r>
+    </w:p>
+    <w:p>
+      <w:pPr>
+        <w:spacing w:after="0" w:line="240" w:lineRule="auto"/>
+        <w:rPr>
+          <w:rFonts w:ascii="Lucida Console" w:hAnsi="Lucida Console"/>
+          <w:sz w:val="20"/>
+          <w:szCs w:val="20"/>
+        </w:rPr>
+      </w:pPr>
+      <w:r>
+        <w:rPr>
+          <w:rFonts w:ascii="Lucida Console" w:hAnsi="Lucida Console"/>
+          <w:sz w:val="20"/>
+          <w:szCs w:val="20"/>
+        </w:rPr>
+        <w:t>|    2|</w:t>
+      </w:r>
+    </w:p>
+    <w:p>
+      <w:pPr>
+        <w:spacing w:after="0" w:line="240" w:lineRule="auto"/>
+        <w:rPr>
+          <w:rFonts w:ascii="Lucida Console" w:hAnsi="Lucida Console"/>
+          <w:sz w:val="20"/>
+          <w:szCs w:val="20"/>
+        </w:rPr>
+      </w:pPr>
+      <w:r>
+        <w:rPr>
+          <w:rFonts w:ascii="Lucida Console" w:hAnsi="Lucida Console"/>
+          <w:sz w:val="20"/>
+          <w:szCs w:val="20"/>
+        </w:rPr>
+        <w:t>|    3|</w:t>
+      </w:r>
+    </w:p>
+    <w:p>
+      <w:pPr>
+        <w:spacing w:after="0" w:line="240" w:lineRule="auto"/>
+        <w:rPr>
+          <w:rFonts w:ascii="Lucida Console" w:hAnsi="Lucida Console"/>
+          <w:sz w:val="20"/>
+          <w:szCs w:val="20"/>
+        </w:rPr>
+      </w:pPr>
+      <w:r>
+        <w:rPr>
+          <w:rFonts w:ascii="Lucida Console" w:hAnsi="Lucida Console"/>
+          <w:sz w:val="20"/>
+          <w:szCs w:val="20"/>
+        </w:rPr>
+        <w:t>|    4|</w:t>
+      </w:r>
+    </w:p>
+    <w:p>
+      <w:pPr>
+        <w:spacing w:after="0" w:line="240" w:lineRule="auto"/>
+        <w:rPr>
+          <w:rFonts w:ascii="Lucida Console" w:hAnsi="Lucida Console"/>
+          <w:sz w:val="20"/>
+          <w:szCs w:val="20"/>
+        </w:rPr>
+      </w:pPr>
+      <w:r>
+        <w:rPr>
+          <w:rFonts w:ascii="Lucida Console" w:hAnsi="Lucida Console"/>
+          <w:sz w:val="20"/>
+          <w:szCs w:val="20"/>
+        </w:rPr>
+        <w:t>|    5|</w:t>
+      </w:r>
+    </w:p>
+    <w:p>
+      <w:pPr>
+        <w:spacing w:after="0" w:line="240" w:lineRule="auto"/>
+        <w:rPr>
+          <w:rFonts w:ascii="Lucida Console" w:hAnsi="Lucida Console"/>
+          <w:sz w:val="20"/>
+          <w:szCs w:val="20"/>
+        </w:rPr>
+      </w:pPr>
+      <w:r>
+        <w:rPr>
+          <w:rFonts w:ascii="Lucida Console" w:hAnsi="Lucida Console"/>
+          <w:sz w:val="20"/>
+          <w:szCs w:val="20"/>
+        </w:rPr>
+        <w:t>|    6|</w:t>
+      </w:r>
+    </w:p>
+    <w:p>
+      <w:pPr>
+        <w:spacing w:after="0" w:line="240" w:lineRule="auto"/>
+        <w:rPr>
+          <w:rFonts w:ascii="Lucida Console" w:hAnsi="Lucida Console"/>
+          <w:sz w:val="20"/>
+          <w:szCs w:val="20"/>
+        </w:rPr>
+      </w:pPr>
+      <w:r>
+        <w:rPr>
+          <w:rFonts w:ascii="Lucida Console" w:hAnsi="Lucida Console"/>
+          <w:sz w:val="20"/>
+          <w:szCs w:val="20"/>
+        </w:rPr>
+        <w:t>|    7|</w:t>
+      </w:r>
+    </w:p>
+    <w:p>
+      <w:pPr>
+        <w:spacing w:after="0" w:line="240" w:lineRule="auto"/>
+        <w:rPr>
+          <w:rFonts w:ascii="Lucida Console" w:hAnsi="Lucida Console"/>
+          <w:sz w:val="20"/>
+          <w:szCs w:val="20"/>
+        </w:rPr>
+      </w:pPr>
+      <w:r>
+        <w:rPr>
+          <w:rFonts w:ascii="Lucida Console" w:hAnsi="Lucida Console"/>
+          <w:sz w:val="20"/>
+          <w:szCs w:val="20"/>
+        </w:rPr>
+        <w:t>|    8|</w:t>
+      </w:r>
+    </w:p>
+    <w:p>
+      <w:pPr>
+        <w:spacing w:after="0" w:line="240" w:lineRule="auto"/>
+        <w:rPr>
+          <w:rFonts w:ascii="Lucida Console" w:hAnsi="Lucida Console"/>
+          <w:sz w:val="20"/>
+          <w:szCs w:val="20"/>
+        </w:rPr>
+      </w:pPr>
+      <w:r>
+        <w:rPr>
+          <w:rFonts w:ascii="Lucida Console" w:hAnsi="Lucida Console"/>
+          <w:sz w:val="20"/>
+          <w:szCs w:val="20"/>
+        </w:rPr>
+        <w:t>|    9|</w:t>
+      </w:r>
+    </w:p>
+    <w:p>
+      <w:pPr>
+        <w:spacing w:after="0" w:line="240" w:lineRule="auto"/>
+        <w:rPr>
+          <w:rFonts w:ascii="Lucida Console" w:hAnsi="Lucida Console"/>
+          <w:sz w:val="20"/>
+          <w:szCs w:val="20"/>
+        </w:rPr>
+      </w:pPr>
+      <w:r>
+        <w:rPr>
+          <w:rFonts w:ascii="Lucida Console" w:hAnsi="Lucida Console"/>
+          <w:sz w:val="20"/>
+          <w:szCs w:val="20"/>
+        </w:rPr>
+        <w:t>|   10|</w:t>
+      </w:r>
+    </w:p>
+    <w:p>
+      <w:pPr>
+        <w:spacing w:after="0" w:line="240" w:lineRule="auto"/>
+        <w:rPr>
+          <w:rFonts w:ascii="Lucida Console" w:hAnsi="Lucida Console"/>
+          <w:sz w:val="20"/>
+          <w:szCs w:val="20"/>
+        </w:rPr>
+      </w:pPr>
+      <w:r>
+        <w:rPr>
+          <w:rFonts w:ascii="Lucida Console" w:hAnsi="Lucida Console"/>
+          <w:sz w:val="20"/>
+          <w:szCs w:val="20"/>
+        </w:rPr>
+        <w:t>+-----+</w:t>
+      </w:r>
+    </w:p>
+    <w:p>
+      <w:pPr>
+        <w:spacing w:after="0" w:line="240" w:lineRule="auto"/>
+      </w:pPr>
+    </w:p>
+    <w:p>
+      <w:pPr>
+        <w:spacing w:after="0" w:line="240" w:lineRule="auto"/>
+      </w:pPr>
+      <w:r>
+        <w:t xml:space="preserve">Terminate the spark-shell with </w:t>
+      </w:r>
+      <w:r>
+        <w:rPr>
+          <w:rFonts w:ascii="Lucida Console" w:hAnsi="Lucida Console"/>
+          <w:sz w:val="20"/>
+          <w:szCs w:val="20"/>
+        </w:rPr>
+        <w:t>control-d</w:t>
+      </w:r>
+      <w:r>
+        <w:t>.</w:t>
+      </w:r>
+    </w:p>
+    <w:p>
+      <w:pPr>
+        <w:spacing w:after="0" w:line="240" w:lineRule="auto"/>
       </w:pPr>
     </w:p>
     <w:p>
@@ -456,13 +2953,7 @@
         <w:spacing w:before="0" w:line="240" w:lineRule="auto"/>
       </w:pPr>
       <w:r>
-        <w:t xml:space="preserve">Installation </w:t>
-      </w:r>
-      <w:r>
-        <w:t>Ste</w:t>
-      </w:r>
-      <w:r>
-        <w:t>ps</w:t>
+        <w:t>Installation Validation</w:t>
       </w:r>
     </w:p>
     <w:p>
@@ -475,425 +2966,8 @@
         <w:spacing w:before="0" w:line="240" w:lineRule="auto"/>
       </w:pPr>
       <w:r>
-        <w:t>Install basic Spark software</w:t>
-      </w:r>
-    </w:p>
-    <w:p>
-      <w:pPr>
-        <w:spacing w:line="240" w:lineRule="auto"/>
-      </w:pPr>
-      <w:r>
-        <w:t>We first install the Windows version of Spark as follows:</w:t>
-      </w:r>
-    </w:p>
-    <w:p>
-      <w:pPr>
-        <w:pStyle w:val="ListParagraph"/>
-        <w:numPr>
-          <w:ilvl w:val="0"/>
-          <w:numId w:val="7"/>
-        </w:numPr>
-        <w:spacing w:line="240" w:lineRule="auto"/>
-      </w:pPr>
-      <w:r>
-        <w:t>Download the latest version of the Spark executable from the link given below to a temporary working directory.</w:t>
-      </w:r>
-    </w:p>
-    <w:p>
-      <w:pPr>
-        <w:pStyle w:val="ListParagraph"/>
-        <w:numPr>
-          <w:ilvl w:val="0"/>
-          <w:numId w:val="7"/>
-        </w:numPr>
-        <w:spacing w:line="240" w:lineRule="auto"/>
-      </w:pPr>
-      <w:r>
-        <w:t xml:space="preserve">Extract the required software with 7zip; two intermediates, </w:t>
-      </w:r>
-      <w:r>
-        <w:rPr>
-          <w:rFonts w:ascii="Lucida Console" w:hAnsi="Lucida Console"/>
-          <w:sz w:val="20"/>
-          <w:szCs w:val="20"/>
-        </w:rPr>
-        <w:t>tgz</w:t>
-      </w:r>
-      <w:r>
-        <w:t xml:space="preserve"> to </w:t>
-      </w:r>
-      <w:r>
-        <w:rPr>
-          <w:rFonts w:ascii="Lucida Console" w:hAnsi="Lucida Console"/>
-          <w:sz w:val="20"/>
-          <w:szCs w:val="20"/>
-        </w:rPr>
-        <w:t>tar</w:t>
-      </w:r>
-      <w:r>
-        <w:t xml:space="preserve"> to directory.</w:t>
-      </w:r>
-    </w:p>
-    <w:p>
-      <w:pPr>
-        <w:pStyle w:val="ListParagraph"/>
-        <w:numPr>
-          <w:ilvl w:val="0"/>
-          <w:numId w:val="7"/>
-        </w:numPr>
-        <w:spacing w:line="240" w:lineRule="auto"/>
-      </w:pPr>
-      <w:r>
-        <w:t>Move the final extracted software to the intended Spark “home” directory.</w:t>
-      </w:r>
-    </w:p>
-    <w:p>
-      <w:pPr>
-        <w:pStyle w:val="ListParagraph"/>
-        <w:numPr>
-          <w:ilvl w:val="0"/>
-          <w:numId w:val="7"/>
-        </w:numPr>
-        <w:spacing w:line="240" w:lineRule="auto"/>
-      </w:pPr>
-      <w:r>
-        <w:t>It will look like this:</w:t>
-      </w:r>
-    </w:p>
-    <w:p>
-      <w:pPr>
-        <w:spacing w:after="0" w:line="240" w:lineRule="auto"/>
-        <w:rPr>
-          <w:rFonts w:ascii="Lucida Console" w:hAnsi="Lucida Console"/>
-          <w:sz w:val="20"/>
-          <w:szCs w:val="20"/>
-        </w:rPr>
-      </w:pPr>
-      <w:r>
-        <w:rPr>
-          <w:rFonts w:ascii="Lucida Console" w:hAnsi="Lucida Console"/>
-          <w:sz w:val="20"/>
-          <w:szCs w:val="20"/>
-        </w:rPr>
-        <w:t>D:\util&gt;dir spark-3.4.1-bin-hadoop3-scala2.13</w:t>
-      </w:r>
-    </w:p>
-    <w:p>
-      <w:pPr>
-        <w:spacing w:after="0" w:line="240" w:lineRule="auto"/>
-        <w:rPr>
-          <w:rFonts w:ascii="Lucida Console" w:hAnsi="Lucida Console"/>
-          <w:sz w:val="20"/>
-          <w:szCs w:val="20"/>
-        </w:rPr>
-      </w:pPr>
-      <w:r>
-        <w:rPr>
-          <w:rFonts w:ascii="Lucida Console" w:hAnsi="Lucida Console"/>
-          <w:sz w:val="20"/>
-          <w:szCs w:val="20"/>
-        </w:rPr>
-        <w:t>08/04/2023  06:17 PM    &lt;DIR&gt;          .</w:t>
-      </w:r>
-    </w:p>
-    <w:p>
-      <w:pPr>
-        <w:spacing w:after="0" w:line="240" w:lineRule="auto"/>
-        <w:rPr>
-          <w:rFonts w:ascii="Lucida Console" w:hAnsi="Lucida Console"/>
-          <w:sz w:val="20"/>
-          <w:szCs w:val="20"/>
-        </w:rPr>
-      </w:pPr>
-      <w:r>
-        <w:rPr>
-          <w:rFonts w:ascii="Lucida Console" w:hAnsi="Lucida Console"/>
-          <w:sz w:val="20"/>
-          <w:szCs w:val="20"/>
-        </w:rPr>
-        <w:t>08/04/2023  06:17 PM    &lt;DIR&gt;          ..</w:t>
-      </w:r>
-    </w:p>
-    <w:p>
-      <w:pPr>
-        <w:spacing w:after="0" w:line="240" w:lineRule="auto"/>
-        <w:rPr>
-          <w:rFonts w:ascii="Lucida Console" w:hAnsi="Lucida Console"/>
-          <w:sz w:val="20"/>
-          <w:szCs w:val="20"/>
-        </w:rPr>
-      </w:pPr>
-      <w:r>
-        <w:rPr>
-          <w:rFonts w:ascii="Lucida Console" w:hAnsi="Lucida Console"/>
-          <w:sz w:val="20"/>
-          <w:szCs w:val="20"/>
-        </w:rPr>
-        <w:t>06/19/2023  03:39 PM    &lt;DIR&gt;          bin</w:t>
-      </w:r>
-    </w:p>
-    <w:p>
-      <w:pPr>
-        <w:spacing w:after="0" w:line="240" w:lineRule="auto"/>
-        <w:rPr>
-          <w:rFonts w:ascii="Lucida Console" w:hAnsi="Lucida Console"/>
-          <w:sz w:val="20"/>
-          <w:szCs w:val="20"/>
-        </w:rPr>
-      </w:pPr>
-      <w:r>
-        <w:rPr>
-          <w:rFonts w:ascii="Lucida Console" w:hAnsi="Lucida Console"/>
-          <w:sz w:val="20"/>
-          <w:szCs w:val="20"/>
-        </w:rPr>
-        <w:t>06/19/2023  03:39 PM    &lt;DIR&gt;          conf</w:t>
-      </w:r>
-    </w:p>
-    <w:p>
-      <w:pPr>
-        <w:spacing w:after="0" w:line="240" w:lineRule="auto"/>
-        <w:rPr>
-          <w:rFonts w:ascii="Lucida Console" w:hAnsi="Lucida Console"/>
-          <w:sz w:val="20"/>
-          <w:szCs w:val="20"/>
-        </w:rPr>
-      </w:pPr>
-      <w:r>
-        <w:rPr>
-          <w:rFonts w:ascii="Lucida Console" w:hAnsi="Lucida Console"/>
-          <w:sz w:val="20"/>
-          <w:szCs w:val="20"/>
-        </w:rPr>
-        <w:t>06/19/2023  03:39 PM    &lt;DIR&gt;          data</w:t>
-      </w:r>
-    </w:p>
-    <w:p>
-      <w:pPr>
-        <w:spacing w:after="0" w:line="240" w:lineRule="auto"/>
-        <w:rPr>
-          <w:rFonts w:ascii="Lucida Console" w:hAnsi="Lucida Console"/>
-          <w:sz w:val="20"/>
-          <w:szCs w:val="20"/>
-        </w:rPr>
-      </w:pPr>
-      <w:r>
-        <w:rPr>
-          <w:rFonts w:ascii="Lucida Console" w:hAnsi="Lucida Console"/>
-          <w:sz w:val="20"/>
-          <w:szCs w:val="20"/>
-        </w:rPr>
-        <w:t>06/19/2023  03:39 PM    &lt;DIR&gt;          examples</w:t>
-      </w:r>
-    </w:p>
-    <w:p>
-      <w:pPr>
-        <w:spacing w:after="0" w:line="240" w:lineRule="auto"/>
-        <w:rPr>
-          <w:rFonts w:ascii="Lucida Console" w:hAnsi="Lucida Console"/>
-          <w:sz w:val="20"/>
-          <w:szCs w:val="20"/>
-        </w:rPr>
-      </w:pPr>
-      <w:r>
-        <w:rPr>
-          <w:rFonts w:ascii="Lucida Console" w:hAnsi="Lucida Console"/>
-          <w:sz w:val="20"/>
-          <w:szCs w:val="20"/>
-        </w:rPr>
-        <w:t>06/19/2023  03:39 PM    &lt;DIR&gt;          jars</w:t>
-      </w:r>
-    </w:p>
-    <w:p>
-      <w:pPr>
-        <w:spacing w:after="0" w:line="240" w:lineRule="auto"/>
-        <w:rPr>
-          <w:rFonts w:ascii="Lucida Console" w:hAnsi="Lucida Console"/>
-          <w:sz w:val="20"/>
-          <w:szCs w:val="20"/>
-        </w:rPr>
-      </w:pPr>
-      <w:r>
-        <w:rPr>
-          <w:rFonts w:ascii="Lucida Console" w:hAnsi="Lucida Console"/>
-          <w:sz w:val="20"/>
-          <w:szCs w:val="20"/>
-        </w:rPr>
-        <w:t>06/19/2023  03:39 PM    &lt;DIR&gt;          kubernetes</w:t>
-      </w:r>
-    </w:p>
-    <w:p>
-      <w:pPr>
-        <w:spacing w:after="0" w:line="240" w:lineRule="auto"/>
-        <w:rPr>
-          <w:rFonts w:ascii="Lucida Console" w:hAnsi="Lucida Console"/>
-          <w:sz w:val="20"/>
-          <w:szCs w:val="20"/>
-        </w:rPr>
-      </w:pPr>
-      <w:r>
-        <w:rPr>
-          <w:rFonts w:ascii="Lucida Console" w:hAnsi="Lucida Console"/>
-          <w:sz w:val="20"/>
-          <w:szCs w:val="20"/>
-        </w:rPr>
-        <w:t>06/19/2023  03:39 PM            22,982 LICENSE</w:t>
-      </w:r>
-    </w:p>
-    <w:p>
-      <w:pPr>
-        <w:spacing w:after="0" w:line="240" w:lineRule="auto"/>
-        <w:rPr>
-          <w:rFonts w:ascii="Lucida Console" w:hAnsi="Lucida Console"/>
-          <w:sz w:val="20"/>
-          <w:szCs w:val="20"/>
-        </w:rPr>
-      </w:pPr>
-      <w:r>
-        <w:rPr>
-          <w:rFonts w:ascii="Lucida Console" w:hAnsi="Lucida Console"/>
-          <w:sz w:val="20"/>
-          <w:szCs w:val="20"/>
-        </w:rPr>
-        <w:lastRenderedPageBreak/>
-        <w:t>06/19/2023  03:39 PM    &lt;DIR&gt;          licenses</w:t>
-      </w:r>
-    </w:p>
-    <w:p>
-      <w:pPr>
-        <w:spacing w:after="0" w:line="240" w:lineRule="auto"/>
-        <w:rPr>
-          <w:rFonts w:ascii="Lucida Console" w:hAnsi="Lucida Console"/>
-          <w:sz w:val="20"/>
-          <w:szCs w:val="20"/>
-        </w:rPr>
-      </w:pPr>
-      <w:r>
-        <w:rPr>
-          <w:rFonts w:ascii="Lucida Console" w:hAnsi="Lucida Console"/>
-          <w:sz w:val="20"/>
-          <w:szCs w:val="20"/>
-        </w:rPr>
-        <w:t>06/19/2023  03:39 PM            57,842 NOTICE</w:t>
-      </w:r>
-    </w:p>
-    <w:p>
-      <w:pPr>
-        <w:spacing w:after="0" w:line="240" w:lineRule="auto"/>
-        <w:rPr>
-          <w:rFonts w:ascii="Lucida Console" w:hAnsi="Lucida Console"/>
-          <w:sz w:val="20"/>
-          <w:szCs w:val="20"/>
-        </w:rPr>
-      </w:pPr>
-      <w:r>
-        <w:rPr>
-          <w:rFonts w:ascii="Lucida Console" w:hAnsi="Lucida Console"/>
-          <w:sz w:val="20"/>
-          <w:szCs w:val="20"/>
-        </w:rPr>
-        <w:t>06/19/2023  03:39 PM    &lt;DIR&gt;          python</w:t>
-      </w:r>
-    </w:p>
-    <w:p>
-      <w:pPr>
-        <w:spacing w:after="0" w:line="240" w:lineRule="auto"/>
-        <w:rPr>
-          <w:rFonts w:ascii="Lucida Console" w:hAnsi="Lucida Console"/>
-          <w:sz w:val="20"/>
-          <w:szCs w:val="20"/>
-        </w:rPr>
-      </w:pPr>
-      <w:r>
-        <w:rPr>
-          <w:rFonts w:ascii="Lucida Console" w:hAnsi="Lucida Console"/>
-          <w:sz w:val="20"/>
-          <w:szCs w:val="20"/>
-        </w:rPr>
-        <w:t>06/19/2023  03:39 PM    &lt;DIR&gt;          R</w:t>
-      </w:r>
-    </w:p>
-    <w:p>
-      <w:pPr>
-        <w:spacing w:after="0" w:line="240" w:lineRule="auto"/>
-        <w:rPr>
-          <w:rFonts w:ascii="Lucida Console" w:hAnsi="Lucida Console"/>
-          <w:sz w:val="20"/>
-          <w:szCs w:val="20"/>
-        </w:rPr>
-      </w:pPr>
-      <w:r>
-        <w:rPr>
-          <w:rFonts w:ascii="Lucida Console" w:hAnsi="Lucida Console"/>
-          <w:sz w:val="20"/>
-          <w:szCs w:val="20"/>
-        </w:rPr>
-        <w:t>06/19/2023  03:39 PM             4,605 README.md</w:t>
-      </w:r>
-    </w:p>
-    <w:p>
-      <w:pPr>
-        <w:spacing w:after="0" w:line="240" w:lineRule="auto"/>
-        <w:rPr>
-          <w:rFonts w:ascii="Lucida Console" w:hAnsi="Lucida Console"/>
-          <w:sz w:val="20"/>
-          <w:szCs w:val="20"/>
-        </w:rPr>
-      </w:pPr>
-      <w:r>
-        <w:rPr>
-          <w:rFonts w:ascii="Lucida Console" w:hAnsi="Lucida Console"/>
-          <w:sz w:val="20"/>
-          <w:szCs w:val="20"/>
-        </w:rPr>
-        <w:t>06/19/2023  03:39 PM               165 RELEASE</w:t>
-      </w:r>
-    </w:p>
-    <w:p>
-      <w:pPr>
-        <w:spacing w:after="0" w:line="240" w:lineRule="auto"/>
-        <w:rPr>
-          <w:rFonts w:ascii="Lucida Console" w:hAnsi="Lucida Console"/>
-          <w:sz w:val="20"/>
-          <w:szCs w:val="20"/>
-        </w:rPr>
-      </w:pPr>
-      <w:r>
-        <w:rPr>
-          <w:rFonts w:ascii="Lucida Console" w:hAnsi="Lucida Console"/>
-          <w:sz w:val="20"/>
-          <w:szCs w:val="20"/>
-        </w:rPr>
-        <w:t>06/19/2023  03:39 PM    &lt;DIR&gt;          sbin</w:t>
-      </w:r>
-    </w:p>
-    <w:p>
-      <w:pPr>
-        <w:spacing w:after="0" w:line="240" w:lineRule="auto"/>
-        <w:rPr>
-          <w:rFonts w:ascii="Lucida Console" w:hAnsi="Lucida Console"/>
-          <w:sz w:val="20"/>
-          <w:szCs w:val="20"/>
-        </w:rPr>
-      </w:pPr>
-      <w:r>
-        <w:rPr>
-          <w:rFonts w:ascii="Lucida Console" w:hAnsi="Lucida Console"/>
-          <w:sz w:val="20"/>
-          <w:szCs w:val="20"/>
-        </w:rPr>
-        <w:t>06/19/2023  03:39 PM    &lt;DIR&gt;          yarn</w:t>
-      </w:r>
-    </w:p>
-    <w:p>
-      <w:pPr>
-        <w:spacing w:after="0" w:line="240" w:lineRule="auto"/>
-      </w:pPr>
-    </w:p>
-    <w:p>
-      <w:pPr>
-        <w:spacing w:after="0" w:line="240" w:lineRule="auto"/>
-      </w:pPr>
+        <w:t>Ddd</w:t>
+      </w:r>
     </w:p>
     <w:p>
       <w:pPr>
@@ -905,7 +2979,7 @@
         <w:spacing w:before="0" w:line="240" w:lineRule="auto"/>
       </w:pPr>
       <w:r>
-        <w:t>Sss</w:t>
+        <w:t>Ddd</w:t>
       </w:r>
     </w:p>
     <w:p>
@@ -918,7 +2992,7 @@
         <w:spacing w:before="0" w:line="240" w:lineRule="auto"/>
       </w:pPr>
       <w:r>
-        <w:t>Sss</w:t>
+        <w:t>Ddd</w:t>
       </w:r>
     </w:p>
     <w:p>
@@ -931,7 +3005,7 @@
         <w:spacing w:before="0" w:line="240" w:lineRule="auto"/>
       </w:pPr>
       <w:r>
-        <w:t>Sss</w:t>
+        <w:t>Ddd</w:t>
       </w:r>
     </w:p>
     <w:p>
@@ -944,11 +3018,13 @@
         <w:spacing w:before="0" w:line="240" w:lineRule="auto"/>
       </w:pPr>
       <w:r>
-        <w:t>s</w:t>
-      </w:r>
-      <w:r>
-        <w:t>ps</w:t>
-      </w:r>
+        <w:t>dd</w:t>
+      </w:r>
+    </w:p>
+    <w:p>
+      <w:pPr>
+        <w:spacing w:line="240" w:lineRule="auto"/>
+      </w:pPr>
     </w:p>
     <w:p>
       <w:pPr>
@@ -960,79 +3036,16 @@
         <w:spacing w:before="0" w:line="240" w:lineRule="auto"/>
       </w:pPr>
       <w:r>
-        <w:t>xxxtwo</w:t>
+        <w:t>Winutil</w:t>
+      </w:r>
+      <w:r>
+        <w:t>s Background</w:t>
       </w:r>
     </w:p>
     <w:p>
       <w:pPr>
         <w:spacing w:line="240" w:lineRule="auto"/>
       </w:pPr>
-    </w:p>
-    <w:p>
-      <w:pPr>
-        <w:pStyle w:val="Heading1"/>
-        <w:numPr>
-          <w:ilvl w:val="0"/>
-          <w:numId w:val="2"/>
-        </w:numPr>
-        <w:spacing w:before="0" w:line="240" w:lineRule="auto"/>
-      </w:pPr>
-      <w:r>
-        <w:t>ddd</w:t>
-      </w:r>
-      <w:r>
-        <w:t>f</w:t>
-      </w:r>
-    </w:p>
-    <w:p>
-      <w:pPr>
-        <w:pStyle w:val="Heading1"/>
-        <w:numPr>
-          <w:ilvl w:val="0"/>
-          <w:numId w:val="2"/>
-        </w:numPr>
-        <w:spacing w:before="0" w:line="240" w:lineRule="auto"/>
-      </w:pPr>
-      <w:r>
-        <w:t>Hive Workspace</w:t>
-      </w:r>
-    </w:p>
-    <w:p>
-      <w:pPr>
-        <w:spacing w:line="240" w:lineRule="auto"/>
-      </w:pPr>
-      <w:r>
-        <w:t xml:space="preserve">The Hive metadata work space location is controlled by configuration described </w:t>
-      </w:r>
-      <w:hyperlink r:id="rId6" w:history="1">
-        <w:r>
-          <w:rPr>
-            <w:rStyle w:val="Hyperlink"/>
-          </w:rPr>
-          <w:t>here</w:t>
-        </w:r>
-      </w:hyperlink>
-      <w:r>
-        <w:t>.</w:t>
-      </w:r>
-    </w:p>
-    <w:p>
-      <w:pPr>
-        <w:pStyle w:val="Heading1"/>
-        <w:numPr>
-          <w:ilvl w:val="0"/>
-          <w:numId w:val="2"/>
-        </w:numPr>
-        <w:spacing w:before="0" w:line="240" w:lineRule="auto"/>
-      </w:pPr>
-      <w:r>
-        <w:t>Winutils</w:t>
-      </w:r>
-    </w:p>
-    <w:p>
-      <w:pPr>
-        <w:spacing w:line="240" w:lineRule="auto"/>
-      </w:pPr>
       <w:r>
         <w:t>The “</w:t>
       </w:r>
@@ -1053,7 +3066,7 @@
           <w:sz w:val="20"/>
           <w:szCs w:val="20"/>
         </w:rPr>
-        <w:t>dll</w:t>
+        <w:t>DLL</w:t>
       </w:r>
       <w:r>
         <w:t xml:space="preserve"> files, must be provided for the Windows 10 operating system. The adventurous may wish to build their own </w:t>
@@ -1067,7 +3080,11 @@
         <w:t>winutils</w:t>
       </w:r>
       <w:r>
-        <w:t xml:space="preserve"> artifacts on Windows with C++; and they may reference the </w:t>
+        <w:t xml:space="preserve"> artifacts on Windows </w:t>
+      </w:r>
+      <w:r>
+        <w:lastRenderedPageBreak/>
+        <w:t xml:space="preserve">with C++; and they may reference the </w:t>
       </w:r>
       <w:r>
         <w:rPr>
@@ -1632,7 +3649,6 @@
         <w:spacing w:line="240" w:lineRule="auto"/>
       </w:pPr>
       <w:r>
-        <w:lastRenderedPageBreak/>
         <w:t>2021-04-14</w:t>
       </w:r>
       <w:r>
@@ -1699,6 +3715,11 @@
       <w:r>
         <w:t>.</w:t>
       </w:r>
+    </w:p>
+    <w:p>
+      <w:pPr>
+        <w:spacing w:after="0" w:line="240" w:lineRule="auto"/>
+      </w:pPr>
     </w:p>
     <w:p>
       <w:pPr>
@@ -2018,6 +4039,92 @@
     </w:lvl>
   </w:abstractNum>
   <w:abstractNum w:abstractNumId="1">
+    <w:nsid w:val="31A41777"/>
+    <w:multiLevelType w:val="hybridMultilevel"/>
+    <w:tmpl w:val="ECB696BE"/>
+    <w:lvl w:ilvl="0" w:tplc="0409000F">
+      <w:start w:val="1"/>
+      <w:numFmt w:val="decimal"/>
+      <w:lvlText w:val="%1."/>
+      <w:lvlJc w:val="left"/>
+      <w:pPr>
+        <w:ind w:left="720" w:hanging="360"/>
+      </w:pPr>
+    </w:lvl>
+    <w:lvl w:ilvl="1" w:tplc="04090019" w:tentative="1">
+      <w:start w:val="1"/>
+      <w:numFmt w:val="lowerLetter"/>
+      <w:lvlText w:val="%2."/>
+      <w:lvlJc w:val="left"/>
+      <w:pPr>
+        <w:ind w:left="1440" w:hanging="360"/>
+      </w:pPr>
+    </w:lvl>
+    <w:lvl w:ilvl="2" w:tplc="0409001B" w:tentative="1">
+      <w:start w:val="1"/>
+      <w:numFmt w:val="lowerRoman"/>
+      <w:lvlText w:val="%3."/>
+      <w:lvlJc w:val="right"/>
+      <w:pPr>
+        <w:ind w:left="2160" w:hanging="180"/>
+      </w:pPr>
+    </w:lvl>
+    <w:lvl w:ilvl="3" w:tplc="0409000F" w:tentative="1">
+      <w:start w:val="1"/>
+      <w:numFmt w:val="decimal"/>
+      <w:lvlText w:val="%4."/>
+      <w:lvlJc w:val="left"/>
+      <w:pPr>
+        <w:ind w:left="2880" w:hanging="360"/>
+      </w:pPr>
+    </w:lvl>
+    <w:lvl w:ilvl="4" w:tplc="04090019" w:tentative="1">
+      <w:start w:val="1"/>
+      <w:numFmt w:val="lowerLetter"/>
+      <w:lvlText w:val="%5."/>
+      <w:lvlJc w:val="left"/>
+      <w:pPr>
+        <w:ind w:left="3600" w:hanging="360"/>
+      </w:pPr>
+    </w:lvl>
+    <w:lvl w:ilvl="5" w:tplc="0409001B" w:tentative="1">
+      <w:start w:val="1"/>
+      <w:numFmt w:val="lowerRoman"/>
+      <w:lvlText w:val="%6."/>
+      <w:lvlJc w:val="right"/>
+      <w:pPr>
+        <w:ind w:left="4320" w:hanging="180"/>
+      </w:pPr>
+    </w:lvl>
+    <w:lvl w:ilvl="6" w:tplc="0409000F" w:tentative="1">
+      <w:start w:val="1"/>
+      <w:numFmt w:val="decimal"/>
+      <w:lvlText w:val="%7."/>
+      <w:lvlJc w:val="left"/>
+      <w:pPr>
+        <w:ind w:left="5040" w:hanging="360"/>
+      </w:pPr>
+    </w:lvl>
+    <w:lvl w:ilvl="7" w:tplc="04090019" w:tentative="1">
+      <w:start w:val="1"/>
+      <w:numFmt w:val="lowerLetter"/>
+      <w:lvlText w:val="%8."/>
+      <w:lvlJc w:val="left"/>
+      <w:pPr>
+        <w:ind w:left="5760" w:hanging="360"/>
+      </w:pPr>
+    </w:lvl>
+    <w:lvl w:ilvl="8" w:tplc="0409001B" w:tentative="1">
+      <w:start w:val="1"/>
+      <w:numFmt w:val="lowerRoman"/>
+      <w:lvlText w:val="%9."/>
+      <w:lvlJc w:val="right"/>
+      <w:pPr>
+        <w:ind w:left="6480" w:hanging="180"/>
+      </w:pPr>
+    </w:lvl>
+  </w:abstractNum>
+  <w:abstractNum w:abstractNumId="2">
     <w:nsid w:val="3552567F"/>
     <w:multiLevelType w:val="hybridMultilevel"/>
     <w:tmpl w:val="24E25A00"/>
@@ -2130,7 +4237,7 @@
       </w:rPr>
     </w:lvl>
   </w:abstractNum>
-  <w:abstractNum w:abstractNumId="2">
+  <w:abstractNum w:abstractNumId="3">
     <w:nsid w:val="39A665BF"/>
     <w:multiLevelType w:val="hybridMultilevel"/>
     <w:tmpl w:val="34E0F5D4"/>
@@ -2243,7 +4350,7 @@
       </w:rPr>
     </w:lvl>
   </w:abstractNum>
-  <w:abstractNum w:abstractNumId="3">
+  <w:abstractNum w:abstractNumId="4">
     <w:nsid w:val="3B61318E"/>
     <w:multiLevelType w:val="hybridMultilevel"/>
     <w:tmpl w:val="3C2CADA6"/>
@@ -2356,7 +4463,7 @@
       </w:rPr>
     </w:lvl>
   </w:abstractNum>
-  <w:abstractNum w:abstractNumId="4">
+  <w:abstractNum w:abstractNumId="5">
     <w:nsid w:val="42533115"/>
     <w:multiLevelType w:val="multilevel"/>
     <w:tmpl w:val="0409001F"/>
@@ -2442,7 +4549,7 @@
       </w:pPr>
     </w:lvl>
   </w:abstractNum>
-  <w:abstractNum w:abstractNumId="5">
+  <w:abstractNum w:abstractNumId="6">
     <w:nsid w:val="50714304"/>
     <w:multiLevelType w:val="multilevel"/>
     <w:tmpl w:val="0409001F"/>
@@ -2528,7 +4635,7 @@
       </w:pPr>
     </w:lvl>
   </w:abstractNum>
-  <w:abstractNum w:abstractNumId="6">
+  <w:abstractNum w:abstractNumId="7">
     <w:nsid w:val="5E7B53E9"/>
     <w:multiLevelType w:val="multilevel"/>
     <w:tmpl w:val="0409001F"/>
@@ -2614,26 +4721,145 @@
       </w:pPr>
     </w:lvl>
   </w:abstractNum>
+  <w:abstractNum w:abstractNumId="8">
+    <w:nsid w:val="7C052C4E"/>
+    <w:multiLevelType w:val="hybridMultilevel"/>
+    <w:tmpl w:val="CC6E1F48"/>
+    <w:lvl w:ilvl="0" w:tplc="04090001">
+      <w:start w:val="1"/>
+      <w:numFmt w:val="bullet"/>
+      <w:lvlText w:val=""/>
+      <w:lvlJc w:val="left"/>
+      <w:pPr>
+        <w:ind w:left="720" w:hanging="360"/>
+      </w:pPr>
+      <w:rPr>
+        <w:rFonts w:ascii="Symbol" w:hAnsi="Symbol" w:hint="default"/>
+      </w:rPr>
+    </w:lvl>
+    <w:lvl w:ilvl="1" w:tplc="04090003" w:tentative="1">
+      <w:start w:val="1"/>
+      <w:numFmt w:val="bullet"/>
+      <w:lvlText w:val="o"/>
+      <w:lvlJc w:val="left"/>
+      <w:pPr>
+        <w:ind w:left="1440" w:hanging="360"/>
+      </w:pPr>
+      <w:rPr>
+        <w:rFonts w:ascii="Courier New" w:hAnsi="Courier New" w:cs="Courier New" w:hint="default"/>
+      </w:rPr>
+    </w:lvl>
+    <w:lvl w:ilvl="2" w:tplc="04090005" w:tentative="1">
+      <w:start w:val="1"/>
+      <w:numFmt w:val="bullet"/>
+      <w:lvlText w:val=""/>
+      <w:lvlJc w:val="left"/>
+      <w:pPr>
+        <w:ind w:left="2160" w:hanging="360"/>
+      </w:pPr>
+      <w:rPr>
+        <w:rFonts w:ascii="Wingdings" w:hAnsi="Wingdings" w:hint="default"/>
+      </w:rPr>
+    </w:lvl>
+    <w:lvl w:ilvl="3" w:tplc="04090001" w:tentative="1">
+      <w:start w:val="1"/>
+      <w:numFmt w:val="bullet"/>
+      <w:lvlText w:val=""/>
+      <w:lvlJc w:val="left"/>
+      <w:pPr>
+        <w:ind w:left="2880" w:hanging="360"/>
+      </w:pPr>
+      <w:rPr>
+        <w:rFonts w:ascii="Symbol" w:hAnsi="Symbol" w:hint="default"/>
+      </w:rPr>
+    </w:lvl>
+    <w:lvl w:ilvl="4" w:tplc="04090003" w:tentative="1">
+      <w:start w:val="1"/>
+      <w:numFmt w:val="bullet"/>
+      <w:lvlText w:val="o"/>
+      <w:lvlJc w:val="left"/>
+      <w:pPr>
+        <w:ind w:left="3600" w:hanging="360"/>
+      </w:pPr>
+      <w:rPr>
+        <w:rFonts w:ascii="Courier New" w:hAnsi="Courier New" w:cs="Courier New" w:hint="default"/>
+      </w:rPr>
+    </w:lvl>
+    <w:lvl w:ilvl="5" w:tplc="04090005" w:tentative="1">
+      <w:start w:val="1"/>
+      <w:numFmt w:val="bullet"/>
+      <w:lvlText w:val=""/>
+      <w:lvlJc w:val="left"/>
+      <w:pPr>
+        <w:ind w:left="4320" w:hanging="360"/>
+      </w:pPr>
+      <w:rPr>
+        <w:rFonts w:ascii="Wingdings" w:hAnsi="Wingdings" w:hint="default"/>
+      </w:rPr>
+    </w:lvl>
+    <w:lvl w:ilvl="6" w:tplc="04090001" w:tentative="1">
+      <w:start w:val="1"/>
+      <w:numFmt w:val="bullet"/>
+      <w:lvlText w:val=""/>
+      <w:lvlJc w:val="left"/>
+      <w:pPr>
+        <w:ind w:left="5040" w:hanging="360"/>
+      </w:pPr>
+      <w:rPr>
+        <w:rFonts w:ascii="Symbol" w:hAnsi="Symbol" w:hint="default"/>
+      </w:rPr>
+    </w:lvl>
+    <w:lvl w:ilvl="7" w:tplc="04090003" w:tentative="1">
+      <w:start w:val="1"/>
+      <w:numFmt w:val="bullet"/>
+      <w:lvlText w:val="o"/>
+      <w:lvlJc w:val="left"/>
+      <w:pPr>
+        <w:ind w:left="5760" w:hanging="360"/>
+      </w:pPr>
+      <w:rPr>
+        <w:rFonts w:ascii="Courier New" w:hAnsi="Courier New" w:cs="Courier New" w:hint="default"/>
+      </w:rPr>
+    </w:lvl>
+    <w:lvl w:ilvl="8" w:tplc="04090005" w:tentative="1">
+      <w:start w:val="1"/>
+      <w:numFmt w:val="bullet"/>
+      <w:lvlText w:val=""/>
+      <w:lvlJc w:val="left"/>
+      <w:pPr>
+        <w:ind w:left="6480" w:hanging="360"/>
+      </w:pPr>
+      <w:rPr>
+        <w:rFonts w:ascii="Wingdings" w:hAnsi="Wingdings" w:hint="default"/>
+      </w:rPr>
+    </w:lvl>
+  </w:abstractNum>
   <w:num w:numId="1">
-    <w:abstractNumId w:val="5"/>
+    <w:abstractNumId w:val="6"/>
   </w:num>
   <w:num w:numId="2">
-    <w:abstractNumId w:val="6"/>
+    <w:abstractNumId w:val="7"/>
   </w:num>
   <w:num w:numId="3">
-    <w:abstractNumId w:val="1"/>
+    <w:abstractNumId w:val="2"/>
   </w:num>
   <w:num w:numId="4">
-    <w:abstractNumId w:val="3"/>
+    <w:abstractNumId w:val="4"/>
   </w:num>
   <w:num w:numId="5">
-    <w:abstractNumId w:val="2"/>
+    <w:abstractNumId w:val="3"/>
   </w:num>
   <w:num w:numId="6">
     <w:abstractNumId w:val="0"/>
   </w:num>
   <w:num w:numId="7">
-    <w:abstractNumId w:val="4"/>
+    <w:abstractNumId w:val="5"/>
+  </w:num>
+  <w:num w:numId="8">
+    <w:abstractNumId w:val="1"/>
+  </w:num>
+  <w:num w:numId="9">
+    <w:abstractNumId w:val="8"/>
   </w:num>
 </w:numbering>
 </file>
@@ -2845,6 +5071,52 @@
       <w:szCs w:val="26"/>
     </w:rPr>
   </w:style>
+  <w:style w:type="paragraph" w:styleId="Heading3">
+    <w:name w:val="heading 3"/>
+    <w:basedOn w:val="Normal"/>
+    <w:next w:val="Normal"/>
+    <w:link w:val="Heading3Char"/>
+    <w:uiPriority w:val="9"/>
+    <w:unhideWhenUsed/>
+    <w:qFormat/>
+    <w:rsid w:val="00887CBE"/>
+    <w:pPr>
+      <w:keepNext/>
+      <w:keepLines/>
+      <w:spacing w:before="200" w:after="0"/>
+      <w:outlineLvl w:val="2"/>
+    </w:pPr>
+    <w:rPr>
+      <w:rFonts w:asciiTheme="majorHAnsi" w:eastAsiaTheme="majorEastAsia" w:hAnsiTheme="majorHAnsi" w:cstheme="majorBidi"/>
+      <w:b/>
+      <w:bCs/>
+      <w:color w:val="4F81BD" w:themeColor="accent1"/>
+    </w:rPr>
+  </w:style>
+  <w:style w:type="paragraph" w:styleId="Heading4">
+    <w:name w:val="heading 4"/>
+    <w:basedOn w:val="Normal"/>
+    <w:next w:val="Normal"/>
+    <w:link w:val="Heading4Char"/>
+    <w:uiPriority w:val="9"/>
+    <w:unhideWhenUsed/>
+    <w:qFormat/>
+    <w:rsid w:val="00887CBE"/>
+    <w:pPr>
+      <w:keepNext/>
+      <w:keepLines/>
+      <w:spacing w:before="200" w:after="0"/>
+      <w:outlineLvl w:val="3"/>
+    </w:pPr>
+    <w:rPr>
+      <w:rFonts w:asciiTheme="majorHAnsi" w:eastAsiaTheme="majorEastAsia" w:hAnsiTheme="majorHAnsi" w:cstheme="majorBidi"/>
+      <w:b/>
+      <w:bCs/>
+      <w:i/>
+      <w:iCs/>
+      <w:color w:val="4F81BD" w:themeColor="accent1"/>
+    </w:rPr>
+  </w:style>
   <w:style w:type="character" w:default="1" w:styleId="DefaultParagraphFont">
     <w:name w:val="Default Paragraph Font"/>
     <w:uiPriority w:val="1"/>
@@ -2981,6 +5253,34 @@
         <w:insideV w:val="single" w:sz="4" w:space="0" w:color="auto"/>
       </w:tblBorders>
     </w:tblPr>
+  </w:style>
+  <w:style w:type="character" w:customStyle="1" w:styleId="Heading3Char">
+    <w:name w:val="Heading 3 Char"/>
+    <w:basedOn w:val="DefaultParagraphFont"/>
+    <w:link w:val="Heading3"/>
+    <w:uiPriority w:val="9"/>
+    <w:rsid w:val="00887CBE"/>
+    <w:rPr>
+      <w:rFonts w:asciiTheme="majorHAnsi" w:eastAsiaTheme="majorEastAsia" w:hAnsiTheme="majorHAnsi" w:cstheme="majorBidi"/>
+      <w:b/>
+      <w:bCs/>
+      <w:color w:val="4F81BD" w:themeColor="accent1"/>
+    </w:rPr>
+  </w:style>
+  <w:style w:type="character" w:customStyle="1" w:styleId="Heading4Char">
+    <w:name w:val="Heading 4 Char"/>
+    <w:basedOn w:val="DefaultParagraphFont"/>
+    <w:link w:val="Heading4"/>
+    <w:uiPriority w:val="9"/>
+    <w:rsid w:val="00887CBE"/>
+    <w:rPr>
+      <w:rFonts w:asciiTheme="majorHAnsi" w:eastAsiaTheme="majorEastAsia" w:hAnsiTheme="majorHAnsi" w:cstheme="majorBidi"/>
+      <w:b/>
+      <w:bCs/>
+      <w:i/>
+      <w:iCs/>
+      <w:color w:val="4F81BD" w:themeColor="accent1"/>
+    </w:rPr>
   </w:style>
 </w:styles>
 </file>
@@ -3192,6 +5492,52 @@
       <w:szCs w:val="26"/>
     </w:rPr>
   </w:style>
+  <w:style w:type="paragraph" w:styleId="Heading3">
+    <w:name w:val="heading 3"/>
+    <w:basedOn w:val="Normal"/>
+    <w:next w:val="Normal"/>
+    <w:link w:val="Heading3Char"/>
+    <w:uiPriority w:val="9"/>
+    <w:unhideWhenUsed/>
+    <w:qFormat/>
+    <w:rsid w:val="00887CBE"/>
+    <w:pPr>
+      <w:keepNext/>
+      <w:keepLines/>
+      <w:spacing w:before="200" w:after="0"/>
+      <w:outlineLvl w:val="2"/>
+    </w:pPr>
+    <w:rPr>
+      <w:rFonts w:asciiTheme="majorHAnsi" w:eastAsiaTheme="majorEastAsia" w:hAnsiTheme="majorHAnsi" w:cstheme="majorBidi"/>
+      <w:b/>
+      <w:bCs/>
+      <w:color w:val="4F81BD" w:themeColor="accent1"/>
+    </w:rPr>
+  </w:style>
+  <w:style w:type="paragraph" w:styleId="Heading4">
+    <w:name w:val="heading 4"/>
+    <w:basedOn w:val="Normal"/>
+    <w:next w:val="Normal"/>
+    <w:link w:val="Heading4Char"/>
+    <w:uiPriority w:val="9"/>
+    <w:unhideWhenUsed/>
+    <w:qFormat/>
+    <w:rsid w:val="00887CBE"/>
+    <w:pPr>
+      <w:keepNext/>
+      <w:keepLines/>
+      <w:spacing w:before="200" w:after="0"/>
+      <w:outlineLvl w:val="3"/>
+    </w:pPr>
+    <w:rPr>
+      <w:rFonts w:asciiTheme="majorHAnsi" w:eastAsiaTheme="majorEastAsia" w:hAnsiTheme="majorHAnsi" w:cstheme="majorBidi"/>
+      <w:b/>
+      <w:bCs/>
+      <w:i/>
+      <w:iCs/>
+      <w:color w:val="4F81BD" w:themeColor="accent1"/>
+    </w:rPr>
+  </w:style>
   <w:style w:type="character" w:default="1" w:styleId="DefaultParagraphFont">
     <w:name w:val="Default Paragraph Font"/>
     <w:uiPriority w:val="1"/>
@@ -3328,6 +5674,34 @@
         <w:insideV w:val="single" w:sz="4" w:space="0" w:color="auto"/>
       </w:tblBorders>
     </w:tblPr>
+  </w:style>
+  <w:style w:type="character" w:customStyle="1" w:styleId="Heading3Char">
+    <w:name w:val="Heading 3 Char"/>
+    <w:basedOn w:val="DefaultParagraphFont"/>
+    <w:link w:val="Heading3"/>
+    <w:uiPriority w:val="9"/>
+    <w:rsid w:val="00887CBE"/>
+    <w:rPr>
+      <w:rFonts w:asciiTheme="majorHAnsi" w:eastAsiaTheme="majorEastAsia" w:hAnsiTheme="majorHAnsi" w:cstheme="majorBidi"/>
+      <w:b/>
+      <w:bCs/>
+      <w:color w:val="4F81BD" w:themeColor="accent1"/>
+    </w:rPr>
+  </w:style>
+  <w:style w:type="character" w:customStyle="1" w:styleId="Heading4Char">
+    <w:name w:val="Heading 4 Char"/>
+    <w:basedOn w:val="DefaultParagraphFont"/>
+    <w:link w:val="Heading4"/>
+    <w:uiPriority w:val="9"/>
+    <w:rsid w:val="00887CBE"/>
+    <w:rPr>
+      <w:rFonts w:asciiTheme="majorHAnsi" w:eastAsiaTheme="majorEastAsia" w:hAnsiTheme="majorHAnsi" w:cstheme="majorBidi"/>
+      <w:b/>
+      <w:bCs/>
+      <w:i/>
+      <w:iCs/>
+      <w:color w:val="4F81BD" w:themeColor="accent1"/>
+    </w:rPr>
   </w:style>
 </w:styles>
 </file>

</xml_diff>

<commit_message>
First Spark  smoke test working
Create and write a dataframe.
</commit_message>
<xml_diff>
--- a/dev-topics-bigdata/documentation/InstallApacheSparkonWindows10.docx
+++ b/dev-topics-bigdata/documentation/InstallApacheSparkonWindows10.docx
@@ -1604,11 +1604,31 @@
       <w:r>
         <w:rPr>
           <w:rFonts w:ascii="Lucida Console" w:hAnsi="Lucida Console"/>
+          <w:b/>
           <w:i/>
           <w:sz w:val="20"/>
           <w:szCs w:val="20"/>
         </w:rPr>
-        <w:t>spark.local.dir                    D:\Temp</w:t>
+        <w:t>spark.local.dir</w:t>
+      </w:r>
+      <w:r>
+        <w:rPr>
+          <w:rFonts w:ascii="Lucida Console" w:hAnsi="Lucida Console"/>
+          <w:i/>
+          <w:sz w:val="20"/>
+          <w:szCs w:val="20"/>
+        </w:rPr>
+        <w:t xml:space="preserve">                    </w:t>
+      </w:r>
+      <w:r>
+        <w:rPr>
+          <w:rFonts w:ascii="Lucida Console" w:hAnsi="Lucida Console"/>
+          <w:b/>
+          <w:i/>
+          <w:sz w:val="20"/>
+          <w:szCs w:val="20"/>
+        </w:rPr>
+        <w:t>D:\Temp</w:t>
       </w:r>
     </w:p>
     <w:p>
@@ -1659,7 +1679,15 @@
         <w:spacing w:after="0" w:line="240" w:lineRule="auto"/>
       </w:pPr>
       <w:r>
-        <w:t>Spark and Hadoop tools are located for use with these environment variables that you need to define:</w:t>
+        <w:t xml:space="preserve">Spark and Hadoop tools are located for </w:t>
+      </w:r>
+      <w:r>
+        <w:t xml:space="preserve">runtime </w:t>
+      </w:r>
+      <w:bookmarkStart w:id="0" w:name="_GoBack"/>
+      <w:bookmarkEnd w:id="0"/>
+      <w:r>
+        <w:t>use with these environment variables that you need to define:</w:t>
       </w:r>
     </w:p>
     <w:p>
@@ -1688,6 +1716,11 @@
     <w:p>
       <w:pPr>
         <w:spacing w:after="0" w:line="240" w:lineRule="auto"/>
+        <w:rPr>
+          <w:rFonts w:ascii="Lucida Console" w:hAnsi="Lucida Console"/>
+          <w:sz w:val="20"/>
+          <w:szCs w:val="20"/>
+        </w:rPr>
       </w:pPr>
       <w:r>
         <w:rPr>
@@ -1696,6 +1729,42 @@
           <w:szCs w:val="20"/>
         </w:rPr>
         <w:t>SPARK_HOME=D:\util\spark-3.4.1-bin-hadoop3-scala2.13</w:t>
+      </w:r>
+    </w:p>
+    <w:p>
+      <w:pPr>
+        <w:spacing w:after="0" w:line="240" w:lineRule="auto"/>
+        <w:rPr>
+          <w:rFonts w:ascii="Lucida Console" w:hAnsi="Lucida Console"/>
+          <w:sz w:val="20"/>
+          <w:szCs w:val="20"/>
+        </w:rPr>
+      </w:pPr>
+      <w:r>
+        <w:rPr>
+          <w:rFonts w:ascii="Lucida Console" w:hAnsi="Lucida Console"/>
+          <w:sz w:val="20"/>
+          <w:szCs w:val="20"/>
+        </w:rPr>
+        <w:t>PYSPARK_DRIVER_PYTHON=python</w:t>
+      </w:r>
+    </w:p>
+    <w:p>
+      <w:pPr>
+        <w:spacing w:after="0" w:line="240" w:lineRule="auto"/>
+        <w:rPr>
+          <w:rFonts w:ascii="Lucida Console" w:hAnsi="Lucida Console"/>
+          <w:sz w:val="20"/>
+          <w:szCs w:val="20"/>
+        </w:rPr>
+      </w:pPr>
+      <w:r>
+        <w:rPr>
+          <w:rFonts w:ascii="Lucida Console" w:hAnsi="Lucida Console"/>
+          <w:sz w:val="20"/>
+          <w:szCs w:val="20"/>
+        </w:rPr>
+        <w:t>PYSPARK_PYTHON=python</w:t>
       </w:r>
     </w:p>
     <w:p>
@@ -2226,6 +2295,7 @@
           <w:b/>
           <w:i/>
         </w:rPr>
+        <w:lastRenderedPageBreak/>
         <w:t>Important Note</w:t>
       </w:r>
       <w:r>
@@ -2276,7 +2346,6 @@
         <w:pStyle w:val="Heading4"/>
       </w:pPr>
       <w:r>
-        <w:lastRenderedPageBreak/>
         <w:t>Optional Scratch Work Area Verification</w:t>
       </w:r>
     </w:p>
@@ -2444,8 +2513,6 @@
       <w:r>
         <w:t>, you should see something like this</w:t>
       </w:r>
-      <w:bookmarkStart w:id="0" w:name="_GoBack"/>
-      <w:bookmarkEnd w:id="0"/>
       <w:r>
         <w:t>:</w:t>
       </w:r>
@@ -3036,6 +3103,7 @@
         <w:spacing w:before="0" w:line="240" w:lineRule="auto"/>
       </w:pPr>
       <w:r>
+        <w:lastRenderedPageBreak/>
         <w:t>Winutil</w:t>
       </w:r>
       <w:r>
@@ -3080,11 +3148,7 @@
         <w:t>winutils</w:t>
       </w:r>
       <w:r>
-        <w:t xml:space="preserve"> artifacts on Windows </w:t>
-      </w:r>
-      <w:r>
-        <w:lastRenderedPageBreak/>
-        <w:t xml:space="preserve">with C++; and they may reference the </w:t>
+        <w:t xml:space="preserve"> artifacts on Windows with C++; and they may reference the </w:t>
       </w:r>
       <w:r>
         <w:rPr>
@@ -3841,6 +3905,7 @@
         <w:spacing w:before="0" w:line="240" w:lineRule="auto"/>
       </w:pPr>
       <w:r>
+        <w:lastRenderedPageBreak/>
         <w:t>Sss</w:t>
       </w:r>
     </w:p>

</xml_diff>

<commit_message>
Initial changes to Spark install
</commit_message>
<xml_diff>
--- a/dev-topics-bigdata/documentation/InstallApacheSparkonWindows10.docx
+++ b/dev-topics-bigdata/documentation/InstallApacheSparkonWindows10.docx
@@ -1,6 +1,6 @@
 
 <file path=word/document.xml><?xml version="1.0" encoding="utf-8"?>
-<w:document xmlns:wpc="http://schemas.microsoft.com/office/word/2010/wordprocessingCanvas" xmlns:mc="http://schemas.openxmlformats.org/markup-compatibility/2006" xmlns:o="urn:schemas-microsoft-com:office:office" xmlns:r="http://schemas.openxmlformats.org/officeDocument/2006/relationships" xmlns:m="http://schemas.openxmlformats.org/officeDocument/2006/math" xmlns:v="urn:schemas-microsoft-com:vml" xmlns:wp14="http://schemas.microsoft.com/office/word/2010/wordprocessingDrawing" xmlns:wp="http://schemas.openxmlformats.org/drawingml/2006/wordprocessingDrawing" xmlns:w10="urn:schemas-microsoft-com:office:word" xmlns:w="http://schemas.openxmlformats.org/wordprocessingml/2006/main" xmlns:w14="http://schemas.microsoft.com/office/word/2010/wordml" xmlns:wpg="http://schemas.microsoft.com/office/word/2010/wordprocessingGroup" xmlns:wpi="http://schemas.microsoft.com/office/word/2010/wordprocessingInk" xmlns:wne="http://schemas.microsoft.com/office/word/2006/wordml" xmlns:wps="http://schemas.microsoft.com/office/word/2010/wordprocessingShape" mc:Ignorable="w14 wp14">
+<w:document xmlns:wpc="http://schemas.microsoft.com/office/word/2010/wordprocessingCanvas" xmlns:cx="http://schemas.microsoft.com/office/drawing/2014/chartex" xmlns:cx1="http://schemas.microsoft.com/office/drawing/2015/9/8/chartex" xmlns:cx2="http://schemas.microsoft.com/office/drawing/2015/10/21/chartex" xmlns:cx3="http://schemas.microsoft.com/office/drawing/2016/5/9/chartex" xmlns:cx4="http://schemas.microsoft.com/office/drawing/2016/5/10/chartex" xmlns:cx5="http://schemas.microsoft.com/office/drawing/2016/5/11/chartex" xmlns:cx6="http://schemas.microsoft.com/office/drawing/2016/5/12/chartex" xmlns:cx7="http://schemas.microsoft.com/office/drawing/2016/5/13/chartex" xmlns:cx8="http://schemas.microsoft.com/office/drawing/2016/5/14/chartex" xmlns:mc="http://schemas.openxmlformats.org/markup-compatibility/2006" xmlns:aink="http://schemas.microsoft.com/office/drawing/2016/ink" xmlns:am3d="http://schemas.microsoft.com/office/drawing/2017/model3d" xmlns:o="urn:schemas-microsoft-com:office:office" xmlns:oel="http://schemas.microsoft.com/office/2019/extlst" xmlns:r="http://schemas.openxmlformats.org/officeDocument/2006/relationships" xmlns:m="http://schemas.openxmlformats.org/officeDocument/2006/math" xmlns:v="urn:schemas-microsoft-com:vml" xmlns:wp14="http://schemas.microsoft.com/office/word/2010/wordprocessingDrawing" xmlns:wp="http://schemas.openxmlformats.org/drawingml/2006/wordprocessingDrawing" xmlns:w10="urn:schemas-microsoft-com:office:word" xmlns:w="http://schemas.openxmlformats.org/wordprocessingml/2006/main" xmlns:w14="http://schemas.microsoft.com/office/word/2010/wordml" xmlns:w15="http://schemas.microsoft.com/office/word/2012/wordml" xmlns:w16cex="http://schemas.microsoft.com/office/word/2018/wordml/cex" xmlns:w16cid="http://schemas.microsoft.com/office/word/2016/wordml/cid" xmlns:w16="http://schemas.microsoft.com/office/word/2018/wordml" xmlns:w16du="http://schemas.microsoft.com/office/word/2023/wordml/word16du" xmlns:w16sdtdh="http://schemas.microsoft.com/office/word/2020/wordml/sdtdatahash" xmlns:w16se="http://schemas.microsoft.com/office/word/2015/wordml/symex" xmlns:wpg="http://schemas.microsoft.com/office/word/2010/wordprocessingGroup" xmlns:wpi="http://schemas.microsoft.com/office/word/2010/wordprocessingInk" xmlns:wne="http://schemas.microsoft.com/office/word/2006/wordml" xmlns:wps="http://schemas.microsoft.com/office/word/2010/wordprocessingShape" mc:Ignorable="w14 w15 w16se w16cid w16 w16cex w16sdtdh w16du wp14">
   <w:body>
     <w:p>
       <w:pPr>
@@ -313,8 +313,19 @@
           <w:sz w:val="20"/>
           <w:szCs w:val="20"/>
         </w:rPr>
-        <w:t>dir/s spark_support_tools</w:t>
-      </w:r>
+        <w:t xml:space="preserve">dir/s </w:t>
+      </w:r>
+      <w:proofErr w:type="spellStart"/>
+      <w:r>
+        <w:rPr>
+          <w:rFonts w:ascii="Lucida Console" w:hAnsi="Lucida Console"/>
+          <w:b/>
+          <w:sz w:val="20"/>
+          <w:szCs w:val="20"/>
+        </w:rPr>
+        <w:t>spark_support_tools</w:t>
+      </w:r>
+      <w:proofErr w:type="spellEnd"/>
     </w:p>
     <w:p>
       <w:pPr>
@@ -359,43 +370,97 @@
           <w:sz w:val="20"/>
           <w:szCs w:val="20"/>
         </w:rPr>
-        <w:t>08/04/2023  06:11 PM       397,281,767 spark-3.4.1-bin-hadoop3-scala2.13.tgz</w:t>
-      </w:r>
-    </w:p>
-    <w:p>
-      <w:pPr>
-        <w:spacing w:after="0" w:line="240" w:lineRule="auto"/>
-        <w:rPr>
-          <w:rFonts w:ascii="Lucida Console" w:hAnsi="Lucida Console"/>
-          <w:sz w:val="20"/>
-          <w:szCs w:val="20"/>
-        </w:rPr>
-      </w:pPr>
-      <w:r>
-        <w:rPr>
-          <w:rFonts w:ascii="Lucida Console" w:hAnsi="Lucida Console"/>
-          <w:sz w:val="20"/>
-          <w:szCs w:val="20"/>
-        </w:rPr>
-        <w:t>08/04/2023  06:07 PM    &lt;DIR&gt;          winutils_3_3_5</w:t>
-      </w:r>
-    </w:p>
-    <w:p>
-      <w:pPr>
-        <w:spacing w:after="0" w:line="240" w:lineRule="auto"/>
-        <w:rPr>
-          <w:rFonts w:ascii="Lucida Console" w:hAnsi="Lucida Console"/>
-          <w:sz w:val="20"/>
-          <w:szCs w:val="20"/>
-        </w:rPr>
-      </w:pPr>
-      <w:r>
-        <w:rPr>
-          <w:rFonts w:ascii="Lucida Console" w:hAnsi="Lucida Console"/>
-          <w:sz w:val="20"/>
-          <w:szCs w:val="20"/>
-        </w:rPr>
-        <w:t xml:space="preserve">               1 File(s)    397,281,767 bytes</w:t>
+        <w:t>08/04/</w:t>
+      </w:r>
+      <w:proofErr w:type="gramStart"/>
+      <w:r>
+        <w:rPr>
+          <w:rFonts w:ascii="Lucida Console" w:hAnsi="Lucida Console"/>
+          <w:sz w:val="20"/>
+          <w:szCs w:val="20"/>
+        </w:rPr>
+        <w:t>2023  06:11</w:t>
+      </w:r>
+      <w:proofErr w:type="gramEnd"/>
+      <w:r>
+        <w:rPr>
+          <w:rFonts w:ascii="Lucida Console" w:hAnsi="Lucida Console"/>
+          <w:sz w:val="20"/>
+          <w:szCs w:val="20"/>
+        </w:rPr>
+        <w:t xml:space="preserve"> PM       397,281,767 spark-3.4.1-bin-hadoop3-scala2.13.tgz</w:t>
+      </w:r>
+    </w:p>
+    <w:p>
+      <w:pPr>
+        <w:spacing w:after="0" w:line="240" w:lineRule="auto"/>
+        <w:rPr>
+          <w:rFonts w:ascii="Lucida Console" w:hAnsi="Lucida Console"/>
+          <w:sz w:val="20"/>
+          <w:szCs w:val="20"/>
+        </w:rPr>
+      </w:pPr>
+      <w:r>
+        <w:rPr>
+          <w:rFonts w:ascii="Lucida Console" w:hAnsi="Lucida Console"/>
+          <w:sz w:val="20"/>
+          <w:szCs w:val="20"/>
+        </w:rPr>
+        <w:t>08/04/</w:t>
+      </w:r>
+      <w:proofErr w:type="gramStart"/>
+      <w:r>
+        <w:rPr>
+          <w:rFonts w:ascii="Lucida Console" w:hAnsi="Lucida Console"/>
+          <w:sz w:val="20"/>
+          <w:szCs w:val="20"/>
+        </w:rPr>
+        <w:t>2023  06:07</w:t>
+      </w:r>
+      <w:proofErr w:type="gramEnd"/>
+      <w:r>
+        <w:rPr>
+          <w:rFonts w:ascii="Lucida Console" w:hAnsi="Lucida Console"/>
+          <w:sz w:val="20"/>
+          <w:szCs w:val="20"/>
+        </w:rPr>
+        <w:t xml:space="preserve"> PM    &lt;DIR&gt;          winutils_3_3_5</w:t>
+      </w:r>
+    </w:p>
+    <w:p>
+      <w:pPr>
+        <w:spacing w:after="0" w:line="240" w:lineRule="auto"/>
+        <w:rPr>
+          <w:rFonts w:ascii="Lucida Console" w:hAnsi="Lucida Console"/>
+          <w:sz w:val="20"/>
+          <w:szCs w:val="20"/>
+        </w:rPr>
+      </w:pPr>
+      <w:r>
+        <w:rPr>
+          <w:rFonts w:ascii="Lucida Console" w:hAnsi="Lucida Console"/>
+          <w:sz w:val="20"/>
+          <w:szCs w:val="20"/>
+        </w:rPr>
+        <w:t xml:space="preserve">               1 File(</w:t>
+      </w:r>
+      <w:proofErr w:type="gramStart"/>
+      <w:r>
+        <w:rPr>
+          <w:rFonts w:ascii="Lucida Console" w:hAnsi="Lucida Console"/>
+          <w:sz w:val="20"/>
+          <w:szCs w:val="20"/>
+        </w:rPr>
+        <w:t xml:space="preserve">s)   </w:t>
+      </w:r>
+      <w:proofErr w:type="gramEnd"/>
+      <w:r>
+        <w:rPr>
+          <w:rFonts w:ascii="Lucida Console" w:hAnsi="Lucida Console"/>
+          <w:sz w:val="20"/>
+          <w:szCs w:val="20"/>
+        </w:rPr>
+        <w:t xml:space="preserve"> 397,281,767 bytes</w:t>
       </w:r>
     </w:p>
     <w:p>
@@ -451,61 +516,133 @@
           <w:sz w:val="20"/>
           <w:szCs w:val="20"/>
         </w:rPr>
-        <w:t>08/04/2023  05:55 PM            84,992 hadoop.dll</w:t>
-      </w:r>
-    </w:p>
-    <w:p>
-      <w:pPr>
-        <w:spacing w:after="0" w:line="240" w:lineRule="auto"/>
-        <w:rPr>
-          <w:rFonts w:ascii="Lucida Console" w:hAnsi="Lucida Console"/>
-          <w:sz w:val="20"/>
-          <w:szCs w:val="20"/>
-        </w:rPr>
-      </w:pPr>
-      <w:r>
-        <w:rPr>
-          <w:rFonts w:ascii="Lucida Console" w:hAnsi="Lucida Console"/>
-          <w:sz w:val="20"/>
-          <w:szCs w:val="20"/>
-        </w:rPr>
-        <w:t>08/04/2023  05:57 PM            38,622 hadoop.lib</w:t>
-      </w:r>
-    </w:p>
-    <w:p>
-      <w:pPr>
-        <w:spacing w:after="0" w:line="240" w:lineRule="auto"/>
-        <w:rPr>
-          <w:rFonts w:ascii="Lucida Console" w:hAnsi="Lucida Console"/>
-          <w:sz w:val="20"/>
-          <w:szCs w:val="20"/>
-        </w:rPr>
-      </w:pPr>
-      <w:r>
-        <w:rPr>
-          <w:rFonts w:ascii="Lucida Console" w:hAnsi="Lucida Console"/>
-          <w:sz w:val="20"/>
-          <w:szCs w:val="20"/>
-        </w:rPr>
-        <w:t>08/04/2023  05:57 PM         1,246,294 libwinutils.lib</w:t>
-      </w:r>
-    </w:p>
-    <w:p>
-      <w:pPr>
-        <w:spacing w:after="0" w:line="240" w:lineRule="auto"/>
-        <w:rPr>
-          <w:rFonts w:ascii="Lucida Console" w:hAnsi="Lucida Console"/>
-          <w:sz w:val="20"/>
-          <w:szCs w:val="20"/>
-        </w:rPr>
-      </w:pPr>
-      <w:r>
-        <w:rPr>
-          <w:rFonts w:ascii="Lucida Console" w:hAnsi="Lucida Console"/>
-          <w:sz w:val="20"/>
-          <w:szCs w:val="20"/>
-        </w:rPr>
-        <w:t>08/04/2023  06:07 PM           112,640 winutils.exe</w:t>
+        <w:t>08/04/</w:t>
+      </w:r>
+      <w:proofErr w:type="gramStart"/>
+      <w:r>
+        <w:rPr>
+          <w:rFonts w:ascii="Lucida Console" w:hAnsi="Lucida Console"/>
+          <w:sz w:val="20"/>
+          <w:szCs w:val="20"/>
+        </w:rPr>
+        <w:t>2023  05:55</w:t>
+      </w:r>
+      <w:proofErr w:type="gramEnd"/>
+      <w:r>
+        <w:rPr>
+          <w:rFonts w:ascii="Lucida Console" w:hAnsi="Lucida Console"/>
+          <w:sz w:val="20"/>
+          <w:szCs w:val="20"/>
+        </w:rPr>
+        <w:t xml:space="preserve"> PM            84,992 hadoop.dll</w:t>
+      </w:r>
+    </w:p>
+    <w:p>
+      <w:pPr>
+        <w:spacing w:after="0" w:line="240" w:lineRule="auto"/>
+        <w:rPr>
+          <w:rFonts w:ascii="Lucida Console" w:hAnsi="Lucida Console"/>
+          <w:sz w:val="20"/>
+          <w:szCs w:val="20"/>
+        </w:rPr>
+      </w:pPr>
+      <w:r>
+        <w:rPr>
+          <w:rFonts w:ascii="Lucida Console" w:hAnsi="Lucida Console"/>
+          <w:sz w:val="20"/>
+          <w:szCs w:val="20"/>
+        </w:rPr>
+        <w:t>08/04/</w:t>
+      </w:r>
+      <w:proofErr w:type="gramStart"/>
+      <w:r>
+        <w:rPr>
+          <w:rFonts w:ascii="Lucida Console" w:hAnsi="Lucida Console"/>
+          <w:sz w:val="20"/>
+          <w:szCs w:val="20"/>
+        </w:rPr>
+        <w:t>2023  05:57</w:t>
+      </w:r>
+      <w:proofErr w:type="gramEnd"/>
+      <w:r>
+        <w:rPr>
+          <w:rFonts w:ascii="Lucida Console" w:hAnsi="Lucida Console"/>
+          <w:sz w:val="20"/>
+          <w:szCs w:val="20"/>
+        </w:rPr>
+        <w:t xml:space="preserve"> PM            38,622 hadoop.lib</w:t>
+      </w:r>
+    </w:p>
+    <w:p>
+      <w:pPr>
+        <w:spacing w:after="0" w:line="240" w:lineRule="auto"/>
+        <w:rPr>
+          <w:rFonts w:ascii="Lucida Console" w:hAnsi="Lucida Console"/>
+          <w:sz w:val="20"/>
+          <w:szCs w:val="20"/>
+        </w:rPr>
+      </w:pPr>
+      <w:r>
+        <w:rPr>
+          <w:rFonts w:ascii="Lucida Console" w:hAnsi="Lucida Console"/>
+          <w:sz w:val="20"/>
+          <w:szCs w:val="20"/>
+        </w:rPr>
+        <w:t>08/04/</w:t>
+      </w:r>
+      <w:proofErr w:type="gramStart"/>
+      <w:r>
+        <w:rPr>
+          <w:rFonts w:ascii="Lucida Console" w:hAnsi="Lucida Console"/>
+          <w:sz w:val="20"/>
+          <w:szCs w:val="20"/>
+        </w:rPr>
+        <w:t>2023  05:57</w:t>
+      </w:r>
+      <w:proofErr w:type="gramEnd"/>
+      <w:r>
+        <w:rPr>
+          <w:rFonts w:ascii="Lucida Console" w:hAnsi="Lucida Console"/>
+          <w:sz w:val="20"/>
+          <w:szCs w:val="20"/>
+        </w:rPr>
+        <w:t xml:space="preserve"> PM         1,246,294 libwinutils.lib</w:t>
+      </w:r>
+    </w:p>
+    <w:p>
+      <w:pPr>
+        <w:spacing w:after="0" w:line="240" w:lineRule="auto"/>
+        <w:rPr>
+          <w:rFonts w:ascii="Lucida Console" w:hAnsi="Lucida Console"/>
+          <w:sz w:val="20"/>
+          <w:szCs w:val="20"/>
+        </w:rPr>
+      </w:pPr>
+      <w:r>
+        <w:rPr>
+          <w:rFonts w:ascii="Lucida Console" w:hAnsi="Lucida Console"/>
+          <w:sz w:val="20"/>
+          <w:szCs w:val="20"/>
+        </w:rPr>
+        <w:t>08/04/</w:t>
+      </w:r>
+      <w:proofErr w:type="gramStart"/>
+      <w:r>
+        <w:rPr>
+          <w:rFonts w:ascii="Lucida Console" w:hAnsi="Lucida Console"/>
+          <w:sz w:val="20"/>
+          <w:szCs w:val="20"/>
+        </w:rPr>
+        <w:t>2023  06:07</w:t>
+      </w:r>
+      <w:proofErr w:type="gramEnd"/>
+      <w:r>
+        <w:rPr>
+          <w:rFonts w:ascii="Lucida Console" w:hAnsi="Lucida Console"/>
+          <w:sz w:val="20"/>
+          <w:szCs w:val="20"/>
+        </w:rPr>
+        <w:t xml:space="preserve"> PM           112,640 winutils.exe</w:t>
       </w:r>
     </w:p>
     <w:p>
@@ -730,31 +867,69 @@
           <w:szCs w:val="20"/>
         </w:rPr>
       </w:pPr>
-      <w:r>
-        <w:rPr>
-          <w:rFonts w:ascii="Lucida Console" w:hAnsi="Lucida Console"/>
-          <w:sz w:val="20"/>
-          <w:szCs w:val="20"/>
-        </w:rPr>
-        <w:t>Java(TM) SE Runtime Environment (build 17.0.6+9-LTS-190)</w:t>
-      </w:r>
-    </w:p>
-    <w:p>
-      <w:pPr>
-        <w:spacing w:after="0" w:line="240" w:lineRule="auto"/>
-        <w:rPr>
-          <w:rFonts w:ascii="Lucida Console" w:hAnsi="Lucida Console"/>
-          <w:sz w:val="20"/>
-          <w:szCs w:val="20"/>
-        </w:rPr>
-      </w:pPr>
-      <w:r>
-        <w:rPr>
-          <w:rFonts w:ascii="Lucida Console" w:hAnsi="Lucida Console"/>
-          <w:sz w:val="20"/>
-          <w:szCs w:val="20"/>
-        </w:rPr>
-        <w:t>Java HotSpot(TM) 64-Bit Server VM (build 17.0.6+9-LTS-190, mixed mode, sharing)</w:t>
+      <w:proofErr w:type="gramStart"/>
+      <w:r>
+        <w:rPr>
+          <w:rFonts w:ascii="Lucida Console" w:hAnsi="Lucida Console"/>
+          <w:sz w:val="20"/>
+          <w:szCs w:val="20"/>
+        </w:rPr>
+        <w:t>Java(</w:t>
+      </w:r>
+      <w:proofErr w:type="gramEnd"/>
+      <w:r>
+        <w:rPr>
+          <w:rFonts w:ascii="Lucida Console" w:hAnsi="Lucida Console"/>
+          <w:sz w:val="20"/>
+          <w:szCs w:val="20"/>
+        </w:rPr>
+        <w:t>TM) SE Runtime Environment (build 17.0.6+9-LTS-190)</w:t>
+      </w:r>
+    </w:p>
+    <w:p>
+      <w:pPr>
+        <w:spacing w:after="0" w:line="240" w:lineRule="auto"/>
+        <w:rPr>
+          <w:rFonts w:ascii="Lucida Console" w:hAnsi="Lucida Console"/>
+          <w:sz w:val="20"/>
+          <w:szCs w:val="20"/>
+        </w:rPr>
+      </w:pPr>
+      <w:r>
+        <w:rPr>
+          <w:rFonts w:ascii="Lucida Console" w:hAnsi="Lucida Console"/>
+          <w:sz w:val="20"/>
+          <w:szCs w:val="20"/>
+        </w:rPr>
+        <w:t xml:space="preserve">Java </w:t>
+      </w:r>
+      <w:proofErr w:type="spellStart"/>
+      <w:proofErr w:type="gramStart"/>
+      <w:r>
+        <w:rPr>
+          <w:rFonts w:ascii="Lucida Console" w:hAnsi="Lucida Console"/>
+          <w:sz w:val="20"/>
+          <w:szCs w:val="20"/>
+        </w:rPr>
+        <w:t>HotSpot</w:t>
+      </w:r>
+      <w:proofErr w:type="spellEnd"/>
+      <w:r>
+        <w:rPr>
+          <w:rFonts w:ascii="Lucida Console" w:hAnsi="Lucida Console"/>
+          <w:sz w:val="20"/>
+          <w:szCs w:val="20"/>
+        </w:rPr>
+        <w:t>(</w:t>
+      </w:r>
+      <w:proofErr w:type="gramEnd"/>
+      <w:r>
+        <w:rPr>
+          <w:rFonts w:ascii="Lucida Console" w:hAnsi="Lucida Console"/>
+          <w:sz w:val="20"/>
+          <w:szCs w:val="20"/>
+        </w:rPr>
+        <w:t>TM) 64-Bit Server VM (build 17.0.6+9-LTS-190, mixed mode, sharing)</w:t>
       </w:r>
     </w:p>
     <w:p>
@@ -809,7 +984,25 @@
           <w:sz w:val="20"/>
           <w:szCs w:val="20"/>
         </w:rPr>
-        <w:t>Python 3.11.4 (tags/v3.11.4:d2340ef, Jun  7 2023, 05:45:37) [MSC v.1934 64 bit (AMD64)] on win32</w:t>
+        <w:t>Python 3.11.4 (tags/v3.11.</w:t>
+      </w:r>
+      <w:proofErr w:type="gramStart"/>
+      <w:r>
+        <w:rPr>
+          <w:rFonts w:ascii="Lucida Console" w:hAnsi="Lucida Console"/>
+          <w:sz w:val="20"/>
+          <w:szCs w:val="20"/>
+        </w:rPr>
+        <w:t>4:d</w:t>
+      </w:r>
+      <w:proofErr w:type="gramEnd"/>
+      <w:r>
+        <w:rPr>
+          <w:rFonts w:ascii="Lucida Console" w:hAnsi="Lucida Console"/>
+          <w:sz w:val="20"/>
+          <w:szCs w:val="20"/>
+        </w:rPr>
+        <w:t>2340ef, Jun  7 2023, 05:45:37) [MSC v.1934 64 bit (AMD64)] on win32</w:t>
       </w:r>
     </w:p>
     <w:p>
@@ -840,7 +1033,25 @@
           <w:sz w:val="20"/>
           <w:szCs w:val="20"/>
         </w:rPr>
-        <w:t>&gt;&gt;&gt; quit()</w:t>
+        <w:t xml:space="preserve">&gt;&gt;&gt; </w:t>
+      </w:r>
+      <w:proofErr w:type="gramStart"/>
+      <w:r>
+        <w:rPr>
+          <w:rFonts w:ascii="Lucida Console" w:hAnsi="Lucida Console"/>
+          <w:sz w:val="20"/>
+          <w:szCs w:val="20"/>
+        </w:rPr>
+        <w:t>quit(</w:t>
+      </w:r>
+      <w:proofErr w:type="gramEnd"/>
+      <w:r>
+        <w:rPr>
+          <w:rFonts w:ascii="Lucida Console" w:hAnsi="Lucida Console"/>
+          <w:sz w:val="20"/>
+          <w:szCs w:val="20"/>
+        </w:rPr>
+        <w:t>)</w:t>
       </w:r>
     </w:p>
     <w:p>
@@ -919,6 +1130,7 @@
       <w:r>
         <w:t xml:space="preserve">Extract the required software with 7zip; two intermediates, </w:t>
       </w:r>
+      <w:proofErr w:type="spellStart"/>
       <w:r>
         <w:rPr>
           <w:rFonts w:ascii="Lucida Console" w:hAnsi="Lucida Console"/>
@@ -927,6 +1139,7 @@
         </w:rPr>
         <w:t>tgz</w:t>
       </w:r>
+      <w:proofErr w:type="spellEnd"/>
       <w:r>
         <w:t xml:space="preserve"> to </w:t>
       </w:r>
@@ -1019,295 +1232,621 @@
           <w:sz w:val="20"/>
           <w:szCs w:val="20"/>
         </w:rPr>
-        <w:t>08/04/2023  06:17 PM    &lt;DIR&gt;          .</w:t>
-      </w:r>
-    </w:p>
-    <w:p>
-      <w:pPr>
-        <w:spacing w:after="0" w:line="240" w:lineRule="auto"/>
-        <w:rPr>
-          <w:rFonts w:ascii="Lucida Console" w:hAnsi="Lucida Console"/>
-          <w:sz w:val="20"/>
-          <w:szCs w:val="20"/>
-        </w:rPr>
-      </w:pPr>
-      <w:r>
-        <w:rPr>
-          <w:rFonts w:ascii="Lucida Console" w:hAnsi="Lucida Console"/>
-          <w:sz w:val="20"/>
-          <w:szCs w:val="20"/>
-        </w:rPr>
-        <w:t>08/04/2023  06:17 PM    &lt;DIR&gt;          ..</w:t>
-      </w:r>
-    </w:p>
-    <w:p>
-      <w:pPr>
-        <w:spacing w:after="0" w:line="240" w:lineRule="auto"/>
-        <w:rPr>
-          <w:rFonts w:ascii="Lucida Console" w:hAnsi="Lucida Console"/>
-          <w:sz w:val="20"/>
-          <w:szCs w:val="20"/>
-        </w:rPr>
-      </w:pPr>
-      <w:r>
-        <w:rPr>
-          <w:rFonts w:ascii="Lucida Console" w:hAnsi="Lucida Console"/>
-          <w:sz w:val="20"/>
-          <w:szCs w:val="20"/>
-        </w:rPr>
-        <w:t>06/19/2023  03:39 PM    &lt;DIR&gt;          bin</w:t>
-      </w:r>
-    </w:p>
-    <w:p>
-      <w:pPr>
-        <w:spacing w:after="0" w:line="240" w:lineRule="auto"/>
-        <w:rPr>
-          <w:rFonts w:ascii="Lucida Console" w:hAnsi="Lucida Console"/>
-          <w:sz w:val="20"/>
-          <w:szCs w:val="20"/>
-        </w:rPr>
-      </w:pPr>
-      <w:r>
-        <w:rPr>
-          <w:rFonts w:ascii="Lucida Console" w:hAnsi="Lucida Console"/>
-          <w:sz w:val="20"/>
-          <w:szCs w:val="20"/>
-        </w:rPr>
-        <w:t>06/19/2023  03:39 PM    &lt;DIR&gt;          conf</w:t>
-      </w:r>
-    </w:p>
-    <w:p>
-      <w:pPr>
-        <w:spacing w:after="0" w:line="240" w:lineRule="auto"/>
-        <w:rPr>
-          <w:rFonts w:ascii="Lucida Console" w:hAnsi="Lucida Console"/>
-          <w:sz w:val="20"/>
-          <w:szCs w:val="20"/>
-        </w:rPr>
-      </w:pPr>
-      <w:r>
-        <w:rPr>
-          <w:rFonts w:ascii="Lucida Console" w:hAnsi="Lucida Console"/>
-          <w:sz w:val="20"/>
-          <w:szCs w:val="20"/>
-        </w:rPr>
-        <w:t>06/19/2023  03:39 PM    &lt;DIR&gt;          data</w:t>
-      </w:r>
-    </w:p>
-    <w:p>
-      <w:pPr>
-        <w:spacing w:after="0" w:line="240" w:lineRule="auto"/>
-        <w:rPr>
-          <w:rFonts w:ascii="Lucida Console" w:hAnsi="Lucida Console"/>
-          <w:sz w:val="20"/>
-          <w:szCs w:val="20"/>
-        </w:rPr>
-      </w:pPr>
-      <w:r>
-        <w:rPr>
-          <w:rFonts w:ascii="Lucida Console" w:hAnsi="Lucida Console"/>
-          <w:sz w:val="20"/>
-          <w:szCs w:val="20"/>
-        </w:rPr>
-        <w:t>06/19/2023  03:39 PM    &lt;DIR&gt;          examples</w:t>
-      </w:r>
-    </w:p>
-    <w:p>
-      <w:pPr>
-        <w:spacing w:after="0" w:line="240" w:lineRule="auto"/>
-        <w:rPr>
-          <w:rFonts w:ascii="Lucida Console" w:hAnsi="Lucida Console"/>
-          <w:sz w:val="20"/>
-          <w:szCs w:val="20"/>
-        </w:rPr>
-      </w:pPr>
-      <w:r>
-        <w:rPr>
-          <w:rFonts w:ascii="Lucida Console" w:hAnsi="Lucida Console"/>
-          <w:sz w:val="20"/>
-          <w:szCs w:val="20"/>
-        </w:rPr>
-        <w:t>06/19/2023  03:39 PM    &lt;DIR&gt;          jars</w:t>
-      </w:r>
-    </w:p>
-    <w:p>
-      <w:pPr>
-        <w:spacing w:after="0" w:line="240" w:lineRule="auto"/>
-        <w:rPr>
-          <w:rFonts w:ascii="Lucida Console" w:hAnsi="Lucida Console"/>
-          <w:sz w:val="20"/>
-          <w:szCs w:val="20"/>
-        </w:rPr>
-      </w:pPr>
-      <w:r>
-        <w:rPr>
-          <w:rFonts w:ascii="Lucida Console" w:hAnsi="Lucida Console"/>
-          <w:sz w:val="20"/>
-          <w:szCs w:val="20"/>
-        </w:rPr>
-        <w:t>06/19/2023  03:39 PM    &lt;DIR&gt;          kubernetes</w:t>
-      </w:r>
-    </w:p>
-    <w:p>
-      <w:pPr>
-        <w:spacing w:after="0" w:line="240" w:lineRule="auto"/>
-        <w:rPr>
-          <w:rFonts w:ascii="Lucida Console" w:hAnsi="Lucida Console"/>
-          <w:sz w:val="20"/>
-          <w:szCs w:val="20"/>
-        </w:rPr>
-      </w:pPr>
-      <w:r>
-        <w:rPr>
-          <w:rFonts w:ascii="Lucida Console" w:hAnsi="Lucida Console"/>
-          <w:sz w:val="20"/>
-          <w:szCs w:val="20"/>
-        </w:rPr>
-        <w:t>06/19/2023  03:39 PM            22,982 LICENSE</w:t>
-      </w:r>
-    </w:p>
-    <w:p>
-      <w:pPr>
-        <w:spacing w:after="0" w:line="240" w:lineRule="auto"/>
-        <w:rPr>
-          <w:rFonts w:ascii="Lucida Console" w:hAnsi="Lucida Console"/>
-          <w:sz w:val="20"/>
-          <w:szCs w:val="20"/>
-        </w:rPr>
-      </w:pPr>
-      <w:r>
-        <w:rPr>
-          <w:rFonts w:ascii="Lucida Console" w:hAnsi="Lucida Console"/>
-          <w:sz w:val="20"/>
-          <w:szCs w:val="20"/>
-        </w:rPr>
-        <w:t>06/19/2023  03:39 PM    &lt;DIR&gt;          licenses</w:t>
-      </w:r>
-    </w:p>
-    <w:p>
-      <w:pPr>
-        <w:spacing w:after="0" w:line="240" w:lineRule="auto"/>
-        <w:rPr>
-          <w:rFonts w:ascii="Lucida Console" w:hAnsi="Lucida Console"/>
-          <w:sz w:val="20"/>
-          <w:szCs w:val="20"/>
-        </w:rPr>
-      </w:pPr>
-      <w:r>
-        <w:rPr>
-          <w:rFonts w:ascii="Lucida Console" w:hAnsi="Lucida Console"/>
-          <w:sz w:val="20"/>
-          <w:szCs w:val="20"/>
-        </w:rPr>
-        <w:t>06/19/2023  03:39 PM            57,842 NOTICE</w:t>
-      </w:r>
-    </w:p>
-    <w:p>
-      <w:pPr>
-        <w:spacing w:after="0" w:line="240" w:lineRule="auto"/>
-        <w:rPr>
-          <w:rFonts w:ascii="Lucida Console" w:hAnsi="Lucida Console"/>
-          <w:sz w:val="20"/>
-          <w:szCs w:val="20"/>
-        </w:rPr>
-      </w:pPr>
-      <w:r>
-        <w:rPr>
-          <w:rFonts w:ascii="Lucida Console" w:hAnsi="Lucida Console"/>
-          <w:sz w:val="20"/>
-          <w:szCs w:val="20"/>
-        </w:rPr>
-        <w:t>06/19/2023  03:39 PM    &lt;DIR&gt;          python</w:t>
-      </w:r>
-    </w:p>
-    <w:p>
-      <w:pPr>
-        <w:spacing w:after="0" w:line="240" w:lineRule="auto"/>
-        <w:rPr>
-          <w:rFonts w:ascii="Lucida Console" w:hAnsi="Lucida Console"/>
-          <w:sz w:val="20"/>
-          <w:szCs w:val="20"/>
-        </w:rPr>
-      </w:pPr>
-      <w:r>
-        <w:rPr>
-          <w:rFonts w:ascii="Lucida Console" w:hAnsi="Lucida Console"/>
-          <w:sz w:val="20"/>
-          <w:szCs w:val="20"/>
-        </w:rPr>
-        <w:t>06/19/2023  03:39 PM    &lt;DIR&gt;          R</w:t>
-      </w:r>
-    </w:p>
-    <w:p>
-      <w:pPr>
-        <w:spacing w:after="0" w:line="240" w:lineRule="auto"/>
-        <w:rPr>
-          <w:rFonts w:ascii="Lucida Console" w:hAnsi="Lucida Console"/>
-          <w:sz w:val="20"/>
-          <w:szCs w:val="20"/>
-        </w:rPr>
-      </w:pPr>
-      <w:r>
-        <w:rPr>
-          <w:rFonts w:ascii="Lucida Console" w:hAnsi="Lucida Console"/>
-          <w:sz w:val="20"/>
-          <w:szCs w:val="20"/>
-        </w:rPr>
-        <w:t>06/19/2023  03:39 PM             4,605 README.md</w:t>
-      </w:r>
-    </w:p>
-    <w:p>
-      <w:pPr>
-        <w:spacing w:after="0" w:line="240" w:lineRule="auto"/>
-        <w:rPr>
-          <w:rFonts w:ascii="Lucida Console" w:hAnsi="Lucida Console"/>
-          <w:sz w:val="20"/>
-          <w:szCs w:val="20"/>
-        </w:rPr>
-      </w:pPr>
-      <w:r>
-        <w:rPr>
-          <w:rFonts w:ascii="Lucida Console" w:hAnsi="Lucida Console"/>
-          <w:sz w:val="20"/>
-          <w:szCs w:val="20"/>
-        </w:rPr>
-        <w:t>06/19/2023  03:39 PM               165 RELEASE</w:t>
-      </w:r>
-    </w:p>
-    <w:p>
-      <w:pPr>
-        <w:spacing w:after="0" w:line="240" w:lineRule="auto"/>
-        <w:rPr>
-          <w:rFonts w:ascii="Lucida Console" w:hAnsi="Lucida Console"/>
-          <w:sz w:val="20"/>
-          <w:szCs w:val="20"/>
-        </w:rPr>
-      </w:pPr>
-      <w:r>
-        <w:rPr>
-          <w:rFonts w:ascii="Lucida Console" w:hAnsi="Lucida Console"/>
-          <w:sz w:val="20"/>
-          <w:szCs w:val="20"/>
-        </w:rPr>
-        <w:t>06/19/2023  03:39 PM    &lt;DIR&gt;          sbin</w:t>
-      </w:r>
-    </w:p>
-    <w:p>
-      <w:pPr>
-        <w:spacing w:after="0" w:line="240" w:lineRule="auto"/>
-        <w:rPr>
-          <w:rFonts w:ascii="Lucida Console" w:hAnsi="Lucida Console"/>
-          <w:sz w:val="20"/>
-          <w:szCs w:val="20"/>
-        </w:rPr>
-      </w:pPr>
-      <w:r>
-        <w:rPr>
-          <w:rFonts w:ascii="Lucida Console" w:hAnsi="Lucida Console"/>
-          <w:sz w:val="20"/>
-          <w:szCs w:val="20"/>
-        </w:rPr>
-        <w:t>06/19/2023  03:39 PM    &lt;DIR&gt;          yarn</w:t>
+        <w:t>08/04/</w:t>
+      </w:r>
+      <w:proofErr w:type="gramStart"/>
+      <w:r>
+        <w:rPr>
+          <w:rFonts w:ascii="Lucida Console" w:hAnsi="Lucida Console"/>
+          <w:sz w:val="20"/>
+          <w:szCs w:val="20"/>
+        </w:rPr>
+        <w:t>2023  06:17</w:t>
+      </w:r>
+      <w:proofErr w:type="gramEnd"/>
+      <w:r>
+        <w:rPr>
+          <w:rFonts w:ascii="Lucida Console" w:hAnsi="Lucida Console"/>
+          <w:sz w:val="20"/>
+          <w:szCs w:val="20"/>
+        </w:rPr>
+        <w:t xml:space="preserve"> PM    &lt;DIR&gt;          .</w:t>
+      </w:r>
+    </w:p>
+    <w:p>
+      <w:pPr>
+        <w:spacing w:after="0" w:line="240" w:lineRule="auto"/>
+        <w:rPr>
+          <w:rFonts w:ascii="Lucida Console" w:hAnsi="Lucida Console"/>
+          <w:sz w:val="20"/>
+          <w:szCs w:val="20"/>
+        </w:rPr>
+      </w:pPr>
+      <w:r>
+        <w:rPr>
+          <w:rFonts w:ascii="Lucida Console" w:hAnsi="Lucida Console"/>
+          <w:sz w:val="20"/>
+          <w:szCs w:val="20"/>
+        </w:rPr>
+        <w:t>08/04/</w:t>
+      </w:r>
+      <w:proofErr w:type="gramStart"/>
+      <w:r>
+        <w:rPr>
+          <w:rFonts w:ascii="Lucida Console" w:hAnsi="Lucida Console"/>
+          <w:sz w:val="20"/>
+          <w:szCs w:val="20"/>
+        </w:rPr>
+        <w:t>2023  06:17</w:t>
+      </w:r>
+      <w:proofErr w:type="gramEnd"/>
+      <w:r>
+        <w:rPr>
+          <w:rFonts w:ascii="Lucida Console" w:hAnsi="Lucida Console"/>
+          <w:sz w:val="20"/>
+          <w:szCs w:val="20"/>
+        </w:rPr>
+        <w:t xml:space="preserve"> PM    &lt;DIR&gt;          ..</w:t>
+      </w:r>
+    </w:p>
+    <w:p>
+      <w:pPr>
+        <w:spacing w:after="0" w:line="240" w:lineRule="auto"/>
+        <w:rPr>
+          <w:rFonts w:ascii="Lucida Console" w:hAnsi="Lucida Console"/>
+          <w:sz w:val="20"/>
+          <w:szCs w:val="20"/>
+        </w:rPr>
+      </w:pPr>
+      <w:r>
+        <w:rPr>
+          <w:rFonts w:ascii="Lucida Console" w:hAnsi="Lucida Console"/>
+          <w:sz w:val="20"/>
+          <w:szCs w:val="20"/>
+        </w:rPr>
+        <w:t>06/19/</w:t>
+      </w:r>
+      <w:proofErr w:type="gramStart"/>
+      <w:r>
+        <w:rPr>
+          <w:rFonts w:ascii="Lucida Console" w:hAnsi="Lucida Console"/>
+          <w:sz w:val="20"/>
+          <w:szCs w:val="20"/>
+        </w:rPr>
+        <w:t>2023  03:39</w:t>
+      </w:r>
+      <w:proofErr w:type="gramEnd"/>
+      <w:r>
+        <w:rPr>
+          <w:rFonts w:ascii="Lucida Console" w:hAnsi="Lucida Console"/>
+          <w:sz w:val="20"/>
+          <w:szCs w:val="20"/>
+        </w:rPr>
+        <w:t xml:space="preserve"> PM    &lt;DIR&gt;          bin</w:t>
+      </w:r>
+    </w:p>
+    <w:p>
+      <w:pPr>
+        <w:spacing w:after="0" w:line="240" w:lineRule="auto"/>
+        <w:rPr>
+          <w:rFonts w:ascii="Lucida Console" w:hAnsi="Lucida Console"/>
+          <w:sz w:val="20"/>
+          <w:szCs w:val="20"/>
+        </w:rPr>
+      </w:pPr>
+      <w:r>
+        <w:rPr>
+          <w:rFonts w:ascii="Lucida Console" w:hAnsi="Lucida Console"/>
+          <w:sz w:val="20"/>
+          <w:szCs w:val="20"/>
+        </w:rPr>
+        <w:t>06/19/</w:t>
+      </w:r>
+      <w:proofErr w:type="gramStart"/>
+      <w:r>
+        <w:rPr>
+          <w:rFonts w:ascii="Lucida Console" w:hAnsi="Lucida Console"/>
+          <w:sz w:val="20"/>
+          <w:szCs w:val="20"/>
+        </w:rPr>
+        <w:t>2023  03:39</w:t>
+      </w:r>
+      <w:proofErr w:type="gramEnd"/>
+      <w:r>
+        <w:rPr>
+          <w:rFonts w:ascii="Lucida Console" w:hAnsi="Lucida Console"/>
+          <w:sz w:val="20"/>
+          <w:szCs w:val="20"/>
+        </w:rPr>
+        <w:t xml:space="preserve"> PM    &lt;DIR&gt;          conf</w:t>
+      </w:r>
+    </w:p>
+    <w:p>
+      <w:pPr>
+        <w:spacing w:after="0" w:line="240" w:lineRule="auto"/>
+        <w:rPr>
+          <w:rFonts w:ascii="Lucida Console" w:hAnsi="Lucida Console"/>
+          <w:sz w:val="20"/>
+          <w:szCs w:val="20"/>
+        </w:rPr>
+      </w:pPr>
+      <w:r>
+        <w:rPr>
+          <w:rFonts w:ascii="Lucida Console" w:hAnsi="Lucida Console"/>
+          <w:sz w:val="20"/>
+          <w:szCs w:val="20"/>
+        </w:rPr>
+        <w:t>06/19/</w:t>
+      </w:r>
+      <w:proofErr w:type="gramStart"/>
+      <w:r>
+        <w:rPr>
+          <w:rFonts w:ascii="Lucida Console" w:hAnsi="Lucida Console"/>
+          <w:sz w:val="20"/>
+          <w:szCs w:val="20"/>
+        </w:rPr>
+        <w:t>2023  03:39</w:t>
+      </w:r>
+      <w:proofErr w:type="gramEnd"/>
+      <w:r>
+        <w:rPr>
+          <w:rFonts w:ascii="Lucida Console" w:hAnsi="Lucida Console"/>
+          <w:sz w:val="20"/>
+          <w:szCs w:val="20"/>
+        </w:rPr>
+        <w:t xml:space="preserve"> PM    &lt;DIR&gt;          data</w:t>
+      </w:r>
+    </w:p>
+    <w:p>
+      <w:pPr>
+        <w:spacing w:after="0" w:line="240" w:lineRule="auto"/>
+        <w:rPr>
+          <w:rFonts w:ascii="Lucida Console" w:hAnsi="Lucida Console"/>
+          <w:sz w:val="20"/>
+          <w:szCs w:val="20"/>
+        </w:rPr>
+      </w:pPr>
+      <w:r>
+        <w:rPr>
+          <w:rFonts w:ascii="Lucida Console" w:hAnsi="Lucida Console"/>
+          <w:sz w:val="20"/>
+          <w:szCs w:val="20"/>
+        </w:rPr>
+        <w:t>06/19/</w:t>
+      </w:r>
+      <w:proofErr w:type="gramStart"/>
+      <w:r>
+        <w:rPr>
+          <w:rFonts w:ascii="Lucida Console" w:hAnsi="Lucida Console"/>
+          <w:sz w:val="20"/>
+          <w:szCs w:val="20"/>
+        </w:rPr>
+        <w:t>2023  03:39</w:t>
+      </w:r>
+      <w:proofErr w:type="gramEnd"/>
+      <w:r>
+        <w:rPr>
+          <w:rFonts w:ascii="Lucida Console" w:hAnsi="Lucida Console"/>
+          <w:sz w:val="20"/>
+          <w:szCs w:val="20"/>
+        </w:rPr>
+        <w:t xml:space="preserve"> PM    &lt;DIR&gt;          examples</w:t>
+      </w:r>
+    </w:p>
+    <w:p>
+      <w:pPr>
+        <w:spacing w:after="0" w:line="240" w:lineRule="auto"/>
+        <w:rPr>
+          <w:rFonts w:ascii="Lucida Console" w:hAnsi="Lucida Console"/>
+          <w:sz w:val="20"/>
+          <w:szCs w:val="20"/>
+        </w:rPr>
+      </w:pPr>
+      <w:r>
+        <w:rPr>
+          <w:rFonts w:ascii="Lucida Console" w:hAnsi="Lucida Console"/>
+          <w:sz w:val="20"/>
+          <w:szCs w:val="20"/>
+        </w:rPr>
+        <w:t>06/19/</w:t>
+      </w:r>
+      <w:proofErr w:type="gramStart"/>
+      <w:r>
+        <w:rPr>
+          <w:rFonts w:ascii="Lucida Console" w:hAnsi="Lucida Console"/>
+          <w:sz w:val="20"/>
+          <w:szCs w:val="20"/>
+        </w:rPr>
+        <w:t>2023  03:39</w:t>
+      </w:r>
+      <w:proofErr w:type="gramEnd"/>
+      <w:r>
+        <w:rPr>
+          <w:rFonts w:ascii="Lucida Console" w:hAnsi="Lucida Console"/>
+          <w:sz w:val="20"/>
+          <w:szCs w:val="20"/>
+        </w:rPr>
+        <w:t xml:space="preserve"> PM    &lt;DIR&gt;          jars</w:t>
+      </w:r>
+    </w:p>
+    <w:p>
+      <w:pPr>
+        <w:spacing w:after="0" w:line="240" w:lineRule="auto"/>
+        <w:rPr>
+          <w:rFonts w:ascii="Lucida Console" w:hAnsi="Lucida Console"/>
+          <w:sz w:val="20"/>
+          <w:szCs w:val="20"/>
+        </w:rPr>
+      </w:pPr>
+      <w:r>
+        <w:rPr>
+          <w:rFonts w:ascii="Lucida Console" w:hAnsi="Lucida Console"/>
+          <w:sz w:val="20"/>
+          <w:szCs w:val="20"/>
+        </w:rPr>
+        <w:t>06/19/</w:t>
+      </w:r>
+      <w:proofErr w:type="gramStart"/>
+      <w:r>
+        <w:rPr>
+          <w:rFonts w:ascii="Lucida Console" w:hAnsi="Lucida Console"/>
+          <w:sz w:val="20"/>
+          <w:szCs w:val="20"/>
+        </w:rPr>
+        <w:t>2023  03:39</w:t>
+      </w:r>
+      <w:proofErr w:type="gramEnd"/>
+      <w:r>
+        <w:rPr>
+          <w:rFonts w:ascii="Lucida Console" w:hAnsi="Lucida Console"/>
+          <w:sz w:val="20"/>
+          <w:szCs w:val="20"/>
+        </w:rPr>
+        <w:t xml:space="preserve"> PM    &lt;DIR&gt;          </w:t>
+      </w:r>
+      <w:proofErr w:type="spellStart"/>
+      <w:r>
+        <w:rPr>
+          <w:rFonts w:ascii="Lucida Console" w:hAnsi="Lucida Console"/>
+          <w:sz w:val="20"/>
+          <w:szCs w:val="20"/>
+        </w:rPr>
+        <w:t>kubernetes</w:t>
+      </w:r>
+      <w:proofErr w:type="spellEnd"/>
+    </w:p>
+    <w:p>
+      <w:pPr>
+        <w:spacing w:after="0" w:line="240" w:lineRule="auto"/>
+        <w:rPr>
+          <w:rFonts w:ascii="Lucida Console" w:hAnsi="Lucida Console"/>
+          <w:sz w:val="20"/>
+          <w:szCs w:val="20"/>
+        </w:rPr>
+      </w:pPr>
+      <w:r>
+        <w:rPr>
+          <w:rFonts w:ascii="Lucida Console" w:hAnsi="Lucida Console"/>
+          <w:sz w:val="20"/>
+          <w:szCs w:val="20"/>
+        </w:rPr>
+        <w:t>06/19/</w:t>
+      </w:r>
+      <w:proofErr w:type="gramStart"/>
+      <w:r>
+        <w:rPr>
+          <w:rFonts w:ascii="Lucida Console" w:hAnsi="Lucida Console"/>
+          <w:sz w:val="20"/>
+          <w:szCs w:val="20"/>
+        </w:rPr>
+        <w:t>2023  03:39</w:t>
+      </w:r>
+      <w:proofErr w:type="gramEnd"/>
+      <w:r>
+        <w:rPr>
+          <w:rFonts w:ascii="Lucida Console" w:hAnsi="Lucida Console"/>
+          <w:sz w:val="20"/>
+          <w:szCs w:val="20"/>
+        </w:rPr>
+        <w:t xml:space="preserve"> PM            22,982 LICENSE</w:t>
+      </w:r>
+    </w:p>
+    <w:p>
+      <w:pPr>
+        <w:spacing w:after="0" w:line="240" w:lineRule="auto"/>
+        <w:rPr>
+          <w:rFonts w:ascii="Lucida Console" w:hAnsi="Lucida Console"/>
+          <w:sz w:val="20"/>
+          <w:szCs w:val="20"/>
+        </w:rPr>
+      </w:pPr>
+      <w:r>
+        <w:rPr>
+          <w:rFonts w:ascii="Lucida Console" w:hAnsi="Lucida Console"/>
+          <w:sz w:val="20"/>
+          <w:szCs w:val="20"/>
+        </w:rPr>
+        <w:t>06/19/</w:t>
+      </w:r>
+      <w:proofErr w:type="gramStart"/>
+      <w:r>
+        <w:rPr>
+          <w:rFonts w:ascii="Lucida Console" w:hAnsi="Lucida Console"/>
+          <w:sz w:val="20"/>
+          <w:szCs w:val="20"/>
+        </w:rPr>
+        <w:t>2023  03:39</w:t>
+      </w:r>
+      <w:proofErr w:type="gramEnd"/>
+      <w:r>
+        <w:rPr>
+          <w:rFonts w:ascii="Lucida Console" w:hAnsi="Lucida Console"/>
+          <w:sz w:val="20"/>
+          <w:szCs w:val="20"/>
+        </w:rPr>
+        <w:t xml:space="preserve"> PM    &lt;DIR&gt;          licenses</w:t>
+      </w:r>
+    </w:p>
+    <w:p>
+      <w:pPr>
+        <w:spacing w:after="0" w:line="240" w:lineRule="auto"/>
+        <w:rPr>
+          <w:rFonts w:ascii="Lucida Console" w:hAnsi="Lucida Console"/>
+          <w:sz w:val="20"/>
+          <w:szCs w:val="20"/>
+        </w:rPr>
+      </w:pPr>
+      <w:r>
+        <w:rPr>
+          <w:rFonts w:ascii="Lucida Console" w:hAnsi="Lucida Console"/>
+          <w:sz w:val="20"/>
+          <w:szCs w:val="20"/>
+        </w:rPr>
+        <w:t>06/19/</w:t>
+      </w:r>
+      <w:proofErr w:type="gramStart"/>
+      <w:r>
+        <w:rPr>
+          <w:rFonts w:ascii="Lucida Console" w:hAnsi="Lucida Console"/>
+          <w:sz w:val="20"/>
+          <w:szCs w:val="20"/>
+        </w:rPr>
+        <w:t>2023  03:39</w:t>
+      </w:r>
+      <w:proofErr w:type="gramEnd"/>
+      <w:r>
+        <w:rPr>
+          <w:rFonts w:ascii="Lucida Console" w:hAnsi="Lucida Console"/>
+          <w:sz w:val="20"/>
+          <w:szCs w:val="20"/>
+        </w:rPr>
+        <w:t xml:space="preserve"> PM            57,842 NOTICE</w:t>
+      </w:r>
+    </w:p>
+    <w:p>
+      <w:pPr>
+        <w:spacing w:after="0" w:line="240" w:lineRule="auto"/>
+        <w:rPr>
+          <w:rFonts w:ascii="Lucida Console" w:hAnsi="Lucida Console"/>
+          <w:sz w:val="20"/>
+          <w:szCs w:val="20"/>
+        </w:rPr>
+      </w:pPr>
+      <w:r>
+        <w:rPr>
+          <w:rFonts w:ascii="Lucida Console" w:hAnsi="Lucida Console"/>
+          <w:sz w:val="20"/>
+          <w:szCs w:val="20"/>
+        </w:rPr>
+        <w:t>06/19/</w:t>
+      </w:r>
+      <w:proofErr w:type="gramStart"/>
+      <w:r>
+        <w:rPr>
+          <w:rFonts w:ascii="Lucida Console" w:hAnsi="Lucida Console"/>
+          <w:sz w:val="20"/>
+          <w:szCs w:val="20"/>
+        </w:rPr>
+        <w:t>2023  03:39</w:t>
+      </w:r>
+      <w:proofErr w:type="gramEnd"/>
+      <w:r>
+        <w:rPr>
+          <w:rFonts w:ascii="Lucida Console" w:hAnsi="Lucida Console"/>
+          <w:sz w:val="20"/>
+          <w:szCs w:val="20"/>
+        </w:rPr>
+        <w:t xml:space="preserve"> PM    &lt;DIR&gt;          python</w:t>
+      </w:r>
+    </w:p>
+    <w:p>
+      <w:pPr>
+        <w:spacing w:after="0" w:line="240" w:lineRule="auto"/>
+        <w:rPr>
+          <w:rFonts w:ascii="Lucida Console" w:hAnsi="Lucida Console"/>
+          <w:sz w:val="20"/>
+          <w:szCs w:val="20"/>
+        </w:rPr>
+      </w:pPr>
+      <w:r>
+        <w:rPr>
+          <w:rFonts w:ascii="Lucida Console" w:hAnsi="Lucida Console"/>
+          <w:sz w:val="20"/>
+          <w:szCs w:val="20"/>
+        </w:rPr>
+        <w:t>06/19/</w:t>
+      </w:r>
+      <w:proofErr w:type="gramStart"/>
+      <w:r>
+        <w:rPr>
+          <w:rFonts w:ascii="Lucida Console" w:hAnsi="Lucida Console"/>
+          <w:sz w:val="20"/>
+          <w:szCs w:val="20"/>
+        </w:rPr>
+        <w:t>2023  03:39</w:t>
+      </w:r>
+      <w:proofErr w:type="gramEnd"/>
+      <w:r>
+        <w:rPr>
+          <w:rFonts w:ascii="Lucida Console" w:hAnsi="Lucida Console"/>
+          <w:sz w:val="20"/>
+          <w:szCs w:val="20"/>
+        </w:rPr>
+        <w:t xml:space="preserve"> PM    &lt;DIR&gt;          R</w:t>
+      </w:r>
+    </w:p>
+    <w:p>
+      <w:pPr>
+        <w:spacing w:after="0" w:line="240" w:lineRule="auto"/>
+        <w:rPr>
+          <w:rFonts w:ascii="Lucida Console" w:hAnsi="Lucida Console"/>
+          <w:sz w:val="20"/>
+          <w:szCs w:val="20"/>
+        </w:rPr>
+      </w:pPr>
+      <w:r>
+        <w:rPr>
+          <w:rFonts w:ascii="Lucida Console" w:hAnsi="Lucida Console"/>
+          <w:sz w:val="20"/>
+          <w:szCs w:val="20"/>
+        </w:rPr>
+        <w:t>06/19/</w:t>
+      </w:r>
+      <w:proofErr w:type="gramStart"/>
+      <w:r>
+        <w:rPr>
+          <w:rFonts w:ascii="Lucida Console" w:hAnsi="Lucida Console"/>
+          <w:sz w:val="20"/>
+          <w:szCs w:val="20"/>
+        </w:rPr>
+        <w:t>2023  03:39</w:t>
+      </w:r>
+      <w:proofErr w:type="gramEnd"/>
+      <w:r>
+        <w:rPr>
+          <w:rFonts w:ascii="Lucida Console" w:hAnsi="Lucida Console"/>
+          <w:sz w:val="20"/>
+          <w:szCs w:val="20"/>
+        </w:rPr>
+        <w:t xml:space="preserve"> PM             4,605 README.md</w:t>
+      </w:r>
+    </w:p>
+    <w:p>
+      <w:pPr>
+        <w:spacing w:after="0" w:line="240" w:lineRule="auto"/>
+        <w:rPr>
+          <w:rFonts w:ascii="Lucida Console" w:hAnsi="Lucida Console"/>
+          <w:sz w:val="20"/>
+          <w:szCs w:val="20"/>
+        </w:rPr>
+      </w:pPr>
+      <w:r>
+        <w:rPr>
+          <w:rFonts w:ascii="Lucida Console" w:hAnsi="Lucida Console"/>
+          <w:sz w:val="20"/>
+          <w:szCs w:val="20"/>
+        </w:rPr>
+        <w:t>06/19/</w:t>
+      </w:r>
+      <w:proofErr w:type="gramStart"/>
+      <w:r>
+        <w:rPr>
+          <w:rFonts w:ascii="Lucida Console" w:hAnsi="Lucida Console"/>
+          <w:sz w:val="20"/>
+          <w:szCs w:val="20"/>
+        </w:rPr>
+        <w:t>2023  03:39</w:t>
+      </w:r>
+      <w:proofErr w:type="gramEnd"/>
+      <w:r>
+        <w:rPr>
+          <w:rFonts w:ascii="Lucida Console" w:hAnsi="Lucida Console"/>
+          <w:sz w:val="20"/>
+          <w:szCs w:val="20"/>
+        </w:rPr>
+        <w:t xml:space="preserve"> PM               165 RELEASE</w:t>
+      </w:r>
+    </w:p>
+    <w:p>
+      <w:pPr>
+        <w:spacing w:after="0" w:line="240" w:lineRule="auto"/>
+        <w:rPr>
+          <w:rFonts w:ascii="Lucida Console" w:hAnsi="Lucida Console"/>
+          <w:sz w:val="20"/>
+          <w:szCs w:val="20"/>
+        </w:rPr>
+      </w:pPr>
+      <w:r>
+        <w:rPr>
+          <w:rFonts w:ascii="Lucida Console" w:hAnsi="Lucida Console"/>
+          <w:sz w:val="20"/>
+          <w:szCs w:val="20"/>
+        </w:rPr>
+        <w:t>06/19/</w:t>
+      </w:r>
+      <w:proofErr w:type="gramStart"/>
+      <w:r>
+        <w:rPr>
+          <w:rFonts w:ascii="Lucida Console" w:hAnsi="Lucida Console"/>
+          <w:sz w:val="20"/>
+          <w:szCs w:val="20"/>
+        </w:rPr>
+        <w:t>2023  03:39</w:t>
+      </w:r>
+      <w:proofErr w:type="gramEnd"/>
+      <w:r>
+        <w:rPr>
+          <w:rFonts w:ascii="Lucida Console" w:hAnsi="Lucida Console"/>
+          <w:sz w:val="20"/>
+          <w:szCs w:val="20"/>
+        </w:rPr>
+        <w:t xml:space="preserve"> PM    &lt;DIR&gt;          </w:t>
+      </w:r>
+      <w:proofErr w:type="spellStart"/>
+      <w:r>
+        <w:rPr>
+          <w:rFonts w:ascii="Lucida Console" w:hAnsi="Lucida Console"/>
+          <w:sz w:val="20"/>
+          <w:szCs w:val="20"/>
+        </w:rPr>
+        <w:t>sbin</w:t>
+      </w:r>
+      <w:proofErr w:type="spellEnd"/>
+    </w:p>
+    <w:p>
+      <w:pPr>
+        <w:spacing w:after="0" w:line="240" w:lineRule="auto"/>
+        <w:rPr>
+          <w:rFonts w:ascii="Lucida Console" w:hAnsi="Lucida Console"/>
+          <w:sz w:val="20"/>
+          <w:szCs w:val="20"/>
+        </w:rPr>
+      </w:pPr>
+      <w:r>
+        <w:rPr>
+          <w:rFonts w:ascii="Lucida Console" w:hAnsi="Lucida Console"/>
+          <w:sz w:val="20"/>
+          <w:szCs w:val="20"/>
+        </w:rPr>
+        <w:t>06/19/</w:t>
+      </w:r>
+      <w:proofErr w:type="gramStart"/>
+      <w:r>
+        <w:rPr>
+          <w:rFonts w:ascii="Lucida Console" w:hAnsi="Lucida Console"/>
+          <w:sz w:val="20"/>
+          <w:szCs w:val="20"/>
+        </w:rPr>
+        <w:t>2023  03:39</w:t>
+      </w:r>
+      <w:proofErr w:type="gramEnd"/>
+      <w:r>
+        <w:rPr>
+          <w:rFonts w:ascii="Lucida Console" w:hAnsi="Lucida Console"/>
+          <w:sz w:val="20"/>
+          <w:szCs w:val="20"/>
+        </w:rPr>
+        <w:t xml:space="preserve"> PM    &lt;DIR&gt;          yarn</w:t>
       </w:r>
     </w:p>
     <w:p>
@@ -1460,7 +1999,25 @@
           <w:sz w:val="20"/>
           <w:szCs w:val="20"/>
         </w:rPr>
-        <w:t>08/04/2023  06:07 PM           112,640 winutils.exe</w:t>
+        <w:t>08/04/</w:t>
+      </w:r>
+      <w:proofErr w:type="gramStart"/>
+      <w:r>
+        <w:rPr>
+          <w:rFonts w:ascii="Lucida Console" w:hAnsi="Lucida Console"/>
+          <w:sz w:val="20"/>
+          <w:szCs w:val="20"/>
+        </w:rPr>
+        <w:t>2023  06:07</w:t>
+      </w:r>
+      <w:proofErr w:type="gramEnd"/>
+      <w:r>
+        <w:rPr>
+          <w:rFonts w:ascii="Lucida Console" w:hAnsi="Lucida Console"/>
+          <w:sz w:val="20"/>
+          <w:szCs w:val="20"/>
+        </w:rPr>
+        <w:t xml:space="preserve"> PM           112,640 winutils.exe</w:t>
       </w:r>
     </w:p>
     <w:p>
@@ -1525,8 +2082,28 @@
           <w:sz w:val="20"/>
           <w:szCs w:val="20"/>
         </w:rPr>
-        <w:t>spark-defaults.conf.template</w:t>
-      </w:r>
+        <w:t>spark-</w:t>
+      </w:r>
+      <w:proofErr w:type="spellStart"/>
+      <w:r>
+        <w:rPr>
+          <w:rFonts w:ascii="Lucida Console" w:hAnsi="Lucida Console"/>
+          <w:sz w:val="20"/>
+          <w:szCs w:val="20"/>
+        </w:rPr>
+        <w:t>defaults.</w:t>
+      </w:r>
+      <w:proofErr w:type="gramStart"/>
+      <w:r>
+        <w:rPr>
+          <w:rFonts w:ascii="Lucida Console" w:hAnsi="Lucida Console"/>
+          <w:sz w:val="20"/>
+          <w:szCs w:val="20"/>
+        </w:rPr>
+        <w:t>conf.template</w:t>
+      </w:r>
+      <w:proofErr w:type="spellEnd"/>
+      <w:proofErr w:type="gramEnd"/>
       <w:r>
         <w:t xml:space="preserve"> and rename it </w:t>
       </w:r>
@@ -1536,8 +2113,18 @@
           <w:sz w:val="20"/>
           <w:szCs w:val="20"/>
         </w:rPr>
-        <w:t>spark-defaults.conf</w:t>
-      </w:r>
+        <w:t>spark-</w:t>
+      </w:r>
+      <w:proofErr w:type="spellStart"/>
+      <w:r>
+        <w:rPr>
+          <w:rFonts w:ascii="Lucida Console" w:hAnsi="Lucida Console"/>
+          <w:sz w:val="20"/>
+          <w:szCs w:val="20"/>
+        </w:rPr>
+        <w:t>defaults.conf</w:t>
+      </w:r>
+      <w:proofErr w:type="spellEnd"/>
       <w:r>
         <w:t xml:space="preserve"> in the Spark </w:t>
       </w:r>
@@ -1573,25 +2160,135 @@
           <w:sz w:val="20"/>
           <w:szCs w:val="20"/>
         </w:rPr>
-        <w:t># spark.driver.memory              5g</w:t>
-      </w:r>
-    </w:p>
-    <w:p>
-      <w:pPr>
-        <w:spacing w:after="0" w:line="240" w:lineRule="auto"/>
-        <w:rPr>
-          <w:rFonts w:ascii="Lucida Console" w:hAnsi="Lucida Console"/>
-          <w:sz w:val="20"/>
-          <w:szCs w:val="20"/>
-        </w:rPr>
-      </w:pPr>
-      <w:r>
-        <w:rPr>
-          <w:rFonts w:ascii="Lucida Console" w:hAnsi="Lucida Console"/>
-          <w:sz w:val="20"/>
-          <w:szCs w:val="20"/>
-        </w:rPr>
-        <w:t># spark.executor.extraJavaOptions  -XX:+PrintGCDetails -Dkey=value -Dnumbers="one two three"</w:t>
+        <w:t xml:space="preserve"># </w:t>
+      </w:r>
+      <w:proofErr w:type="spellStart"/>
+      <w:proofErr w:type="gramStart"/>
+      <w:r>
+        <w:rPr>
+          <w:rFonts w:ascii="Lucida Console" w:hAnsi="Lucida Console"/>
+          <w:sz w:val="20"/>
+          <w:szCs w:val="20"/>
+        </w:rPr>
+        <w:t>spark.driver</w:t>
+      </w:r>
+      <w:proofErr w:type="gramEnd"/>
+      <w:r>
+        <w:rPr>
+          <w:rFonts w:ascii="Lucida Console" w:hAnsi="Lucida Console"/>
+          <w:sz w:val="20"/>
+          <w:szCs w:val="20"/>
+        </w:rPr>
+        <w:t>.memory</w:t>
+      </w:r>
+      <w:proofErr w:type="spellEnd"/>
+      <w:r>
+        <w:rPr>
+          <w:rFonts w:ascii="Lucida Console" w:hAnsi="Lucida Console"/>
+          <w:sz w:val="20"/>
+          <w:szCs w:val="20"/>
+        </w:rPr>
+        <w:t xml:space="preserve">              5g</w:t>
+      </w:r>
+    </w:p>
+    <w:p>
+      <w:pPr>
+        <w:spacing w:after="0" w:line="240" w:lineRule="auto"/>
+        <w:rPr>
+          <w:rFonts w:ascii="Lucida Console" w:hAnsi="Lucida Console"/>
+          <w:sz w:val="20"/>
+          <w:szCs w:val="20"/>
+        </w:rPr>
+      </w:pPr>
+      <w:r>
+        <w:rPr>
+          <w:rFonts w:ascii="Lucida Console" w:hAnsi="Lucida Console"/>
+          <w:sz w:val="20"/>
+          <w:szCs w:val="20"/>
+        </w:rPr>
+        <w:t xml:space="preserve"># </w:t>
+      </w:r>
+      <w:proofErr w:type="spellStart"/>
+      <w:proofErr w:type="gramStart"/>
+      <w:r>
+        <w:rPr>
+          <w:rFonts w:ascii="Lucida Console" w:hAnsi="Lucida Console"/>
+          <w:sz w:val="20"/>
+          <w:szCs w:val="20"/>
+        </w:rPr>
+        <w:t>spark.executor</w:t>
+      </w:r>
+      <w:proofErr w:type="gramEnd"/>
+      <w:r>
+        <w:rPr>
+          <w:rFonts w:ascii="Lucida Console" w:hAnsi="Lucida Console"/>
+          <w:sz w:val="20"/>
+          <w:szCs w:val="20"/>
+        </w:rPr>
+        <w:t>.extraJavaOptions</w:t>
+      </w:r>
+      <w:proofErr w:type="spellEnd"/>
+      <w:r>
+        <w:rPr>
+          <w:rFonts w:ascii="Lucida Console" w:hAnsi="Lucida Console"/>
+          <w:sz w:val="20"/>
+          <w:szCs w:val="20"/>
+        </w:rPr>
+        <w:t xml:space="preserve">  -XX:+</w:t>
+      </w:r>
+      <w:proofErr w:type="spellStart"/>
+      <w:r>
+        <w:rPr>
+          <w:rFonts w:ascii="Lucida Console" w:hAnsi="Lucida Console"/>
+          <w:sz w:val="20"/>
+          <w:szCs w:val="20"/>
+        </w:rPr>
+        <w:t>PrintGCDetails</w:t>
+      </w:r>
+      <w:proofErr w:type="spellEnd"/>
+      <w:r>
+        <w:rPr>
+          <w:rFonts w:ascii="Lucida Console" w:hAnsi="Lucida Console"/>
+          <w:sz w:val="20"/>
+          <w:szCs w:val="20"/>
+        </w:rPr>
+        <w:t xml:space="preserve"> -</w:t>
+      </w:r>
+      <w:proofErr w:type="spellStart"/>
+      <w:r>
+        <w:rPr>
+          <w:rFonts w:ascii="Lucida Console" w:hAnsi="Lucida Console"/>
+          <w:sz w:val="20"/>
+          <w:szCs w:val="20"/>
+        </w:rPr>
+        <w:t>Dkey</w:t>
+      </w:r>
+      <w:proofErr w:type="spellEnd"/>
+      <w:r>
+        <w:rPr>
+          <w:rFonts w:ascii="Lucida Console" w:hAnsi="Lucida Console"/>
+          <w:sz w:val="20"/>
+          <w:szCs w:val="20"/>
+        </w:rPr>
+        <w:t>=value -</w:t>
+      </w:r>
+      <w:proofErr w:type="spellStart"/>
+      <w:r>
+        <w:rPr>
+          <w:rFonts w:ascii="Lucida Console" w:hAnsi="Lucida Console"/>
+          <w:sz w:val="20"/>
+          <w:szCs w:val="20"/>
+        </w:rPr>
+        <w:t>Dnumbers</w:t>
+      </w:r>
+      <w:proofErr w:type="spellEnd"/>
+      <w:r>
+        <w:rPr>
+          <w:rFonts w:ascii="Lucida Console" w:hAnsi="Lucida Console"/>
+          <w:sz w:val="20"/>
+          <w:szCs w:val="20"/>
+        </w:rPr>
+        <w:t>="one two three"</w:t>
       </w:r>
     </w:p>
     <w:p>
@@ -1601,6 +2298,7 @@
           <w:i/>
         </w:rPr>
       </w:pPr>
+      <w:proofErr w:type="spellStart"/>
       <w:r>
         <w:rPr>
           <w:rFonts w:ascii="Lucida Console" w:hAnsi="Lucida Console"/>
@@ -1611,6 +2309,7 @@
         </w:rPr>
         <w:t>spark.local.dir</w:t>
       </w:r>
+      <w:proofErr w:type="spellEnd"/>
       <w:r>
         <w:rPr>
           <w:rFonts w:ascii="Lucida Console" w:hAnsi="Lucida Console"/>
@@ -1684,8 +2383,6 @@
       <w:r>
         <w:t xml:space="preserve">runtime </w:t>
       </w:r>
-      <w:bookmarkStart w:id="0" w:name="_GoBack"/>
-      <w:bookmarkEnd w:id="0"/>
       <w:r>
         <w:t>use with these environment variables that you need to define:</w:t>
       </w:r>
@@ -1870,7 +2567,25 @@
           <w:sz w:val="20"/>
           <w:szCs w:val="20"/>
         </w:rPr>
-        <w:t>Python 3.11.4 (tags/v3.11.4:d2340ef, Jun  7 2023, 05:45:37) [MSC v.1934 64 bit (AMD64)] on win32</w:t>
+        <w:t>Python 3.11.4 (tags/v3.11.</w:t>
+      </w:r>
+      <w:proofErr w:type="gramStart"/>
+      <w:r>
+        <w:rPr>
+          <w:rFonts w:ascii="Lucida Console" w:hAnsi="Lucida Console"/>
+          <w:sz w:val="20"/>
+          <w:szCs w:val="20"/>
+        </w:rPr>
+        <w:t>4:d</w:t>
+      </w:r>
+      <w:proofErr w:type="gramEnd"/>
+      <w:r>
+        <w:rPr>
+          <w:rFonts w:ascii="Lucida Console" w:hAnsi="Lucida Console"/>
+          <w:sz w:val="20"/>
+          <w:szCs w:val="20"/>
+        </w:rPr>
+        <w:t>2340ef, Jun  7 2023, 05:45:37) [MSC v.1934 64 bit (AMD64)] on win32</w:t>
       </w:r>
     </w:p>
     <w:p>
@@ -1924,43 +2639,261 @@
           <w:sz w:val="20"/>
           <w:szCs w:val="20"/>
         </w:rPr>
-        <w:t>To adjust logging level use sc.setLogLevel(newLevel). For SparkR, use setLogLevel(newLevel).</w:t>
-      </w:r>
-    </w:p>
-    <w:p>
-      <w:pPr>
-        <w:spacing w:after="0" w:line="240" w:lineRule="auto"/>
-        <w:rPr>
-          <w:rFonts w:ascii="Lucida Console" w:hAnsi="Lucida Console"/>
-          <w:sz w:val="20"/>
-          <w:szCs w:val="20"/>
-        </w:rPr>
-      </w:pPr>
-      <w:r>
-        <w:rPr>
-          <w:rFonts w:ascii="Lucida Console" w:hAnsi="Lucida Console"/>
-          <w:sz w:val="20"/>
-          <w:szCs w:val="20"/>
-        </w:rPr>
-        <w:t>23/08/05 17:38:40 WARN NativeCodeLoader: Unable to load native-hadoop library for your platform... using builtin-java classes where applicable</w:t>
-      </w:r>
-    </w:p>
-    <w:p>
-      <w:pPr>
-        <w:spacing w:after="0" w:line="240" w:lineRule="auto"/>
-        <w:rPr>
-          <w:rFonts w:ascii="Lucida Console" w:hAnsi="Lucida Console"/>
-          <w:sz w:val="20"/>
-          <w:szCs w:val="20"/>
-        </w:rPr>
-      </w:pPr>
-      <w:r>
-        <w:rPr>
-          <w:rFonts w:ascii="Lucida Console" w:hAnsi="Lucida Console"/>
-          <w:sz w:val="20"/>
-          <w:szCs w:val="20"/>
-        </w:rPr>
-        <w:t>23/08/05 17:38:40 WARN SparkConf: Note that spark.local.dir will be overridden by the value set by the cluster manager (via SPARK_LOCAL_DIRS in mesos/standalone/kubernetes and LOCAL_DIRS in YARN).</w:t>
+        <w:t xml:space="preserve">To adjust logging level use </w:t>
+      </w:r>
+      <w:proofErr w:type="spellStart"/>
+      <w:proofErr w:type="gramStart"/>
+      <w:r>
+        <w:rPr>
+          <w:rFonts w:ascii="Lucida Console" w:hAnsi="Lucida Console"/>
+          <w:sz w:val="20"/>
+          <w:szCs w:val="20"/>
+        </w:rPr>
+        <w:t>sc.setLogLevel</w:t>
+      </w:r>
+      <w:proofErr w:type="spellEnd"/>
+      <w:proofErr w:type="gramEnd"/>
+      <w:r>
+        <w:rPr>
+          <w:rFonts w:ascii="Lucida Console" w:hAnsi="Lucida Console"/>
+          <w:sz w:val="20"/>
+          <w:szCs w:val="20"/>
+        </w:rPr>
+        <w:t>(</w:t>
+      </w:r>
+      <w:proofErr w:type="spellStart"/>
+      <w:r>
+        <w:rPr>
+          <w:rFonts w:ascii="Lucida Console" w:hAnsi="Lucida Console"/>
+          <w:sz w:val="20"/>
+          <w:szCs w:val="20"/>
+        </w:rPr>
+        <w:t>newLevel</w:t>
+      </w:r>
+      <w:proofErr w:type="spellEnd"/>
+      <w:r>
+        <w:rPr>
+          <w:rFonts w:ascii="Lucida Console" w:hAnsi="Lucida Console"/>
+          <w:sz w:val="20"/>
+          <w:szCs w:val="20"/>
+        </w:rPr>
+        <w:t xml:space="preserve">). For </w:t>
+      </w:r>
+      <w:proofErr w:type="spellStart"/>
+      <w:r>
+        <w:rPr>
+          <w:rFonts w:ascii="Lucida Console" w:hAnsi="Lucida Console"/>
+          <w:sz w:val="20"/>
+          <w:szCs w:val="20"/>
+        </w:rPr>
+        <w:t>SparkR</w:t>
+      </w:r>
+      <w:proofErr w:type="spellEnd"/>
+      <w:r>
+        <w:rPr>
+          <w:rFonts w:ascii="Lucida Console" w:hAnsi="Lucida Console"/>
+          <w:sz w:val="20"/>
+          <w:szCs w:val="20"/>
+        </w:rPr>
+        <w:t xml:space="preserve">, use </w:t>
+      </w:r>
+      <w:proofErr w:type="spellStart"/>
+      <w:r>
+        <w:rPr>
+          <w:rFonts w:ascii="Lucida Console" w:hAnsi="Lucida Console"/>
+          <w:sz w:val="20"/>
+          <w:szCs w:val="20"/>
+        </w:rPr>
+        <w:t>setLogLevel</w:t>
+      </w:r>
+      <w:proofErr w:type="spellEnd"/>
+      <w:r>
+        <w:rPr>
+          <w:rFonts w:ascii="Lucida Console" w:hAnsi="Lucida Console"/>
+          <w:sz w:val="20"/>
+          <w:szCs w:val="20"/>
+        </w:rPr>
+        <w:t>(</w:t>
+      </w:r>
+      <w:proofErr w:type="spellStart"/>
+      <w:r>
+        <w:rPr>
+          <w:rFonts w:ascii="Lucida Console" w:hAnsi="Lucida Console"/>
+          <w:sz w:val="20"/>
+          <w:szCs w:val="20"/>
+        </w:rPr>
+        <w:t>newLevel</w:t>
+      </w:r>
+      <w:proofErr w:type="spellEnd"/>
+      <w:r>
+        <w:rPr>
+          <w:rFonts w:ascii="Lucida Console" w:hAnsi="Lucida Console"/>
+          <w:sz w:val="20"/>
+          <w:szCs w:val="20"/>
+        </w:rPr>
+        <w:t>).</w:t>
+      </w:r>
+    </w:p>
+    <w:p>
+      <w:pPr>
+        <w:spacing w:after="0" w:line="240" w:lineRule="auto"/>
+        <w:rPr>
+          <w:rFonts w:ascii="Lucida Console" w:hAnsi="Lucida Console"/>
+          <w:sz w:val="20"/>
+          <w:szCs w:val="20"/>
+        </w:rPr>
+      </w:pPr>
+      <w:r>
+        <w:rPr>
+          <w:rFonts w:ascii="Lucida Console" w:hAnsi="Lucida Console"/>
+          <w:sz w:val="20"/>
+          <w:szCs w:val="20"/>
+        </w:rPr>
+        <w:t xml:space="preserve">23/08/05 17:38:40 WARN </w:t>
+      </w:r>
+      <w:proofErr w:type="spellStart"/>
+      <w:r>
+        <w:rPr>
+          <w:rFonts w:ascii="Lucida Console" w:hAnsi="Lucida Console"/>
+          <w:sz w:val="20"/>
+          <w:szCs w:val="20"/>
+        </w:rPr>
+        <w:t>NativeCodeLoader</w:t>
+      </w:r>
+      <w:proofErr w:type="spellEnd"/>
+      <w:r>
+        <w:rPr>
+          <w:rFonts w:ascii="Lucida Console" w:hAnsi="Lucida Console"/>
+          <w:sz w:val="20"/>
+          <w:szCs w:val="20"/>
+        </w:rPr>
+        <w:t>: Unable to load native-</w:t>
+      </w:r>
+      <w:proofErr w:type="spellStart"/>
+      <w:r>
+        <w:rPr>
+          <w:rFonts w:ascii="Lucida Console" w:hAnsi="Lucida Console"/>
+          <w:sz w:val="20"/>
+          <w:szCs w:val="20"/>
+        </w:rPr>
+        <w:t>hadoop</w:t>
+      </w:r>
+      <w:proofErr w:type="spellEnd"/>
+      <w:r>
+        <w:rPr>
+          <w:rFonts w:ascii="Lucida Console" w:hAnsi="Lucida Console"/>
+          <w:sz w:val="20"/>
+          <w:szCs w:val="20"/>
+        </w:rPr>
+        <w:t xml:space="preserve"> library for your platform... using </w:t>
+      </w:r>
+      <w:proofErr w:type="spellStart"/>
+      <w:r>
+        <w:rPr>
+          <w:rFonts w:ascii="Lucida Console" w:hAnsi="Lucida Console"/>
+          <w:sz w:val="20"/>
+          <w:szCs w:val="20"/>
+        </w:rPr>
+        <w:t>builtin</w:t>
+      </w:r>
+      <w:proofErr w:type="spellEnd"/>
+      <w:r>
+        <w:rPr>
+          <w:rFonts w:ascii="Lucida Console" w:hAnsi="Lucida Console"/>
+          <w:sz w:val="20"/>
+          <w:szCs w:val="20"/>
+        </w:rPr>
+        <w:t>-java classes where applicable</w:t>
+      </w:r>
+    </w:p>
+    <w:p>
+      <w:pPr>
+        <w:spacing w:after="0" w:line="240" w:lineRule="auto"/>
+        <w:rPr>
+          <w:rFonts w:ascii="Lucida Console" w:hAnsi="Lucida Console"/>
+          <w:sz w:val="20"/>
+          <w:szCs w:val="20"/>
+        </w:rPr>
+      </w:pPr>
+      <w:r>
+        <w:rPr>
+          <w:rFonts w:ascii="Lucida Console" w:hAnsi="Lucida Console"/>
+          <w:sz w:val="20"/>
+          <w:szCs w:val="20"/>
+        </w:rPr>
+        <w:t xml:space="preserve">23/08/05 17:38:40 WARN </w:t>
+      </w:r>
+      <w:proofErr w:type="spellStart"/>
+      <w:r>
+        <w:rPr>
+          <w:rFonts w:ascii="Lucida Console" w:hAnsi="Lucida Console"/>
+          <w:sz w:val="20"/>
+          <w:szCs w:val="20"/>
+        </w:rPr>
+        <w:t>SparkConf</w:t>
+      </w:r>
+      <w:proofErr w:type="spellEnd"/>
+      <w:r>
+        <w:rPr>
+          <w:rFonts w:ascii="Lucida Console" w:hAnsi="Lucida Console"/>
+          <w:sz w:val="20"/>
+          <w:szCs w:val="20"/>
+        </w:rPr>
+        <w:t xml:space="preserve">: Note that </w:t>
+      </w:r>
+      <w:proofErr w:type="spellStart"/>
+      <w:r>
+        <w:rPr>
+          <w:rFonts w:ascii="Lucida Console" w:hAnsi="Lucida Console"/>
+          <w:sz w:val="20"/>
+          <w:szCs w:val="20"/>
+        </w:rPr>
+        <w:t>spark.local.dir</w:t>
+      </w:r>
+      <w:proofErr w:type="spellEnd"/>
+      <w:r>
+        <w:rPr>
+          <w:rFonts w:ascii="Lucida Console" w:hAnsi="Lucida Console"/>
+          <w:sz w:val="20"/>
+          <w:szCs w:val="20"/>
+        </w:rPr>
+        <w:t xml:space="preserve"> will be overridden by the value set by the cluster manager (via SPARK_LOCAL_DIRS in </w:t>
+      </w:r>
+      <w:proofErr w:type="spellStart"/>
+      <w:r>
+        <w:rPr>
+          <w:rFonts w:ascii="Lucida Console" w:hAnsi="Lucida Console"/>
+          <w:sz w:val="20"/>
+          <w:szCs w:val="20"/>
+        </w:rPr>
+        <w:t>mesos</w:t>
+      </w:r>
+      <w:proofErr w:type="spellEnd"/>
+      <w:r>
+        <w:rPr>
+          <w:rFonts w:ascii="Lucida Console" w:hAnsi="Lucida Console"/>
+          <w:sz w:val="20"/>
+          <w:szCs w:val="20"/>
+        </w:rPr>
+        <w:t>/standalone/</w:t>
+      </w:r>
+      <w:proofErr w:type="spellStart"/>
+      <w:r>
+        <w:rPr>
+          <w:rFonts w:ascii="Lucida Console" w:hAnsi="Lucida Console"/>
+          <w:sz w:val="20"/>
+          <w:szCs w:val="20"/>
+        </w:rPr>
+        <w:t>kubernetes</w:t>
+      </w:r>
+      <w:proofErr w:type="spellEnd"/>
+      <w:r>
+        <w:rPr>
+          <w:rFonts w:ascii="Lucida Console" w:hAnsi="Lucida Console"/>
+          <w:sz w:val="20"/>
+          <w:szCs w:val="20"/>
+        </w:rPr>
+        <w:t xml:space="preserve"> and LOCAL_DIRS in YARN).</w:t>
       </w:r>
     </w:p>
     <w:p>
@@ -2050,7 +2983,25 @@
           <w:sz w:val="20"/>
           <w:szCs w:val="20"/>
         </w:rPr>
-        <w:t xml:space="preserve">   /__ / .__/\_,_/_/ /_/\_\   version 3.4.1</w:t>
+        <w:t xml:space="preserve">   /__ </w:t>
+      </w:r>
+      <w:proofErr w:type="gramStart"/>
+      <w:r>
+        <w:rPr>
+          <w:rFonts w:ascii="Lucida Console" w:hAnsi="Lucida Console"/>
+          <w:sz w:val="20"/>
+          <w:szCs w:val="20"/>
+        </w:rPr>
+        <w:t>/ .</w:t>
+      </w:r>
+      <w:proofErr w:type="gramEnd"/>
+      <w:r>
+        <w:rPr>
+          <w:rFonts w:ascii="Lucida Console" w:hAnsi="Lucida Console"/>
+          <w:sz w:val="20"/>
+          <w:szCs w:val="20"/>
+        </w:rPr>
+        <w:t>__/\_,_/_/ /_/\_\   version 3.4.1</w:t>
       </w:r>
     </w:p>
     <w:p>
@@ -2096,7 +3047,25 @@
           <w:sz w:val="20"/>
           <w:szCs w:val="20"/>
         </w:rPr>
-        <w:t>Using Python version 3.11.4 (tags/v3.11.4:d2340ef, Jun  7 2023 05:45:37)</w:t>
+        <w:t>Using Python version 3.11.4 (tags/v3.11.</w:t>
+      </w:r>
+      <w:proofErr w:type="gramStart"/>
+      <w:r>
+        <w:rPr>
+          <w:rFonts w:ascii="Lucida Console" w:hAnsi="Lucida Console"/>
+          <w:sz w:val="20"/>
+          <w:szCs w:val="20"/>
+        </w:rPr>
+        <w:t>4:d</w:t>
+      </w:r>
+      <w:proofErr w:type="gramEnd"/>
+      <w:r>
+        <w:rPr>
+          <w:rFonts w:ascii="Lucida Console" w:hAnsi="Lucida Console"/>
+          <w:sz w:val="20"/>
+          <w:szCs w:val="20"/>
+        </w:rPr>
+        <w:t>2340ef, Jun  7 2023 05:45:37)</w:t>
       </w:r>
     </w:p>
     <w:p>
@@ -2142,43 +3111,109 @@
           <w:sz w:val="20"/>
           <w:szCs w:val="20"/>
         </w:rPr>
-        <w:t>Spark context available as 'sc' (master = local[*], app id = local-1691282323615).</w:t>
-      </w:r>
-    </w:p>
-    <w:p>
-      <w:pPr>
-        <w:spacing w:after="0" w:line="240" w:lineRule="auto"/>
-        <w:rPr>
-          <w:rFonts w:ascii="Lucida Console" w:hAnsi="Lucida Console"/>
-          <w:sz w:val="20"/>
-          <w:szCs w:val="20"/>
-        </w:rPr>
-      </w:pPr>
-      <w:r>
-        <w:rPr>
-          <w:rFonts w:ascii="Lucida Console" w:hAnsi="Lucida Console"/>
-          <w:sz w:val="20"/>
-          <w:szCs w:val="20"/>
-        </w:rPr>
-        <w:t>SparkSession available as 'spark'.</w:t>
-      </w:r>
-    </w:p>
-    <w:p>
-      <w:pPr>
-        <w:spacing w:after="0" w:line="240" w:lineRule="auto"/>
-        <w:rPr>
-          <w:rFonts w:ascii="Lucida Console" w:hAnsi="Lucida Console"/>
-          <w:sz w:val="20"/>
-          <w:szCs w:val="20"/>
-        </w:rPr>
-      </w:pPr>
-      <w:r>
-        <w:rPr>
-          <w:rFonts w:ascii="Lucida Console" w:hAnsi="Lucida Console"/>
-          <w:sz w:val="20"/>
-          <w:szCs w:val="20"/>
-        </w:rPr>
-        <w:t>&gt;&gt;&gt; print(spark.version)</w:t>
+        <w:t>Spark context available as '</w:t>
+      </w:r>
+      <w:proofErr w:type="spellStart"/>
+      <w:r>
+        <w:rPr>
+          <w:rFonts w:ascii="Lucida Console" w:hAnsi="Lucida Console"/>
+          <w:sz w:val="20"/>
+          <w:szCs w:val="20"/>
+        </w:rPr>
+        <w:t>sc</w:t>
+      </w:r>
+      <w:proofErr w:type="spellEnd"/>
+      <w:r>
+        <w:rPr>
+          <w:rFonts w:ascii="Lucida Console" w:hAnsi="Lucida Console"/>
+          <w:sz w:val="20"/>
+          <w:szCs w:val="20"/>
+        </w:rPr>
+        <w:t xml:space="preserve">' (master = </w:t>
+      </w:r>
+      <w:proofErr w:type="gramStart"/>
+      <w:r>
+        <w:rPr>
+          <w:rFonts w:ascii="Lucida Console" w:hAnsi="Lucida Console"/>
+          <w:sz w:val="20"/>
+          <w:szCs w:val="20"/>
+        </w:rPr>
+        <w:t>local[</w:t>
+      </w:r>
+      <w:proofErr w:type="gramEnd"/>
+      <w:r>
+        <w:rPr>
+          <w:rFonts w:ascii="Lucida Console" w:hAnsi="Lucida Console"/>
+          <w:sz w:val="20"/>
+          <w:szCs w:val="20"/>
+        </w:rPr>
+        <w:t>*], app id = local-1691282323615).</w:t>
+      </w:r>
+    </w:p>
+    <w:p>
+      <w:pPr>
+        <w:spacing w:after="0" w:line="240" w:lineRule="auto"/>
+        <w:rPr>
+          <w:rFonts w:ascii="Lucida Console" w:hAnsi="Lucida Console"/>
+          <w:sz w:val="20"/>
+          <w:szCs w:val="20"/>
+        </w:rPr>
+      </w:pPr>
+      <w:proofErr w:type="spellStart"/>
+      <w:r>
+        <w:rPr>
+          <w:rFonts w:ascii="Lucida Console" w:hAnsi="Lucida Console"/>
+          <w:sz w:val="20"/>
+          <w:szCs w:val="20"/>
+        </w:rPr>
+        <w:t>SparkSession</w:t>
+      </w:r>
+      <w:proofErr w:type="spellEnd"/>
+      <w:r>
+        <w:rPr>
+          <w:rFonts w:ascii="Lucida Console" w:hAnsi="Lucida Console"/>
+          <w:sz w:val="20"/>
+          <w:szCs w:val="20"/>
+        </w:rPr>
+        <w:t xml:space="preserve"> available as 'spark'.</w:t>
+      </w:r>
+    </w:p>
+    <w:p>
+      <w:pPr>
+        <w:spacing w:after="0" w:line="240" w:lineRule="auto"/>
+        <w:rPr>
+          <w:rFonts w:ascii="Lucida Console" w:hAnsi="Lucida Console"/>
+          <w:sz w:val="20"/>
+          <w:szCs w:val="20"/>
+        </w:rPr>
+      </w:pPr>
+      <w:r>
+        <w:rPr>
+          <w:rFonts w:ascii="Lucida Console" w:hAnsi="Lucida Console"/>
+          <w:sz w:val="20"/>
+          <w:szCs w:val="20"/>
+        </w:rPr>
+        <w:t>&gt;&gt;&gt; print(</w:t>
+      </w:r>
+      <w:proofErr w:type="spellStart"/>
+      <w:proofErr w:type="gramStart"/>
+      <w:r>
+        <w:rPr>
+          <w:rFonts w:ascii="Lucida Console" w:hAnsi="Lucida Console"/>
+          <w:sz w:val="20"/>
+          <w:szCs w:val="20"/>
+        </w:rPr>
+        <w:t>spark.version</w:t>
+      </w:r>
+      <w:proofErr w:type="spellEnd"/>
+      <w:proofErr w:type="gramEnd"/>
+      <w:r>
+        <w:rPr>
+          <w:rFonts w:ascii="Lucida Console" w:hAnsi="Lucida Console"/>
+          <w:sz w:val="20"/>
+          <w:szCs w:val="20"/>
+        </w:rPr>
+        <w:t>)</w:t>
       </w:r>
     </w:p>
     <w:p>
@@ -2329,7 +3364,7 @@
       <w:r>
         <w:t xml:space="preserve"> Also note that the generic URL </w:t>
       </w:r>
-      <w:hyperlink r:id="rId6" w:history="1">
+      <w:hyperlink r:id="rId5" w:history="1">
         <w:r>
           <w:rPr>
             <w:rStyle w:val="Hyperlink"/>
@@ -2426,15 +3461,33 @@
           <w:sz w:val="20"/>
           <w:szCs w:val="20"/>
         </w:rPr>
-        <w:t>08/05/2</w:t>
-      </w:r>
-      <w:r>
-        <w:rPr>
-          <w:rFonts w:ascii="Lucida Console" w:hAnsi="Lucida Console"/>
-          <w:sz w:val="20"/>
-          <w:szCs w:val="20"/>
-        </w:rPr>
-        <w:t xml:space="preserve">023  05:38 PM    &lt;DIR&gt; </w:t>
+        <w:t>08/05/</w:t>
+      </w:r>
+      <w:proofErr w:type="gramStart"/>
+      <w:r>
+        <w:rPr>
+          <w:rFonts w:ascii="Lucida Console" w:hAnsi="Lucida Console"/>
+          <w:sz w:val="20"/>
+          <w:szCs w:val="20"/>
+        </w:rPr>
+        <w:t>2</w:t>
+      </w:r>
+      <w:r>
+        <w:rPr>
+          <w:rFonts w:ascii="Lucida Console" w:hAnsi="Lucida Console"/>
+          <w:sz w:val="20"/>
+          <w:szCs w:val="20"/>
+        </w:rPr>
+        <w:t>023  05:38</w:t>
+      </w:r>
+      <w:proofErr w:type="gramEnd"/>
+      <w:r>
+        <w:rPr>
+          <w:rFonts w:ascii="Lucida Console" w:hAnsi="Lucida Console"/>
+          <w:sz w:val="20"/>
+          <w:szCs w:val="20"/>
+        </w:rPr>
+        <w:t xml:space="preserve"> PM    &lt;DIR&gt; </w:t>
       </w:r>
       <w:r>
         <w:rPr>
@@ -2460,15 +3513,33 @@
           <w:sz w:val="20"/>
           <w:szCs w:val="20"/>
         </w:rPr>
-        <w:t>08/05/2</w:t>
-      </w:r>
-      <w:r>
-        <w:rPr>
-          <w:rFonts w:ascii="Lucida Console" w:hAnsi="Lucida Console"/>
-          <w:sz w:val="20"/>
-          <w:szCs w:val="20"/>
-        </w:rPr>
-        <w:t xml:space="preserve">023  05:38 PM    &lt;DIR&gt; </w:t>
+        <w:t>08/05/</w:t>
+      </w:r>
+      <w:proofErr w:type="gramStart"/>
+      <w:r>
+        <w:rPr>
+          <w:rFonts w:ascii="Lucida Console" w:hAnsi="Lucida Console"/>
+          <w:sz w:val="20"/>
+          <w:szCs w:val="20"/>
+        </w:rPr>
+        <w:t>2</w:t>
+      </w:r>
+      <w:r>
+        <w:rPr>
+          <w:rFonts w:ascii="Lucida Console" w:hAnsi="Lucida Console"/>
+          <w:sz w:val="20"/>
+          <w:szCs w:val="20"/>
+        </w:rPr>
+        <w:t>023  05:38</w:t>
+      </w:r>
+      <w:proofErr w:type="gramEnd"/>
+      <w:r>
+        <w:rPr>
+          <w:rFonts w:ascii="Lucida Console" w:hAnsi="Lucida Console"/>
+          <w:sz w:val="20"/>
+          <w:szCs w:val="20"/>
+        </w:rPr>
+        <w:t xml:space="preserve"> PM    &lt;DIR&gt; </w:t>
       </w:r>
       <w:r>
         <w:rPr>
@@ -2542,117 +3613,299 @@
           <w:sz w:val="20"/>
           <w:szCs w:val="20"/>
         </w:rPr>
-        <w:t>scala&gt; spark.version</w:t>
-      </w:r>
-    </w:p>
-    <w:p>
-      <w:pPr>
-        <w:spacing w:after="0" w:line="240" w:lineRule="auto"/>
-        <w:rPr>
-          <w:rFonts w:ascii="Lucida Console" w:hAnsi="Lucida Console"/>
-          <w:sz w:val="20"/>
-          <w:szCs w:val="20"/>
-        </w:rPr>
-      </w:pPr>
-      <w:r>
-        <w:rPr>
-          <w:rFonts w:ascii="Lucida Console" w:hAnsi="Lucida Console"/>
-          <w:sz w:val="20"/>
-          <w:szCs w:val="20"/>
-        </w:rPr>
-        <w:t>val res0: String = 3.4.1</w:t>
-      </w:r>
-    </w:p>
-    <w:p>
-      <w:pPr>
-        <w:spacing w:after="0" w:line="240" w:lineRule="auto"/>
-        <w:rPr>
-          <w:rFonts w:ascii="Lucida Console" w:hAnsi="Lucida Console"/>
-          <w:sz w:val="20"/>
-          <w:szCs w:val="20"/>
-        </w:rPr>
-      </w:pPr>
-    </w:p>
-    <w:p>
-      <w:pPr>
-        <w:spacing w:after="0" w:line="240" w:lineRule="auto"/>
-        <w:rPr>
-          <w:rFonts w:ascii="Lucida Console" w:hAnsi="Lucida Console"/>
-          <w:sz w:val="20"/>
-          <w:szCs w:val="20"/>
-        </w:rPr>
-      </w:pPr>
-      <w:r>
-        <w:rPr>
-          <w:rFonts w:ascii="Lucida Console" w:hAnsi="Lucida Console"/>
-          <w:sz w:val="20"/>
-          <w:szCs w:val="20"/>
-        </w:rPr>
-        <w:t>scala&gt; val df = sc.parallelize(Array(1,2,3,4,5,6,7,8,9,10)).toDF()</w:t>
-      </w:r>
-    </w:p>
-    <w:p>
-      <w:pPr>
-        <w:spacing w:after="0" w:line="240" w:lineRule="auto"/>
-        <w:rPr>
-          <w:rFonts w:ascii="Lucida Console" w:hAnsi="Lucida Console"/>
-          <w:sz w:val="20"/>
-          <w:szCs w:val="20"/>
-        </w:rPr>
-      </w:pPr>
-      <w:r>
-        <w:rPr>
-          <w:rFonts w:ascii="Lucida Console" w:hAnsi="Lucida Console"/>
-          <w:sz w:val="20"/>
-          <w:szCs w:val="20"/>
-        </w:rPr>
-        <w:t>warning: 1 deprecation (since 2.13.0); for details, enable `:setting -deprecation` or `:replay -deprecation`</w:t>
-      </w:r>
-    </w:p>
-    <w:p>
-      <w:pPr>
-        <w:spacing w:after="0" w:line="240" w:lineRule="auto"/>
-        <w:rPr>
-          <w:rFonts w:ascii="Lucida Console" w:hAnsi="Lucida Console"/>
-          <w:sz w:val="20"/>
-          <w:szCs w:val="20"/>
-        </w:rPr>
-      </w:pPr>
-      <w:r>
-        <w:rPr>
-          <w:rFonts w:ascii="Lucida Console" w:hAnsi="Lucida Console"/>
-          <w:sz w:val="20"/>
-          <w:szCs w:val="20"/>
-        </w:rPr>
-        <w:t>val df: org.apache.spark.sql.DataFrame = [value: int]</w:t>
-      </w:r>
-    </w:p>
-    <w:p>
-      <w:pPr>
-        <w:spacing w:after="0" w:line="240" w:lineRule="auto"/>
-        <w:rPr>
-          <w:rFonts w:ascii="Lucida Console" w:hAnsi="Lucida Console"/>
-          <w:sz w:val="20"/>
-          <w:szCs w:val="20"/>
-        </w:rPr>
-      </w:pPr>
-    </w:p>
-    <w:p>
-      <w:pPr>
-        <w:spacing w:after="0" w:line="240" w:lineRule="auto"/>
-        <w:rPr>
-          <w:rFonts w:ascii="Lucida Console" w:hAnsi="Lucida Console"/>
-          <w:sz w:val="20"/>
-          <w:szCs w:val="20"/>
-        </w:rPr>
-      </w:pPr>
-      <w:r>
-        <w:rPr>
-          <w:rFonts w:ascii="Lucida Console" w:hAnsi="Lucida Console"/>
-          <w:sz w:val="20"/>
-          <w:szCs w:val="20"/>
-        </w:rPr>
-        <w:t>scala&gt; df.printSchema()</w:t>
+        <w:t xml:space="preserve">scala&gt; </w:t>
+      </w:r>
+      <w:proofErr w:type="spellStart"/>
+      <w:proofErr w:type="gramStart"/>
+      <w:r>
+        <w:rPr>
+          <w:rFonts w:ascii="Lucida Console" w:hAnsi="Lucida Console"/>
+          <w:sz w:val="20"/>
+          <w:szCs w:val="20"/>
+        </w:rPr>
+        <w:t>spark.version</w:t>
+      </w:r>
+      <w:proofErr w:type="spellEnd"/>
+      <w:proofErr w:type="gramEnd"/>
+    </w:p>
+    <w:p>
+      <w:pPr>
+        <w:spacing w:after="0" w:line="240" w:lineRule="auto"/>
+        <w:rPr>
+          <w:rFonts w:ascii="Lucida Console" w:hAnsi="Lucida Console"/>
+          <w:sz w:val="20"/>
+          <w:szCs w:val="20"/>
+        </w:rPr>
+      </w:pPr>
+      <w:proofErr w:type="spellStart"/>
+      <w:r>
+        <w:rPr>
+          <w:rFonts w:ascii="Lucida Console" w:hAnsi="Lucida Console"/>
+          <w:sz w:val="20"/>
+          <w:szCs w:val="20"/>
+        </w:rPr>
+        <w:t>val</w:t>
+      </w:r>
+      <w:proofErr w:type="spellEnd"/>
+      <w:r>
+        <w:rPr>
+          <w:rFonts w:ascii="Lucida Console" w:hAnsi="Lucida Console"/>
+          <w:sz w:val="20"/>
+          <w:szCs w:val="20"/>
+        </w:rPr>
+        <w:t xml:space="preserve"> res0: String = 3.4.1</w:t>
+      </w:r>
+    </w:p>
+    <w:p>
+      <w:pPr>
+        <w:spacing w:after="0" w:line="240" w:lineRule="auto"/>
+        <w:rPr>
+          <w:rFonts w:ascii="Lucida Console" w:hAnsi="Lucida Console"/>
+          <w:sz w:val="20"/>
+          <w:szCs w:val="20"/>
+        </w:rPr>
+      </w:pPr>
+    </w:p>
+    <w:p>
+      <w:pPr>
+        <w:spacing w:after="0" w:line="240" w:lineRule="auto"/>
+        <w:rPr>
+          <w:rFonts w:ascii="Lucida Console" w:hAnsi="Lucida Console"/>
+          <w:sz w:val="20"/>
+          <w:szCs w:val="20"/>
+        </w:rPr>
+      </w:pPr>
+      <w:r>
+        <w:rPr>
+          <w:rFonts w:ascii="Lucida Console" w:hAnsi="Lucida Console"/>
+          <w:sz w:val="20"/>
+          <w:szCs w:val="20"/>
+        </w:rPr>
+        <w:t xml:space="preserve">scala&gt; </w:t>
+      </w:r>
+      <w:proofErr w:type="spellStart"/>
+      <w:r>
+        <w:rPr>
+          <w:rFonts w:ascii="Lucida Console" w:hAnsi="Lucida Console"/>
+          <w:sz w:val="20"/>
+          <w:szCs w:val="20"/>
+        </w:rPr>
+        <w:t>val</w:t>
+      </w:r>
+      <w:proofErr w:type="spellEnd"/>
+      <w:r>
+        <w:rPr>
+          <w:rFonts w:ascii="Lucida Console" w:hAnsi="Lucida Console"/>
+          <w:sz w:val="20"/>
+          <w:szCs w:val="20"/>
+        </w:rPr>
+        <w:t xml:space="preserve"> </w:t>
+      </w:r>
+      <w:proofErr w:type="spellStart"/>
+      <w:r>
+        <w:rPr>
+          <w:rFonts w:ascii="Lucida Console" w:hAnsi="Lucida Console"/>
+          <w:sz w:val="20"/>
+          <w:szCs w:val="20"/>
+        </w:rPr>
+        <w:t>df</w:t>
+      </w:r>
+      <w:proofErr w:type="spellEnd"/>
+      <w:r>
+        <w:rPr>
+          <w:rFonts w:ascii="Lucida Console" w:hAnsi="Lucida Console"/>
+          <w:sz w:val="20"/>
+          <w:szCs w:val="20"/>
+        </w:rPr>
+        <w:t xml:space="preserve"> = </w:t>
+      </w:r>
+      <w:proofErr w:type="spellStart"/>
+      <w:proofErr w:type="gramStart"/>
+      <w:r>
+        <w:rPr>
+          <w:rFonts w:ascii="Lucida Console" w:hAnsi="Lucida Console"/>
+          <w:sz w:val="20"/>
+          <w:szCs w:val="20"/>
+        </w:rPr>
+        <w:t>sc.parallelize</w:t>
+      </w:r>
+      <w:proofErr w:type="spellEnd"/>
+      <w:proofErr w:type="gramEnd"/>
+      <w:r>
+        <w:rPr>
+          <w:rFonts w:ascii="Lucida Console" w:hAnsi="Lucida Console"/>
+          <w:sz w:val="20"/>
+          <w:szCs w:val="20"/>
+        </w:rPr>
+        <w:t>(Array(1,2,3,4,5,6,7,8,9,10)).</w:t>
+      </w:r>
+      <w:proofErr w:type="spellStart"/>
+      <w:r>
+        <w:rPr>
+          <w:rFonts w:ascii="Lucida Console" w:hAnsi="Lucida Console"/>
+          <w:sz w:val="20"/>
+          <w:szCs w:val="20"/>
+        </w:rPr>
+        <w:t>toDF</w:t>
+      </w:r>
+      <w:proofErr w:type="spellEnd"/>
+      <w:r>
+        <w:rPr>
+          <w:rFonts w:ascii="Lucida Console" w:hAnsi="Lucida Console"/>
+          <w:sz w:val="20"/>
+          <w:szCs w:val="20"/>
+        </w:rPr>
+        <w:t>()</w:t>
+      </w:r>
+    </w:p>
+    <w:p>
+      <w:pPr>
+        <w:spacing w:after="0" w:line="240" w:lineRule="auto"/>
+        <w:rPr>
+          <w:rFonts w:ascii="Lucida Console" w:hAnsi="Lucida Console"/>
+          <w:sz w:val="20"/>
+          <w:szCs w:val="20"/>
+        </w:rPr>
+      </w:pPr>
+      <w:r>
+        <w:rPr>
+          <w:rFonts w:ascii="Lucida Console" w:hAnsi="Lucida Console"/>
+          <w:sz w:val="20"/>
+          <w:szCs w:val="20"/>
+        </w:rPr>
+        <w:t xml:space="preserve">warning: 1 deprecation (since 2.13.0); for details, enable </w:t>
+      </w:r>
+      <w:proofErr w:type="gramStart"/>
+      <w:r>
+        <w:rPr>
+          <w:rFonts w:ascii="Lucida Console" w:hAnsi="Lucida Console"/>
+          <w:sz w:val="20"/>
+          <w:szCs w:val="20"/>
+        </w:rPr>
+        <w:t>`:setting</w:t>
+      </w:r>
+      <w:proofErr w:type="gramEnd"/>
+      <w:r>
+        <w:rPr>
+          <w:rFonts w:ascii="Lucida Console" w:hAnsi="Lucida Console"/>
+          <w:sz w:val="20"/>
+          <w:szCs w:val="20"/>
+        </w:rPr>
+        <w:t xml:space="preserve"> -deprecation` or `:replay -deprecation`</w:t>
+      </w:r>
+    </w:p>
+    <w:p>
+      <w:pPr>
+        <w:spacing w:after="0" w:line="240" w:lineRule="auto"/>
+        <w:rPr>
+          <w:rFonts w:ascii="Lucida Console" w:hAnsi="Lucida Console"/>
+          <w:sz w:val="20"/>
+          <w:szCs w:val="20"/>
+        </w:rPr>
+      </w:pPr>
+      <w:proofErr w:type="spellStart"/>
+      <w:r>
+        <w:rPr>
+          <w:rFonts w:ascii="Lucida Console" w:hAnsi="Lucida Console"/>
+          <w:sz w:val="20"/>
+          <w:szCs w:val="20"/>
+        </w:rPr>
+        <w:t>val</w:t>
+      </w:r>
+      <w:proofErr w:type="spellEnd"/>
+      <w:r>
+        <w:rPr>
+          <w:rFonts w:ascii="Lucida Console" w:hAnsi="Lucida Console"/>
+          <w:sz w:val="20"/>
+          <w:szCs w:val="20"/>
+        </w:rPr>
+        <w:t xml:space="preserve"> </w:t>
+      </w:r>
+      <w:proofErr w:type="spellStart"/>
+      <w:r>
+        <w:rPr>
+          <w:rFonts w:ascii="Lucida Console" w:hAnsi="Lucida Console"/>
+          <w:sz w:val="20"/>
+          <w:szCs w:val="20"/>
+        </w:rPr>
+        <w:t>df</w:t>
+      </w:r>
+      <w:proofErr w:type="spellEnd"/>
+      <w:r>
+        <w:rPr>
+          <w:rFonts w:ascii="Lucida Console" w:hAnsi="Lucida Console"/>
+          <w:sz w:val="20"/>
+          <w:szCs w:val="20"/>
+        </w:rPr>
+        <w:t xml:space="preserve">: </w:t>
+      </w:r>
+      <w:proofErr w:type="spellStart"/>
+      <w:proofErr w:type="gramStart"/>
+      <w:r>
+        <w:rPr>
+          <w:rFonts w:ascii="Lucida Console" w:hAnsi="Lucida Console"/>
+          <w:sz w:val="20"/>
+          <w:szCs w:val="20"/>
+        </w:rPr>
+        <w:t>org.apache.spark.sql.DataFrame</w:t>
+      </w:r>
+      <w:proofErr w:type="spellEnd"/>
+      <w:proofErr w:type="gramEnd"/>
+      <w:r>
+        <w:rPr>
+          <w:rFonts w:ascii="Lucida Console" w:hAnsi="Lucida Console"/>
+          <w:sz w:val="20"/>
+          <w:szCs w:val="20"/>
+        </w:rPr>
+        <w:t xml:space="preserve"> = [value: int]</w:t>
+      </w:r>
+    </w:p>
+    <w:p>
+      <w:pPr>
+        <w:spacing w:after="0" w:line="240" w:lineRule="auto"/>
+        <w:rPr>
+          <w:rFonts w:ascii="Lucida Console" w:hAnsi="Lucida Console"/>
+          <w:sz w:val="20"/>
+          <w:szCs w:val="20"/>
+        </w:rPr>
+      </w:pPr>
+    </w:p>
+    <w:p>
+      <w:pPr>
+        <w:spacing w:after="0" w:line="240" w:lineRule="auto"/>
+        <w:rPr>
+          <w:rFonts w:ascii="Lucida Console" w:hAnsi="Lucida Console"/>
+          <w:sz w:val="20"/>
+          <w:szCs w:val="20"/>
+        </w:rPr>
+      </w:pPr>
+      <w:r>
+        <w:rPr>
+          <w:rFonts w:ascii="Lucida Console" w:hAnsi="Lucida Console"/>
+          <w:sz w:val="20"/>
+          <w:szCs w:val="20"/>
+        </w:rPr>
+        <w:t xml:space="preserve">scala&gt; </w:t>
+      </w:r>
+      <w:proofErr w:type="spellStart"/>
+      <w:proofErr w:type="gramStart"/>
+      <w:r>
+        <w:rPr>
+          <w:rFonts w:ascii="Lucida Console" w:hAnsi="Lucida Console"/>
+          <w:sz w:val="20"/>
+          <w:szCs w:val="20"/>
+        </w:rPr>
+        <w:t>df.printSchema</w:t>
+      </w:r>
+      <w:proofErr w:type="spellEnd"/>
+      <w:proofErr w:type="gramEnd"/>
+      <w:r>
+        <w:rPr>
+          <w:rFonts w:ascii="Lucida Console" w:hAnsi="Lucida Console"/>
+          <w:sz w:val="20"/>
+          <w:szCs w:val="20"/>
+        </w:rPr>
+        <w:t>()</w:t>
       </w:r>
     </w:p>
     <w:p>
@@ -2726,7 +3979,27 @@
           <w:sz w:val="20"/>
           <w:szCs w:val="20"/>
         </w:rPr>
-        <w:t>scala&gt; df.show()</w:t>
+        <w:t xml:space="preserve">scala&gt; </w:t>
+      </w:r>
+      <w:proofErr w:type="spellStart"/>
+      <w:proofErr w:type="gramStart"/>
+      <w:r>
+        <w:rPr>
+          <w:rFonts w:ascii="Lucida Console" w:hAnsi="Lucida Console"/>
+          <w:sz w:val="20"/>
+          <w:szCs w:val="20"/>
+        </w:rPr>
+        <w:t>df.show</w:t>
+      </w:r>
+      <w:proofErr w:type="spellEnd"/>
+      <w:proofErr w:type="gramEnd"/>
+      <w:r>
+        <w:rPr>
+          <w:rFonts w:ascii="Lucida Console" w:hAnsi="Lucida Console"/>
+          <w:sz w:val="20"/>
+          <w:szCs w:val="20"/>
+        </w:rPr>
+        <w:t>()</w:t>
       </w:r>
     </w:p>
     <w:p>
@@ -3032,9 +4305,11 @@
         </w:numPr>
         <w:spacing w:before="0" w:line="240" w:lineRule="auto"/>
       </w:pPr>
+      <w:proofErr w:type="spellStart"/>
       <w:r>
         <w:t>Ddd</w:t>
       </w:r>
+      <w:proofErr w:type="spellEnd"/>
     </w:p>
     <w:p>
       <w:pPr>
@@ -3045,9 +4320,11 @@
         </w:numPr>
         <w:spacing w:before="0" w:line="240" w:lineRule="auto"/>
       </w:pPr>
+      <w:proofErr w:type="spellStart"/>
       <w:r>
         <w:t>Ddd</w:t>
       </w:r>
+      <w:proofErr w:type="spellEnd"/>
     </w:p>
     <w:p>
       <w:pPr>
@@ -3058,9 +4335,11 @@
         </w:numPr>
         <w:spacing w:before="0" w:line="240" w:lineRule="auto"/>
       </w:pPr>
+      <w:proofErr w:type="spellStart"/>
       <w:r>
         <w:t>Ddd</w:t>
       </w:r>
+      <w:proofErr w:type="spellEnd"/>
     </w:p>
     <w:p>
       <w:pPr>
@@ -3071,9 +4350,11 @@
         </w:numPr>
         <w:spacing w:before="0" w:line="240" w:lineRule="auto"/>
       </w:pPr>
+      <w:proofErr w:type="spellStart"/>
       <w:r>
         <w:t>Ddd</w:t>
       </w:r>
+      <w:proofErr w:type="spellEnd"/>
     </w:p>
     <w:p>
       <w:pPr>
@@ -3278,7 +4559,7 @@
       <w:r>
         <w:t xml:space="preserve">: </w:t>
       </w:r>
-      <w:hyperlink r:id="rId7" w:history="1">
+      <w:hyperlink r:id="rId6" w:history="1">
         <w:r>
           <w:rPr>
             <w:rStyle w:val="Hyperlink"/>
@@ -3317,7 +4598,7 @@
       <w:r>
         <w:t xml:space="preserve">: </w:t>
       </w:r>
-      <w:hyperlink r:id="rId8" w:history="1">
+      <w:hyperlink r:id="rId7" w:history="1">
         <w:r>
           <w:rPr>
             <w:rStyle w:val="Hyperlink"/>
@@ -3344,7 +4625,7 @@
       <w:r>
         <w:t xml:space="preserve"> </w:t>
       </w:r>
-      <w:hyperlink r:id="rId9" w:history="1">
+      <w:hyperlink r:id="rId8" w:history="1">
         <w:r>
           <w:rPr>
             <w:rStyle w:val="Hyperlink"/>
@@ -3632,7 +4913,7 @@
       <w:r>
         <w:t xml:space="preserve">Downloads: </w:t>
       </w:r>
-      <w:hyperlink r:id="rId10" w:history="1">
+      <w:hyperlink r:id="rId9" w:history="1">
         <w:r>
           <w:rPr>
             <w:rStyle w:val="Hyperlink"/>
@@ -3662,7 +4943,7 @@
       <w:r>
         <w:t xml:space="preserve"> WINDUTILS site: </w:t>
       </w:r>
-      <w:hyperlink r:id="rId11" w:history="1">
+      <w:hyperlink r:id="rId10" w:history="1">
         <w:r>
           <w:rPr>
             <w:rStyle w:val="Hyperlink"/>
@@ -3692,7 +4973,7 @@
       <w:r>
         <w:t xml:space="preserve"> WINUTILS site: </w:t>
       </w:r>
-      <w:hyperlink r:id="rId12" w:history="1">
+      <w:hyperlink r:id="rId11" w:history="1">
         <w:r>
           <w:rPr>
             <w:rStyle w:val="Hyperlink"/>
@@ -3718,7 +4999,7 @@
       <w:r>
         <w:t xml:space="preserve"> – Build your own WINUTILS:  </w:t>
       </w:r>
-      <w:hyperlink r:id="rId13" w:history="1">
+      <w:hyperlink r:id="rId12" w:history="1">
         <w:r>
           <w:rPr>
             <w:rStyle w:val="Hyperlink"/>
@@ -3768,7 +5049,7 @@
       <w:r>
         <w:t xml:space="preserve">Configuration Guide: </w:t>
       </w:r>
-      <w:hyperlink r:id="rId14" w:history="1">
+      <w:hyperlink r:id="rId13" w:history="1">
         <w:r>
           <w:rPr>
             <w:rStyle w:val="Hyperlink"/>
@@ -3813,7 +5094,7 @@
       <w:r>
         <w:t xml:space="preserve">2023-06-14: </w:t>
       </w:r>
-      <w:hyperlink r:id="rId15" w:history="1">
+      <w:hyperlink r:id="rId14" w:history="1">
         <w:r>
           <w:rPr>
             <w:rStyle w:val="Hyperlink"/>
@@ -3846,7 +5127,7 @@
       <w:r>
         <w:t xml:space="preserve">2023-01-27: </w:t>
       </w:r>
-      <w:hyperlink r:id="rId16" w:history="1">
+      <w:hyperlink r:id="rId15" w:history="1">
         <w:r>
           <w:rPr>
             <w:rStyle w:val="Hyperlink"/>
@@ -3876,7 +5157,7 @@
       <w:r>
         <w:t xml:space="preserve">: </w:t>
       </w:r>
-      <w:hyperlink r:id="rId17" w:history="1">
+      <w:hyperlink r:id="rId16" w:history="1">
         <w:r>
           <w:rPr>
             <w:rStyle w:val="Hyperlink"/>
@@ -3904,10 +5185,12 @@
         </w:numPr>
         <w:spacing w:before="0" w:line="240" w:lineRule="auto"/>
       </w:pPr>
+      <w:proofErr w:type="spellStart"/>
       <w:r>
         <w:lastRenderedPageBreak/>
         <w:t>Sss</w:t>
       </w:r>
+      <w:proofErr w:type="spellEnd"/>
     </w:p>
     <w:p>
       <w:pPr>
@@ -3918,9 +5201,11 @@
         </w:numPr>
         <w:spacing w:before="0" w:line="240" w:lineRule="auto"/>
       </w:pPr>
+      <w:proofErr w:type="spellStart"/>
       <w:r>
         <w:t>Ssss</w:t>
       </w:r>
+      <w:proofErr w:type="spellEnd"/>
     </w:p>
     <w:p>
       <w:pPr>
@@ -3931,9 +5216,11 @@
         </w:numPr>
         <w:spacing w:before="0" w:line="240" w:lineRule="auto"/>
       </w:pPr>
+      <w:proofErr w:type="spellStart"/>
       <w:r>
         <w:t>Sss</w:t>
       </w:r>
+      <w:proofErr w:type="spellEnd"/>
     </w:p>
     <w:p>
       <w:pPr>
@@ -3989,8 +5276,8 @@
 </file>
 
 <file path=word/numbering.xml><?xml version="1.0" encoding="utf-8"?>
-<w:numbering xmlns:wpc="http://schemas.microsoft.com/office/word/2010/wordprocessingCanvas" xmlns:mc="http://schemas.openxmlformats.org/markup-compatibility/2006" xmlns:o="urn:schemas-microsoft-com:office:office" xmlns:r="http://schemas.openxmlformats.org/officeDocument/2006/relationships" xmlns:m="http://schemas.openxmlformats.org/officeDocument/2006/math" xmlns:v="urn:schemas-microsoft-com:vml" xmlns:wp14="http://schemas.microsoft.com/office/word/2010/wordprocessingDrawing" xmlns:wp="http://schemas.openxmlformats.org/drawingml/2006/wordprocessingDrawing" xmlns:w10="urn:schemas-microsoft-com:office:word" xmlns:w="http://schemas.openxmlformats.org/wordprocessingml/2006/main" xmlns:w14="http://schemas.microsoft.com/office/word/2010/wordml" xmlns:wpg="http://schemas.microsoft.com/office/word/2010/wordprocessingGroup" xmlns:wpi="http://schemas.microsoft.com/office/word/2010/wordprocessingInk" xmlns:wne="http://schemas.microsoft.com/office/word/2006/wordml" xmlns:wps="http://schemas.microsoft.com/office/word/2010/wordprocessingShape" mc:Ignorable="w14 wp14">
-  <w:abstractNum w:abstractNumId="0">
+<w:numbering xmlns:wpc="http://schemas.microsoft.com/office/word/2010/wordprocessingCanvas" xmlns:cx="http://schemas.microsoft.com/office/drawing/2014/chartex" xmlns:cx1="http://schemas.microsoft.com/office/drawing/2015/9/8/chartex" xmlns:cx2="http://schemas.microsoft.com/office/drawing/2015/10/21/chartex" xmlns:cx3="http://schemas.microsoft.com/office/drawing/2016/5/9/chartex" xmlns:cx4="http://schemas.microsoft.com/office/drawing/2016/5/10/chartex" xmlns:cx5="http://schemas.microsoft.com/office/drawing/2016/5/11/chartex" xmlns:cx6="http://schemas.microsoft.com/office/drawing/2016/5/12/chartex" xmlns:cx7="http://schemas.microsoft.com/office/drawing/2016/5/13/chartex" xmlns:cx8="http://schemas.microsoft.com/office/drawing/2016/5/14/chartex" xmlns:mc="http://schemas.openxmlformats.org/markup-compatibility/2006" xmlns:aink="http://schemas.microsoft.com/office/drawing/2016/ink" xmlns:am3d="http://schemas.microsoft.com/office/drawing/2017/model3d" xmlns:o="urn:schemas-microsoft-com:office:office" xmlns:oel="http://schemas.microsoft.com/office/2019/extlst" xmlns:r="http://schemas.openxmlformats.org/officeDocument/2006/relationships" xmlns:m="http://schemas.openxmlformats.org/officeDocument/2006/math" xmlns:v="urn:schemas-microsoft-com:vml" xmlns:wp14="http://schemas.microsoft.com/office/word/2010/wordprocessingDrawing" xmlns:wp="http://schemas.openxmlformats.org/drawingml/2006/wordprocessingDrawing" xmlns:w10="urn:schemas-microsoft-com:office:word" xmlns:w="http://schemas.openxmlformats.org/wordprocessingml/2006/main" xmlns:w14="http://schemas.microsoft.com/office/word/2010/wordml" xmlns:w15="http://schemas.microsoft.com/office/word/2012/wordml" xmlns:w16cex="http://schemas.microsoft.com/office/word/2018/wordml/cex" xmlns:w16cid="http://schemas.microsoft.com/office/word/2016/wordml/cid" xmlns:w16="http://schemas.microsoft.com/office/word/2018/wordml" xmlns:w16du="http://schemas.microsoft.com/office/word/2023/wordml/word16du" xmlns:w16sdtdh="http://schemas.microsoft.com/office/word/2020/wordml/sdtdatahash" xmlns:w16se="http://schemas.microsoft.com/office/word/2015/wordml/symex" xmlns:wpg="http://schemas.microsoft.com/office/word/2010/wordprocessingGroup" xmlns:wpi="http://schemas.microsoft.com/office/word/2010/wordprocessingInk" xmlns:wne="http://schemas.microsoft.com/office/word/2006/wordml" xmlns:wps="http://schemas.microsoft.com/office/word/2010/wordprocessingShape" mc:Ignorable="w14 w15 w16se w16cid w16 w16cex w16sdtdh w16du wp14">
+  <w:abstractNum w:abstractNumId="0" w15:restartNumberingAfterBreak="0">
     <w:nsid w:val="06E53DEF"/>
     <w:multiLevelType w:val="hybridMultilevel"/>
     <w:tmpl w:val="FF4A7CAE"/>
@@ -4103,7 +5390,7 @@
       </w:rPr>
     </w:lvl>
   </w:abstractNum>
-  <w:abstractNum w:abstractNumId="1">
+  <w:abstractNum w:abstractNumId="1" w15:restartNumberingAfterBreak="0">
     <w:nsid w:val="31A41777"/>
     <w:multiLevelType w:val="hybridMultilevel"/>
     <w:tmpl w:val="ECB696BE"/>
@@ -4189,7 +5476,7 @@
       </w:pPr>
     </w:lvl>
   </w:abstractNum>
-  <w:abstractNum w:abstractNumId="2">
+  <w:abstractNum w:abstractNumId="2" w15:restartNumberingAfterBreak="0">
     <w:nsid w:val="3552567F"/>
     <w:multiLevelType w:val="hybridMultilevel"/>
     <w:tmpl w:val="24E25A00"/>
@@ -4302,7 +5589,7 @@
       </w:rPr>
     </w:lvl>
   </w:abstractNum>
-  <w:abstractNum w:abstractNumId="3">
+  <w:abstractNum w:abstractNumId="3" w15:restartNumberingAfterBreak="0">
     <w:nsid w:val="39A665BF"/>
     <w:multiLevelType w:val="hybridMultilevel"/>
     <w:tmpl w:val="34E0F5D4"/>
@@ -4415,7 +5702,7 @@
       </w:rPr>
     </w:lvl>
   </w:abstractNum>
-  <w:abstractNum w:abstractNumId="4">
+  <w:abstractNum w:abstractNumId="4" w15:restartNumberingAfterBreak="0">
     <w:nsid w:val="3B61318E"/>
     <w:multiLevelType w:val="hybridMultilevel"/>
     <w:tmpl w:val="3C2CADA6"/>
@@ -4528,7 +5815,7 @@
       </w:rPr>
     </w:lvl>
   </w:abstractNum>
-  <w:abstractNum w:abstractNumId="5">
+  <w:abstractNum w:abstractNumId="5" w15:restartNumberingAfterBreak="0">
     <w:nsid w:val="42533115"/>
     <w:multiLevelType w:val="multilevel"/>
     <w:tmpl w:val="0409001F"/>
@@ -4614,7 +5901,7 @@
       </w:pPr>
     </w:lvl>
   </w:abstractNum>
-  <w:abstractNum w:abstractNumId="6">
+  <w:abstractNum w:abstractNumId="6" w15:restartNumberingAfterBreak="0">
     <w:nsid w:val="50714304"/>
     <w:multiLevelType w:val="multilevel"/>
     <w:tmpl w:val="0409001F"/>
@@ -4700,7 +5987,7 @@
       </w:pPr>
     </w:lvl>
   </w:abstractNum>
-  <w:abstractNum w:abstractNumId="7">
+  <w:abstractNum w:abstractNumId="7" w15:restartNumberingAfterBreak="0">
     <w:nsid w:val="5E7B53E9"/>
     <w:multiLevelType w:val="multilevel"/>
     <w:tmpl w:val="0409001F"/>
@@ -4786,7 +6073,7 @@
       </w:pPr>
     </w:lvl>
   </w:abstractNum>
-  <w:abstractNum w:abstractNumId="8">
+  <w:abstractNum w:abstractNumId="8" w15:restartNumberingAfterBreak="0">
     <w:nsid w:val="7C052C4E"/>
     <w:multiLevelType w:val="hybridMultilevel"/>
     <w:tmpl w:val="CC6E1F48"/>
@@ -4899,38 +6186,38 @@
       </w:rPr>
     </w:lvl>
   </w:abstractNum>
-  <w:num w:numId="1">
+  <w:num w:numId="1" w16cid:durableId="461465351">
     <w:abstractNumId w:val="6"/>
   </w:num>
-  <w:num w:numId="2">
+  <w:num w:numId="2" w16cid:durableId="414015491">
     <w:abstractNumId w:val="7"/>
   </w:num>
-  <w:num w:numId="3">
+  <w:num w:numId="3" w16cid:durableId="1275361252">
     <w:abstractNumId w:val="2"/>
   </w:num>
-  <w:num w:numId="4">
+  <w:num w:numId="4" w16cid:durableId="332873850">
     <w:abstractNumId w:val="4"/>
   </w:num>
-  <w:num w:numId="5">
+  <w:num w:numId="5" w16cid:durableId="2141916663">
     <w:abstractNumId w:val="3"/>
   </w:num>
-  <w:num w:numId="6">
+  <w:num w:numId="6" w16cid:durableId="294603613">
     <w:abstractNumId w:val="0"/>
   </w:num>
-  <w:num w:numId="7">
+  <w:num w:numId="7" w16cid:durableId="128325243">
     <w:abstractNumId w:val="5"/>
   </w:num>
-  <w:num w:numId="8">
+  <w:num w:numId="8" w16cid:durableId="1194926411">
     <w:abstractNumId w:val="1"/>
   </w:num>
-  <w:num w:numId="9">
+  <w:num w:numId="9" w16cid:durableId="1903367245">
     <w:abstractNumId w:val="8"/>
   </w:num>
 </w:numbering>
 </file>
 
 <file path=word/styles.xml><?xml version="1.0" encoding="utf-8"?>
-<w:styles xmlns:mc="http://schemas.openxmlformats.org/markup-compatibility/2006" xmlns:r="http://schemas.openxmlformats.org/officeDocument/2006/relationships" xmlns:w="http://schemas.openxmlformats.org/wordprocessingml/2006/main" xmlns:w14="http://schemas.microsoft.com/office/word/2010/wordml" mc:Ignorable="w14">
+<w:styles xmlns:mc="http://schemas.openxmlformats.org/markup-compatibility/2006" xmlns:r="http://schemas.openxmlformats.org/officeDocument/2006/relationships" xmlns:w="http://schemas.openxmlformats.org/wordprocessingml/2006/main" xmlns:w14="http://schemas.microsoft.com/office/word/2010/wordml" xmlns:w15="http://schemas.microsoft.com/office/word/2012/wordml" xmlns:w16cex="http://schemas.microsoft.com/office/word/2018/wordml/cex" xmlns:w16cid="http://schemas.microsoft.com/office/word/2016/wordml/cid" xmlns:w16="http://schemas.microsoft.com/office/word/2018/wordml" xmlns:w16du="http://schemas.microsoft.com/office/word/2023/wordml/word16du" xmlns:w16sdtdh="http://schemas.microsoft.com/office/word/2020/wordml/sdtdatahash" xmlns:w16se="http://schemas.microsoft.com/office/word/2015/wordml/symex" mc:Ignorable="w14 w15 w16se w16cid w16 w16cex w16sdtdh w16du">
   <w:docDefaults>
     <w:rPrDefault>
       <w:rPr>
@@ -4946,565 +6233,383 @@
       </w:pPr>
     </w:pPrDefault>
   </w:docDefaults>
-  <w:latentStyles w:defLockedState="0" w:defUIPriority="99" w:defSemiHidden="1" w:defUnhideWhenUsed="1" w:defQFormat="0" w:count="267">
-    <w:lsdException w:name="Normal" w:semiHidden="0" w:uiPriority="0" w:unhideWhenUsed="0" w:qFormat="1"/>
-    <w:lsdException w:name="heading 1" w:semiHidden="0" w:uiPriority="9" w:unhideWhenUsed="0" w:qFormat="1"/>
-    <w:lsdException w:name="heading 2" w:uiPriority="9" w:qFormat="1"/>
-    <w:lsdException w:name="heading 3" w:uiPriority="9" w:qFormat="1"/>
-    <w:lsdException w:name="heading 4" w:uiPriority="9" w:qFormat="1"/>
-    <w:lsdException w:name="heading 5" w:uiPriority="9" w:qFormat="1"/>
-    <w:lsdException w:name="heading 6" w:uiPriority="9" w:qFormat="1"/>
-    <w:lsdException w:name="heading 7" w:uiPriority="9" w:qFormat="1"/>
-    <w:lsdException w:name="heading 8" w:uiPriority="9" w:qFormat="1"/>
-    <w:lsdException w:name="heading 9" w:uiPriority="9" w:qFormat="1"/>
-    <w:lsdException w:name="toc 1" w:uiPriority="39"/>
-    <w:lsdException w:name="toc 2" w:uiPriority="39"/>
-    <w:lsdException w:name="toc 3" w:uiPriority="39"/>
-    <w:lsdException w:name="toc 4" w:uiPriority="39"/>
-    <w:lsdException w:name="toc 5" w:uiPriority="39"/>
-    <w:lsdException w:name="toc 6" w:uiPriority="39"/>
-    <w:lsdException w:name="toc 7" w:uiPriority="39"/>
-    <w:lsdException w:name="toc 8" w:uiPriority="39"/>
-    <w:lsdException w:name="toc 9" w:uiPriority="39"/>
-    <w:lsdException w:name="caption" w:uiPriority="35" w:qFormat="1"/>
-    <w:lsdException w:name="Title" w:semiHidden="0" w:uiPriority="10" w:unhideWhenUsed="0" w:qFormat="1"/>
-    <w:lsdException w:name="Default Paragraph Font" w:uiPriority="1"/>
-    <w:lsdException w:name="Subtitle" w:semiHidden="0" w:uiPriority="11" w:unhideWhenUsed="0" w:qFormat="1"/>
-    <w:lsdException w:name="Strong" w:semiHidden="0" w:uiPriority="22" w:unhideWhenUsed="0" w:qFormat="1"/>
-    <w:lsdException w:name="Emphasis" w:semiHidden="0" w:uiPriority="20" w:unhideWhenUsed="0" w:qFormat="1"/>
-    <w:lsdException w:name="Table Grid" w:semiHidden="0" w:uiPriority="59" w:unhideWhenUsed="0"/>
-    <w:lsdException w:name="Placeholder Text" w:unhideWhenUsed="0"/>
-    <w:lsdException w:name="No Spacing" w:semiHidden="0" w:uiPriority="1" w:unhideWhenUsed="0" w:qFormat="1"/>
-    <w:lsdException w:name="Light Shading" w:semiHidden="0" w:uiPriority="60" w:unhideWhenUsed="0"/>
-    <w:lsdException w:name="Light List" w:semiHidden="0" w:uiPriority="61" w:unhideWhenUsed="0"/>
-    <w:lsdException w:name="Light Grid" w:semiHidden="0" w:uiPriority="62" w:unhideWhenUsed="0"/>
-    <w:lsdException w:name="Medium Shading 1" w:semiHidden="0" w:uiPriority="63" w:unhideWhenUsed="0"/>
-    <w:lsdException w:name="Medium Shading 2" w:semiHidden="0" w:uiPriority="64" w:unhideWhenUsed="0"/>
-    <w:lsdException w:name="Medium List 1" w:semiHidden="0" w:uiPriority="65" w:unhideWhenUsed="0"/>
-    <w:lsdException w:name="Medium List 2" w:semiHidden="0" w:uiPriority="66" w:unhideWhenUsed="0"/>
-    <w:lsdException w:name="Medium Grid 1" w:semiHidden="0" w:uiPriority="67" w:unhideWhenUsed="0"/>
-    <w:lsdException w:name="Medium Grid 2" w:semiHidden="0" w:uiPriority="68" w:unhideWhenUsed="0"/>
-    <w:lsdException w:name="Medium Grid 3" w:semiHidden="0" w:uiPriority="69" w:unhideWhenUsed="0"/>
-    <w:lsdException w:name="Dark List" w:semiHidden="0" w:uiPriority="70" w:unhideWhenUsed="0"/>
-    <w:lsdException w:name="Colorful Shading" w:semiHidden="0" w:uiPriority="71" w:unhideWhenUsed="0"/>
-    <w:lsdException w:name="Colorful List" w:semiHidden="0" w:uiPriority="72" w:unhideWhenUsed="0"/>
-    <w:lsdException w:name="Colorful Grid" w:semiHidden="0" w:uiPriority="73" w:unhideWhenUsed="0"/>
-    <w:lsdException w:name="Light Shading Accent 1" w:semiHidden="0" w:uiPriority="60" w:unhideWhenUsed="0"/>
-    <w:lsdException w:name="Light List Accent 1" w:semiHidden="0" w:uiPriority="61" w:unhideWhenUsed="0"/>
-    <w:lsdException w:name="Light Grid Accent 1" w:semiHidden="0" w:uiPriority="62" w:unhideWhenUsed="0"/>
-    <w:lsdException w:name="Medium Shading 1 Accent 1" w:semiHidden="0" w:uiPriority="63" w:unhideWhenUsed="0"/>
-    <w:lsdException w:name="Medium Shading 2 Accent 1" w:semiHidden="0" w:uiPriority="64" w:unhideWhenUsed="0"/>
-    <w:lsdException w:name="Medium List 1 Accent 1" w:semiHidden="0" w:uiPriority="65" w:unhideWhenUsed="0"/>
-    <w:lsdException w:name="Revision" w:unhideWhenUsed="0"/>
-    <w:lsdException w:name="List Paragraph" w:semiHidden="0" w:uiPriority="34" w:unhideWhenUsed="0" w:qFormat="1"/>
-    <w:lsdException w:name="Quote" w:semiHidden="0" w:uiPriority="29" w:unhideWhenUsed="0" w:qFormat="1"/>
-    <w:lsdException w:name="Intense Quote" w:semiHidden="0" w:uiPriority="30" w:unhideWhenUsed="0" w:qFormat="1"/>
-    <w:lsdException w:name="Medium List 2 Accent 1" w:semiHidden="0" w:uiPriority="66" w:unhideWhenUsed="0"/>
-    <w:lsdException w:name="Medium Grid 1 Accent 1" w:semiHidden="0" w:uiPriority="67" w:unhideWhenUsed="0"/>
-    <w:lsdException w:name="Medium Grid 2 Accent 1" w:semiHidden="0" w:uiPriority="68" w:unhideWhenUsed="0"/>
-    <w:lsdException w:name="Medium Grid 3 Accent 1" w:semiHidden="0" w:uiPriority="69" w:unhideWhenUsed="0"/>
-    <w:lsdException w:name="Dark List Accent 1" w:semiHidden="0" w:uiPriority="70" w:unhideWhenUsed="0"/>
-    <w:lsdException w:name="Colorful Shading Accent 1" w:semiHidden="0" w:uiPriority="71" w:unhideWhenUsed="0"/>
-    <w:lsdException w:name="Colorful List Accent 1" w:semiHidden="0" w:uiPriority="72" w:unhideWhenUsed="0"/>
-    <w:lsdException w:name="Colorful Grid Accent 1" w:semiHidden="0" w:uiPriority="73" w:unhideWhenUsed="0"/>
-    <w:lsdException w:name="Light Shading Accent 2" w:semiHidden="0" w:uiPriority="60" w:unhideWhenUsed="0"/>
-    <w:lsdException w:name="Light List Accent 2" w:semiHidden="0" w:uiPriority="61" w:unhideWhenUsed="0"/>
-    <w:lsdException w:name="Light Grid Accent 2" w:semiHidden="0" w:uiPriority="62" w:unhideWhenUsed="0"/>
-    <w:lsdException w:name="Medium Shading 1 Accent 2" w:semiHidden="0" w:uiPriority="63" w:unhideWhenUsed="0"/>
-    <w:lsdException w:name="Medium Shading 2 Accent 2" w:semiHidden="0" w:uiPriority="64" w:unhideWhenUsed="0"/>
-    <w:lsdException w:name="Medium List 1 Accent 2" w:semiHidden="0" w:uiPriority="65" w:unhideWhenUsed="0"/>
-    <w:lsdException w:name="Medium List 2 Accent 2" w:semiHidden="0" w:uiPriority="66" w:unhideWhenUsed="0"/>
-    <w:lsdException w:name="Medium Grid 1 Accent 2" w:semiHidden="0" w:uiPriority="67" w:unhideWhenUsed="0"/>
-    <w:lsdException w:name="Medium Grid 2 Accent 2" w:semiHidden="0" w:uiPriority="68" w:unhideWhenUsed="0"/>
-    <w:lsdException w:name="Medium Grid 3 Accent 2" w:semiHidden="0" w:uiPriority="69" w:unhideWhenUsed="0"/>
-    <w:lsdException w:name="Dark List Accent 2" w:semiHidden="0" w:uiPriority="70" w:unhideWhenUsed="0"/>
-    <w:lsdException w:name="Colorful Shading Accent 2" w:semiHidden="0" w:uiPriority="71" w:unhideWhenUsed="0"/>
-    <w:lsdException w:name="Colorful List Accent 2" w:semiHidden="0" w:uiPriority="72" w:unhideWhenUsed="0"/>
-    <w:lsdException w:name="Colorful Grid Accent 2" w:semiHidden="0" w:uiPriority="73" w:unhideWhenUsed="0"/>
-    <w:lsdException w:name="Light Shading Accent 3" w:semiHidden="0" w:uiPriority="60" w:unhideWhenUsed="0"/>
-    <w:lsdException w:name="Light List Accent 3" w:semiHidden="0" w:uiPriority="61" w:unhideWhenUsed="0"/>
-    <w:lsdException w:name="Light Grid Accent 3" w:semiHidden="0" w:uiPriority="62" w:unhideWhenUsed="0"/>
-    <w:lsdException w:name="Medium Shading 1 Accent 3" w:semiHidden="0" w:uiPriority="63" w:unhideWhenUsed="0"/>
-    <w:lsdException w:name="Medium Shading 2 Accent 3" w:semiHidden="0" w:uiPriority="64" w:unhideWhenUsed="0"/>
-    <w:lsdException w:name="Medium List 1 Accent 3" w:semiHidden="0" w:uiPriority="65" w:unhideWhenUsed="0"/>
-    <w:lsdException w:name="Medium List 2 Accent 3" w:semiHidden="0" w:uiPriority="66" w:unhideWhenUsed="0"/>
-    <w:lsdException w:name="Medium Grid 1 Accent 3" w:semiHidden="0" w:uiPriority="67" w:unhideWhenUsed="0"/>
-    <w:lsdException w:name="Medium Grid 2 Accent 3" w:semiHidden="0" w:uiPriority="68" w:unhideWhenUsed="0"/>
-    <w:lsdException w:name="Medium Grid 3 Accent 3" w:semiHidden="0" w:uiPriority="69" w:unhideWhenUsed="0"/>
-    <w:lsdException w:name="Dark List Accent 3" w:semiHidden="0" w:uiPriority="70" w:unhideWhenUsed="0"/>
-    <w:lsdException w:name="Colorful Shading Accent 3" w:semiHidden="0" w:uiPriority="71" w:unhideWhenUsed="0"/>
-    <w:lsdException w:name="Colorful List Accent 3" w:semiHidden="0" w:uiPriority="72" w:unhideWhenUsed="0"/>
-    <w:lsdException w:name="Colorful Grid Accent 3" w:semiHidden="0" w:uiPriority="73" w:unhideWhenUsed="0"/>
-    <w:lsdException w:name="Light Shading Accent 4" w:semiHidden="0" w:uiPriority="60" w:unhideWhenUsed="0"/>
-    <w:lsdException w:name="Light List Accent 4" w:semiHidden="0" w:uiPriority="61" w:unhideWhenUsed="0"/>
-    <w:lsdException w:name="Light Grid Accent 4" w:semiHidden="0" w:uiPriority="62" w:unhideWhenUsed="0"/>
-    <w:lsdException w:name="Medium Shading 1 Accent 4" w:semiHidden="0" w:uiPriority="63" w:unhideWhenUsed="0"/>
-    <w:lsdException w:name="Medium Shading 2 Accent 4" w:semiHidden="0" w:uiPriority="64" w:unhideWhenUsed="0"/>
-    <w:lsdException w:name="Medium List 1 Accent 4" w:semiHidden="0" w:uiPriority="65" w:unhideWhenUsed="0"/>
-    <w:lsdException w:name="Medium List 2 Accent 4" w:semiHidden="0" w:uiPriority="66" w:unhideWhenUsed="0"/>
-    <w:lsdException w:name="Medium Grid 1 Accent 4" w:semiHidden="0" w:uiPriority="67" w:unhideWhenUsed="0"/>
-    <w:lsdException w:name="Medium Grid 2 Accent 4" w:semiHidden="0" w:uiPriority="68" w:unhideWhenUsed="0"/>
-    <w:lsdException w:name="Medium Grid 3 Accent 4" w:semiHidden="0" w:uiPriority="69" w:unhideWhenUsed="0"/>
-    <w:lsdException w:name="Dark List Accent 4" w:semiHidden="0" w:uiPriority="70" w:unhideWhenUsed="0"/>
-    <w:lsdException w:name="Colorful Shading Accent 4" w:semiHidden="0" w:uiPriority="71" w:unhideWhenUsed="0"/>
-    <w:lsdException w:name="Colorful List Accent 4" w:semiHidden="0" w:uiPriority="72" w:unhideWhenUsed="0"/>
-    <w:lsdException w:name="Colorful Grid Accent 4" w:semiHidden="0" w:uiPriority="73" w:unhideWhenUsed="0"/>
-    <w:lsdException w:name="Light Shading Accent 5" w:semiHidden="0" w:uiPriority="60" w:unhideWhenUsed="0"/>
-    <w:lsdException w:name="Light List Accent 5" w:semiHidden="0" w:uiPriority="61" w:unhideWhenUsed="0"/>
-    <w:lsdException w:name="Light Grid Accent 5" w:semiHidden="0" w:uiPriority="62" w:unhideWhenUsed="0"/>
-    <w:lsdException w:name="Medium Shading 1 Accent 5" w:semiHidden="0" w:uiPriority="63" w:unhideWhenUsed="0"/>
-    <w:lsdException w:name="Medium Shading 2 Accent 5" w:semiHidden="0" w:uiPriority="64" w:unhideWhenUsed="0"/>
-    <w:lsdException w:name="Medium List 1 Accent 5" w:semiHidden="0" w:uiPriority="65" w:unhideWhenUsed="0"/>
-    <w:lsdException w:name="Medium List 2 Accent 5" w:semiHidden="0" w:uiPriority="66" w:unhideWhenUsed="0"/>
-    <w:lsdException w:name="Medium Grid 1 Accent 5" w:semiHidden="0" w:uiPriority="67" w:unhideWhenUsed="0"/>
-    <w:lsdException w:name="Medium Grid 2 Accent 5" w:semiHidden="0" w:uiPriority="68" w:unhideWhenUsed="0"/>
-    <w:lsdException w:name="Medium Grid 3 Accent 5" w:semiHidden="0" w:uiPriority="69" w:unhideWhenUsed="0"/>
-    <w:lsdException w:name="Dark List Accent 5" w:semiHidden="0" w:uiPriority="70" w:unhideWhenUsed="0"/>
-    <w:lsdException w:name="Colorful Shading Accent 5" w:semiHidden="0" w:uiPriority="71" w:unhideWhenUsed="0"/>
-    <w:lsdException w:name="Colorful List Accent 5" w:semiHidden="0" w:uiPriority="72" w:unhideWhenUsed="0"/>
-    <w:lsdException w:name="Colorful Grid Accent 5" w:semiHidden="0" w:uiPriority="73" w:unhideWhenUsed="0"/>
-    <w:lsdException w:name="Light Shading Accent 6" w:semiHidden="0" w:uiPriority="60" w:unhideWhenUsed="0"/>
-    <w:lsdException w:name="Light List Accent 6" w:semiHidden="0" w:uiPriority="61" w:unhideWhenUsed="0"/>
-    <w:lsdException w:name="Light Grid Accent 6" w:semiHidden="0" w:uiPriority="62" w:unhideWhenUsed="0"/>
-    <w:lsdException w:name="Medium Shading 1 Accent 6" w:semiHidden="0" w:uiPriority="63" w:unhideWhenUsed="0"/>
-    <w:lsdException w:name="Medium Shading 2 Accent 6" w:semiHidden="0" w:uiPriority="64" w:unhideWhenUsed="0"/>
-    <w:lsdException w:name="Medium List 1 Accent 6" w:semiHidden="0" w:uiPriority="65" w:unhideWhenUsed="0"/>
-    <w:lsdException w:name="Medium List 2 Accent 6" w:semiHidden="0" w:uiPriority="66" w:unhideWhenUsed="0"/>
-    <w:lsdException w:name="Medium Grid 1 Accent 6" w:semiHidden="0" w:uiPriority="67" w:unhideWhenUsed="0"/>
-    <w:lsdException w:name="Medium Grid 2 Accent 6" w:semiHidden="0" w:uiPriority="68" w:unhideWhenUsed="0"/>
-    <w:lsdException w:name="Medium Grid 3 Accent 6" w:semiHidden="0" w:uiPriority="69" w:unhideWhenUsed="0"/>
-    <w:lsdException w:name="Dark List Accent 6" w:semiHidden="0" w:uiPriority="70" w:unhideWhenUsed="0"/>
-    <w:lsdException w:name="Colorful Shading Accent 6" w:semiHidden="0" w:uiPriority="71" w:unhideWhenUsed="0"/>
-    <w:lsdException w:name="Colorful List Accent 6" w:semiHidden="0" w:uiPriority="72" w:unhideWhenUsed="0"/>
-    <w:lsdException w:name="Colorful Grid Accent 6" w:semiHidden="0" w:uiPriority="73" w:unhideWhenUsed="0"/>
-    <w:lsdException w:name="Subtle Emphasis" w:semiHidden="0" w:uiPriority="19" w:unhideWhenUsed="0" w:qFormat="1"/>
-    <w:lsdException w:name="Intense Emphasis" w:semiHidden="0" w:uiPriority="21" w:unhideWhenUsed="0" w:qFormat="1"/>
-    <w:lsdException w:name="Subtle Reference" w:semiHidden="0" w:uiPriority="31" w:unhideWhenUsed="0" w:qFormat="1"/>
-    <w:lsdException w:name="Intense Reference" w:semiHidden="0" w:uiPriority="32" w:unhideWhenUsed="0" w:qFormat="1"/>
-    <w:lsdException w:name="Book Title" w:semiHidden="0" w:uiPriority="33" w:unhideWhenUsed="0" w:qFormat="1"/>
-    <w:lsdException w:name="Bibliography" w:uiPriority="37"/>
-    <w:lsdException w:name="TOC Heading" w:uiPriority="39" w:qFormat="1"/>
-  </w:latentStyles>
-  <w:style w:type="paragraph" w:default="1" w:styleId="Normal">
-    <w:name w:val="Normal"/>
-    <w:qFormat/>
-  </w:style>
-  <w:style w:type="paragraph" w:styleId="Heading1">
-    <w:name w:val="heading 1"/>
-    <w:basedOn w:val="Normal"/>
-    <w:next w:val="Normal"/>
-    <w:link w:val="Heading1Char"/>
-    <w:uiPriority w:val="9"/>
-    <w:qFormat/>
-    <w:rsid w:val="00F0582D"/>
-    <w:pPr>
-      <w:keepNext/>
-      <w:keepLines/>
-      <w:spacing w:before="480" w:after="0"/>
-      <w:outlineLvl w:val="0"/>
-    </w:pPr>
-    <w:rPr>
-      <w:rFonts w:asciiTheme="majorHAnsi" w:eastAsiaTheme="majorEastAsia" w:hAnsiTheme="majorHAnsi" w:cstheme="majorBidi"/>
-      <w:b/>
-      <w:bCs/>
-      <w:color w:val="365F91" w:themeColor="accent1" w:themeShade="BF"/>
-      <w:sz w:val="28"/>
-      <w:szCs w:val="28"/>
-    </w:rPr>
-  </w:style>
-  <w:style w:type="paragraph" w:styleId="Heading2">
-    <w:name w:val="heading 2"/>
-    <w:basedOn w:val="Normal"/>
-    <w:next w:val="Normal"/>
-    <w:link w:val="Heading2Char"/>
-    <w:uiPriority w:val="9"/>
-    <w:unhideWhenUsed/>
-    <w:qFormat/>
-    <w:rsid w:val="004735DA"/>
-    <w:pPr>
-      <w:keepNext/>
-      <w:keepLines/>
-      <w:spacing w:before="200" w:after="0"/>
-      <w:outlineLvl w:val="1"/>
-    </w:pPr>
-    <w:rPr>
-      <w:rFonts w:asciiTheme="majorHAnsi" w:eastAsiaTheme="majorEastAsia" w:hAnsiTheme="majorHAnsi" w:cstheme="majorBidi"/>
-      <w:b/>
-      <w:bCs/>
-      <w:color w:val="4F81BD" w:themeColor="accent1"/>
-      <w:sz w:val="26"/>
-      <w:szCs w:val="26"/>
-    </w:rPr>
-  </w:style>
-  <w:style w:type="paragraph" w:styleId="Heading3">
-    <w:name w:val="heading 3"/>
-    <w:basedOn w:val="Normal"/>
-    <w:next w:val="Normal"/>
-    <w:link w:val="Heading3Char"/>
-    <w:uiPriority w:val="9"/>
-    <w:unhideWhenUsed/>
-    <w:qFormat/>
-    <w:rsid w:val="00887CBE"/>
-    <w:pPr>
-      <w:keepNext/>
-      <w:keepLines/>
-      <w:spacing w:before="200" w:after="0"/>
-      <w:outlineLvl w:val="2"/>
-    </w:pPr>
-    <w:rPr>
-      <w:rFonts w:asciiTheme="majorHAnsi" w:eastAsiaTheme="majorEastAsia" w:hAnsiTheme="majorHAnsi" w:cstheme="majorBidi"/>
-      <w:b/>
-      <w:bCs/>
-      <w:color w:val="4F81BD" w:themeColor="accent1"/>
-    </w:rPr>
-  </w:style>
-  <w:style w:type="paragraph" w:styleId="Heading4">
-    <w:name w:val="heading 4"/>
-    <w:basedOn w:val="Normal"/>
-    <w:next w:val="Normal"/>
-    <w:link w:val="Heading4Char"/>
-    <w:uiPriority w:val="9"/>
-    <w:unhideWhenUsed/>
-    <w:qFormat/>
-    <w:rsid w:val="00887CBE"/>
-    <w:pPr>
-      <w:keepNext/>
-      <w:keepLines/>
-      <w:spacing w:before="200" w:after="0"/>
-      <w:outlineLvl w:val="3"/>
-    </w:pPr>
-    <w:rPr>
-      <w:rFonts w:asciiTheme="majorHAnsi" w:eastAsiaTheme="majorEastAsia" w:hAnsiTheme="majorHAnsi" w:cstheme="majorBidi"/>
-      <w:b/>
-      <w:bCs/>
-      <w:i/>
-      <w:iCs/>
-      <w:color w:val="4F81BD" w:themeColor="accent1"/>
-    </w:rPr>
-  </w:style>
-  <w:style w:type="character" w:default="1" w:styleId="DefaultParagraphFont">
-    <w:name w:val="Default Paragraph Font"/>
-    <w:uiPriority w:val="1"/>
-    <w:semiHidden/>
-    <w:unhideWhenUsed/>
-  </w:style>
-  <w:style w:type="table" w:default="1" w:styleId="TableNormal">
-    <w:name w:val="Normal Table"/>
-    <w:uiPriority w:val="99"/>
-    <w:semiHidden/>
-    <w:unhideWhenUsed/>
-    <w:tblPr>
-      <w:tblInd w:w="0" w:type="dxa"/>
-      <w:tblCellMar>
-        <w:top w:w="0" w:type="dxa"/>
-        <w:left w:w="108" w:type="dxa"/>
-        <w:bottom w:w="0" w:type="dxa"/>
-        <w:right w:w="108" w:type="dxa"/>
-      </w:tblCellMar>
-    </w:tblPr>
-  </w:style>
-  <w:style w:type="numbering" w:default="1" w:styleId="NoList">
-    <w:name w:val="No List"/>
-    <w:uiPriority w:val="99"/>
-    <w:semiHidden/>
-    <w:unhideWhenUsed/>
-  </w:style>
-  <w:style w:type="paragraph" w:styleId="Title">
-    <w:name w:val="Title"/>
-    <w:basedOn w:val="Normal"/>
-    <w:next w:val="Normal"/>
-    <w:link w:val="TitleChar"/>
-    <w:uiPriority w:val="10"/>
-    <w:qFormat/>
-    <w:rsid w:val="00F0582D"/>
-    <w:pPr>
-      <w:pBdr>
-        <w:bottom w:val="single" w:sz="8" w:space="4" w:color="4F81BD" w:themeColor="accent1"/>
-      </w:pBdr>
-      <w:spacing w:after="300" w:line="240" w:lineRule="auto"/>
-      <w:contextualSpacing/>
-    </w:pPr>
-    <w:rPr>
-      <w:rFonts w:asciiTheme="majorHAnsi" w:eastAsiaTheme="majorEastAsia" w:hAnsiTheme="majorHAnsi" w:cstheme="majorBidi"/>
-      <w:color w:val="17365D" w:themeColor="text2" w:themeShade="BF"/>
-      <w:spacing w:val="5"/>
-      <w:kern w:val="28"/>
-      <w:sz w:val="52"/>
-      <w:szCs w:val="52"/>
-    </w:rPr>
-  </w:style>
-  <w:style w:type="character" w:customStyle="1" w:styleId="TitleChar">
-    <w:name w:val="Title Char"/>
-    <w:basedOn w:val="DefaultParagraphFont"/>
-    <w:link w:val="Title"/>
-    <w:uiPriority w:val="10"/>
-    <w:rsid w:val="00F0582D"/>
-    <w:rPr>
-      <w:rFonts w:asciiTheme="majorHAnsi" w:eastAsiaTheme="majorEastAsia" w:hAnsiTheme="majorHAnsi" w:cstheme="majorBidi"/>
-      <w:color w:val="17365D" w:themeColor="text2" w:themeShade="BF"/>
-      <w:spacing w:val="5"/>
-      <w:kern w:val="28"/>
-      <w:sz w:val="52"/>
-      <w:szCs w:val="52"/>
-    </w:rPr>
-  </w:style>
-  <w:style w:type="paragraph" w:styleId="ListParagraph">
-    <w:name w:val="List Paragraph"/>
-    <w:basedOn w:val="Normal"/>
-    <w:uiPriority w:val="34"/>
-    <w:qFormat/>
-    <w:rsid w:val="00F0582D"/>
-    <w:pPr>
-      <w:ind w:left="720"/>
-      <w:contextualSpacing/>
-    </w:pPr>
-  </w:style>
-  <w:style w:type="character" w:customStyle="1" w:styleId="Heading1Char">
-    <w:name w:val="Heading 1 Char"/>
-    <w:basedOn w:val="DefaultParagraphFont"/>
-    <w:link w:val="Heading1"/>
-    <w:uiPriority w:val="9"/>
-    <w:rsid w:val="00F0582D"/>
-    <w:rPr>
-      <w:rFonts w:asciiTheme="majorHAnsi" w:eastAsiaTheme="majorEastAsia" w:hAnsiTheme="majorHAnsi" w:cstheme="majorBidi"/>
-      <w:b/>
-      <w:bCs/>
-      <w:color w:val="365F91" w:themeColor="accent1" w:themeShade="BF"/>
-      <w:sz w:val="28"/>
-      <w:szCs w:val="28"/>
-    </w:rPr>
-  </w:style>
-  <w:style w:type="character" w:customStyle="1" w:styleId="Heading2Char">
-    <w:name w:val="Heading 2 Char"/>
-    <w:basedOn w:val="DefaultParagraphFont"/>
-    <w:link w:val="Heading2"/>
-    <w:uiPriority w:val="9"/>
-    <w:rsid w:val="004735DA"/>
-    <w:rPr>
-      <w:rFonts w:asciiTheme="majorHAnsi" w:eastAsiaTheme="majorEastAsia" w:hAnsiTheme="majorHAnsi" w:cstheme="majorBidi"/>
-      <w:b/>
-      <w:bCs/>
-      <w:color w:val="4F81BD" w:themeColor="accent1"/>
-      <w:sz w:val="26"/>
-      <w:szCs w:val="26"/>
-    </w:rPr>
-  </w:style>
-  <w:style w:type="character" w:styleId="Hyperlink">
-    <w:name w:val="Hyperlink"/>
-    <w:basedOn w:val="DefaultParagraphFont"/>
-    <w:uiPriority w:val="99"/>
-    <w:unhideWhenUsed/>
-    <w:rsid w:val="004735DA"/>
-    <w:rPr>
-      <w:color w:val="0000FF" w:themeColor="hyperlink"/>
-      <w:u w:val="single"/>
-    </w:rPr>
-  </w:style>
-  <w:style w:type="table" w:styleId="TableGrid">
-    <w:name w:val="Table Grid"/>
-    <w:basedOn w:val="TableNormal"/>
-    <w:uiPriority w:val="59"/>
-    <w:rsid w:val="00684D2D"/>
-    <w:pPr>
-      <w:spacing w:after="0" w:line="240" w:lineRule="auto"/>
-    </w:pPr>
-    <w:tblPr>
-      <w:tblBorders>
-        <w:top w:val="single" w:sz="4" w:space="0" w:color="auto"/>
-        <w:left w:val="single" w:sz="4" w:space="0" w:color="auto"/>
-        <w:bottom w:val="single" w:sz="4" w:space="0" w:color="auto"/>
-        <w:right w:val="single" w:sz="4" w:space="0" w:color="auto"/>
-        <w:insideH w:val="single" w:sz="4" w:space="0" w:color="auto"/>
-        <w:insideV w:val="single" w:sz="4" w:space="0" w:color="auto"/>
-      </w:tblBorders>
-    </w:tblPr>
-  </w:style>
-  <w:style w:type="character" w:customStyle="1" w:styleId="Heading3Char">
-    <w:name w:val="Heading 3 Char"/>
-    <w:basedOn w:val="DefaultParagraphFont"/>
-    <w:link w:val="Heading3"/>
-    <w:uiPriority w:val="9"/>
-    <w:rsid w:val="00887CBE"/>
-    <w:rPr>
-      <w:rFonts w:asciiTheme="majorHAnsi" w:eastAsiaTheme="majorEastAsia" w:hAnsiTheme="majorHAnsi" w:cstheme="majorBidi"/>
-      <w:b/>
-      <w:bCs/>
-      <w:color w:val="4F81BD" w:themeColor="accent1"/>
-    </w:rPr>
-  </w:style>
-  <w:style w:type="character" w:customStyle="1" w:styleId="Heading4Char">
-    <w:name w:val="Heading 4 Char"/>
-    <w:basedOn w:val="DefaultParagraphFont"/>
-    <w:link w:val="Heading4"/>
-    <w:uiPriority w:val="9"/>
-    <w:rsid w:val="00887CBE"/>
-    <w:rPr>
-      <w:rFonts w:asciiTheme="majorHAnsi" w:eastAsiaTheme="majorEastAsia" w:hAnsiTheme="majorHAnsi" w:cstheme="majorBidi"/>
-      <w:b/>
-      <w:bCs/>
-      <w:i/>
-      <w:iCs/>
-      <w:color w:val="4F81BD" w:themeColor="accent1"/>
-    </w:rPr>
-  </w:style>
-</w:styles>
-</file>
-
-<file path=word/stylesWithEffects.xml><?xml version="1.0" encoding="utf-8"?>
-<w:styles xmlns:wpc="http://schemas.microsoft.com/office/word/2010/wordprocessingCanvas" xmlns:mc="http://schemas.openxmlformats.org/markup-compatibility/2006" xmlns:o="urn:schemas-microsoft-com:office:office" xmlns:r="http://schemas.openxmlformats.org/officeDocument/2006/relationships" xmlns:m="http://schemas.openxmlformats.org/officeDocument/2006/math" xmlns:v="urn:schemas-microsoft-com:vml" xmlns:wp14="http://schemas.microsoft.com/office/word/2010/wordprocessingDrawing" xmlns:wp="http://schemas.openxmlformats.org/drawingml/2006/wordprocessingDrawing" xmlns:w10="urn:schemas-microsoft-com:office:word" xmlns:w="http://schemas.openxmlformats.org/wordprocessingml/2006/main" xmlns:w14="http://schemas.microsoft.com/office/word/2010/wordml" xmlns:wpg="http://schemas.microsoft.com/office/word/2010/wordprocessingGroup" xmlns:wpi="http://schemas.microsoft.com/office/word/2010/wordprocessingInk" xmlns:wne="http://schemas.microsoft.com/office/word/2006/wordml" xmlns:wps="http://schemas.microsoft.com/office/word/2010/wordprocessingShape" mc:Ignorable="w14 wp14">
-  <w:docDefaults>
-    <w:rPrDefault>
-      <w:rPr>
-        <w:rFonts w:asciiTheme="minorHAnsi" w:eastAsiaTheme="minorHAnsi" w:hAnsiTheme="minorHAnsi" w:cstheme="minorBidi"/>
-        <w:sz w:val="22"/>
-        <w:szCs w:val="22"/>
-        <w:lang w:val="en-US" w:eastAsia="en-US" w:bidi="ar-SA"/>
-      </w:rPr>
-    </w:rPrDefault>
-    <w:pPrDefault>
-      <w:pPr>
-        <w:spacing w:after="200" w:line="276" w:lineRule="auto"/>
-      </w:pPr>
-    </w:pPrDefault>
-  </w:docDefaults>
-  <w:latentStyles w:defLockedState="0" w:defUIPriority="99" w:defSemiHidden="1" w:defUnhideWhenUsed="1" w:defQFormat="0" w:count="267">
-    <w:lsdException w:name="Normal" w:semiHidden="0" w:uiPriority="0" w:unhideWhenUsed="0" w:qFormat="1"/>
-    <w:lsdException w:name="heading 1" w:semiHidden="0" w:uiPriority="9" w:unhideWhenUsed="0" w:qFormat="1"/>
-    <w:lsdException w:name="heading 2" w:uiPriority="9" w:qFormat="1"/>
-    <w:lsdException w:name="heading 3" w:uiPriority="9" w:qFormat="1"/>
-    <w:lsdException w:name="heading 4" w:uiPriority="9" w:qFormat="1"/>
-    <w:lsdException w:name="heading 5" w:uiPriority="9" w:qFormat="1"/>
-    <w:lsdException w:name="heading 6" w:uiPriority="9" w:qFormat="1"/>
-    <w:lsdException w:name="heading 7" w:uiPriority="9" w:qFormat="1"/>
-    <w:lsdException w:name="heading 8" w:uiPriority="9" w:qFormat="1"/>
-    <w:lsdException w:name="heading 9" w:uiPriority="9" w:qFormat="1"/>
-    <w:lsdException w:name="toc 1" w:uiPriority="39"/>
-    <w:lsdException w:name="toc 2" w:uiPriority="39"/>
-    <w:lsdException w:name="toc 3" w:uiPriority="39"/>
-    <w:lsdException w:name="toc 4" w:uiPriority="39"/>
-    <w:lsdException w:name="toc 5" w:uiPriority="39"/>
-    <w:lsdException w:name="toc 6" w:uiPriority="39"/>
-    <w:lsdException w:name="toc 7" w:uiPriority="39"/>
-    <w:lsdException w:name="toc 8" w:uiPriority="39"/>
-    <w:lsdException w:name="toc 9" w:uiPriority="39"/>
-    <w:lsdException w:name="caption" w:uiPriority="35" w:qFormat="1"/>
-    <w:lsdException w:name="Title" w:semiHidden="0" w:uiPriority="10" w:unhideWhenUsed="0" w:qFormat="1"/>
-    <w:lsdException w:name="Default Paragraph Font" w:uiPriority="1"/>
-    <w:lsdException w:name="Subtitle" w:semiHidden="0" w:uiPriority="11" w:unhideWhenUsed="0" w:qFormat="1"/>
-    <w:lsdException w:name="Strong" w:semiHidden="0" w:uiPriority="22" w:unhideWhenUsed="0" w:qFormat="1"/>
-    <w:lsdException w:name="Emphasis" w:semiHidden="0" w:uiPriority="20" w:unhideWhenUsed="0" w:qFormat="1"/>
-    <w:lsdException w:name="Table Grid" w:semiHidden="0" w:uiPriority="59" w:unhideWhenUsed="0"/>
-    <w:lsdException w:name="Placeholder Text" w:unhideWhenUsed="0"/>
-    <w:lsdException w:name="No Spacing" w:semiHidden="0" w:uiPriority="1" w:unhideWhenUsed="0" w:qFormat="1"/>
-    <w:lsdException w:name="Light Shading" w:semiHidden="0" w:uiPriority="60" w:unhideWhenUsed="0"/>
-    <w:lsdException w:name="Light List" w:semiHidden="0" w:uiPriority="61" w:unhideWhenUsed="0"/>
-    <w:lsdException w:name="Light Grid" w:semiHidden="0" w:uiPriority="62" w:unhideWhenUsed="0"/>
-    <w:lsdException w:name="Medium Shading 1" w:semiHidden="0" w:uiPriority="63" w:unhideWhenUsed="0"/>
-    <w:lsdException w:name="Medium Shading 2" w:semiHidden="0" w:uiPriority="64" w:unhideWhenUsed="0"/>
-    <w:lsdException w:name="Medium List 1" w:semiHidden="0" w:uiPriority="65" w:unhideWhenUsed="0"/>
-    <w:lsdException w:name="Medium List 2" w:semiHidden="0" w:uiPriority="66" w:unhideWhenUsed="0"/>
-    <w:lsdException w:name="Medium Grid 1" w:semiHidden="0" w:uiPriority="67" w:unhideWhenUsed="0"/>
-    <w:lsdException w:name="Medium Grid 2" w:semiHidden="0" w:uiPriority="68" w:unhideWhenUsed="0"/>
-    <w:lsdException w:name="Medium Grid 3" w:semiHidden="0" w:uiPriority="69" w:unhideWhenUsed="0"/>
-    <w:lsdException w:name="Dark List" w:semiHidden="0" w:uiPriority="70" w:unhideWhenUsed="0"/>
-    <w:lsdException w:name="Colorful Shading" w:semiHidden="0" w:uiPriority="71" w:unhideWhenUsed="0"/>
-    <w:lsdException w:name="Colorful List" w:semiHidden="0" w:uiPriority="72" w:unhideWhenUsed="0"/>
-    <w:lsdException w:name="Colorful Grid" w:semiHidden="0" w:uiPriority="73" w:unhideWhenUsed="0"/>
-    <w:lsdException w:name="Light Shading Accent 1" w:semiHidden="0" w:uiPriority="60" w:unhideWhenUsed="0"/>
-    <w:lsdException w:name="Light List Accent 1" w:semiHidden="0" w:uiPriority="61" w:unhideWhenUsed="0"/>
-    <w:lsdException w:name="Light Grid Accent 1" w:semiHidden="0" w:uiPriority="62" w:unhideWhenUsed="0"/>
-    <w:lsdException w:name="Medium Shading 1 Accent 1" w:semiHidden="0" w:uiPriority="63" w:unhideWhenUsed="0"/>
-    <w:lsdException w:name="Medium Shading 2 Accent 1" w:semiHidden="0" w:uiPriority="64" w:unhideWhenUsed="0"/>
-    <w:lsdException w:name="Medium List 1 Accent 1" w:semiHidden="0" w:uiPriority="65" w:unhideWhenUsed="0"/>
-    <w:lsdException w:name="Revision" w:unhideWhenUsed="0"/>
-    <w:lsdException w:name="List Paragraph" w:semiHidden="0" w:uiPriority="34" w:unhideWhenUsed="0" w:qFormat="1"/>
-    <w:lsdException w:name="Quote" w:semiHidden="0" w:uiPriority="29" w:unhideWhenUsed="0" w:qFormat="1"/>
-    <w:lsdException w:name="Intense Quote" w:semiHidden="0" w:uiPriority="30" w:unhideWhenUsed="0" w:qFormat="1"/>
-    <w:lsdException w:name="Medium List 2 Accent 1" w:semiHidden="0" w:uiPriority="66" w:unhideWhenUsed="0"/>
-    <w:lsdException w:name="Medium Grid 1 Accent 1" w:semiHidden="0" w:uiPriority="67" w:unhideWhenUsed="0"/>
-    <w:lsdException w:name="Medium Grid 2 Accent 1" w:semiHidden="0" w:uiPriority="68" w:unhideWhenUsed="0"/>
-    <w:lsdException w:name="Medium Grid 3 Accent 1" w:semiHidden="0" w:uiPriority="69" w:unhideWhenUsed="0"/>
-    <w:lsdException w:name="Dark List Accent 1" w:semiHidden="0" w:uiPriority="70" w:unhideWhenUsed="0"/>
-    <w:lsdException w:name="Colorful Shading Accent 1" w:semiHidden="0" w:uiPriority="71" w:unhideWhenUsed="0"/>
-    <w:lsdException w:name="Colorful List Accent 1" w:semiHidden="0" w:uiPriority="72" w:unhideWhenUsed="0"/>
-    <w:lsdException w:name="Colorful Grid Accent 1" w:semiHidden="0" w:uiPriority="73" w:unhideWhenUsed="0"/>
-    <w:lsdException w:name="Light Shading Accent 2" w:semiHidden="0" w:uiPriority="60" w:unhideWhenUsed="0"/>
-    <w:lsdException w:name="Light List Accent 2" w:semiHidden="0" w:uiPriority="61" w:unhideWhenUsed="0"/>
-    <w:lsdException w:name="Light Grid Accent 2" w:semiHidden="0" w:uiPriority="62" w:unhideWhenUsed="0"/>
-    <w:lsdException w:name="Medium Shading 1 Accent 2" w:semiHidden="0" w:uiPriority="63" w:unhideWhenUsed="0"/>
-    <w:lsdException w:name="Medium Shading 2 Accent 2" w:semiHidden="0" w:uiPriority="64" w:unhideWhenUsed="0"/>
-    <w:lsdException w:name="Medium List 1 Accent 2" w:semiHidden="0" w:uiPriority="65" w:unhideWhenUsed="0"/>
-    <w:lsdException w:name="Medium List 2 Accent 2" w:semiHidden="0" w:uiPriority="66" w:unhideWhenUsed="0"/>
-    <w:lsdException w:name="Medium Grid 1 Accent 2" w:semiHidden="0" w:uiPriority="67" w:unhideWhenUsed="0"/>
-    <w:lsdException w:name="Medium Grid 2 Accent 2" w:semiHidden="0" w:uiPriority="68" w:unhideWhenUsed="0"/>
-    <w:lsdException w:name="Medium Grid 3 Accent 2" w:semiHidden="0" w:uiPriority="69" w:unhideWhenUsed="0"/>
-    <w:lsdException w:name="Dark List Accent 2" w:semiHidden="0" w:uiPriority="70" w:unhideWhenUsed="0"/>
-    <w:lsdException w:name="Colorful Shading Accent 2" w:semiHidden="0" w:uiPriority="71" w:unhideWhenUsed="0"/>
-    <w:lsdException w:name="Colorful List Accent 2" w:semiHidden="0" w:uiPriority="72" w:unhideWhenUsed="0"/>
-    <w:lsdException w:name="Colorful Grid Accent 2" w:semiHidden="0" w:uiPriority="73" w:unhideWhenUsed="0"/>
-    <w:lsdException w:name="Light Shading Accent 3" w:semiHidden="0" w:uiPriority="60" w:unhideWhenUsed="0"/>
-    <w:lsdException w:name="Light List Accent 3" w:semiHidden="0" w:uiPriority="61" w:unhideWhenUsed="0"/>
-    <w:lsdException w:name="Light Grid Accent 3" w:semiHidden="0" w:uiPriority="62" w:unhideWhenUsed="0"/>
-    <w:lsdException w:name="Medium Shading 1 Accent 3" w:semiHidden="0" w:uiPriority="63" w:unhideWhenUsed="0"/>
-    <w:lsdException w:name="Medium Shading 2 Accent 3" w:semiHidden="0" w:uiPriority="64" w:unhideWhenUsed="0"/>
-    <w:lsdException w:name="Medium List 1 Accent 3" w:semiHidden="0" w:uiPriority="65" w:unhideWhenUsed="0"/>
-    <w:lsdException w:name="Medium List 2 Accent 3" w:semiHidden="0" w:uiPriority="66" w:unhideWhenUsed="0"/>
-    <w:lsdException w:name="Medium Grid 1 Accent 3" w:semiHidden="0" w:uiPriority="67" w:unhideWhenUsed="0"/>
-    <w:lsdException w:name="Medium Grid 2 Accent 3" w:semiHidden="0" w:uiPriority="68" w:unhideWhenUsed="0"/>
-    <w:lsdException w:name="Medium Grid 3 Accent 3" w:semiHidden="0" w:uiPriority="69" w:unhideWhenUsed="0"/>
-    <w:lsdException w:name="Dark List Accent 3" w:semiHidden="0" w:uiPriority="70" w:unhideWhenUsed="0"/>
-    <w:lsdException w:name="Colorful Shading Accent 3" w:semiHidden="0" w:uiPriority="71" w:unhideWhenUsed="0"/>
-    <w:lsdException w:name="Colorful List Accent 3" w:semiHidden="0" w:uiPriority="72" w:unhideWhenUsed="0"/>
-    <w:lsdException w:name="Colorful Grid Accent 3" w:semiHidden="0" w:uiPriority="73" w:unhideWhenUsed="0"/>
-    <w:lsdException w:name="Light Shading Accent 4" w:semiHidden="0" w:uiPriority="60" w:unhideWhenUsed="0"/>
-    <w:lsdException w:name="Light List Accent 4" w:semiHidden="0" w:uiPriority="61" w:unhideWhenUsed="0"/>
-    <w:lsdException w:name="Light Grid Accent 4" w:semiHidden="0" w:uiPriority="62" w:unhideWhenUsed="0"/>
-    <w:lsdException w:name="Medium Shading 1 Accent 4" w:semiHidden="0" w:uiPriority="63" w:unhideWhenUsed="0"/>
-    <w:lsdException w:name="Medium Shading 2 Accent 4" w:semiHidden="0" w:uiPriority="64" w:unhideWhenUsed="0"/>
-    <w:lsdException w:name="Medium List 1 Accent 4" w:semiHidden="0" w:uiPriority="65" w:unhideWhenUsed="0"/>
-    <w:lsdException w:name="Medium List 2 Accent 4" w:semiHidden="0" w:uiPriority="66" w:unhideWhenUsed="0"/>
-    <w:lsdException w:name="Medium Grid 1 Accent 4" w:semiHidden="0" w:uiPriority="67" w:unhideWhenUsed="0"/>
-    <w:lsdException w:name="Medium Grid 2 Accent 4" w:semiHidden="0" w:uiPriority="68" w:unhideWhenUsed="0"/>
-    <w:lsdException w:name="Medium Grid 3 Accent 4" w:semiHidden="0" w:uiPriority="69" w:unhideWhenUsed="0"/>
-    <w:lsdException w:name="Dark List Accent 4" w:semiHidden="0" w:uiPriority="70" w:unhideWhenUsed="0"/>
-    <w:lsdException w:name="Colorful Shading Accent 4" w:semiHidden="0" w:uiPriority="71" w:unhideWhenUsed="0"/>
-    <w:lsdException w:name="Colorful List Accent 4" w:semiHidden="0" w:uiPriority="72" w:unhideWhenUsed="0"/>
-    <w:lsdException w:name="Colorful Grid Accent 4" w:semiHidden="0" w:uiPriority="73" w:unhideWhenUsed="0"/>
-    <w:lsdException w:name="Light Shading Accent 5" w:semiHidden="0" w:uiPriority="60" w:unhideWhenUsed="0"/>
-    <w:lsdException w:name="Light List Accent 5" w:semiHidden="0" w:uiPriority="61" w:unhideWhenUsed="0"/>
-    <w:lsdException w:name="Light Grid Accent 5" w:semiHidden="0" w:uiPriority="62" w:unhideWhenUsed="0"/>
-    <w:lsdException w:name="Medium Shading 1 Accent 5" w:semiHidden="0" w:uiPriority="63" w:unhideWhenUsed="0"/>
-    <w:lsdException w:name="Medium Shading 2 Accent 5" w:semiHidden="0" w:uiPriority="64" w:unhideWhenUsed="0"/>
-    <w:lsdException w:name="Medium List 1 Accent 5" w:semiHidden="0" w:uiPriority="65" w:unhideWhenUsed="0"/>
-    <w:lsdException w:name="Medium List 2 Accent 5" w:semiHidden="0" w:uiPriority="66" w:unhideWhenUsed="0"/>
-    <w:lsdException w:name="Medium Grid 1 Accent 5" w:semiHidden="0" w:uiPriority="67" w:unhideWhenUsed="0"/>
-    <w:lsdException w:name="Medium Grid 2 Accent 5" w:semiHidden="0" w:uiPriority="68" w:unhideWhenUsed="0"/>
-    <w:lsdException w:name="Medium Grid 3 Accent 5" w:semiHidden="0" w:uiPriority="69" w:unhideWhenUsed="0"/>
-    <w:lsdException w:name="Dark List Accent 5" w:semiHidden="0" w:uiPriority="70" w:unhideWhenUsed="0"/>
-    <w:lsdException w:name="Colorful Shading Accent 5" w:semiHidden="0" w:uiPriority="71" w:unhideWhenUsed="0"/>
-    <w:lsdException w:name="Colorful List Accent 5" w:semiHidden="0" w:uiPriority="72" w:unhideWhenUsed="0"/>
-    <w:lsdException w:name="Colorful Grid Accent 5" w:semiHidden="0" w:uiPriority="73" w:unhideWhenUsed="0"/>
-    <w:lsdException w:name="Light Shading Accent 6" w:semiHidden="0" w:uiPriority="60" w:unhideWhenUsed="0"/>
-    <w:lsdException w:name="Light List Accent 6" w:semiHidden="0" w:uiPriority="61" w:unhideWhenUsed="0"/>
-    <w:lsdException w:name="Light Grid Accent 6" w:semiHidden="0" w:uiPriority="62" w:unhideWhenUsed="0"/>
-    <w:lsdException w:name="Medium Shading 1 Accent 6" w:semiHidden="0" w:uiPriority="63" w:unhideWhenUsed="0"/>
-    <w:lsdException w:name="Medium Shading 2 Accent 6" w:semiHidden="0" w:uiPriority="64" w:unhideWhenUsed="0"/>
-    <w:lsdException w:name="Medium List 1 Accent 6" w:semiHidden="0" w:uiPriority="65" w:unhideWhenUsed="0"/>
-    <w:lsdException w:name="Medium List 2 Accent 6" w:semiHidden="0" w:uiPriority="66" w:unhideWhenUsed="0"/>
-    <w:lsdException w:name="Medium Grid 1 Accent 6" w:semiHidden="0" w:uiPriority="67" w:unhideWhenUsed="0"/>
-    <w:lsdException w:name="Medium Grid 2 Accent 6" w:semiHidden="0" w:uiPriority="68" w:unhideWhenUsed="0"/>
-    <w:lsdException w:name="Medium Grid 3 Accent 6" w:semiHidden="0" w:uiPriority="69" w:unhideWhenUsed="0"/>
-    <w:lsdException w:name="Dark List Accent 6" w:semiHidden="0" w:uiPriority="70" w:unhideWhenUsed="0"/>
-    <w:lsdException w:name="Colorful Shading Accent 6" w:semiHidden="0" w:uiPriority="71" w:unhideWhenUsed="0"/>
-    <w:lsdException w:name="Colorful List Accent 6" w:semiHidden="0" w:uiPriority="72" w:unhideWhenUsed="0"/>
-    <w:lsdException w:name="Colorful Grid Accent 6" w:semiHidden="0" w:uiPriority="73" w:unhideWhenUsed="0"/>
-    <w:lsdException w:name="Subtle Emphasis" w:semiHidden="0" w:uiPriority="19" w:unhideWhenUsed="0" w:qFormat="1"/>
-    <w:lsdException w:name="Intense Emphasis" w:semiHidden="0" w:uiPriority="21" w:unhideWhenUsed="0" w:qFormat="1"/>
-    <w:lsdException w:name="Subtle Reference" w:semiHidden="0" w:uiPriority="31" w:unhideWhenUsed="0" w:qFormat="1"/>
-    <w:lsdException w:name="Intense Reference" w:semiHidden="0" w:uiPriority="32" w:unhideWhenUsed="0" w:qFormat="1"/>
-    <w:lsdException w:name="Book Title" w:semiHidden="0" w:uiPriority="33" w:unhideWhenUsed="0" w:qFormat="1"/>
-    <w:lsdException w:name="Bibliography" w:uiPriority="37"/>
-    <w:lsdException w:name="TOC Heading" w:uiPriority="39" w:qFormat="1"/>
+  <w:latentStyles w:defLockedState="0" w:defUIPriority="99" w:defSemiHidden="0" w:defUnhideWhenUsed="0" w:defQFormat="0" w:count="376">
+    <w:lsdException w:name="Normal" w:uiPriority="0" w:qFormat="1"/>
+    <w:lsdException w:name="heading 1" w:uiPriority="9" w:qFormat="1"/>
+    <w:lsdException w:name="heading 2" w:semiHidden="1" w:uiPriority="9" w:unhideWhenUsed="1" w:qFormat="1"/>
+    <w:lsdException w:name="heading 3" w:semiHidden="1" w:uiPriority="9" w:unhideWhenUsed="1" w:qFormat="1"/>
+    <w:lsdException w:name="heading 4" w:semiHidden="1" w:uiPriority="9" w:unhideWhenUsed="1" w:qFormat="1"/>
+    <w:lsdException w:name="heading 5" w:semiHidden="1" w:uiPriority="9" w:unhideWhenUsed="1" w:qFormat="1"/>
+    <w:lsdException w:name="heading 6" w:semiHidden="1" w:uiPriority="9" w:unhideWhenUsed="1" w:qFormat="1"/>
+    <w:lsdException w:name="heading 7" w:semiHidden="1" w:uiPriority="9" w:unhideWhenUsed="1" w:qFormat="1"/>
+    <w:lsdException w:name="heading 8" w:semiHidden="1" w:uiPriority="9" w:unhideWhenUsed="1" w:qFormat="1"/>
+    <w:lsdException w:name="heading 9" w:semiHidden="1" w:uiPriority="9" w:unhideWhenUsed="1" w:qFormat="1"/>
+    <w:lsdException w:name="index 1" w:semiHidden="1" w:unhideWhenUsed="1"/>
+    <w:lsdException w:name="index 2" w:semiHidden="1" w:unhideWhenUsed="1"/>
+    <w:lsdException w:name="index 3" w:semiHidden="1" w:unhideWhenUsed="1"/>
+    <w:lsdException w:name="index 4" w:semiHidden="1" w:unhideWhenUsed="1"/>
+    <w:lsdException w:name="index 5" w:semiHidden="1" w:unhideWhenUsed="1"/>
+    <w:lsdException w:name="index 6" w:semiHidden="1" w:unhideWhenUsed="1"/>
+    <w:lsdException w:name="index 7" w:semiHidden="1" w:unhideWhenUsed="1"/>
+    <w:lsdException w:name="index 8" w:semiHidden="1" w:unhideWhenUsed="1"/>
+    <w:lsdException w:name="index 9" w:semiHidden="1" w:unhideWhenUsed="1"/>
+    <w:lsdException w:name="toc 1" w:semiHidden="1" w:uiPriority="39" w:unhideWhenUsed="1"/>
+    <w:lsdException w:name="toc 2" w:semiHidden="1" w:uiPriority="39" w:unhideWhenUsed="1"/>
+    <w:lsdException w:name="toc 3" w:semiHidden="1" w:uiPriority="39" w:unhideWhenUsed="1"/>
+    <w:lsdException w:name="toc 4" w:semiHidden="1" w:uiPriority="39" w:unhideWhenUsed="1"/>
+    <w:lsdException w:name="toc 5" w:semiHidden="1" w:uiPriority="39" w:unhideWhenUsed="1"/>
+    <w:lsdException w:name="toc 6" w:semiHidden="1" w:uiPriority="39" w:unhideWhenUsed="1"/>
+    <w:lsdException w:name="toc 7" w:semiHidden="1" w:uiPriority="39" w:unhideWhenUsed="1"/>
+    <w:lsdException w:name="toc 8" w:semiHidden="1" w:uiPriority="39" w:unhideWhenUsed="1"/>
+    <w:lsdException w:name="toc 9" w:semiHidden="1" w:uiPriority="39" w:unhideWhenUsed="1"/>
+    <w:lsdException w:name="Normal Indent" w:semiHidden="1" w:unhideWhenUsed="1"/>
+    <w:lsdException w:name="footnote text" w:semiHidden="1" w:unhideWhenUsed="1"/>
+    <w:lsdException w:name="annotation text" w:semiHidden="1" w:unhideWhenUsed="1"/>
+    <w:lsdException w:name="header" w:semiHidden="1" w:unhideWhenUsed="1"/>
+    <w:lsdException w:name="footer" w:semiHidden="1" w:unhideWhenUsed="1"/>
+    <w:lsdException w:name="index heading" w:semiHidden="1" w:unhideWhenUsed="1"/>
+    <w:lsdException w:name="caption" w:semiHidden="1" w:uiPriority="35" w:unhideWhenUsed="1" w:qFormat="1"/>
+    <w:lsdException w:name="table of figures" w:semiHidden="1" w:unhideWhenUsed="1"/>
+    <w:lsdException w:name="envelope address" w:semiHidden="1" w:unhideWhenUsed="1"/>
+    <w:lsdException w:name="envelope return" w:semiHidden="1" w:unhideWhenUsed="1"/>
+    <w:lsdException w:name="footnote reference" w:semiHidden="1" w:unhideWhenUsed="1"/>
+    <w:lsdException w:name="annotation reference" w:semiHidden="1" w:unhideWhenUsed="1"/>
+    <w:lsdException w:name="line number" w:semiHidden="1" w:unhideWhenUsed="1"/>
+    <w:lsdException w:name="page number" w:semiHidden="1" w:unhideWhenUsed="1"/>
+    <w:lsdException w:name="endnote reference" w:semiHidden="1" w:unhideWhenUsed="1"/>
+    <w:lsdException w:name="endnote text" w:semiHidden="1" w:unhideWhenUsed="1"/>
+    <w:lsdException w:name="table of authorities" w:semiHidden="1" w:unhideWhenUsed="1"/>
+    <w:lsdException w:name="macro" w:semiHidden="1" w:unhideWhenUsed="1"/>
+    <w:lsdException w:name="toa heading" w:semiHidden="1" w:unhideWhenUsed="1"/>
+    <w:lsdException w:name="List" w:semiHidden="1" w:unhideWhenUsed="1"/>
+    <w:lsdException w:name="List Bullet" w:semiHidden="1" w:unhideWhenUsed="1"/>
+    <w:lsdException w:name="List Number" w:semiHidden="1" w:unhideWhenUsed="1"/>
+    <w:lsdException w:name="List 2" w:semiHidden="1" w:unhideWhenUsed="1"/>
+    <w:lsdException w:name="List 3" w:semiHidden="1" w:unhideWhenUsed="1"/>
+    <w:lsdException w:name="List 4" w:semiHidden="1" w:unhideWhenUsed="1"/>
+    <w:lsdException w:name="List 5" w:semiHidden="1" w:unhideWhenUsed="1"/>
+    <w:lsdException w:name="List Bullet 2" w:semiHidden="1" w:unhideWhenUsed="1"/>
+    <w:lsdException w:name="List Bullet 3" w:semiHidden="1" w:unhideWhenUsed="1"/>
+    <w:lsdException w:name="List Bullet 4" w:semiHidden="1" w:unhideWhenUsed="1"/>
+    <w:lsdException w:name="List Bullet 5" w:semiHidden="1" w:unhideWhenUsed="1"/>
+    <w:lsdException w:name="List Number 2" w:semiHidden="1" w:unhideWhenUsed="1"/>
+    <w:lsdException w:name="List Number 3" w:semiHidden="1" w:unhideWhenUsed="1"/>
+    <w:lsdException w:name="List Number 4" w:semiHidden="1" w:unhideWhenUsed="1"/>
+    <w:lsdException w:name="List Number 5" w:semiHidden="1" w:unhideWhenUsed="1"/>
+    <w:lsdException w:name="Title" w:uiPriority="10" w:qFormat="1"/>
+    <w:lsdException w:name="Closing" w:semiHidden="1" w:unhideWhenUsed="1"/>
+    <w:lsdException w:name="Signature" w:semiHidden="1" w:unhideWhenUsed="1"/>
+    <w:lsdException w:name="Default Paragraph Font" w:semiHidden="1" w:uiPriority="1" w:unhideWhenUsed="1"/>
+    <w:lsdException w:name="Body Text" w:semiHidden="1" w:unhideWhenUsed="1"/>
+    <w:lsdException w:name="Body Text Indent" w:semiHidden="1" w:unhideWhenUsed="1"/>
+    <w:lsdException w:name="List Continue" w:semiHidden="1" w:unhideWhenUsed="1"/>
+    <w:lsdException w:name="List Continue 2" w:semiHidden="1" w:unhideWhenUsed="1"/>
+    <w:lsdException w:name="List Continue 3" w:semiHidden="1" w:unhideWhenUsed="1"/>
+    <w:lsdException w:name="List Continue 4" w:semiHidden="1" w:unhideWhenUsed="1"/>
+    <w:lsdException w:name="List Continue 5" w:semiHidden="1" w:unhideWhenUsed="1"/>
+    <w:lsdException w:name="Message Header" w:semiHidden="1" w:unhideWhenUsed="1"/>
+    <w:lsdException w:name="Subtitle" w:uiPriority="11" w:qFormat="1"/>
+    <w:lsdException w:name="Salutation" w:semiHidden="1" w:unhideWhenUsed="1"/>
+    <w:lsdException w:name="Date" w:semiHidden="1" w:unhideWhenUsed="1"/>
+    <w:lsdException w:name="Body Text First Indent" w:semiHidden="1" w:unhideWhenUsed="1"/>
+    <w:lsdException w:name="Body Text First Indent 2" w:semiHidden="1" w:unhideWhenUsed="1"/>
+    <w:lsdException w:name="Note Heading" w:semiHidden="1" w:unhideWhenUsed="1"/>
+    <w:lsdException w:name="Body Text 2" w:semiHidden="1" w:unhideWhenUsed="1"/>
+    <w:lsdException w:name="Body Text 3" w:semiHidden="1" w:unhideWhenUsed="1"/>
+    <w:lsdException w:name="Body Text Indent 2" w:semiHidden="1" w:unhideWhenUsed="1"/>
+    <w:lsdException w:name="Body Text Indent 3" w:semiHidden="1" w:unhideWhenUsed="1"/>
+    <w:lsdException w:name="Block Text" w:semiHidden="1" w:unhideWhenUsed="1"/>
+    <w:lsdException w:name="Hyperlink" w:semiHidden="1" w:unhideWhenUsed="1"/>
+    <w:lsdException w:name="FollowedHyperlink" w:semiHidden="1" w:unhideWhenUsed="1"/>
+    <w:lsdException w:name="Strong" w:uiPriority="22" w:qFormat="1"/>
+    <w:lsdException w:name="Emphasis" w:uiPriority="20" w:qFormat="1"/>
+    <w:lsdException w:name="Document Map" w:semiHidden="1" w:unhideWhenUsed="1"/>
+    <w:lsdException w:name="Plain Text" w:semiHidden="1" w:unhideWhenUsed="1"/>
+    <w:lsdException w:name="E-mail Signature" w:semiHidden="1" w:unhideWhenUsed="1"/>
+    <w:lsdException w:name="HTML Top of Form" w:semiHidden="1" w:unhideWhenUsed="1"/>
+    <w:lsdException w:name="HTML Bottom of Form" w:semiHidden="1" w:unhideWhenUsed="1"/>
+    <w:lsdException w:name="Normal (Web)" w:semiHidden="1" w:unhideWhenUsed="1"/>
+    <w:lsdException w:name="HTML Acronym" w:semiHidden="1" w:unhideWhenUsed="1"/>
+    <w:lsdException w:name="HTML Address" w:semiHidden="1" w:unhideWhenUsed="1"/>
+    <w:lsdException w:name="HTML Cite" w:semiHidden="1" w:unhideWhenUsed="1"/>
+    <w:lsdException w:name="HTML Code" w:semiHidden="1" w:unhideWhenUsed="1"/>
+    <w:lsdException w:name="HTML Definition" w:semiHidden="1" w:unhideWhenUsed="1"/>
+    <w:lsdException w:name="HTML Keyboard" w:semiHidden="1" w:unhideWhenUsed="1"/>
+    <w:lsdException w:name="HTML Preformatted" w:semiHidden="1" w:unhideWhenUsed="1"/>
+    <w:lsdException w:name="HTML Sample" w:semiHidden="1" w:unhideWhenUsed="1"/>
+    <w:lsdException w:name="HTML Typewriter" w:semiHidden="1" w:unhideWhenUsed="1"/>
+    <w:lsdException w:name="HTML Variable" w:semiHidden="1" w:unhideWhenUsed="1"/>
+    <w:lsdException w:name="Normal Table" w:semiHidden="1" w:unhideWhenUsed="1"/>
+    <w:lsdException w:name="annotation subject" w:semiHidden="1" w:unhideWhenUsed="1"/>
+    <w:lsdException w:name="No List" w:semiHidden="1" w:unhideWhenUsed="1"/>
+    <w:lsdException w:name="Outline List 1" w:semiHidden="1" w:unhideWhenUsed="1"/>
+    <w:lsdException w:name="Outline List 2" w:semiHidden="1" w:unhideWhenUsed="1"/>
+    <w:lsdException w:name="Outline List 3" w:semiHidden="1" w:unhideWhenUsed="1"/>
+    <w:lsdException w:name="Table Simple 1" w:semiHidden="1" w:unhideWhenUsed="1"/>
+    <w:lsdException w:name="Table Simple 2" w:semiHidden="1" w:unhideWhenUsed="1"/>
+    <w:lsdException w:name="Table Simple 3" w:semiHidden="1" w:unhideWhenUsed="1"/>
+    <w:lsdException w:name="Table Classic 1" w:semiHidden="1" w:unhideWhenUsed="1"/>
+    <w:lsdException w:name="Table Classic 2" w:semiHidden="1" w:unhideWhenUsed="1"/>
+    <w:lsdException w:name="Table Classic 3" w:semiHidden="1" w:unhideWhenUsed="1"/>
+    <w:lsdException w:name="Table Classic 4" w:semiHidden="1" w:unhideWhenUsed="1"/>
+    <w:lsdException w:name="Table Colorful 1" w:semiHidden="1" w:unhideWhenUsed="1"/>
+    <w:lsdException w:name="Table Colorful 2" w:semiHidden="1" w:unhideWhenUsed="1"/>
+    <w:lsdException w:name="Table Colorful 3" w:semiHidden="1" w:unhideWhenUsed="1"/>
+    <w:lsdException w:name="Table Columns 1" w:semiHidden="1" w:unhideWhenUsed="1"/>
+    <w:lsdException w:name="Table Columns 2" w:semiHidden="1" w:unhideWhenUsed="1"/>
+    <w:lsdException w:name="Table Columns 3" w:semiHidden="1" w:unhideWhenUsed="1"/>
+    <w:lsdException w:name="Table Columns 4" w:semiHidden="1" w:unhideWhenUsed="1"/>
+    <w:lsdException w:name="Table Columns 5" w:semiHidden="1" w:unhideWhenUsed="1"/>
+    <w:lsdException w:name="Table Grid 1" w:semiHidden="1" w:unhideWhenUsed="1"/>
+    <w:lsdException w:name="Table Grid 2" w:semiHidden="1" w:unhideWhenUsed="1"/>
+    <w:lsdException w:name="Table Grid 3" w:semiHidden="1" w:unhideWhenUsed="1"/>
+    <w:lsdException w:name="Table Grid 4" w:semiHidden="1" w:unhideWhenUsed="1"/>
+    <w:lsdException w:name="Table Grid 5" w:semiHidden="1" w:unhideWhenUsed="1"/>
+    <w:lsdException w:name="Table Grid 6" w:semiHidden="1" w:unhideWhenUsed="1"/>
+    <w:lsdException w:name="Table Grid 7" w:semiHidden="1" w:unhideWhenUsed="1"/>
+    <w:lsdException w:name="Table Grid 8" w:semiHidden="1" w:unhideWhenUsed="1"/>
+    <w:lsdException w:name="Table List 1" w:semiHidden="1" w:unhideWhenUsed="1"/>
+    <w:lsdException w:name="Table List 2" w:semiHidden="1" w:unhideWhenUsed="1"/>
+    <w:lsdException w:name="Table List 3" w:semiHidden="1" w:unhideWhenUsed="1"/>
+    <w:lsdException w:name="Table List 4" w:semiHidden="1" w:unhideWhenUsed="1"/>
+    <w:lsdException w:name="Table List 5" w:semiHidden="1" w:unhideWhenUsed="1"/>
+    <w:lsdException w:name="Table List 6" w:semiHidden="1" w:unhideWhenUsed="1"/>
+    <w:lsdException w:name="Table List 7" w:semiHidden="1" w:unhideWhenUsed="1"/>
+    <w:lsdException w:name="Table List 8" w:semiHidden="1" w:unhideWhenUsed="1"/>
+    <w:lsdException w:name="Table 3D effects 1" w:semiHidden="1" w:unhideWhenUsed="1"/>
+    <w:lsdException w:name="Table 3D effects 2" w:semiHidden="1" w:unhideWhenUsed="1"/>
+    <w:lsdException w:name="Table 3D effects 3" w:semiHidden="1" w:unhideWhenUsed="1"/>
+    <w:lsdException w:name="Table Contemporary" w:semiHidden="1" w:unhideWhenUsed="1"/>
+    <w:lsdException w:name="Table Elegant" w:semiHidden="1" w:unhideWhenUsed="1"/>
+    <w:lsdException w:name="Table Professional" w:semiHidden="1" w:unhideWhenUsed="1"/>
+    <w:lsdException w:name="Table Subtle 1" w:semiHidden="1" w:unhideWhenUsed="1"/>
+    <w:lsdException w:name="Table Subtle 2" w:semiHidden="1" w:unhideWhenUsed="1"/>
+    <w:lsdException w:name="Table Web 1" w:semiHidden="1" w:unhideWhenUsed="1"/>
+    <w:lsdException w:name="Table Web 2" w:semiHidden="1" w:unhideWhenUsed="1"/>
+    <w:lsdException w:name="Table Web 3" w:semiHidden="1" w:unhideWhenUsed="1"/>
+    <w:lsdException w:name="Balloon Text" w:semiHidden="1" w:unhideWhenUsed="1"/>
+    <w:lsdException w:name="Table Grid" w:uiPriority="59"/>
+    <w:lsdException w:name="Table Theme" w:semiHidden="1" w:unhideWhenUsed="1"/>
+    <w:lsdException w:name="Placeholder Text" w:semiHidden="1"/>
+    <w:lsdException w:name="No Spacing" w:uiPriority="1" w:qFormat="1"/>
+    <w:lsdException w:name="Light Shading" w:uiPriority="60"/>
+    <w:lsdException w:name="Light List" w:uiPriority="61"/>
+    <w:lsdException w:name="Light Grid" w:uiPriority="62"/>
+    <w:lsdException w:name="Medium Shading 1" w:uiPriority="63"/>
+    <w:lsdException w:name="Medium Shading 2" w:uiPriority="64"/>
+    <w:lsdException w:name="Medium List 1" w:uiPriority="65"/>
+    <w:lsdException w:name="Medium List 2" w:uiPriority="66"/>
+    <w:lsdException w:name="Medium Grid 1" w:uiPriority="67"/>
+    <w:lsdException w:name="Medium Grid 2" w:uiPriority="68"/>
+    <w:lsdException w:name="Medium Grid 3" w:uiPriority="69"/>
+    <w:lsdException w:name="Dark List" w:uiPriority="70"/>
+    <w:lsdException w:name="Colorful Shading" w:uiPriority="71"/>
+    <w:lsdException w:name="Colorful List" w:uiPriority="72"/>
+    <w:lsdException w:name="Colorful Grid" w:uiPriority="73"/>
+    <w:lsdException w:name="Light Shading Accent 1" w:uiPriority="60"/>
+    <w:lsdException w:name="Light List Accent 1" w:uiPriority="61"/>
+    <w:lsdException w:name="Light Grid Accent 1" w:uiPriority="62"/>
+    <w:lsdException w:name="Medium Shading 1 Accent 1" w:uiPriority="63"/>
+    <w:lsdException w:name="Medium Shading 2 Accent 1" w:uiPriority="64"/>
+    <w:lsdException w:name="Medium List 1 Accent 1" w:uiPriority="65"/>
+    <w:lsdException w:name="Revision" w:semiHidden="1"/>
+    <w:lsdException w:name="List Paragraph" w:uiPriority="34" w:qFormat="1"/>
+    <w:lsdException w:name="Quote" w:uiPriority="29" w:qFormat="1"/>
+    <w:lsdException w:name="Intense Quote" w:uiPriority="30" w:qFormat="1"/>
+    <w:lsdException w:name="Medium List 2 Accent 1" w:uiPriority="66"/>
+    <w:lsdException w:name="Medium Grid 1 Accent 1" w:uiPriority="67"/>
+    <w:lsdException w:name="Medium Grid 2 Accent 1" w:uiPriority="68"/>
+    <w:lsdException w:name="Medium Grid 3 Accent 1" w:uiPriority="69"/>
+    <w:lsdException w:name="Dark List Accent 1" w:uiPriority="70"/>
+    <w:lsdException w:name="Colorful Shading Accent 1" w:uiPriority="71"/>
+    <w:lsdException w:name="Colorful List Accent 1" w:uiPriority="72"/>
+    <w:lsdException w:name="Colorful Grid Accent 1" w:uiPriority="73"/>
+    <w:lsdException w:name="Light Shading Accent 2" w:uiPriority="60"/>
+    <w:lsdException w:name="Light List Accent 2" w:uiPriority="61"/>
+    <w:lsdException w:name="Light Grid Accent 2" w:uiPriority="62"/>
+    <w:lsdException w:name="Medium Shading 1 Accent 2" w:uiPriority="63"/>
+    <w:lsdException w:name="Medium Shading 2 Accent 2" w:uiPriority="64"/>
+    <w:lsdException w:name="Medium List 1 Accent 2" w:uiPriority="65"/>
+    <w:lsdException w:name="Medium List 2 Accent 2" w:uiPriority="66"/>
+    <w:lsdException w:name="Medium Grid 1 Accent 2" w:uiPriority="67"/>
+    <w:lsdException w:name="Medium Grid 2 Accent 2" w:uiPriority="68"/>
+    <w:lsdException w:name="Medium Grid 3 Accent 2" w:uiPriority="69"/>
+    <w:lsdException w:name="Dark List Accent 2" w:uiPriority="70"/>
+    <w:lsdException w:name="Colorful Shading Accent 2" w:uiPriority="71"/>
+    <w:lsdException w:name="Colorful List Accent 2" w:uiPriority="72"/>
+    <w:lsdException w:name="Colorful Grid Accent 2" w:uiPriority="73"/>
+    <w:lsdException w:name="Light Shading Accent 3" w:uiPriority="60"/>
+    <w:lsdException w:name="Light List Accent 3" w:uiPriority="61"/>
+    <w:lsdException w:name="Light Grid Accent 3" w:uiPriority="62"/>
+    <w:lsdException w:name="Medium Shading 1 Accent 3" w:uiPriority="63"/>
+    <w:lsdException w:name="Medium Shading 2 Accent 3" w:uiPriority="64"/>
+    <w:lsdException w:name="Medium List 1 Accent 3" w:uiPriority="65"/>
+    <w:lsdException w:name="Medium List 2 Accent 3" w:uiPriority="66"/>
+    <w:lsdException w:name="Medium Grid 1 Accent 3" w:uiPriority="67"/>
+    <w:lsdException w:name="Medium Grid 2 Accent 3" w:uiPriority="68"/>
+    <w:lsdException w:name="Medium Grid 3 Accent 3" w:uiPriority="69"/>
+    <w:lsdException w:name="Dark List Accent 3" w:uiPriority="70"/>
+    <w:lsdException w:name="Colorful Shading Accent 3" w:uiPriority="71"/>
+    <w:lsdException w:name="Colorful List Accent 3" w:uiPriority="72"/>
+    <w:lsdException w:name="Colorful Grid Accent 3" w:uiPriority="73"/>
+    <w:lsdException w:name="Light Shading Accent 4" w:uiPriority="60"/>
+    <w:lsdException w:name="Light List Accent 4" w:uiPriority="61"/>
+    <w:lsdException w:name="Light Grid Accent 4" w:uiPriority="62"/>
+    <w:lsdException w:name="Medium Shading 1 Accent 4" w:uiPriority="63"/>
+    <w:lsdException w:name="Medium Shading 2 Accent 4" w:uiPriority="64"/>
+    <w:lsdException w:name="Medium List 1 Accent 4" w:uiPriority="65"/>
+    <w:lsdException w:name="Medium List 2 Accent 4" w:uiPriority="66"/>
+    <w:lsdException w:name="Medium Grid 1 Accent 4" w:uiPriority="67"/>
+    <w:lsdException w:name="Medium Grid 2 Accent 4" w:uiPriority="68"/>
+    <w:lsdException w:name="Medium Grid 3 Accent 4" w:uiPriority="69"/>
+    <w:lsdException w:name="Dark List Accent 4" w:uiPriority="70"/>
+    <w:lsdException w:name="Colorful Shading Accent 4" w:uiPriority="71"/>
+    <w:lsdException w:name="Colorful List Accent 4" w:uiPriority="72"/>
+    <w:lsdException w:name="Colorful Grid Accent 4" w:uiPriority="73"/>
+    <w:lsdException w:name="Light Shading Accent 5" w:uiPriority="60"/>
+    <w:lsdException w:name="Light List Accent 5" w:uiPriority="61"/>
+    <w:lsdException w:name="Light Grid Accent 5" w:uiPriority="62"/>
+    <w:lsdException w:name="Medium Shading 1 Accent 5" w:uiPriority="63"/>
+    <w:lsdException w:name="Medium Shading 2 Accent 5" w:uiPriority="64"/>
+    <w:lsdException w:name="Medium List 1 Accent 5" w:uiPriority="65"/>
+    <w:lsdException w:name="Medium List 2 Accent 5" w:uiPriority="66"/>
+    <w:lsdException w:name="Medium Grid 1 Accent 5" w:uiPriority="67"/>
+    <w:lsdException w:name="Medium Grid 2 Accent 5" w:uiPriority="68"/>
+    <w:lsdException w:name="Medium Grid 3 Accent 5" w:uiPriority="69"/>
+    <w:lsdException w:name="Dark List Accent 5" w:uiPriority="70"/>
+    <w:lsdException w:name="Colorful Shading Accent 5" w:uiPriority="71"/>
+    <w:lsdException w:name="Colorful List Accent 5" w:uiPriority="72"/>
+    <w:lsdException w:name="Colorful Grid Accent 5" w:uiPriority="73"/>
+    <w:lsdException w:name="Light Shading Accent 6" w:uiPriority="60"/>
+    <w:lsdException w:name="Light List Accent 6" w:uiPriority="61"/>
+    <w:lsdException w:name="Light Grid Accent 6" w:uiPriority="62"/>
+    <w:lsdException w:name="Medium Shading 1 Accent 6" w:uiPriority="63"/>
+    <w:lsdException w:name="Medium Shading 2 Accent 6" w:uiPriority="64"/>
+    <w:lsdException w:name="Medium List 1 Accent 6" w:uiPriority="65"/>
+    <w:lsdException w:name="Medium List 2 Accent 6" w:uiPriority="66"/>
+    <w:lsdException w:name="Medium Grid 1 Accent 6" w:uiPriority="67"/>
+    <w:lsdException w:name="Medium Grid 2 Accent 6" w:uiPriority="68"/>
+    <w:lsdException w:name="Medium Grid 3 Accent 6" w:uiPriority="69"/>
+    <w:lsdException w:name="Dark List Accent 6" w:uiPriority="70"/>
+    <w:lsdException w:name="Colorful Shading Accent 6" w:uiPriority="71"/>
+    <w:lsdException w:name="Colorful List Accent 6" w:uiPriority="72"/>
+    <w:lsdException w:name="Colorful Grid Accent 6" w:uiPriority="73"/>
+    <w:lsdException w:name="Subtle Emphasis" w:uiPriority="19" w:qFormat="1"/>
+    <w:lsdException w:name="Intense Emphasis" w:uiPriority="21" w:qFormat="1"/>
+    <w:lsdException w:name="Subtle Reference" w:uiPriority="31" w:qFormat="1"/>
+    <w:lsdException w:name="Intense Reference" w:uiPriority="32" w:qFormat="1"/>
+    <w:lsdException w:name="Book Title" w:uiPriority="33" w:qFormat="1"/>
+    <w:lsdException w:name="Bibliography" w:semiHidden="1" w:uiPriority="37" w:unhideWhenUsed="1"/>
+    <w:lsdException w:name="TOC Heading" w:semiHidden="1" w:uiPriority="39" w:unhideWhenUsed="1" w:qFormat="1"/>
+    <w:lsdException w:name="Plain Table 1" w:uiPriority="41"/>
+    <w:lsdException w:name="Plain Table 2" w:uiPriority="42"/>
+    <w:lsdException w:name="Plain Table 3" w:uiPriority="43"/>
+    <w:lsdException w:name="Plain Table 4" w:uiPriority="44"/>
+    <w:lsdException w:name="Plain Table 5" w:uiPriority="45"/>
+    <w:lsdException w:name="Grid Table Light" w:uiPriority="40"/>
+    <w:lsdException w:name="Grid Table 1 Light" w:uiPriority="46"/>
+    <w:lsdException w:name="Grid Table 2" w:uiPriority="47"/>
+    <w:lsdException w:name="Grid Table 3" w:uiPriority="48"/>
+    <w:lsdException w:name="Grid Table 4" w:uiPriority="49"/>
+    <w:lsdException w:name="Grid Table 5 Dark" w:uiPriority="50"/>
+    <w:lsdException w:name="Grid Table 6 Colorful" w:uiPriority="51"/>
+    <w:lsdException w:name="Grid Table 7 Colorful" w:uiPriority="52"/>
+    <w:lsdException w:name="Grid Table 1 Light Accent 1" w:uiPriority="46"/>
+    <w:lsdException w:name="Grid Table 2 Accent 1" w:uiPriority="47"/>
+    <w:lsdException w:name="Grid Table 3 Accent 1" w:uiPriority="48"/>
+    <w:lsdException w:name="Grid Table 4 Accent 1" w:uiPriority="49"/>
+    <w:lsdException w:name="Grid Table 5 Dark Accent 1" w:uiPriority="50"/>
+    <w:lsdException w:name="Grid Table 6 Colorful Accent 1" w:uiPriority="51"/>
+    <w:lsdException w:name="Grid Table 7 Colorful Accent 1" w:uiPriority="52"/>
+    <w:lsdException w:name="Grid Table 1 Light Accent 2" w:uiPriority="46"/>
+    <w:lsdException w:name="Grid Table 2 Accent 2" w:uiPriority="47"/>
+    <w:lsdException w:name="Grid Table 3 Accent 2" w:uiPriority="48"/>
+    <w:lsdException w:name="Grid Table 4 Accent 2" w:uiPriority="49"/>
+    <w:lsdException w:name="Grid Table 5 Dark Accent 2" w:uiPriority="50"/>
+    <w:lsdException w:name="Grid Table 6 Colorful Accent 2" w:uiPriority="51"/>
+    <w:lsdException w:name="Grid Table 7 Colorful Accent 2" w:uiPriority="52"/>
+    <w:lsdException w:name="Grid Table 1 Light Accent 3" w:uiPriority="46"/>
+    <w:lsdException w:name="Grid Table 2 Accent 3" w:uiPriority="47"/>
+    <w:lsdException w:name="Grid Table 3 Accent 3" w:uiPriority="48"/>
+    <w:lsdException w:name="Grid Table 4 Accent 3" w:uiPriority="49"/>
+    <w:lsdException w:name="Grid Table 5 Dark Accent 3" w:uiPriority="50"/>
+    <w:lsdException w:name="Grid Table 6 Colorful Accent 3" w:uiPriority="51"/>
+    <w:lsdException w:name="Grid Table 7 Colorful Accent 3" w:uiPriority="52"/>
+    <w:lsdException w:name="Grid Table 1 Light Accent 4" w:uiPriority="46"/>
+    <w:lsdException w:name="Grid Table 2 Accent 4" w:uiPriority="47"/>
+    <w:lsdException w:name="Grid Table 3 Accent 4" w:uiPriority="48"/>
+    <w:lsdException w:name="Grid Table 4 Accent 4" w:uiPriority="49"/>
+    <w:lsdException w:name="Grid Table 5 Dark Accent 4" w:uiPriority="50"/>
+    <w:lsdException w:name="Grid Table 6 Colorful Accent 4" w:uiPriority="51"/>
+    <w:lsdException w:name="Grid Table 7 Colorful Accent 4" w:uiPriority="52"/>
+    <w:lsdException w:name="Grid Table 1 Light Accent 5" w:uiPriority="46"/>
+    <w:lsdException w:name="Grid Table 2 Accent 5" w:uiPriority="47"/>
+    <w:lsdException w:name="Grid Table 3 Accent 5" w:uiPriority="48"/>
+    <w:lsdException w:name="Grid Table 4 Accent 5" w:uiPriority="49"/>
+    <w:lsdException w:name="Grid Table 5 Dark Accent 5" w:uiPriority="50"/>
+    <w:lsdException w:name="Grid Table 6 Colorful Accent 5" w:uiPriority="51"/>
+    <w:lsdException w:name="Grid Table 7 Colorful Accent 5" w:uiPriority="52"/>
+    <w:lsdException w:name="Grid Table 1 Light Accent 6" w:uiPriority="46"/>
+    <w:lsdException w:name="Grid Table 2 Accent 6" w:uiPriority="47"/>
+    <w:lsdException w:name="Grid Table 3 Accent 6" w:uiPriority="48"/>
+    <w:lsdException w:name="Grid Table 4 Accent 6" w:uiPriority="49"/>
+    <w:lsdException w:name="Grid Table 5 Dark Accent 6" w:uiPriority="50"/>
+    <w:lsdException w:name="Grid Table 6 Colorful Accent 6" w:uiPriority="51"/>
+    <w:lsdException w:name="Grid Table 7 Colorful Accent 6" w:uiPriority="52"/>
+    <w:lsdException w:name="List Table 1 Light" w:uiPriority="46"/>
+    <w:lsdException w:name="List Table 2" w:uiPriority="47"/>
+    <w:lsdException w:name="List Table 3" w:uiPriority="48"/>
+    <w:lsdException w:name="List Table 4" w:uiPriority="49"/>
+    <w:lsdException w:name="List Table 5 Dark" w:uiPriority="50"/>
+    <w:lsdException w:name="List Table 6 Colorful" w:uiPriority="51"/>
+    <w:lsdException w:name="List Table 7 Colorful" w:uiPriority="52"/>
+    <w:lsdException w:name="List Table 1 Light Accent 1" w:uiPriority="46"/>
+    <w:lsdException w:name="List Table 2 Accent 1" w:uiPriority="47"/>
+    <w:lsdException w:name="List Table 3 Accent 1" w:uiPriority="48"/>
+    <w:lsdException w:name="List Table 4 Accent 1" w:uiPriority="49"/>
+    <w:lsdException w:name="List Table 5 Dark Accent 1" w:uiPriority="50"/>
+    <w:lsdException w:name="List Table 6 Colorful Accent 1" w:uiPriority="51"/>
+    <w:lsdException w:name="List Table 7 Colorful Accent 1" w:uiPriority="52"/>
+    <w:lsdException w:name="List Table 1 Light Accent 2" w:uiPriority="46"/>
+    <w:lsdException w:name="List Table 2 Accent 2" w:uiPriority="47"/>
+    <w:lsdException w:name="List Table 3 Accent 2" w:uiPriority="48"/>
+    <w:lsdException w:name="List Table 4 Accent 2" w:uiPriority="49"/>
+    <w:lsdException w:name="List Table 5 Dark Accent 2" w:uiPriority="50"/>
+    <w:lsdException w:name="List Table 6 Colorful Accent 2" w:uiPriority="51"/>
+    <w:lsdException w:name="List Table 7 Colorful Accent 2" w:uiPriority="52"/>
+    <w:lsdException w:name="List Table 1 Light Accent 3" w:uiPriority="46"/>
+    <w:lsdException w:name="List Table 2 Accent 3" w:uiPriority="47"/>
+    <w:lsdException w:name="List Table 3 Accent 3" w:uiPriority="48"/>
+    <w:lsdException w:name="List Table 4 Accent 3" w:uiPriority="49"/>
+    <w:lsdException w:name="List Table 5 Dark Accent 3" w:uiPriority="50"/>
+    <w:lsdException w:name="List Table 6 Colorful Accent 3" w:uiPriority="51"/>
+    <w:lsdException w:name="List Table 7 Colorful Accent 3" w:uiPriority="52"/>
+    <w:lsdException w:name="List Table 1 Light Accent 4" w:uiPriority="46"/>
+    <w:lsdException w:name="List Table 2 Accent 4" w:uiPriority="47"/>
+    <w:lsdException w:name="List Table 3 Accent 4" w:uiPriority="48"/>
+    <w:lsdException w:name="List Table 4 Accent 4" w:uiPriority="49"/>
+    <w:lsdException w:name="List Table 5 Dark Accent 4" w:uiPriority="50"/>
+    <w:lsdException w:name="List Table 6 Colorful Accent 4" w:uiPriority="51"/>
+    <w:lsdException w:name="List Table 7 Colorful Accent 4" w:uiPriority="52"/>
+    <w:lsdException w:name="List Table 1 Light Accent 5" w:uiPriority="46"/>
+    <w:lsdException w:name="List Table 2 Accent 5" w:uiPriority="47"/>
+    <w:lsdException w:name="List Table 3 Accent 5" w:uiPriority="48"/>
+    <w:lsdException w:name="List Table 4 Accent 5" w:uiPriority="49"/>
+    <w:lsdException w:name="List Table 5 Dark Accent 5" w:uiPriority="50"/>
+    <w:lsdException w:name="List Table 6 Colorful Accent 5" w:uiPriority="51"/>
+    <w:lsdException w:name="List Table 7 Colorful Accent 5" w:uiPriority="52"/>
+    <w:lsdException w:name="List Table 1 Light Accent 6" w:uiPriority="46"/>
+    <w:lsdException w:name="List Table 2 Accent 6" w:uiPriority="47"/>
+    <w:lsdException w:name="List Table 3 Accent 6" w:uiPriority="48"/>
+    <w:lsdException w:name="List Table 4 Accent 6" w:uiPriority="49"/>
+    <w:lsdException w:name="List Table 5 Dark Accent 6" w:uiPriority="50"/>
+    <w:lsdException w:name="List Table 6 Colorful Accent 6" w:uiPriority="51"/>
+    <w:lsdException w:name="List Table 7 Colorful Accent 6" w:uiPriority="52"/>
+    <w:lsdException w:name="Mention" w:semiHidden="1" w:unhideWhenUsed="1"/>
+    <w:lsdException w:name="Smart Hyperlink" w:semiHidden="1" w:unhideWhenUsed="1"/>
+    <w:lsdException w:name="Hashtag" w:semiHidden="1" w:unhideWhenUsed="1"/>
+    <w:lsdException w:name="Unresolved Mention" w:semiHidden="1" w:unhideWhenUsed="1"/>
+    <w:lsdException w:name="Smart Link" w:semiHidden="1" w:unhideWhenUsed="1"/>
   </w:latentStyles>
   <w:style w:type="paragraph" w:default="1" w:styleId="Normal">
     <w:name w:val="Normal"/>

</xml_diff>